<commit_message>
Rewritting as a report
</commit_message>
<xml_diff>
--- a/manuscript/LELOSQ_Science_Supplementary_Materials.docx
+++ b/manuscript/LELOSQ_Science_Supplementary_Materials.docx
@@ -169,14 +169,7 @@
         <w:rPr>
           <w:szCs w:val="24"/>
         </w:rPr>
-        <w:t>Correspondence to:</w:t>
-      </w:r>
-      <w:r>
-        <w:rPr>
-          <w:rStyle w:val="ListLabel2"/>
-          <w:szCs w:val="24"/>
-        </w:rPr>
-        <w:t xml:space="preserve">  lelosq@ipgp.fr</w:t>
+        <w:t>Correspondence to:  lelosq@ipgp.fr</w:t>
       </w:r>
     </w:p>
     <w:p>
@@ -509,16 +502,14 @@
           <w:t>https://github.com/charlesll/neuravi</w:t>
         </w:r>
       </w:hyperlink>
-      <w:hyperlink r:id="rId4">
-        <w:r>
-          <w:rPr>
-            <w:color w:val="000000"/>
-            <w:sz w:val="24"/>
-            <w:szCs w:val="24"/>
-          </w:rPr>
-          <w:t xml:space="preserve"> .</w:t>
-        </w:r>
-      </w:hyperlink>
+      <w:r>
+        <w:rPr>
+          <w:color w:val="000000"/>
+          <w:sz w:val="24"/>
+          <w:szCs w:val="24"/>
+        </w:rPr>
+        <w:t xml:space="preserve"> .</w:t>
+      </w:r>
     </w:p>
     <w:p>
       <w:pPr>
@@ -1624,6 +1615,7 @@
       <w:pPr>
         <w:pStyle w:val="Normal"/>
         <w:tabs>
+          <w:tab w:val="clear" w:pos="720"/>
           <w:tab w:val="left" w:pos="284" w:leader="none"/>
         </w:tabs>
         <w:spacing w:lineRule="auto" w:line="480" w:before="0" w:after="0"/>
@@ -1834,6 +1826,7 @@
       <w:pPr>
         <w:pStyle w:val="Normal"/>
         <w:tabs>
+          <w:tab w:val="clear" w:pos="720"/>
           <w:tab w:val="left" w:pos="284" w:leader="none"/>
         </w:tabs>
         <w:spacing w:lineRule="auto" w:line="480" w:before="0" w:after="0"/>
@@ -1859,6 +1852,7 @@
       <w:pPr>
         <w:pStyle w:val="Normal"/>
         <w:tabs>
+          <w:tab w:val="clear" w:pos="720"/>
           <w:tab w:val="left" w:pos="284" w:leader="none"/>
         </w:tabs>
         <w:spacing w:lineRule="auto" w:line="480" w:before="0" w:after="0"/>
@@ -1883,6 +1877,7 @@
       <w:pPr>
         <w:pStyle w:val="Normal"/>
         <w:tabs>
+          <w:tab w:val="clear" w:pos="720"/>
           <w:tab w:val="left" w:pos="284" w:leader="none"/>
         </w:tabs>
         <w:spacing w:lineRule="auto" w:line="480" w:before="0" w:after="0"/>
@@ -1913,6 +1908,7 @@
       <w:pPr>
         <w:pStyle w:val="Normal"/>
         <w:tabs>
+          <w:tab w:val="clear" w:pos="720"/>
           <w:tab w:val="left" w:pos="284" w:leader="none"/>
         </w:tabs>
         <w:spacing w:lineRule="auto" w:line="480" w:before="0" w:after="0"/>
@@ -1936,6 +1932,7 @@
       <w:pPr>
         <w:pStyle w:val="Normal"/>
         <w:tabs>
+          <w:tab w:val="clear" w:pos="720"/>
           <w:tab w:val="left" w:pos="284" w:leader="none"/>
         </w:tabs>
         <w:spacing w:lineRule="auto" w:line="480" w:before="0" w:after="0"/>
@@ -1957,6 +1954,7 @@
       <w:pPr>
         <w:pStyle w:val="Normal"/>
         <w:tabs>
+          <w:tab w:val="clear" w:pos="720"/>
           <w:tab w:val="left" w:pos="284" w:leader="none"/>
         </w:tabs>
         <w:spacing w:lineRule="auto" w:line="480" w:before="0" w:after="0"/>
@@ -2075,6 +2073,7 @@
       <w:pPr>
         <w:pStyle w:val="Normal"/>
         <w:tabs>
+          <w:tab w:val="clear" w:pos="720"/>
           <w:tab w:val="left" w:pos="284" w:leader="none"/>
         </w:tabs>
         <w:spacing w:lineRule="auto" w:line="480" w:before="0" w:after="0"/>
@@ -2223,6 +2222,7 @@
       <w:pPr>
         <w:pStyle w:val="Normal"/>
         <w:tabs>
+          <w:tab w:val="clear" w:pos="720"/>
           <w:tab w:val="left" w:pos="284" w:leader="none"/>
         </w:tabs>
         <w:spacing w:lineRule="auto" w:line="480" w:before="0" w:after="0"/>
@@ -2352,6 +2352,7 @@
       <w:pPr>
         <w:pStyle w:val="Normal"/>
         <w:tabs>
+          <w:tab w:val="clear" w:pos="720"/>
           <w:tab w:val="left" w:pos="284" w:leader="none"/>
         </w:tabs>
         <w:spacing w:lineRule="auto" w:line="480" w:before="0" w:after="0"/>
@@ -2500,6 +2501,7 @@
       <w:pPr>
         <w:pStyle w:val="Normal"/>
         <w:tabs>
+          <w:tab w:val="clear" w:pos="720"/>
           <w:tab w:val="left" w:pos="284" w:leader="none"/>
         </w:tabs>
         <w:spacing w:lineRule="auto" w:line="480" w:before="0" w:after="0"/>
@@ -2521,6 +2523,7 @@
       <w:pPr>
         <w:pStyle w:val="Normal"/>
         <w:tabs>
+          <w:tab w:val="clear" w:pos="720"/>
           <w:tab w:val="left" w:pos="284" w:leader="none"/>
         </w:tabs>
         <w:spacing w:lineRule="auto" w:line="480" w:before="0" w:after="0"/>
@@ -2813,6 +2816,7 @@
       <w:pPr>
         <w:pStyle w:val="Normal"/>
         <w:tabs>
+          <w:tab w:val="clear" w:pos="720"/>
           <w:tab w:val="left" w:pos="284" w:leader="none"/>
         </w:tabs>
         <w:spacing w:lineRule="auto" w:line="480" w:before="0" w:after="0"/>
@@ -2834,6 +2838,7 @@
       <w:pPr>
         <w:pStyle w:val="Normal"/>
         <w:tabs>
+          <w:tab w:val="clear" w:pos="720"/>
           <w:tab w:val="left" w:pos="284" w:leader="none"/>
         </w:tabs>
         <w:spacing w:lineRule="auto" w:line="480" w:before="0" w:after="0"/>
@@ -3680,6 +3685,7 @@
       <w:pPr>
         <w:pStyle w:val="Normal"/>
         <w:tabs>
+          <w:tab w:val="clear" w:pos="720"/>
           <w:tab w:val="left" w:pos="284" w:leader="none"/>
         </w:tabs>
         <w:spacing w:lineRule="auto" w:line="480" w:before="0" w:after="0"/>
@@ -4097,14 +4103,7 @@
           <w:sz w:val="24"/>
           <w:szCs w:val="24"/>
         </w:rPr>
-        <w:t xml:space="preserve"> </w:t>
-      </w:r>
-      <w:r>
-        <w:rPr>
-          <w:sz w:val="24"/>
-          <w:szCs w:val="24"/>
-        </w:rPr>
-        <w:t xml:space="preserve">and </w:t>
+        <w:t xml:space="preserve"> and </w:t>
       </w:r>
       <w:r>
         <w:rPr>
@@ -4128,14 +4127,7 @@
           <w:sz w:val="24"/>
           <w:szCs w:val="24"/>
         </w:rPr>
-        <w:t xml:space="preserve">(eqs. 1, 2, 3, 4), </w:t>
-      </w:r>
-      <w:r>
-        <w:rPr>
-          <w:sz w:val="24"/>
-          <w:szCs w:val="24"/>
-        </w:rPr>
-        <w:t xml:space="preserve">as well as the coefficients </w:t>
+        <w:t xml:space="preserve">(eqs. 1, 2, 3, 4), as well as the coefficients </w:t>
       </w:r>
       <w:r>
         <w:rPr>
@@ -4917,6 +4909,7 @@
       <w:pPr>
         <w:pStyle w:val="Normal"/>
         <w:tabs>
+          <w:tab w:val="clear" w:pos="720"/>
           <w:tab w:val="left" w:pos="8222" w:leader="none"/>
         </w:tabs>
         <w:spacing w:lineRule="auto" w:line="480"/>
@@ -6243,6 +6236,7 @@
       <w:pPr>
         <w:pStyle w:val="Normal"/>
         <w:tabs>
+          <w:tab w:val="clear" w:pos="720"/>
           <w:tab w:val="left" w:pos="8505" w:leader="none"/>
         </w:tabs>
         <w:spacing w:lineRule="auto" w:line="480"/>
@@ -6449,6 +6443,7 @@
       <w:pPr>
         <w:pStyle w:val="Normal"/>
         <w:tabs>
+          <w:tab w:val="clear" w:pos="720"/>
           <w:tab w:val="left" w:pos="8505" w:leader="none"/>
         </w:tabs>
         <w:spacing w:lineRule="auto" w:line="480"/>
@@ -6515,7 +6510,11 @@
         </w:rPr>
       </w:pPr>
       <w:r>
-        <w:rPr/>
+        <w:rPr>
+          <w:iCs/>
+          <w:sz w:val="24"/>
+          <w:szCs w:val="24"/>
+        </w:rPr>
       </w:r>
     </w:p>
     <w:p>
@@ -8392,6 +8391,7 @@
       <w:pPr>
         <w:pStyle w:val="PreformattedText"/>
         <w:tabs>
+          <w:tab w:val="clear" w:pos="720"/>
           <w:tab w:val="left" w:pos="8225" w:leader="none"/>
           <w:tab w:val="left" w:pos="8505" w:leader="none"/>
         </w:tabs>
@@ -8570,6 +8570,7 @@
       <w:pPr>
         <w:pStyle w:val="PreformattedText"/>
         <w:tabs>
+          <w:tab w:val="clear" w:pos="720"/>
           <w:tab w:val="left" w:pos="8225" w:leader="none"/>
           <w:tab w:val="left" w:pos="8505" w:leader="none"/>
         </w:tabs>
@@ -8659,6 +8660,7 @@
       <w:pPr>
         <w:pStyle w:val="PreformattedText"/>
         <w:tabs>
+          <w:tab w:val="clear" w:pos="720"/>
           <w:tab w:val="left" w:pos="8225" w:leader="none"/>
           <w:tab w:val="left" w:pos="8505" w:leader="none"/>
         </w:tabs>
@@ -8958,6 +8960,7 @@
       <w:pPr>
         <w:pStyle w:val="PreformattedText"/>
         <w:tabs>
+          <w:tab w:val="clear" w:pos="720"/>
           <w:tab w:val="left" w:pos="8225" w:leader="none"/>
           <w:tab w:val="left" w:pos="8505" w:leader="none"/>
         </w:tabs>
@@ -9153,6 +9156,7 @@
       <w:pPr>
         <w:pStyle w:val="PreformattedText"/>
         <w:tabs>
+          <w:tab w:val="clear" w:pos="720"/>
           <w:tab w:val="left" w:pos="8238" w:leader="none"/>
         </w:tabs>
         <w:spacing w:lineRule="auto" w:line="480"/>
@@ -9561,6 +9565,7 @@
       <w:pPr>
         <w:pStyle w:val="PreformattedText"/>
         <w:tabs>
+          <w:tab w:val="clear" w:pos="720"/>
           <w:tab w:val="left" w:pos="8225" w:leader="none"/>
           <w:tab w:val="left" w:pos="8505" w:leader="none"/>
         </w:tabs>
@@ -9681,6 +9686,7 @@
       <w:pPr>
         <w:pStyle w:val="PreformattedText"/>
         <w:tabs>
+          <w:tab w:val="clear" w:pos="720"/>
           <w:tab w:val="left" w:pos="8238" w:leader="none"/>
         </w:tabs>
         <w:spacing w:lineRule="auto" w:line="480"/>
@@ -12309,6 +12315,7 @@
       <w:pPr>
         <w:pStyle w:val="Normal"/>
         <w:tabs>
+          <w:tab w:val="clear" w:pos="720"/>
           <w:tab w:val="left" w:pos="8505" w:leader="none"/>
         </w:tabs>
         <w:spacing w:lineRule="auto" w:line="480"/>
@@ -13981,13 +13988,1664 @@
     </w:p>
     <w:p>
       <w:pPr>
-        <w:pStyle w:val="SMcaption"/>
+        <w:pStyle w:val="SMSubheading"/>
         <w:spacing w:lineRule="auto" w:line="480"/>
+        <w:ind w:hanging="0"/>
         <w:jc w:val="both"/>
-        <w:rPr/>
+        <w:rPr>
+          <w:b/>
+          <w:b/>
+          <w:bCs/>
+          <w:i/>
+          <w:i/>
+          <w:iCs/>
+          <w:u w:val="none"/>
+        </w:rPr>
       </w:pPr>
       <w:r>
-        <w:rPr/>
+        <w:rPr>
+          <w:b/>
+          <w:bCs/>
+          <w:i/>
+          <w:iCs/>
+          <w:u w:val="none"/>
+        </w:rPr>
+        <w:t>Configurational Entropy in the quaternary Na</w:t>
+      </w:r>
+      <w:r>
+        <w:rPr>
+          <w:b/>
+          <w:bCs/>
+          <w:i/>
+          <w:iCs/>
+          <w:u w:val="none"/>
+          <w:vertAlign w:val="subscript"/>
+        </w:rPr>
+        <w:t>2</w:t>
+      </w:r>
+      <w:r>
+        <w:rPr>
+          <w:b/>
+          <w:bCs/>
+          <w:i/>
+          <w:iCs/>
+          <w:u w:val="none"/>
+        </w:rPr>
+        <w:t>O-K</w:t>
+      </w:r>
+      <w:r>
+        <w:rPr>
+          <w:b/>
+          <w:bCs/>
+          <w:i/>
+          <w:iCs/>
+          <w:u w:val="none"/>
+          <w:vertAlign w:val="subscript"/>
+        </w:rPr>
+        <w:t>2</w:t>
+      </w:r>
+      <w:r>
+        <w:rPr>
+          <w:b/>
+          <w:bCs/>
+          <w:i/>
+          <w:iCs/>
+          <w:u w:val="none"/>
+        </w:rPr>
+        <w:t>O-Al</w:t>
+      </w:r>
+      <w:r>
+        <w:rPr>
+          <w:b/>
+          <w:bCs/>
+          <w:i/>
+          <w:iCs/>
+          <w:u w:val="none"/>
+          <w:vertAlign w:val="subscript"/>
+        </w:rPr>
+        <w:t>2</w:t>
+      </w:r>
+      <w:r>
+        <w:rPr>
+          <w:b/>
+          <w:bCs/>
+          <w:i/>
+          <w:iCs/>
+          <w:u w:val="none"/>
+        </w:rPr>
+        <w:t>O</w:t>
+      </w:r>
+      <w:r>
+        <w:rPr>
+          <w:b/>
+          <w:bCs/>
+          <w:i/>
+          <w:iCs/>
+          <w:u w:val="none"/>
+          <w:vertAlign w:val="subscript"/>
+        </w:rPr>
+        <w:t>3</w:t>
+      </w:r>
+      <w:r>
+        <w:rPr>
+          <w:b/>
+          <w:bCs/>
+          <w:i/>
+          <w:iCs/>
+          <w:u w:val="none"/>
+        </w:rPr>
+        <w:t>-SiO</w:t>
+      </w:r>
+      <w:r>
+        <w:rPr>
+          <w:b/>
+          <w:bCs/>
+          <w:i/>
+          <w:iCs/>
+          <w:u w:val="none"/>
+          <w:vertAlign w:val="subscript"/>
+        </w:rPr>
+        <w:t>2</w:t>
+      </w:r>
+      <w:r>
+        <w:rPr>
+          <w:b/>
+          <w:bCs/>
+          <w:i/>
+          <w:iCs/>
+          <w:u w:val="none"/>
+        </w:rPr>
+        <w:t xml:space="preserve"> diagram</w:t>
+      </w:r>
+    </w:p>
+    <w:p>
+      <w:pPr>
+        <w:pStyle w:val="SMSubheading"/>
+        <w:spacing w:lineRule="auto" w:line="480"/>
+        <w:ind w:hanging="0"/>
+        <w:jc w:val="both"/>
+        <w:rPr>
+          <w:b/>
+          <w:b/>
+          <w:bCs/>
+          <w:u w:val="none"/>
+        </w:rPr>
+      </w:pPr>
+      <w:r>
+        <w:rPr>
+          <w:b/>
+          <w:bCs/>
+          <w:u w:val="none"/>
+        </w:rPr>
+      </w:r>
+    </w:p>
+    <w:p>
+      <w:pPr>
+        <w:pStyle w:val="Normal"/>
+        <w:spacing w:lineRule="auto" w:line="480"/>
+        <w:ind w:hanging="0"/>
+        <w:jc w:val="both"/>
+        <w:rPr/>
+      </w:pPr>
+      <w:r>
+        <w:rPr>
+          <w:sz w:val="24"/>
+          <w:szCs w:val="24"/>
+        </w:rPr>
+        <w:t>V</w:t>
+      </w:r>
+      <w:r>
+        <w:rPr>
+          <w:iCs/>
+          <w:sz w:val="24"/>
+          <w:szCs w:val="24"/>
+        </w:rPr>
+        <w:t xml:space="preserve">ariations in </w:t>
+      </w:r>
+      <w:r>
+        <w:rPr>
+          <w:i/>
+          <w:iCs/>
+          <w:sz w:val="24"/>
+          <w:szCs w:val="24"/>
+        </w:rPr>
+        <w:t>S</w:t>
+      </w:r>
+      <w:r>
+        <w:rPr>
+          <w:i/>
+          <w:iCs/>
+          <w:sz w:val="24"/>
+          <w:szCs w:val="24"/>
+          <w:vertAlign w:val="superscript"/>
+        </w:rPr>
+        <w:t>conf</w:t>
+      </w:r>
+      <w:r>
+        <w:rPr>
+          <w:i/>
+          <w:iCs/>
+          <w:sz w:val="24"/>
+          <w:szCs w:val="24"/>
+        </w:rPr>
+        <w:t>(T</w:t>
+      </w:r>
+      <w:r>
+        <w:rPr>
+          <w:i/>
+          <w:iCs/>
+          <w:sz w:val="24"/>
+          <w:szCs w:val="24"/>
+          <w:vertAlign w:val="subscript"/>
+        </w:rPr>
+        <w:t>g</w:t>
+      </w:r>
+      <w:r>
+        <w:rPr>
+          <w:i/>
+          <w:iCs/>
+          <w:sz w:val="24"/>
+          <w:szCs w:val="24"/>
+        </w:rPr>
+        <w:t>)</w:t>
+      </w:r>
+      <w:r>
+        <w:rPr>
+          <w:iCs/>
+          <w:sz w:val="24"/>
+          <w:szCs w:val="24"/>
+        </w:rPr>
+        <w:t xml:space="preserve"> with melt composition are non-monotonic, with maxima close to, or on the silicate joint (alkali-silica, Al-free), while in general a decrease in </w:t>
+      </w:r>
+      <w:r>
+        <w:rPr>
+          <w:i/>
+          <w:iCs/>
+          <w:sz w:val="24"/>
+          <w:szCs w:val="24"/>
+        </w:rPr>
+        <w:t>S</w:t>
+      </w:r>
+      <w:r>
+        <w:rPr>
+          <w:i/>
+          <w:iCs/>
+          <w:sz w:val="24"/>
+          <w:szCs w:val="24"/>
+          <w:vertAlign w:val="superscript"/>
+        </w:rPr>
+        <w:t>conf</w:t>
+      </w:r>
+      <w:r>
+        <w:rPr>
+          <w:i/>
+          <w:iCs/>
+          <w:sz w:val="24"/>
+          <w:szCs w:val="24"/>
+        </w:rPr>
+        <w:t>(T</w:t>
+      </w:r>
+      <w:r>
+        <w:rPr>
+          <w:i/>
+          <w:iCs/>
+          <w:sz w:val="24"/>
+          <w:szCs w:val="24"/>
+          <w:vertAlign w:val="subscript"/>
+        </w:rPr>
+        <w:t>g</w:t>
+      </w:r>
+      <w:r>
+        <w:rPr>
+          <w:i/>
+          <w:iCs/>
+          <w:sz w:val="24"/>
+          <w:szCs w:val="24"/>
+        </w:rPr>
+        <w:t>)</w:t>
+      </w:r>
+      <w:r>
+        <w:rPr>
+          <w:iCs/>
+          <w:sz w:val="24"/>
+          <w:szCs w:val="24"/>
+        </w:rPr>
+        <w:t xml:space="preserve"> is observed upon addition of aluminum (Fig. 3A,B). Increasing the fraction of MAlO</w:t>
+      </w:r>
+      <w:r>
+        <w:rPr>
+          <w:iCs/>
+          <w:sz w:val="24"/>
+          <w:szCs w:val="24"/>
+          <w:vertAlign w:val="subscript"/>
+        </w:rPr>
+        <w:t>2</w:t>
+      </w:r>
+      <w:r>
+        <w:rPr>
+          <w:iCs/>
+          <w:sz w:val="24"/>
+          <w:szCs w:val="24"/>
+        </w:rPr>
+        <w:t xml:space="preserve"> (M=Na, K) decreases </w:t>
+      </w:r>
+      <w:r>
+        <w:rPr>
+          <w:i/>
+          <w:iCs/>
+          <w:sz w:val="24"/>
+          <w:szCs w:val="24"/>
+        </w:rPr>
+        <w:t>S</w:t>
+      </w:r>
+      <w:r>
+        <w:rPr>
+          <w:i/>
+          <w:iCs/>
+          <w:sz w:val="24"/>
+          <w:szCs w:val="24"/>
+          <w:vertAlign w:val="superscript"/>
+        </w:rPr>
+        <w:t>conf</w:t>
+      </w:r>
+      <w:r>
+        <w:rPr>
+          <w:i/>
+          <w:iCs/>
+          <w:sz w:val="24"/>
+          <w:szCs w:val="24"/>
+        </w:rPr>
+        <w:t>(T</w:t>
+      </w:r>
+      <w:r>
+        <w:rPr>
+          <w:i/>
+          <w:iCs/>
+          <w:sz w:val="24"/>
+          <w:szCs w:val="24"/>
+          <w:vertAlign w:val="subscript"/>
+        </w:rPr>
+        <w:t>g</w:t>
+      </w:r>
+      <w:r>
+        <w:rPr>
+          <w:i/>
+          <w:iCs/>
+          <w:sz w:val="24"/>
+          <w:szCs w:val="24"/>
+        </w:rPr>
+        <w:t>)</w:t>
+      </w:r>
+      <w:r>
+        <w:rPr>
+          <w:iCs/>
+          <w:sz w:val="24"/>
+          <w:szCs w:val="24"/>
+        </w:rPr>
+        <w:t xml:space="preserve">, the effect being more linear and pronounced for potassic compositions (Fig. 3B). Mixing alkalis result in different effects as a function of the M/Al ratio of the melt (Fig. 3C,D). For silicate compositions, the Mixed Alkali Effect (MAE) </w:t>
+      </w:r>
+      <w:bookmarkStart w:id="956" w:name="ZOTERO_BREF_CbgtKUA5z3UD"/>
+      <w:bookmarkStart w:id="957" w:name="__UnoMark__1479_1826520858"/>
+      <w:bookmarkEnd w:id="957"/>
+      <w:r>
+        <w:rPr/>
+        <w:t>(</w:t>
+      </w:r>
+      <w:r>
+        <w:rPr>
+          <w:i/>
+        </w:rPr>
+        <w:t>15</w:t>
+      </w:r>
+      <w:r>
+        <w:rPr/>
+        <w:t>)</w:t>
+      </w:r>
+      <w:bookmarkEnd w:id="956"/>
+      <w:r>
+        <w:rPr/>
+        <w:t xml:space="preserve"> </w:t>
+      </w:r>
+      <w:r>
+        <w:rPr>
+          <w:iCs/>
+          <w:sz w:val="24"/>
+          <w:szCs w:val="24"/>
+        </w:rPr>
+        <w:t xml:space="preserve">is observed: a maximum in </w:t>
+      </w:r>
+      <w:r>
+        <w:rPr>
+          <w:i/>
+          <w:iCs/>
+          <w:sz w:val="24"/>
+          <w:szCs w:val="24"/>
+        </w:rPr>
+        <w:t>S</w:t>
+      </w:r>
+      <w:r>
+        <w:rPr>
+          <w:i/>
+          <w:iCs/>
+          <w:sz w:val="24"/>
+          <w:szCs w:val="24"/>
+          <w:vertAlign w:val="superscript"/>
+        </w:rPr>
+        <w:t>conf</w:t>
+      </w:r>
+      <w:r>
+        <w:rPr>
+          <w:i/>
+          <w:iCs/>
+          <w:sz w:val="24"/>
+          <w:szCs w:val="24"/>
+        </w:rPr>
+        <w:t>(T</w:t>
+      </w:r>
+      <w:r>
+        <w:rPr>
+          <w:i/>
+          <w:iCs/>
+          <w:sz w:val="24"/>
+          <w:szCs w:val="24"/>
+          <w:vertAlign w:val="subscript"/>
+        </w:rPr>
+        <w:t>g</w:t>
+      </w:r>
+      <w:r>
+        <w:rPr>
+          <w:i/>
+          <w:iCs/>
+          <w:sz w:val="24"/>
+          <w:szCs w:val="24"/>
+        </w:rPr>
+        <w:t>)</w:t>
+      </w:r>
+      <w:r>
+        <w:rPr>
+          <w:iCs/>
+          <w:sz w:val="24"/>
+          <w:szCs w:val="24"/>
+        </w:rPr>
+        <w:t xml:space="preserve"> is generally observed as Na and K mix, except at very low (&lt; 0.55) or very high (&gt; 0.95) silicate contents. At high Al concentrations, the variations in entropy with the Na/K ratio are closer to a linear trend, indicating a different MAE </w:t>
+      </w:r>
+      <w:bookmarkStart w:id="958" w:name="ZOTERO_BREF_bz4dhY0w8cK5"/>
+      <w:bookmarkStart w:id="959" w:name="__UnoMark__23917_2551971298"/>
+      <w:bookmarkStart w:id="960" w:name="__UnoMark__24214_2551971298"/>
+      <w:bookmarkStart w:id="961" w:name="__UnoMark__33642_998215430"/>
+      <w:bookmarkStart w:id="962" w:name="__UnoMark__33758_998215430"/>
+      <w:bookmarkStart w:id="963" w:name="__UnoMark__1293_1826520858"/>
+      <w:bookmarkStart w:id="964" w:name="__UnoMark__31310_998215430"/>
+      <w:bookmarkStart w:id="965" w:name="__UnoMark__32584_998215430"/>
+      <w:bookmarkStart w:id="966" w:name="__UnoMark__32762_998215430"/>
+      <w:bookmarkStart w:id="967" w:name="__UnoMark__31488_998215430"/>
+      <w:bookmarkStart w:id="968" w:name="__UnoMark__24099_2551971298"/>
+      <w:bookmarkStart w:id="969" w:name="__UnoMark__29781_998215430"/>
+      <w:bookmarkEnd w:id="969"/>
+      <w:r>
+        <w:rPr>
+          <w:iCs/>
+          <w:sz w:val="24"/>
+          <w:szCs w:val="24"/>
+        </w:rPr>
+        <w:t>(</w:t>
+      </w:r>
+      <w:r>
+        <w:rPr>
+          <w:i/>
+        </w:rPr>
+        <w:t>2</w:t>
+      </w:r>
+      <w:r>
+        <w:rPr/>
+        <w:t>)</w:t>
+      </w:r>
+      <w:bookmarkEnd w:id="958"/>
+      <w:bookmarkEnd w:id="959"/>
+      <w:bookmarkEnd w:id="960"/>
+      <w:bookmarkEnd w:id="961"/>
+      <w:bookmarkEnd w:id="962"/>
+      <w:bookmarkEnd w:id="963"/>
+      <w:bookmarkEnd w:id="964"/>
+      <w:bookmarkEnd w:id="965"/>
+      <w:bookmarkEnd w:id="966"/>
+      <w:bookmarkEnd w:id="967"/>
+      <w:bookmarkEnd w:id="968"/>
+      <w:r>
+        <w:rPr>
+          <w:iCs/>
+          <w:sz w:val="24"/>
+          <w:szCs w:val="24"/>
+        </w:rPr>
+        <w:t>.</w:t>
+      </w:r>
+    </w:p>
+    <w:p>
+      <w:pPr>
+        <w:pStyle w:val="SMSubheading"/>
+        <w:spacing w:lineRule="auto" w:line="480"/>
+        <w:ind w:hanging="0"/>
+        <w:jc w:val="both"/>
+        <w:rPr/>
+      </w:pPr>
+      <w:r>
+        <w:rPr/>
+      </w:r>
+    </w:p>
+    <w:p>
+      <w:pPr>
+        <w:pStyle w:val="SMSubheading"/>
+        <w:spacing w:lineRule="auto" w:line="480"/>
+        <w:ind w:hanging="0"/>
+        <w:jc w:val="both"/>
+        <w:rPr>
+          <w:b/>
+          <w:b/>
+          <w:bCs/>
+          <w:i/>
+          <w:i/>
+          <w:iCs/>
+          <w:u w:val="none"/>
+        </w:rPr>
+      </w:pPr>
+      <w:r>
+        <w:rPr>
+          <w:b/>
+          <w:bCs/>
+          <w:i/>
+          <w:iCs/>
+          <w:u w:val="none"/>
+        </w:rPr>
+        <w:t>Links between the Adam-Gibbs and Free Volume theories?</w:t>
+      </w:r>
+    </w:p>
+    <w:p>
+      <w:pPr>
+        <w:pStyle w:val="Paragraph"/>
+        <w:spacing w:before="0" w:after="0"/>
+        <w:ind w:hanging="0"/>
+        <w:rPr>
+          <w:b/>
+          <w:b/>
+          <w:bCs/>
+        </w:rPr>
+      </w:pPr>
+      <w:r>
+        <w:rPr>
+          <w:b/>
+          <w:bCs/>
+        </w:rPr>
+      </w:r>
+    </w:p>
+    <w:p>
+      <w:pPr>
+        <w:pStyle w:val="Paragraph"/>
+        <w:spacing w:before="0" w:after="0"/>
+        <w:ind w:hanging="0"/>
+        <w:rPr/>
+      </w:pPr>
+      <w:r>
+        <w:rPr>
+          <w:b w:val="false"/>
+          <w:bCs w:val="false"/>
+        </w:rPr>
+        <w:t>The trans-theoretical character of the model allows adopting a new vision about a problem like melt viscous flow and glass transition.</w:t>
+      </w:r>
+      <w:r>
+        <w:rPr/>
+        <w:t xml:space="preserve"> For aluminosilicate melts, it allows observing the link between two theories: Adam-Gibbs (AG) and Free Volume (FV). In the FV theory, solid-like and liquid-like molecular cells are distinguished and separated by a critical volume </w:t>
+      </w:r>
+      <w:bookmarkStart w:id="970" w:name="__DdeLink__33616_998215430"/>
+      <w:r>
+        <w:rPr>
+          <w:i/>
+        </w:rPr>
+        <w:t>v</w:t>
+      </w:r>
+      <w:bookmarkEnd w:id="970"/>
+      <w:r>
+        <w:rPr>
+          <w:i/>
+          <w:vertAlign w:val="superscript"/>
+        </w:rPr>
+        <w:t>*</w:t>
+      </w:r>
+      <w:r>
+        <w:rPr/>
+        <w:t xml:space="preserve">, and viscous flow occurs via cooperative molecular movements between liquid-like cells. In the AG theory, viscous flow occurs via cooperative motions of molecular segments of a size </w:t>
+      </w:r>
+      <w:r>
+        <w:rPr>
+          <w:i/>
+        </w:rPr>
+        <w:t>z</w:t>
+      </w:r>
+      <w:r>
+        <w:rPr>
+          <w:i/>
+          <w:vertAlign w:val="superscript"/>
+        </w:rPr>
+        <w:t>*</w:t>
+      </w:r>
+      <w:r>
+        <w:rPr>
+          <w:i/>
+        </w:rPr>
+        <w:t>(T),</w:t>
+      </w:r>
+      <w:r>
+        <w:rPr/>
+        <w:t xml:space="preserve"> characterized by an intrisic entropy </w:t>
+      </w:r>
+      <w:r>
+        <w:rPr>
+          <w:i/>
+        </w:rPr>
+        <w:t>S</w:t>
+      </w:r>
+      <w:r>
+        <w:rPr>
+          <w:i/>
+          <w:vertAlign w:val="subscript"/>
+        </w:rPr>
+        <w:t>c</w:t>
+      </w:r>
+      <w:r>
+        <w:rPr>
+          <w:i/>
+          <w:vertAlign w:val="superscript"/>
+        </w:rPr>
+        <w:t>*</w:t>
+      </w:r>
+      <w:r>
+        <w:rPr/>
+        <w:t xml:space="preserve">. The two theories thus share some common philosophical background: viscous flow is assumed to occur via some sort of cooperative movements of molecular entities in the melt. This background can be retrieved when diving into the details of the parameters of eq. 1 and 2. Indeed, </w:t>
+      </w:r>
+      <w:r>
+        <w:rPr>
+          <w:i/>
+        </w:rPr>
+        <w:t>B</w:t>
+      </w:r>
+      <w:r>
+        <w:rPr>
+          <w:i/>
+          <w:vertAlign w:val="subscript"/>
+        </w:rPr>
+        <w:t xml:space="preserve">CG </w:t>
+      </w:r>
+      <w:r>
+        <w:rPr/>
+        <w:t xml:space="preserve">embeds some structural information because it depends on </w:t>
+      </w:r>
+      <w:bookmarkStart w:id="971" w:name="__DdeLink__33616_9982154301"/>
+      <w:r>
+        <w:rPr>
+          <w:i/>
+        </w:rPr>
+        <w:t>v</w:t>
+      </w:r>
+      <w:bookmarkEnd w:id="971"/>
+      <w:r>
+        <w:rPr>
+          <w:i/>
+          <w:vertAlign w:val="superscript"/>
+        </w:rPr>
+        <w:t>*</w:t>
+      </w:r>
+      <w:r>
+        <w:rPr/>
+        <w:t>:</w:t>
+      </w:r>
+    </w:p>
+    <w:p>
+      <w:pPr>
+        <w:pStyle w:val="Paragraph"/>
+        <w:tabs>
+          <w:tab w:val="clear" w:pos="720"/>
+          <w:tab w:val="left" w:pos="8222" w:leader="none"/>
+        </w:tabs>
+        <w:spacing w:before="0" w:after="0"/>
+        <w:ind w:hanging="0"/>
+        <w:rPr/>
+      </w:pPr>
+      <w:r>
+        <w:rPr>
+          <w:i/>
+        </w:rPr>
+        <w:t>B</w:t>
+      </w:r>
+      <w:r>
+        <w:rPr>
+          <w:i/>
+          <w:vertAlign w:val="subscript"/>
+        </w:rPr>
+        <w:t>CG</w:t>
+      </w:r>
+      <w:r>
+        <w:rPr>
+          <w:i/>
+        </w:rPr>
+        <w:t xml:space="preserve"> = v</w:t>
+      </w:r>
+      <w:r>
+        <w:rPr>
+          <w:i/>
+          <w:vertAlign w:val="superscript"/>
+        </w:rPr>
+        <w:t>*</w:t>
+      </w:r>
+      <w:r>
+        <w:rPr>
+          <w:i/>
+        </w:rPr>
+        <w:t xml:space="preserve"> z</w:t>
+      </w:r>
+      <w:r>
+        <w:rPr>
+          <w:i/>
+          <w:vertAlign w:val="subscript"/>
+        </w:rPr>
+        <w:t>o</w:t>
+      </w:r>
+      <w:r>
+        <w:rPr>
+          <w:i/>
+        </w:rPr>
+        <w:t>,</w:t>
+        <w:tab/>
+        <w:t>(5)</w:t>
+      </w:r>
+    </w:p>
+    <w:p>
+      <w:pPr>
+        <w:pStyle w:val="Paragraph"/>
+        <w:spacing w:before="0" w:after="0"/>
+        <w:ind w:hanging="0"/>
+        <w:rPr/>
+      </w:pPr>
+      <w:r>
+        <w:rPr/>
+        <w:t xml:space="preserve">where </w:t>
+      </w:r>
+      <w:r>
+        <w:rPr>
+          <w:i/>
+        </w:rPr>
+        <w:t>z</w:t>
+      </w:r>
+      <w:r>
+        <w:rPr>
+          <w:i/>
+          <w:vertAlign w:val="subscript"/>
+        </w:rPr>
+        <w:t>o</w:t>
+      </w:r>
+      <w:r>
+        <w:rPr/>
+        <w:t xml:space="preserve"> is an adjustable parameter. Similarly, the ratio </w:t>
+      </w:r>
+      <w:r>
+        <w:rPr>
+          <w:i/>
+        </w:rPr>
+        <w:t>B</w:t>
+      </w:r>
+      <w:r>
+        <w:rPr>
+          <w:i/>
+          <w:vertAlign w:val="subscript"/>
+        </w:rPr>
+        <w:t>e</w:t>
+      </w:r>
+      <w:r>
+        <w:rPr>
+          <w:i/>
+        </w:rPr>
+        <w:t>/S</w:t>
+      </w:r>
+      <w:r>
+        <w:rPr>
+          <w:i/>
+          <w:vertAlign w:val="superscript"/>
+        </w:rPr>
+        <w:t>conf</w:t>
+      </w:r>
+      <w:r>
+        <w:rPr>
+          <w:i/>
+        </w:rPr>
+        <w:t>(T</w:t>
+      </w:r>
+      <w:r>
+        <w:rPr>
+          <w:i/>
+          <w:vertAlign w:val="subscript"/>
+        </w:rPr>
+        <w:t>g</w:t>
+      </w:r>
+      <w:r>
+        <w:rPr>
+          <w:i/>
+        </w:rPr>
+        <w:t>)</w:t>
+      </w:r>
+      <w:r>
+        <w:rPr/>
+        <w:t xml:space="preserve"> embeds molecular subunits lengthscale information as</w:t>
+      </w:r>
+    </w:p>
+    <w:p>
+      <w:pPr>
+        <w:pStyle w:val="Paragraph"/>
+        <w:tabs>
+          <w:tab w:val="clear" w:pos="720"/>
+          <w:tab w:val="left" w:pos="8238" w:leader="none"/>
+        </w:tabs>
+        <w:spacing w:before="0" w:after="0"/>
+        <w:ind w:hanging="0"/>
+        <w:rPr/>
+      </w:pPr>
+      <w:r>
+        <w:rPr>
+          <w:i/>
+        </w:rPr>
+        <w:t>B</w:t>
+      </w:r>
+      <w:r>
+        <w:rPr>
+          <w:i/>
+          <w:vertAlign w:val="subscript"/>
+        </w:rPr>
+        <w:t>e</w:t>
+      </w:r>
+      <w:r>
+        <w:rPr>
+          <w:i/>
+        </w:rPr>
+        <w:t>/S</w:t>
+      </w:r>
+      <w:r>
+        <w:rPr>
+          <w:i/>
+          <w:vertAlign w:val="superscript"/>
+        </w:rPr>
+        <w:t>conf</w:t>
+      </w:r>
+      <w:r>
+        <w:rPr>
+          <w:i/>
+        </w:rPr>
+        <w:t>(T</w:t>
+      </w:r>
+      <w:r>
+        <w:rPr>
+          <w:i/>
+          <w:vertAlign w:val="subscript"/>
+        </w:rPr>
+        <w:t>g</w:t>
+      </w:r>
+      <w:r>
+        <w:rPr>
+          <w:i/>
+        </w:rPr>
+        <w:t>) = [</w:t>
+      </w:r>
+      <w:r>
+        <w:rPr>
+          <w:rFonts w:eastAsia="Symbol" w:cs="Symbol"/>
+          <w:i/>
+        </w:rPr>
+        <w:t xml:space="preserve"> </w:t>
+      </w:r>
+      <w:r>
+        <w:rPr>
+          <w:rFonts w:ascii="Ubuntu" w:hAnsi="Ubuntu"/>
+          <w:i/>
+        </w:rPr>
+        <w:t>Δ</w:t>
+      </w:r>
+      <w:r>
+        <w:rPr>
+          <w:rFonts w:ascii="Liberation Serif" w:hAnsi="Liberation Serif"/>
+          <w:i/>
+        </w:rPr>
+        <w:t>µ</w:t>
+      </w:r>
+      <w:r>
+        <w:rPr>
+          <w:i/>
+        </w:rPr>
+        <w:t xml:space="preserve"> z</w:t>
+      </w:r>
+      <w:r>
+        <w:rPr>
+          <w:i/>
+          <w:vertAlign w:val="superscript"/>
+        </w:rPr>
+        <w:t>*</w:t>
+      </w:r>
+      <w:r>
+        <w:rPr>
+          <w:i/>
+        </w:rPr>
+        <w:t>(T</w:t>
+      </w:r>
+      <w:r>
+        <w:rPr>
+          <w:i/>
+          <w:vertAlign w:val="subscript"/>
+        </w:rPr>
+        <w:t>g</w:t>
+      </w:r>
+      <w:r>
+        <w:rPr>
+          <w:i/>
+        </w:rPr>
+        <w:t>) ] / R</w:t>
+      </w:r>
+      <w:r>
+        <w:rPr>
+          <w:i/>
+          <w:vertAlign w:val="subscript"/>
+        </w:rPr>
+        <w:t xml:space="preserve"> </w:t>
+      </w:r>
+      <w:r>
+        <w:rPr>
+          <w:i/>
+        </w:rPr>
+        <w:t>,</w:t>
+        <w:tab/>
+        <w:t>(6)</w:t>
+      </w:r>
+    </w:p>
+    <w:p>
+      <w:pPr>
+        <w:pStyle w:val="Paragraph"/>
+        <w:spacing w:lineRule="auto" w:line="480" w:before="0" w:after="0"/>
+        <w:ind w:hanging="0"/>
+        <w:jc w:val="both"/>
+        <w:rPr/>
+      </w:pPr>
+      <w:r>
+        <w:rPr/>
+        <w:t xml:space="preserve">with </w:t>
+      </w:r>
+      <w:r>
+        <w:rPr>
+          <w:rFonts w:ascii="Ubuntu" w:hAnsi="Ubuntu"/>
+          <w:i/>
+        </w:rPr>
+        <w:t>Δ</w:t>
+      </w:r>
+      <w:r>
+        <w:rPr>
+          <w:rFonts w:ascii="Liberation Serif" w:hAnsi="Liberation Serif"/>
+          <w:i/>
+        </w:rPr>
+        <w:t>µ</w:t>
+      </w:r>
+      <w:r>
+        <w:rPr/>
+        <w:t xml:space="preserve"> the energy barriers opposed to the rearrangement of molecular subunits of size </w:t>
+      </w:r>
+      <w:r>
+        <w:rPr>
+          <w:i/>
+        </w:rPr>
+        <w:t>z</w:t>
+      </w:r>
+      <w:r>
+        <w:rPr>
+          <w:i/>
+          <w:vertAlign w:val="superscript"/>
+        </w:rPr>
+        <w:t>*</w:t>
+      </w:r>
+      <w:r>
+        <w:rPr>
+          <w:i/>
+        </w:rPr>
+        <w:t>(T</w:t>
+      </w:r>
+      <w:r>
+        <w:rPr>
+          <w:i/>
+          <w:vertAlign w:val="subscript"/>
+        </w:rPr>
+        <w:t>g</w:t>
+      </w:r>
+      <w:r>
+        <w:rPr>
+          <w:i/>
+        </w:rPr>
+        <w:t>)</w:t>
+      </w:r>
+      <w:r>
+        <w:rPr/>
+        <w:t xml:space="preserve">, and R the perfect gas constant. Now let’s consider </w:t>
+      </w:r>
+      <w:bookmarkStart w:id="972" w:name="__DdeLink__33616_99821543011"/>
+      <w:r>
+        <w:rPr>
+          <w:i/>
+        </w:rPr>
+        <w:t>v</w:t>
+      </w:r>
+      <w:bookmarkEnd w:id="972"/>
+      <w:r>
+        <w:rPr>
+          <w:i/>
+          <w:vertAlign w:val="superscript"/>
+        </w:rPr>
+        <w:t>*</w:t>
+      </w:r>
+      <w:r>
+        <w:rPr/>
+        <w:t xml:space="preserve"> and </w:t>
+      </w:r>
+      <w:r>
+        <w:rPr>
+          <w:i/>
+        </w:rPr>
+        <w:t>z</w:t>
+      </w:r>
+      <w:r>
+        <w:rPr>
+          <w:i/>
+          <w:vertAlign w:val="superscript"/>
+        </w:rPr>
+        <w:t>*</w:t>
+      </w:r>
+      <w:r>
+        <w:rPr/>
+        <w:t xml:space="preserve"> as structural parameters embedding information about the volume or lengthscale of cooperative molecular regions. In this case, they should directly depend on melt or glass structure. This is confirmed by the fact that both </w:t>
+      </w:r>
+      <w:r>
+        <w:rPr>
+          <w:i/>
+        </w:rPr>
+        <w:t>B</w:t>
+      </w:r>
+      <w:r>
+        <w:rPr>
+          <w:i/>
+          <w:vertAlign w:val="subscript"/>
+        </w:rPr>
+        <w:t>CG</w:t>
+      </w:r>
+      <w:r>
+        <w:rPr>
+          <w:i/>
+        </w:rPr>
+        <w:t xml:space="preserve"> </w:t>
+      </w:r>
+      <w:r>
+        <w:rPr/>
+        <w:t xml:space="preserve">and </w:t>
+      </w:r>
+      <w:r>
+        <w:rPr>
+          <w:i/>
+          <w:iCs/>
+        </w:rPr>
+        <w:t>B</w:t>
+      </w:r>
+      <w:r>
+        <w:rPr>
+          <w:i/>
+          <w:iCs/>
+          <w:vertAlign w:val="subscript"/>
+        </w:rPr>
+        <w:t>e</w:t>
+      </w:r>
+      <w:r>
+        <w:rPr>
+          <w:i/>
+          <w:iCs/>
+        </w:rPr>
+        <w:t>/S</w:t>
+      </w:r>
+      <w:r>
+        <w:rPr>
+          <w:i/>
+          <w:iCs/>
+          <w:vertAlign w:val="superscript"/>
+        </w:rPr>
+        <w:t>conf</w:t>
+      </w:r>
+      <w:r>
+        <w:rPr>
+          <w:i/>
+          <w:iCs/>
+        </w:rPr>
+        <w:t>(T</w:t>
+      </w:r>
+      <w:r>
+        <w:rPr>
+          <w:i/>
+          <w:iCs/>
+          <w:vertAlign w:val="subscript"/>
+        </w:rPr>
+        <w:t>g</w:t>
+      </w:r>
+      <w:r>
+        <w:rPr>
+          <w:i/>
+          <w:iCs/>
+        </w:rPr>
+        <w:t>)</w:t>
+      </w:r>
+      <w:r>
+        <w:rPr/>
+        <w:t xml:space="preserve"> correlate very well with</w:t>
+      </w:r>
+      <w:r>
+        <w:rPr>
+          <w:i/>
+        </w:rPr>
+        <w:t xml:space="preserve"> R</w:t>
+      </w:r>
+      <w:r>
+        <w:rPr>
+          <w:i/>
+          <w:vertAlign w:val="subscript"/>
+        </w:rPr>
+        <w:t>Raman</w:t>
+      </w:r>
+      <w:r>
+        <w:rPr/>
+        <w:t xml:space="preserve"> (Fig. 5E,F, </w:t>
+      </w:r>
+      <w:r>
+        <w:rPr>
+          <w:i/>
+          <w:iCs/>
+        </w:rPr>
+        <w:t>r</w:t>
+      </w:r>
+      <w:r>
+        <w:rPr>
+          <w:i/>
+          <w:iCs/>
+          <w:vertAlign w:val="subscript"/>
+        </w:rPr>
+        <w:t>s</w:t>
+      </w:r>
+      <w:r>
+        <w:rPr/>
+        <w:t xml:space="preserve"> = 0.987 and 0.985 respectively), which provides information about the network connectivity; the higher</w:t>
+      </w:r>
+      <w:r>
+        <w:rPr>
+          <w:i/>
+        </w:rPr>
+        <w:t xml:space="preserve"> R</w:t>
+      </w:r>
+      <w:r>
+        <w:rPr>
+          <w:i/>
+          <w:vertAlign w:val="subscript"/>
+        </w:rPr>
+        <w:t>Raman</w:t>
+      </w:r>
+      <w:r>
+        <w:rPr/>
+        <w:t xml:space="preserve"> is, the higher the interconnection between polyhedral units, thus the higher the 3D network topology </w:t>
+      </w:r>
+      <w:bookmarkStart w:id="973" w:name="ZOTERO_BREF_k8YcRWQcYbGhO91Lf1NmX"/>
+      <w:bookmarkStart w:id="974" w:name="__UnoMark__1655_1826520858"/>
+      <w:bookmarkEnd w:id="974"/>
+      <w:r>
+        <w:rPr>
+          <w:i/>
+        </w:rPr>
+        <w:t>(19</w:t>
+      </w:r>
+      <w:r>
+        <w:rPr/>
+        <w:t>)</w:t>
+      </w:r>
+      <w:bookmarkEnd w:id="973"/>
+      <w:r>
+        <w:rPr>
+          <w:i/>
+        </w:rPr>
+        <w:t>.</w:t>
+      </w:r>
+      <w:r>
+        <w:rPr/>
+        <w:t xml:space="preserve"> In detail, this implies that it actually should be possible to develop a free-volume version of the AG theory, as it has been proposed </w:t>
+      </w:r>
+      <w:bookmarkStart w:id="975" w:name="ZOTERO_BREF_ixYaD1sWKWp8EvqzOvtpo"/>
+      <w:bookmarkStart w:id="976" w:name="__UnoMark__1695_1826520858"/>
+      <w:bookmarkEnd w:id="976"/>
+      <w:r>
+        <w:rPr/>
+        <w:t>(</w:t>
+      </w:r>
+      <w:r>
+        <w:rPr>
+          <w:i/>
+        </w:rPr>
+        <w:t>20</w:t>
+      </w:r>
+      <w:r>
+        <w:rPr/>
+        <w:t xml:space="preserve">, </w:t>
+      </w:r>
+      <w:r>
+        <w:rPr>
+          <w:i/>
+        </w:rPr>
+        <w:t>21</w:t>
+      </w:r>
+      <w:r>
+        <w:rPr/>
+        <w:t>)</w:t>
+      </w:r>
+      <w:bookmarkEnd w:id="975"/>
+      <w:r>
+        <w:rPr/>
+        <w:t xml:space="preserve">. More generally, the links between </w:t>
+      </w:r>
+      <w:r>
+        <w:rPr>
+          <w:i/>
+        </w:rPr>
+        <w:t>B</w:t>
+      </w:r>
+      <w:r>
+        <w:rPr>
+          <w:i/>
+          <w:vertAlign w:val="subscript"/>
+        </w:rPr>
+        <w:t>CG</w:t>
+      </w:r>
+      <w:r>
+        <w:rPr>
+          <w:i/>
+        </w:rPr>
+        <w:t>,</w:t>
+      </w:r>
+      <w:r>
+        <w:rPr/>
+        <w:t xml:space="preserve"> </w:t>
+      </w:r>
+      <w:r>
+        <w:rPr>
+          <w:i/>
+          <w:iCs/>
+        </w:rPr>
+        <w:t>B</w:t>
+      </w:r>
+      <w:r>
+        <w:rPr>
+          <w:i/>
+          <w:iCs/>
+          <w:vertAlign w:val="subscript"/>
+        </w:rPr>
+        <w:t>e</w:t>
+      </w:r>
+      <w:r>
+        <w:rPr>
+          <w:i/>
+          <w:iCs/>
+        </w:rPr>
+        <w:t>/S</w:t>
+      </w:r>
+      <w:r>
+        <w:rPr>
+          <w:i/>
+          <w:iCs/>
+          <w:vertAlign w:val="superscript"/>
+        </w:rPr>
+        <w:t>conf</w:t>
+      </w:r>
+      <w:r>
+        <w:rPr>
+          <w:i/>
+          <w:iCs/>
+        </w:rPr>
+        <w:t>(T</w:t>
+      </w:r>
+      <w:r>
+        <w:rPr>
+          <w:i/>
+          <w:iCs/>
+          <w:vertAlign w:val="subscript"/>
+        </w:rPr>
+        <w:t>g</w:t>
+      </w:r>
+      <w:r>
+        <w:rPr>
+          <w:i/>
+          <w:iCs/>
+        </w:rPr>
+        <w:t>)</w:t>
+      </w:r>
+      <w:r>
+        <w:rPr/>
+        <w:t xml:space="preserve"> and</w:t>
+      </w:r>
+      <w:r>
+        <w:rPr>
+          <w:i/>
+        </w:rPr>
+        <w:t xml:space="preserve"> R</w:t>
+      </w:r>
+      <w:r>
+        <w:rPr>
+          <w:i/>
+          <w:vertAlign w:val="subscript"/>
+        </w:rPr>
+        <w:t>Raman</w:t>
+      </w:r>
+      <w:r>
+        <w:rPr/>
+        <w:t xml:space="preserve"> support the hypothesis that melt viscous flow occurs when a critical molecular lengthscale is reached. This lengthscale can be determined from Raman spectra (Fig. 5E,F) and strongly influences the glass transition temperature </w:t>
+      </w:r>
+      <w:r>
+        <w:rPr>
+          <w:i/>
+        </w:rPr>
+        <w:t>T</w:t>
+      </w:r>
+      <w:r>
+        <w:rPr>
+          <w:i/>
+          <w:vertAlign w:val="subscript"/>
+        </w:rPr>
+        <w:t>g</w:t>
+      </w:r>
+      <w:r>
+        <w:rPr/>
+        <w:t xml:space="preserve"> (Fig. 5B). In detail, entropic effects (like the excess of entropy resulting from the MAE) also affect </w:t>
+      </w:r>
+      <w:r>
+        <w:rPr>
+          <w:i/>
+        </w:rPr>
+        <w:t>T</w:t>
+      </w:r>
+      <w:r>
+        <w:rPr>
+          <w:i/>
+          <w:vertAlign w:val="subscript"/>
+        </w:rPr>
+        <w:t>g</w:t>
+      </w:r>
+      <w:r>
+        <w:rPr/>
+        <w:t xml:space="preserve">  </w:t>
+      </w:r>
+      <w:bookmarkStart w:id="977" w:name="ZOTERO_BREF_n40T7dCGCMLIEK8nkVG7i"/>
+      <w:bookmarkStart w:id="978" w:name="__UnoMark__1727_1826520858"/>
+      <w:bookmarkEnd w:id="978"/>
+      <w:r>
+        <w:rPr/>
+        <w:t>(</w:t>
+      </w:r>
+      <w:r>
+        <w:rPr>
+          <w:i/>
+        </w:rPr>
+        <w:t>18</w:t>
+      </w:r>
+      <w:r>
+        <w:rPr/>
+        <w:t xml:space="preserve"> and references cited therein)</w:t>
+      </w:r>
+      <w:bookmarkEnd w:id="977"/>
+      <w:r>
+        <w:rPr/>
+        <w:t xml:space="preserve"> but their influence remains limited compared to that of the polyhedral network topology (Fig. 5B). On the other hand, such entropic effects strongly control the rate at which supercooled melt viscosity changes as a function of T, or in other terms, the melt fragility </w:t>
+      </w:r>
+      <w:r>
+        <w:rPr>
+          <w:i/>
+        </w:rPr>
+        <w:t xml:space="preserve">m </w:t>
+      </w:r>
+      <w:r>
+        <w:rPr/>
+        <w:t xml:space="preserve">because </w:t>
+      </w:r>
+      <w:r>
+        <w:rPr/>
+      </w:r>
+      <m:oMath xmlns:m="http://schemas.openxmlformats.org/officeDocument/2006/math">
+        <m:r>
+          <w:rPr>
+            <w:rFonts w:ascii="Cambria Math" w:hAnsi="Cambria Math"/>
+          </w:rPr>
+          <m:t xml:space="preserve">m</m:t>
+        </m:r>
+        <m:r>
+          <w:rPr>
+            <w:rFonts w:ascii="Cambria Math" w:hAnsi="Cambria Math"/>
+          </w:rPr>
+          <m:t xml:space="preserve">∝</m:t>
+        </m:r>
+        <m:f>
+          <m:fPr>
+            <m:type m:val="lin"/>
+          </m:fPr>
+          <m:num>
+            <m:sSubSup>
+              <m:e>
+                <m:r>
+                  <w:rPr>
+                    <w:rFonts w:ascii="Cambria Math" w:hAnsi="Cambria Math"/>
+                  </w:rPr>
+                  <m:t xml:space="preserve">C</m:t>
+                </m:r>
+              </m:e>
+              <m:sub>
+                <m:r>
+                  <w:rPr>
+                    <w:rFonts w:ascii="Cambria Math" w:hAnsi="Cambria Math"/>
+                  </w:rPr>
+                  <m:t xml:space="preserve">p</m:t>
+                </m:r>
+              </m:sub>
+              <m:sup>
+                <m:r>
+                  <w:rPr>
+                    <w:rFonts w:ascii="Cambria Math" w:hAnsi="Cambria Math"/>
+                  </w:rPr>
+                  <m:t xml:space="preserve">conf</m:t>
+                </m:r>
+              </m:sup>
+            </m:sSubSup>
+          </m:num>
+          <m:den>
+            <m:sSup>
+              <m:e>
+                <m:r>
+                  <w:rPr>
+                    <w:rFonts w:ascii="Cambria Math" w:hAnsi="Cambria Math"/>
+                  </w:rPr>
+                  <m:t xml:space="preserve">S</m:t>
+                </m:r>
+              </m:e>
+              <m:sup>
+                <m:r>
+                  <w:rPr>
+                    <w:rFonts w:ascii="Cambria Math" w:hAnsi="Cambria Math"/>
+                  </w:rPr>
+                  <m:t xml:space="preserve">conf</m:t>
+                </m:r>
+              </m:sup>
+            </m:sSup>
+          </m:den>
+        </m:f>
+        <m:d>
+          <m:dPr>
+            <m:begChr m:val="("/>
+            <m:endChr m:val=")"/>
+          </m:dPr>
+          <m:e>
+            <m:sSub>
+              <m:e>
+                <m:r>
+                  <w:rPr>
+                    <w:rFonts w:ascii="Cambria Math" w:hAnsi="Cambria Math"/>
+                  </w:rPr>
+                  <m:t xml:space="preserve">T</m:t>
+                </m:r>
+              </m:e>
+              <m:sub>
+                <m:r>
+                  <w:rPr>
+                    <w:rFonts w:ascii="Cambria Math" w:hAnsi="Cambria Math"/>
+                  </w:rPr>
+                  <m:t xml:space="preserve">g</m:t>
+                </m:r>
+              </m:sub>
+            </m:sSub>
+          </m:e>
+        </m:d>
+      </m:oMath>
+      <w:r>
+        <w:rPr/>
+        <w:t xml:space="preserve"> (Fig. S5)</w:t>
+      </w:r>
+      <w:r>
+        <w:rPr>
+          <w:i/>
+        </w:rPr>
+        <w:t>.</w:t>
+      </w:r>
+      <w:r>
+        <w:rPr/>
+        <w:t xml:space="preserve"> Actually, we may consider that such mixing phenomena are allowed by the non-ergotic nature of melts, their inhomogeneities being frozen into glasses below </w:t>
+      </w:r>
+      <w:r>
+        <w:rPr>
+          <w:i/>
+        </w:rPr>
+        <w:t>T</w:t>
+      </w:r>
+      <w:r>
+        <w:rPr>
+          <w:i/>
+          <w:vertAlign w:val="subscript"/>
+        </w:rPr>
+        <w:t>g</w:t>
+      </w:r>
+      <w:r>
+        <w:rPr/>
+        <w:t>. Following from this idea, it is possible to relate</w:t>
+      </w:r>
+      <w:r>
+        <w:rPr>
+          <w:i/>
+        </w:rPr>
+        <w:t xml:space="preserve"> m </w:t>
+      </w:r>
+      <w:r>
+        <w:rPr/>
+        <w:t>to ongoing density fluctuations inherited from dynamic heterogeneities formed at supercooled T, i.e. T</w:t>
+      </w:r>
+      <w:r>
+        <w:rPr>
+          <w:vertAlign w:val="subscript"/>
+        </w:rPr>
+        <w:t>liquidus</w:t>
+      </w:r>
+      <w:r>
+        <w:rPr/>
+        <w:t xml:space="preserve"> &lt; T &lt; T</w:t>
+      </w:r>
+      <w:r>
+        <w:rPr>
+          <w:vertAlign w:val="subscript"/>
+        </w:rPr>
+        <w:t>g</w:t>
+      </w:r>
+      <w:r>
+        <w:rPr/>
+        <w:t xml:space="preserve">  </w:t>
+      </w:r>
+      <w:bookmarkStart w:id="979" w:name="ZOTERO_BREF_i0wdParI7o0qhwPDDvfXI"/>
+      <w:bookmarkStart w:id="980" w:name="__UnoMark__1759_1826520858"/>
+      <w:bookmarkEnd w:id="980"/>
+      <w:r>
+        <w:rPr/>
+        <w:t>(</w:t>
+      </w:r>
+      <w:r>
+        <w:rPr>
+          <w:i/>
+        </w:rPr>
+        <w:t>22</w:t>
+      </w:r>
+      <w:r>
+        <w:rPr/>
+        <w:t>)</w:t>
+      </w:r>
+      <w:bookmarkEnd w:id="979"/>
+      <w:r>
+        <w:rPr/>
+        <w:t>. The nature of such heterogeneities is expected to change largely with melt composition, as we can recognize different cases for network organization as described by the Random Network for simple AX</w:t>
+      </w:r>
+      <w:r>
+        <w:rPr>
+          <w:vertAlign w:val="subscript"/>
+        </w:rPr>
+        <w:t>2</w:t>
+      </w:r>
+      <w:r>
+        <w:rPr/>
+        <w:t xml:space="preserve"> glasses like SiO</w:t>
+      </w:r>
+      <w:r>
+        <w:rPr>
+          <w:vertAlign w:val="subscript"/>
+        </w:rPr>
+        <w:t>2</w:t>
+      </w:r>
+      <w:r>
+        <w:rPr/>
+        <w:t xml:space="preserve"> </w:t>
+      </w:r>
+      <w:bookmarkStart w:id="981" w:name="ZOTERO_BREF_YI48iyGHP0pT2g6bM9JcJ"/>
+      <w:bookmarkStart w:id="982" w:name="__UnoMark__1791_1826520858"/>
+      <w:bookmarkEnd w:id="982"/>
+      <w:r>
+        <w:rPr/>
+        <w:t>(</w:t>
+      </w:r>
+      <w:r>
+        <w:rPr>
+          <w:i/>
+        </w:rPr>
+        <w:t>23</w:t>
+      </w:r>
+      <w:r>
+        <w:rPr/>
+        <w:t>)</w:t>
+      </w:r>
+      <w:bookmarkEnd w:id="981"/>
+      <w:r>
+        <w:rPr/>
+        <w:t xml:space="preserve">, the Modified Random Network for silicate liquids </w:t>
+      </w:r>
+      <w:bookmarkStart w:id="983" w:name="ZOTERO_BREF_NaW5z3DlzzF4"/>
+      <w:bookmarkStart w:id="984" w:name="__UnoMark__1823_1826520858"/>
+      <w:bookmarkEnd w:id="984"/>
+      <w:r>
+        <w:rPr/>
+        <w:t>(</w:t>
+      </w:r>
+      <w:r>
+        <w:rPr>
+          <w:i/>
+        </w:rPr>
+        <w:t>24</w:t>
+      </w:r>
+      <w:r>
+        <w:rPr/>
+        <w:t>)</w:t>
+      </w:r>
+      <w:bookmarkEnd w:id="983"/>
+      <w:r>
+        <w:rPr/>
+        <w:t xml:space="preserve"> and the Continuous Compensated Random Network </w:t>
+      </w:r>
+      <w:bookmarkStart w:id="985" w:name="ZOTERO_BREF_7HUo3POt6jhK"/>
+      <w:bookmarkStart w:id="986" w:name="__UnoMark__1863_1826520858"/>
+      <w:bookmarkEnd w:id="986"/>
+      <w:r>
+        <w:rPr/>
+        <w:t>(</w:t>
+      </w:r>
+      <w:r>
+        <w:rPr>
+          <w:i/>
+        </w:rPr>
+        <w:t>25</w:t>
+      </w:r>
+      <w:r>
+        <w:rPr/>
+        <w:t xml:space="preserve">, </w:t>
+      </w:r>
+      <w:r>
+        <w:rPr>
+          <w:i/>
+        </w:rPr>
+        <w:t>2</w:t>
+      </w:r>
+      <w:r>
+        <w:rPr/>
+        <w:t>)</w:t>
+      </w:r>
+      <w:bookmarkEnd w:id="985"/>
+      <w:r>
+        <w:rPr/>
+        <w:t xml:space="preserve"> for aluminum-rich aluminosilicates, each one presenting distinct and different extent of heterogeneities at medium and long range order with various associated cationic mixing within such heterogeneities that drive large and complex changes in glass configurational entropy (Supplementary Text) and hence viscosity (Fig. 2A). </w:t>
       </w:r>
       <w:r>
         <w:br w:type="page"/>
@@ -13998,9 +15656,9 @@
         <w:pStyle w:val="Bibliography1"/>
         <w:rPr/>
       </w:pPr>
-      <w:bookmarkStart w:id="956" w:name="ZOTERO_BREF_Wi1sjCIqUXhm"/>
-      <w:bookmarkStart w:id="957" w:name="__UnoMark__18715_4168236645"/>
-      <w:bookmarkEnd w:id="957"/>
+      <w:bookmarkStart w:id="987" w:name="ZOTERO_BREF_Wi1sjCIqUXhm"/>
+      <w:bookmarkStart w:id="988" w:name="__UnoMark__18715_4168236645"/>
+      <w:bookmarkEnd w:id="988"/>
       <w:r>
         <w:rPr/>
         <w:t xml:space="preserve">1. </w:t>
@@ -15257,11 +16915,11 @@
         <w:rPr/>
         <w:t>, 385–394 (1990).</w:t>
       </w:r>
-      <w:bookmarkStart w:id="958" w:name="__UnoMark__29587_2551971298"/>
-      <w:bookmarkStart w:id="959" w:name="__UnoMark__18836_4168236645"/>
-      <w:bookmarkEnd w:id="956"/>
-      <w:bookmarkEnd w:id="958"/>
-      <w:bookmarkEnd w:id="959"/>
+      <w:bookmarkStart w:id="989" w:name="__UnoMark__29587_2551971298"/>
+      <w:bookmarkStart w:id="990" w:name="__UnoMark__18836_4168236645"/>
+      <w:bookmarkEnd w:id="987"/>
+      <w:bookmarkEnd w:id="989"/>
+      <w:bookmarkEnd w:id="990"/>
     </w:p>
     <w:p>
       <w:pPr>
@@ -15322,7 +16980,7 @@
                     </pic:cNvPicPr>
                   </pic:nvPicPr>
                   <pic:blipFill>
-                    <a:blip r:embed="rId5"/>
+                    <a:blip r:embed="rId4"/>
                     <a:stretch>
                       <a:fillRect/>
                     </a:stretch>
@@ -15421,7 +17079,7 @@
                     </pic:cNvPicPr>
                   </pic:nvPicPr>
                   <pic:blipFill>
-                    <a:blip r:embed="rId6"/>
+                    <a:blip r:embed="rId5"/>
                     <a:stretch>
                       <a:fillRect/>
                     </a:stretch>
@@ -15512,7 +17170,7 @@
                     </pic:cNvPicPr>
                   </pic:nvPicPr>
                   <pic:blipFill>
-                    <a:blip r:embed="rId7"/>
+                    <a:blip r:embed="rId6"/>
                     <a:stretch>
                       <a:fillRect/>
                     </a:stretch>
@@ -15693,7 +17351,7 @@
                     </pic:cNvPicPr>
                   </pic:nvPicPr>
                   <pic:blipFill>
-                    <a:blip r:embed="rId8"/>
+                    <a:blip r:embed="rId7"/>
                     <a:stretch>
                       <a:fillRect/>
                     </a:stretch>
@@ -15765,30 +17423,30 @@
         </w:rPr>
         <w:t xml:space="preserve"> </w:t>
       </w:r>
-      <w:bookmarkStart w:id="960" w:name="__UnoMark__29471_2551971298"/>
-      <w:bookmarkStart w:id="961" w:name="__UnoMark__21459_2551971298"/>
-      <w:bookmarkStart w:id="962" w:name="__UnoMark__22500_2551971298"/>
-      <w:bookmarkStart w:id="963" w:name="__UnoMark__23126_2551971298"/>
-      <w:bookmarkStart w:id="964" w:name="ZOTERO_BREF_JCXmip9xwEX5gKrboPV60"/>
-      <w:bookmarkStart w:id="965" w:name="__UnoMark__18374_998215430"/>
-      <w:bookmarkStart w:id="966" w:name="__UnoMark__21256_2551971298"/>
-      <w:bookmarkStart w:id="967" w:name="__UnoMark__23332_2551971298"/>
-      <w:bookmarkStart w:id="968" w:name="__UnoMark__21866_2551971298"/>
-      <w:bookmarkStart w:id="969" w:name="__UnoMark__11238_2187724418"/>
-      <w:bookmarkStart w:id="970" w:name="__UnoMark__23538_2551971298"/>
-      <w:bookmarkStart w:id="971" w:name="__UnoMark__21053_2551971298"/>
-      <w:bookmarkStart w:id="972" w:name="__UnoMark__29311_2551971298"/>
-      <w:bookmarkStart w:id="973" w:name="__UnoMark__21662_2551971298"/>
-      <w:bookmarkStart w:id="974" w:name="__UnoMark__22080_2551971298"/>
-      <w:bookmarkStart w:id="975" w:name="__UnoMark__22286_2551971298"/>
-      <w:bookmarkStart w:id="976" w:name="__UnoMark__23744_2551971298"/>
-      <w:bookmarkStart w:id="977" w:name="__UnoMark__22706_2551971298"/>
-      <w:bookmarkStart w:id="978" w:name="__UnoMark__22920_2551971298"/>
-      <w:bookmarkStart w:id="979" w:name="__UnoMark__18716_4168236645"/>
-      <w:bookmarkStart w:id="980" w:name="__UnoMark__11469_2187724418"/>
-      <w:bookmarkStart w:id="981" w:name="__UnoMark__18146_998215430"/>
-      <w:bookmarkStart w:id="982" w:name="__UnoMark__10502_2187724418"/>
-      <w:bookmarkEnd w:id="982"/>
+      <w:bookmarkStart w:id="991" w:name="__UnoMark__29471_2551971298"/>
+      <w:bookmarkStart w:id="992" w:name="__UnoMark__21459_2551971298"/>
+      <w:bookmarkStart w:id="993" w:name="__UnoMark__22500_2551971298"/>
+      <w:bookmarkStart w:id="994" w:name="__UnoMark__23126_2551971298"/>
+      <w:bookmarkStart w:id="995" w:name="ZOTERO_BREF_JCXmip9xwEX5gKrboPV60"/>
+      <w:bookmarkStart w:id="996" w:name="__UnoMark__18374_998215430"/>
+      <w:bookmarkStart w:id="997" w:name="__UnoMark__21256_2551971298"/>
+      <w:bookmarkStart w:id="998" w:name="__UnoMark__23332_2551971298"/>
+      <w:bookmarkStart w:id="999" w:name="__UnoMark__21866_2551971298"/>
+      <w:bookmarkStart w:id="1000" w:name="__UnoMark__11238_2187724418"/>
+      <w:bookmarkStart w:id="1001" w:name="__UnoMark__23538_2551971298"/>
+      <w:bookmarkStart w:id="1002" w:name="__UnoMark__21053_2551971298"/>
+      <w:bookmarkStart w:id="1003" w:name="__UnoMark__29311_2551971298"/>
+      <w:bookmarkStart w:id="1004" w:name="__UnoMark__21662_2551971298"/>
+      <w:bookmarkStart w:id="1005" w:name="__UnoMark__22080_2551971298"/>
+      <w:bookmarkStart w:id="1006" w:name="__UnoMark__22286_2551971298"/>
+      <w:bookmarkStart w:id="1007" w:name="__UnoMark__23744_2551971298"/>
+      <w:bookmarkStart w:id="1008" w:name="__UnoMark__22706_2551971298"/>
+      <w:bookmarkStart w:id="1009" w:name="__UnoMark__22920_2551971298"/>
+      <w:bookmarkStart w:id="1010" w:name="__UnoMark__18716_4168236645"/>
+      <w:bookmarkStart w:id="1011" w:name="__UnoMark__11469_2187724418"/>
+      <w:bookmarkStart w:id="1012" w:name="__UnoMark__18146_998215430"/>
+      <w:bookmarkStart w:id="1013" w:name="__UnoMark__10502_2187724418"/>
+      <w:bookmarkEnd w:id="1013"/>
       <w:r>
         <w:rPr>
           <w:b w:val="false"/>
@@ -15884,28 +17542,28 @@
         </w:rPr>
         <w:t>)</w:t>
       </w:r>
-      <w:bookmarkEnd w:id="960"/>
-      <w:bookmarkEnd w:id="961"/>
-      <w:bookmarkEnd w:id="962"/>
-      <w:bookmarkEnd w:id="963"/>
-      <w:bookmarkEnd w:id="964"/>
-      <w:bookmarkEnd w:id="965"/>
-      <w:bookmarkEnd w:id="966"/>
-      <w:bookmarkEnd w:id="967"/>
-      <w:bookmarkEnd w:id="968"/>
-      <w:bookmarkEnd w:id="969"/>
-      <w:bookmarkEnd w:id="970"/>
-      <w:bookmarkEnd w:id="971"/>
-      <w:bookmarkEnd w:id="972"/>
-      <w:bookmarkEnd w:id="973"/>
-      <w:bookmarkEnd w:id="974"/>
-      <w:bookmarkEnd w:id="975"/>
-      <w:bookmarkEnd w:id="976"/>
-      <w:bookmarkEnd w:id="977"/>
-      <w:bookmarkEnd w:id="978"/>
-      <w:bookmarkEnd w:id="979"/>
-      <w:bookmarkEnd w:id="980"/>
-      <w:bookmarkEnd w:id="981"/>
+      <w:bookmarkEnd w:id="991"/>
+      <w:bookmarkEnd w:id="992"/>
+      <w:bookmarkEnd w:id="993"/>
+      <w:bookmarkEnd w:id="994"/>
+      <w:bookmarkEnd w:id="995"/>
+      <w:bookmarkEnd w:id="996"/>
+      <w:bookmarkEnd w:id="997"/>
+      <w:bookmarkEnd w:id="998"/>
+      <w:bookmarkEnd w:id="999"/>
+      <w:bookmarkEnd w:id="1000"/>
+      <w:bookmarkEnd w:id="1001"/>
+      <w:bookmarkEnd w:id="1002"/>
+      <w:bookmarkEnd w:id="1003"/>
+      <w:bookmarkEnd w:id="1004"/>
+      <w:bookmarkEnd w:id="1005"/>
+      <w:bookmarkEnd w:id="1006"/>
+      <w:bookmarkEnd w:id="1007"/>
+      <w:bookmarkEnd w:id="1008"/>
+      <w:bookmarkEnd w:id="1009"/>
+      <w:bookmarkEnd w:id="1010"/>
+      <w:bookmarkEnd w:id="1011"/>
+      <w:bookmarkEnd w:id="1012"/>
       <w:r>
         <w:rPr>
           <w:lang w:val="en-GB"/>
@@ -15969,7 +17627,7 @@
                     </pic:cNvPicPr>
                   </pic:nvPicPr>
                   <pic:blipFill>
-                    <a:blip r:embed="rId9"/>
+                    <a:blip r:embed="rId8"/>
                     <a:stretch>
                       <a:fillRect/>
                     </a:stretch>
@@ -16133,30 +17791,30 @@
         </w:rPr>
         <w:t xml:space="preserve"> dataset. The back dotted line is the relationship observed by </w:t>
       </w:r>
-      <w:bookmarkStart w:id="983" w:name="__UnoMark__23745_2551971298"/>
-      <w:bookmarkStart w:id="984" w:name="__UnoMark__23127_2551971298"/>
-      <w:bookmarkStart w:id="985" w:name="ZOTERO_BREF_WMegPio6VBBMeIO3pGBh8"/>
-      <w:bookmarkStart w:id="986" w:name="__UnoMark__21054_2551971298"/>
-      <w:bookmarkStart w:id="987" w:name="__UnoMark__22921_2551971298"/>
-      <w:bookmarkStart w:id="988" w:name="__UnoMark__22287_2551971298"/>
-      <w:bookmarkStart w:id="989" w:name="__UnoMark__11470_2187724418"/>
-      <w:bookmarkStart w:id="990" w:name="__UnoMark__23539_2551971298"/>
-      <w:bookmarkStart w:id="991" w:name="__UnoMark__18375_998215430"/>
-      <w:bookmarkStart w:id="992" w:name="__UnoMark__22707_2551971298"/>
-      <w:bookmarkStart w:id="993" w:name="__UnoMark__18147_998215430"/>
-      <w:bookmarkStart w:id="994" w:name="__UnoMark__21460_2551971298"/>
-      <w:bookmarkStart w:id="995" w:name="__UnoMark__29312_2551971298"/>
-      <w:bookmarkStart w:id="996" w:name="__UnoMark__22501_2551971298"/>
-      <w:bookmarkStart w:id="997" w:name="__UnoMark__22081_2551971298"/>
-      <w:bookmarkStart w:id="998" w:name="__UnoMark__23333_2551971298"/>
-      <w:bookmarkStart w:id="999" w:name="__UnoMark__29472_2551971298"/>
-      <w:bookmarkStart w:id="1000" w:name="__UnoMark__21663_2551971298"/>
-      <w:bookmarkStart w:id="1001" w:name="__UnoMark__21257_2551971298"/>
-      <w:bookmarkStart w:id="1002" w:name="__UnoMark__18717_4168236645"/>
-      <w:bookmarkStart w:id="1003" w:name="__UnoMark__21867_2551971298"/>
-      <w:bookmarkStart w:id="1004" w:name="__UnoMark__11239_2187724418"/>
-      <w:bookmarkStart w:id="1005" w:name="__UnoMark__10538_2187724418"/>
-      <w:bookmarkEnd w:id="1005"/>
+      <w:bookmarkStart w:id="1014" w:name="__UnoMark__23745_2551971298"/>
+      <w:bookmarkStart w:id="1015" w:name="__UnoMark__23127_2551971298"/>
+      <w:bookmarkStart w:id="1016" w:name="ZOTERO_BREF_WMegPio6VBBMeIO3pGBh8"/>
+      <w:bookmarkStart w:id="1017" w:name="__UnoMark__21054_2551971298"/>
+      <w:bookmarkStart w:id="1018" w:name="__UnoMark__22921_2551971298"/>
+      <w:bookmarkStart w:id="1019" w:name="__UnoMark__22287_2551971298"/>
+      <w:bookmarkStart w:id="1020" w:name="__UnoMark__11470_2187724418"/>
+      <w:bookmarkStart w:id="1021" w:name="__UnoMark__23539_2551971298"/>
+      <w:bookmarkStart w:id="1022" w:name="__UnoMark__18375_998215430"/>
+      <w:bookmarkStart w:id="1023" w:name="__UnoMark__22707_2551971298"/>
+      <w:bookmarkStart w:id="1024" w:name="__UnoMark__18147_998215430"/>
+      <w:bookmarkStart w:id="1025" w:name="__UnoMark__21460_2551971298"/>
+      <w:bookmarkStart w:id="1026" w:name="__UnoMark__29312_2551971298"/>
+      <w:bookmarkStart w:id="1027" w:name="__UnoMark__22501_2551971298"/>
+      <w:bookmarkStart w:id="1028" w:name="__UnoMark__22081_2551971298"/>
+      <w:bookmarkStart w:id="1029" w:name="__UnoMark__23333_2551971298"/>
+      <w:bookmarkStart w:id="1030" w:name="__UnoMark__29472_2551971298"/>
+      <w:bookmarkStart w:id="1031" w:name="__UnoMark__21663_2551971298"/>
+      <w:bookmarkStart w:id="1032" w:name="__UnoMark__21257_2551971298"/>
+      <w:bookmarkStart w:id="1033" w:name="__UnoMark__18717_4168236645"/>
+      <w:bookmarkStart w:id="1034" w:name="__UnoMark__21867_2551971298"/>
+      <w:bookmarkStart w:id="1035" w:name="__UnoMark__11239_2187724418"/>
+      <w:bookmarkStart w:id="1036" w:name="__UnoMark__10538_2187724418"/>
+      <w:bookmarkEnd w:id="1036"/>
       <w:r>
         <w:rPr>
           <w:b w:val="false"/>
@@ -16198,28 +17856,28 @@
         </w:rPr>
         <w:t>)</w:t>
       </w:r>
-      <w:bookmarkEnd w:id="983"/>
-      <w:bookmarkEnd w:id="984"/>
-      <w:bookmarkEnd w:id="985"/>
-      <w:bookmarkEnd w:id="986"/>
-      <w:bookmarkEnd w:id="987"/>
-      <w:bookmarkEnd w:id="988"/>
-      <w:bookmarkEnd w:id="989"/>
-      <w:bookmarkEnd w:id="990"/>
-      <w:bookmarkEnd w:id="991"/>
-      <w:bookmarkEnd w:id="992"/>
-      <w:bookmarkEnd w:id="993"/>
-      <w:bookmarkEnd w:id="994"/>
-      <w:bookmarkEnd w:id="995"/>
-      <w:bookmarkEnd w:id="996"/>
-      <w:bookmarkEnd w:id="997"/>
-      <w:bookmarkEnd w:id="998"/>
-      <w:bookmarkEnd w:id="999"/>
-      <w:bookmarkEnd w:id="1000"/>
-      <w:bookmarkEnd w:id="1001"/>
-      <w:bookmarkEnd w:id="1002"/>
-      <w:bookmarkEnd w:id="1003"/>
-      <w:bookmarkEnd w:id="1004"/>
+      <w:bookmarkEnd w:id="1014"/>
+      <w:bookmarkEnd w:id="1015"/>
+      <w:bookmarkEnd w:id="1016"/>
+      <w:bookmarkEnd w:id="1017"/>
+      <w:bookmarkEnd w:id="1018"/>
+      <w:bookmarkEnd w:id="1019"/>
+      <w:bookmarkEnd w:id="1020"/>
+      <w:bookmarkEnd w:id="1021"/>
+      <w:bookmarkEnd w:id="1022"/>
+      <w:bookmarkEnd w:id="1023"/>
+      <w:bookmarkEnd w:id="1024"/>
+      <w:bookmarkEnd w:id="1025"/>
+      <w:bookmarkEnd w:id="1026"/>
+      <w:bookmarkEnd w:id="1027"/>
+      <w:bookmarkEnd w:id="1028"/>
+      <w:bookmarkEnd w:id="1029"/>
+      <w:bookmarkEnd w:id="1030"/>
+      <w:bookmarkEnd w:id="1031"/>
+      <w:bookmarkEnd w:id="1032"/>
+      <w:bookmarkEnd w:id="1033"/>
+      <w:bookmarkEnd w:id="1034"/>
+      <w:bookmarkEnd w:id="1035"/>
       <w:r>
         <w:rPr>
           <w:lang w:val="en-GB"/>
@@ -16409,7 +18067,7 @@
                     </pic:cNvPicPr>
                   </pic:nvPicPr>
                   <pic:blipFill>
-                    <a:blip r:embed="rId10"/>
+                    <a:blip r:embed="rId9"/>
                     <a:stretch>
                       <a:fillRect/>
                     </a:stretch>
@@ -16479,7 +18137,7 @@
                     </pic:cNvPicPr>
                   </pic:nvPicPr>
                   <pic:blipFill>
-                    <a:blip r:embed="rId11"/>
+                    <a:blip r:embed="rId10"/>
                     <a:stretch>
                       <a:fillRect/>
                     </a:stretch>
@@ -16555,14 +18213,13 @@
         <w:tblW w:w="8164" w:type="dxa"/>
         <w:jc w:val="left"/>
         <w:tblInd w:w="-12" w:type="dxa"/>
-        <w:tblBorders/>
         <w:tblCellMar>
           <w:top w:w="0" w:type="dxa"/>
           <w:left w:w="138" w:type="dxa"/>
           <w:bottom w:w="0" w:type="dxa"/>
           <w:right w:w="108" w:type="dxa"/>
         </w:tblCellMar>
-        <w:tblLook w:noVBand="1" w:val="04a0" w:noHBand="0" w:lastColumn="0" w:firstColumn="1" w:lastRow="0" w:firstRow="1"/>
+        <w:tblLook w:val="04a0" w:noVBand="1" w:noHBand="0" w:lastColumn="0" w:firstColumn="1" w:lastRow="0" w:firstRow="1"/>
       </w:tblPr>
       <w:tblGrid>
         <w:gridCol w:w="1249"/>
@@ -19556,14 +21213,13 @@
         <w:tblW w:w="8748" w:type="dxa"/>
         <w:jc w:val="left"/>
         <w:tblInd w:w="-27" w:type="dxa"/>
-        <w:tblBorders/>
         <w:tblCellMar>
           <w:top w:w="0" w:type="dxa"/>
           <w:left w:w="138" w:type="dxa"/>
           <w:bottom w:w="0" w:type="dxa"/>
           <w:right w:w="108" w:type="dxa"/>
         </w:tblCellMar>
-        <w:tblLook w:noVBand="1" w:val="04a0" w:noHBand="0" w:lastColumn="0" w:firstColumn="1" w:lastRow="0" w:firstRow="1"/>
+        <w:tblLook w:val="04a0" w:noVBand="1" w:noHBand="0" w:lastColumn="0" w:firstColumn="1" w:lastRow="0" w:firstRow="1"/>
       </w:tblPr>
       <w:tblGrid>
         <w:gridCol w:w="817"/>
@@ -19571,10 +21227,10 @@
         <w:gridCol w:w="717"/>
         <w:gridCol w:w="1019"/>
         <w:gridCol w:w="720"/>
-        <w:gridCol w:w="1018"/>
-        <w:gridCol w:w="718"/>
-        <w:gridCol w:w="1007"/>
-        <w:gridCol w:w="718"/>
+        <w:gridCol w:w="1019"/>
+        <w:gridCol w:w="717"/>
+        <w:gridCol w:w="1008"/>
+        <w:gridCol w:w="717"/>
         <w:gridCol w:w="996"/>
       </w:tblGrid>
       <w:tr>
@@ -19716,7 +21372,7 @@
         </w:tc>
         <w:tc>
           <w:tcPr>
-            <w:tcW w:w="1018" w:type="dxa"/>
+            <w:tcW w:w="1019" w:type="dxa"/>
             <w:tcBorders/>
             <w:shd w:fill="auto" w:val="clear"/>
           </w:tcPr>
@@ -19743,7 +21399,7 @@
         </w:tc>
         <w:tc>
           <w:tcPr>
-            <w:tcW w:w="718" w:type="dxa"/>
+            <w:tcW w:w="717" w:type="dxa"/>
             <w:tcBorders/>
             <w:shd w:fill="auto" w:val="clear"/>
           </w:tcPr>
@@ -19770,7 +21426,7 @@
         </w:tc>
         <w:tc>
           <w:tcPr>
-            <w:tcW w:w="1007" w:type="dxa"/>
+            <w:tcW w:w="1008" w:type="dxa"/>
             <w:tcBorders/>
             <w:shd w:fill="auto" w:val="clear"/>
           </w:tcPr>
@@ -19797,7 +21453,7 @@
         </w:tc>
         <w:tc>
           <w:tcPr>
-            <w:tcW w:w="718" w:type="dxa"/>
+            <w:tcW w:w="717" w:type="dxa"/>
             <w:tcBorders/>
             <w:shd w:fill="auto" w:val="clear"/>
           </w:tcPr>
@@ -19984,7 +21640,7 @@
         </w:tc>
         <w:tc>
           <w:tcPr>
-            <w:tcW w:w="1018" w:type="dxa"/>
+            <w:tcW w:w="1019" w:type="dxa"/>
             <w:tcBorders/>
             <w:shd w:fill="auto" w:val="clear"/>
           </w:tcPr>
@@ -20010,7 +21666,7 @@
         </w:tc>
         <w:tc>
           <w:tcPr>
-            <w:tcW w:w="718" w:type="dxa"/>
+            <w:tcW w:w="717" w:type="dxa"/>
             <w:tcBorders/>
             <w:shd w:fill="auto" w:val="clear"/>
           </w:tcPr>
@@ -20036,7 +21692,7 @@
         </w:tc>
         <w:tc>
           <w:tcPr>
-            <w:tcW w:w="1007" w:type="dxa"/>
+            <w:tcW w:w="1008" w:type="dxa"/>
             <w:tcBorders/>
             <w:shd w:fill="auto" w:val="clear"/>
           </w:tcPr>
@@ -20062,7 +21718,7 @@
         </w:tc>
         <w:tc>
           <w:tcPr>
-            <w:tcW w:w="718" w:type="dxa"/>
+            <w:tcW w:w="717" w:type="dxa"/>
             <w:tcBorders/>
             <w:shd w:fill="auto" w:val="clear"/>
           </w:tcPr>
@@ -20247,7 +21903,7 @@
         </w:tc>
         <w:tc>
           <w:tcPr>
-            <w:tcW w:w="1018" w:type="dxa"/>
+            <w:tcW w:w="1019" w:type="dxa"/>
             <w:tcBorders/>
             <w:shd w:fill="auto" w:val="clear"/>
           </w:tcPr>
@@ -20273,7 +21929,7 @@
         </w:tc>
         <w:tc>
           <w:tcPr>
-            <w:tcW w:w="718" w:type="dxa"/>
+            <w:tcW w:w="717" w:type="dxa"/>
             <w:tcBorders/>
             <w:shd w:fill="auto" w:val="clear"/>
           </w:tcPr>
@@ -20299,7 +21955,7 @@
         </w:tc>
         <w:tc>
           <w:tcPr>
-            <w:tcW w:w="1007" w:type="dxa"/>
+            <w:tcW w:w="1008" w:type="dxa"/>
             <w:tcBorders/>
             <w:shd w:fill="auto" w:val="clear"/>
           </w:tcPr>
@@ -20325,7 +21981,7 @@
         </w:tc>
         <w:tc>
           <w:tcPr>
-            <w:tcW w:w="718" w:type="dxa"/>
+            <w:tcW w:w="717" w:type="dxa"/>
             <w:tcBorders/>
             <w:shd w:fill="auto" w:val="clear"/>
           </w:tcPr>
@@ -20510,7 +22166,7 @@
         </w:tc>
         <w:tc>
           <w:tcPr>
-            <w:tcW w:w="1018" w:type="dxa"/>
+            <w:tcW w:w="1019" w:type="dxa"/>
             <w:tcBorders/>
             <w:shd w:fill="auto" w:val="clear"/>
           </w:tcPr>
@@ -20536,7 +22192,7 @@
         </w:tc>
         <w:tc>
           <w:tcPr>
-            <w:tcW w:w="718" w:type="dxa"/>
+            <w:tcW w:w="717" w:type="dxa"/>
             <w:tcBorders/>
             <w:shd w:fill="auto" w:val="clear"/>
           </w:tcPr>
@@ -20562,7 +22218,7 @@
         </w:tc>
         <w:tc>
           <w:tcPr>
-            <w:tcW w:w="1007" w:type="dxa"/>
+            <w:tcW w:w="1008" w:type="dxa"/>
             <w:tcBorders/>
             <w:shd w:fill="auto" w:val="clear"/>
           </w:tcPr>
@@ -20588,7 +22244,7 @@
         </w:tc>
         <w:tc>
           <w:tcPr>
-            <w:tcW w:w="718" w:type="dxa"/>
+            <w:tcW w:w="717" w:type="dxa"/>
             <w:tcBorders/>
             <w:shd w:fill="auto" w:val="clear"/>
           </w:tcPr>
@@ -20773,7 +22429,7 @@
         </w:tc>
         <w:tc>
           <w:tcPr>
-            <w:tcW w:w="1018" w:type="dxa"/>
+            <w:tcW w:w="1019" w:type="dxa"/>
             <w:tcBorders/>
             <w:shd w:fill="auto" w:val="clear"/>
           </w:tcPr>
@@ -20799,7 +22455,7 @@
         </w:tc>
         <w:tc>
           <w:tcPr>
-            <w:tcW w:w="718" w:type="dxa"/>
+            <w:tcW w:w="717" w:type="dxa"/>
             <w:tcBorders/>
             <w:shd w:fill="auto" w:val="clear"/>
           </w:tcPr>
@@ -20825,7 +22481,7 @@
         </w:tc>
         <w:tc>
           <w:tcPr>
-            <w:tcW w:w="1007" w:type="dxa"/>
+            <w:tcW w:w="1008" w:type="dxa"/>
             <w:tcBorders/>
             <w:shd w:fill="auto" w:val="clear"/>
           </w:tcPr>
@@ -20851,7 +22507,7 @@
         </w:tc>
         <w:tc>
           <w:tcPr>
-            <w:tcW w:w="718" w:type="dxa"/>
+            <w:tcW w:w="717" w:type="dxa"/>
             <w:tcBorders/>
             <w:shd w:fill="auto" w:val="clear"/>
           </w:tcPr>
@@ -21042,7 +22698,7 @@
         </w:tc>
         <w:tc>
           <w:tcPr>
-            <w:tcW w:w="1018" w:type="dxa"/>
+            <w:tcW w:w="1019" w:type="dxa"/>
             <w:tcBorders/>
             <w:shd w:fill="auto" w:val="clear"/>
           </w:tcPr>
@@ -21068,7 +22724,7 @@
         </w:tc>
         <w:tc>
           <w:tcPr>
-            <w:tcW w:w="718" w:type="dxa"/>
+            <w:tcW w:w="717" w:type="dxa"/>
             <w:tcBorders/>
             <w:shd w:fill="auto" w:val="clear"/>
           </w:tcPr>
@@ -21094,7 +22750,7 @@
         </w:tc>
         <w:tc>
           <w:tcPr>
-            <w:tcW w:w="1007" w:type="dxa"/>
+            <w:tcW w:w="1008" w:type="dxa"/>
             <w:tcBorders/>
             <w:shd w:fill="auto" w:val="clear"/>
           </w:tcPr>
@@ -21120,7 +22776,7 @@
         </w:tc>
         <w:tc>
           <w:tcPr>
-            <w:tcW w:w="718" w:type="dxa"/>
+            <w:tcW w:w="717" w:type="dxa"/>
             <w:tcBorders/>
             <w:shd w:fill="auto" w:val="clear"/>
           </w:tcPr>
@@ -21311,7 +22967,7 @@
         </w:tc>
         <w:tc>
           <w:tcPr>
-            <w:tcW w:w="1018" w:type="dxa"/>
+            <w:tcW w:w="1019" w:type="dxa"/>
             <w:tcBorders/>
             <w:shd w:fill="auto" w:val="clear"/>
           </w:tcPr>
@@ -21337,7 +22993,7 @@
         </w:tc>
         <w:tc>
           <w:tcPr>
-            <w:tcW w:w="718" w:type="dxa"/>
+            <w:tcW w:w="717" w:type="dxa"/>
             <w:tcBorders/>
             <w:shd w:fill="auto" w:val="clear"/>
           </w:tcPr>
@@ -21363,7 +23019,7 @@
         </w:tc>
         <w:tc>
           <w:tcPr>
-            <w:tcW w:w="1007" w:type="dxa"/>
+            <w:tcW w:w="1008" w:type="dxa"/>
             <w:tcBorders/>
             <w:shd w:fill="auto" w:val="clear"/>
           </w:tcPr>
@@ -21389,7 +23045,7 @@
         </w:tc>
         <w:tc>
           <w:tcPr>
-            <w:tcW w:w="718" w:type="dxa"/>
+            <w:tcW w:w="717" w:type="dxa"/>
             <w:tcBorders/>
             <w:shd w:fill="auto" w:val="clear"/>
           </w:tcPr>
@@ -21580,7 +23236,7 @@
         </w:tc>
         <w:tc>
           <w:tcPr>
-            <w:tcW w:w="1018" w:type="dxa"/>
+            <w:tcW w:w="1019" w:type="dxa"/>
             <w:tcBorders/>
             <w:shd w:fill="auto" w:val="clear"/>
           </w:tcPr>
@@ -21606,7 +23262,7 @@
         </w:tc>
         <w:tc>
           <w:tcPr>
-            <w:tcW w:w="718" w:type="dxa"/>
+            <w:tcW w:w="717" w:type="dxa"/>
             <w:tcBorders/>
             <w:shd w:fill="auto" w:val="clear"/>
           </w:tcPr>
@@ -21632,7 +23288,7 @@
         </w:tc>
         <w:tc>
           <w:tcPr>
-            <w:tcW w:w="1007" w:type="dxa"/>
+            <w:tcW w:w="1008" w:type="dxa"/>
             <w:tcBorders/>
             <w:shd w:fill="auto" w:val="clear"/>
           </w:tcPr>
@@ -21658,7 +23314,7 @@
         </w:tc>
         <w:tc>
           <w:tcPr>
-            <w:tcW w:w="718" w:type="dxa"/>
+            <w:tcW w:w="717" w:type="dxa"/>
             <w:tcBorders/>
             <w:shd w:fill="auto" w:val="clear"/>
           </w:tcPr>
@@ -21849,7 +23505,7 @@
         </w:tc>
         <w:tc>
           <w:tcPr>
-            <w:tcW w:w="1018" w:type="dxa"/>
+            <w:tcW w:w="1019" w:type="dxa"/>
             <w:tcBorders/>
             <w:shd w:fill="auto" w:val="clear"/>
           </w:tcPr>
@@ -21875,7 +23531,7 @@
         </w:tc>
         <w:tc>
           <w:tcPr>
-            <w:tcW w:w="718" w:type="dxa"/>
+            <w:tcW w:w="717" w:type="dxa"/>
             <w:tcBorders/>
             <w:shd w:fill="auto" w:val="clear"/>
           </w:tcPr>
@@ -21901,7 +23557,7 @@
         </w:tc>
         <w:tc>
           <w:tcPr>
-            <w:tcW w:w="1007" w:type="dxa"/>
+            <w:tcW w:w="1008" w:type="dxa"/>
             <w:tcBorders/>
             <w:shd w:fill="auto" w:val="clear"/>
           </w:tcPr>
@@ -21927,7 +23583,7 @@
         </w:tc>
         <w:tc>
           <w:tcPr>
-            <w:tcW w:w="718" w:type="dxa"/>
+            <w:tcW w:w="717" w:type="dxa"/>
             <w:tcBorders/>
             <w:shd w:fill="auto" w:val="clear"/>
           </w:tcPr>
@@ -22118,7 +23774,7 @@
         </w:tc>
         <w:tc>
           <w:tcPr>
-            <w:tcW w:w="1018" w:type="dxa"/>
+            <w:tcW w:w="1019" w:type="dxa"/>
             <w:tcBorders/>
             <w:shd w:fill="auto" w:val="clear"/>
           </w:tcPr>
@@ -22144,7 +23800,7 @@
         </w:tc>
         <w:tc>
           <w:tcPr>
-            <w:tcW w:w="718" w:type="dxa"/>
+            <w:tcW w:w="717" w:type="dxa"/>
             <w:tcBorders/>
             <w:shd w:fill="auto" w:val="clear"/>
           </w:tcPr>
@@ -22170,7 +23826,7 @@
         </w:tc>
         <w:tc>
           <w:tcPr>
-            <w:tcW w:w="1007" w:type="dxa"/>
+            <w:tcW w:w="1008" w:type="dxa"/>
             <w:tcBorders/>
             <w:shd w:fill="auto" w:val="clear"/>
           </w:tcPr>
@@ -22196,7 +23852,7 @@
         </w:tc>
         <w:tc>
           <w:tcPr>
-            <w:tcW w:w="718" w:type="dxa"/>
+            <w:tcW w:w="717" w:type="dxa"/>
             <w:tcBorders/>
             <w:shd w:fill="auto" w:val="clear"/>
           </w:tcPr>
@@ -22390,7 +24046,7 @@
         </w:tc>
         <w:tc>
           <w:tcPr>
-            <w:tcW w:w="1018" w:type="dxa"/>
+            <w:tcW w:w="1019" w:type="dxa"/>
             <w:tcBorders/>
             <w:shd w:fill="auto" w:val="clear"/>
           </w:tcPr>
@@ -22419,7 +24075,7 @@
         </w:tc>
         <w:tc>
           <w:tcPr>
-            <w:tcW w:w="718" w:type="dxa"/>
+            <w:tcW w:w="717" w:type="dxa"/>
             <w:tcBorders/>
             <w:shd w:fill="auto" w:val="clear"/>
           </w:tcPr>
@@ -22445,7 +24101,7 @@
         </w:tc>
         <w:tc>
           <w:tcPr>
-            <w:tcW w:w="1007" w:type="dxa"/>
+            <w:tcW w:w="1008" w:type="dxa"/>
             <w:tcBorders/>
             <w:shd w:fill="auto" w:val="clear"/>
           </w:tcPr>
@@ -22471,7 +24127,7 @@
         </w:tc>
         <w:tc>
           <w:tcPr>
-            <w:tcW w:w="718" w:type="dxa"/>
+            <w:tcW w:w="717" w:type="dxa"/>
             <w:tcBorders/>
             <w:shd w:fill="auto" w:val="clear"/>
           </w:tcPr>
@@ -22665,7 +24321,7 @@
         </w:tc>
         <w:tc>
           <w:tcPr>
-            <w:tcW w:w="1018" w:type="dxa"/>
+            <w:tcW w:w="1019" w:type="dxa"/>
             <w:tcBorders/>
             <w:shd w:fill="auto" w:val="clear"/>
           </w:tcPr>
@@ -22694,7 +24350,7 @@
         </w:tc>
         <w:tc>
           <w:tcPr>
-            <w:tcW w:w="718" w:type="dxa"/>
+            <w:tcW w:w="717" w:type="dxa"/>
             <w:tcBorders/>
             <w:shd w:fill="auto" w:val="clear"/>
           </w:tcPr>
@@ -22720,7 +24376,7 @@
         </w:tc>
         <w:tc>
           <w:tcPr>
-            <w:tcW w:w="1007" w:type="dxa"/>
+            <w:tcW w:w="1008" w:type="dxa"/>
             <w:tcBorders/>
             <w:shd w:fill="auto" w:val="clear"/>
           </w:tcPr>
@@ -22746,7 +24402,7 @@
         </w:tc>
         <w:tc>
           <w:tcPr>
-            <w:tcW w:w="718" w:type="dxa"/>
+            <w:tcW w:w="717" w:type="dxa"/>
             <w:tcBorders/>
             <w:shd w:fill="auto" w:val="clear"/>
           </w:tcPr>
@@ -22946,7 +24602,7 @@
         </w:tc>
         <w:tc>
           <w:tcPr>
-            <w:tcW w:w="1018" w:type="dxa"/>
+            <w:tcW w:w="1019" w:type="dxa"/>
             <w:tcBorders/>
             <w:shd w:fill="auto" w:val="clear"/>
           </w:tcPr>
@@ -22975,7 +24631,7 @@
         </w:tc>
         <w:tc>
           <w:tcPr>
-            <w:tcW w:w="718" w:type="dxa"/>
+            <w:tcW w:w="717" w:type="dxa"/>
             <w:tcBorders/>
             <w:shd w:fill="auto" w:val="clear"/>
           </w:tcPr>
@@ -23001,7 +24657,7 @@
         </w:tc>
         <w:tc>
           <w:tcPr>
-            <w:tcW w:w="1007" w:type="dxa"/>
+            <w:tcW w:w="1008" w:type="dxa"/>
             <w:tcBorders/>
             <w:shd w:fill="auto" w:val="clear"/>
           </w:tcPr>
@@ -23027,7 +24683,7 @@
         </w:tc>
         <w:tc>
           <w:tcPr>
-            <w:tcW w:w="718" w:type="dxa"/>
+            <w:tcW w:w="717" w:type="dxa"/>
             <w:tcBorders/>
             <w:shd w:fill="auto" w:val="clear"/>
           </w:tcPr>
@@ -23150,30 +24806,30 @@
         </w:rPr>
         <w:t xml:space="preserve">s and was measured using a creep apparatus following the protocol described in </w:t>
       </w:r>
-      <w:bookmarkStart w:id="1006" w:name="__UnoMark__23746_2551971298"/>
-      <w:bookmarkStart w:id="1007" w:name="__UnoMark__23540_2551971298"/>
-      <w:bookmarkStart w:id="1008" w:name="__UnoMark__23334_2551971298"/>
-      <w:bookmarkStart w:id="1009" w:name="__UnoMark__23128_2551971298"/>
-      <w:bookmarkStart w:id="1010" w:name="__UnoMark__22922_2551971298"/>
-      <w:bookmarkStart w:id="1011" w:name="__UnoMark__22708_2551971298"/>
-      <w:bookmarkStart w:id="1012" w:name="__UnoMark__22502_2551971298"/>
-      <w:bookmarkStart w:id="1013" w:name="__UnoMark__22288_2551971298"/>
-      <w:bookmarkStart w:id="1014" w:name="__UnoMark__22082_2551971298"/>
-      <w:bookmarkStart w:id="1015" w:name="__UnoMark__21868_2551971298"/>
-      <w:bookmarkStart w:id="1016" w:name="__UnoMark__21664_2551971298"/>
-      <w:bookmarkStart w:id="1017" w:name="__UnoMark__21461_2551971298"/>
-      <w:bookmarkStart w:id="1018" w:name="__UnoMark__21258_2551971298"/>
-      <w:bookmarkStart w:id="1019" w:name="__UnoMark__21055_2551971298"/>
-      <w:bookmarkStart w:id="1020" w:name="__UnoMark__18376_998215430"/>
-      <w:bookmarkStart w:id="1021" w:name="__UnoMark__18148_998215430"/>
-      <w:bookmarkStart w:id="1022" w:name="ZOTERO_BREF_ZWBxm0yXlW2PyE3pOXLFp"/>
-      <w:bookmarkStart w:id="1023" w:name="__UnoMark__11240_2187724418"/>
-      <w:bookmarkStart w:id="1024" w:name="__UnoMark__11471_2187724418"/>
-      <w:bookmarkStart w:id="1025" w:name="__UnoMark__29313_2551971298"/>
-      <w:bookmarkStart w:id="1026" w:name="__UnoMark__29473_2551971298"/>
-      <w:bookmarkStart w:id="1027" w:name="__UnoMark__18718_4168236645"/>
-      <w:bookmarkStart w:id="1028" w:name="__UnoMark__10574_2187724418"/>
-      <w:bookmarkEnd w:id="1028"/>
+      <w:bookmarkStart w:id="1037" w:name="__UnoMark__23746_2551971298"/>
+      <w:bookmarkStart w:id="1038" w:name="__UnoMark__23540_2551971298"/>
+      <w:bookmarkStart w:id="1039" w:name="__UnoMark__23334_2551971298"/>
+      <w:bookmarkStart w:id="1040" w:name="__UnoMark__23128_2551971298"/>
+      <w:bookmarkStart w:id="1041" w:name="__UnoMark__22922_2551971298"/>
+      <w:bookmarkStart w:id="1042" w:name="__UnoMark__22708_2551971298"/>
+      <w:bookmarkStart w:id="1043" w:name="__UnoMark__22502_2551971298"/>
+      <w:bookmarkStart w:id="1044" w:name="__UnoMark__22288_2551971298"/>
+      <w:bookmarkStart w:id="1045" w:name="__UnoMark__22082_2551971298"/>
+      <w:bookmarkStart w:id="1046" w:name="__UnoMark__21868_2551971298"/>
+      <w:bookmarkStart w:id="1047" w:name="__UnoMark__21664_2551971298"/>
+      <w:bookmarkStart w:id="1048" w:name="__UnoMark__21461_2551971298"/>
+      <w:bookmarkStart w:id="1049" w:name="__UnoMark__21258_2551971298"/>
+      <w:bookmarkStart w:id="1050" w:name="__UnoMark__21055_2551971298"/>
+      <w:bookmarkStart w:id="1051" w:name="__UnoMark__18376_998215430"/>
+      <w:bookmarkStart w:id="1052" w:name="__UnoMark__18148_998215430"/>
+      <w:bookmarkStart w:id="1053" w:name="ZOTERO_BREF_ZWBxm0yXlW2PyE3pOXLFp"/>
+      <w:bookmarkStart w:id="1054" w:name="__UnoMark__11240_2187724418"/>
+      <w:bookmarkStart w:id="1055" w:name="__UnoMark__11471_2187724418"/>
+      <w:bookmarkStart w:id="1056" w:name="__UnoMark__29313_2551971298"/>
+      <w:bookmarkStart w:id="1057" w:name="__UnoMark__29473_2551971298"/>
+      <w:bookmarkStart w:id="1058" w:name="__UnoMark__18718_4168236645"/>
+      <w:bookmarkStart w:id="1059" w:name="__UnoMark__10574_2187724418"/>
+      <w:bookmarkEnd w:id="1059"/>
       <w:r>
         <w:rPr>
           <w:b w:val="false"/>
@@ -23215,28 +24871,28 @@
         </w:rPr>
         <w:t>)</w:t>
       </w:r>
-      <w:bookmarkEnd w:id="1006"/>
-      <w:bookmarkEnd w:id="1007"/>
-      <w:bookmarkEnd w:id="1008"/>
-      <w:bookmarkEnd w:id="1009"/>
-      <w:bookmarkEnd w:id="1010"/>
-      <w:bookmarkEnd w:id="1011"/>
-      <w:bookmarkEnd w:id="1012"/>
-      <w:bookmarkEnd w:id="1013"/>
-      <w:bookmarkEnd w:id="1014"/>
-      <w:bookmarkEnd w:id="1015"/>
-      <w:bookmarkEnd w:id="1016"/>
-      <w:bookmarkEnd w:id="1017"/>
-      <w:bookmarkEnd w:id="1018"/>
-      <w:bookmarkEnd w:id="1019"/>
-      <w:bookmarkEnd w:id="1020"/>
-      <w:bookmarkEnd w:id="1021"/>
-      <w:bookmarkEnd w:id="1022"/>
-      <w:bookmarkEnd w:id="1023"/>
-      <w:bookmarkEnd w:id="1024"/>
-      <w:bookmarkEnd w:id="1025"/>
-      <w:bookmarkEnd w:id="1026"/>
-      <w:bookmarkEnd w:id="1027"/>
+      <w:bookmarkEnd w:id="1037"/>
+      <w:bookmarkEnd w:id="1038"/>
+      <w:bookmarkEnd w:id="1039"/>
+      <w:bookmarkEnd w:id="1040"/>
+      <w:bookmarkEnd w:id="1041"/>
+      <w:bookmarkEnd w:id="1042"/>
+      <w:bookmarkEnd w:id="1043"/>
+      <w:bookmarkEnd w:id="1044"/>
+      <w:bookmarkEnd w:id="1045"/>
+      <w:bookmarkEnd w:id="1046"/>
+      <w:bookmarkEnd w:id="1047"/>
+      <w:bookmarkEnd w:id="1048"/>
+      <w:bookmarkEnd w:id="1049"/>
+      <w:bookmarkEnd w:id="1050"/>
+      <w:bookmarkEnd w:id="1051"/>
+      <w:bookmarkEnd w:id="1052"/>
+      <w:bookmarkEnd w:id="1053"/>
+      <w:bookmarkEnd w:id="1054"/>
+      <w:bookmarkEnd w:id="1055"/>
+      <w:bookmarkEnd w:id="1056"/>
+      <w:bookmarkEnd w:id="1057"/>
+      <w:bookmarkEnd w:id="1058"/>
       <w:r>
         <w:rPr>
           <w:iCs/>
@@ -23327,14 +24983,13 @@
         <w:tblW w:w="6429" w:type="dxa"/>
         <w:jc w:val="left"/>
         <w:tblInd w:w="38" w:type="dxa"/>
-        <w:tblBorders/>
         <w:tblCellMar>
           <w:top w:w="0" w:type="dxa"/>
           <w:left w:w="138" w:type="dxa"/>
           <w:bottom w:w="0" w:type="dxa"/>
           <w:right w:w="108" w:type="dxa"/>
         </w:tblCellMar>
-        <w:tblLook w:noVBand="1" w:val="04a0" w:noHBand="0" w:lastColumn="0" w:firstColumn="1" w:lastRow="0" w:firstRow="1"/>
+        <w:tblLook w:val="04a0" w:noVBand="1" w:noHBand="0" w:lastColumn="0" w:firstColumn="1" w:lastRow="0" w:firstRow="1"/>
       </w:tblPr>
       <w:tblGrid>
         <w:gridCol w:w="3339"/>
@@ -23586,7 +25241,7 @@
               </w:rPr>
               <w:t>Free Volume (eq. 2</w:t>
             </w:r>
-            <w:bookmarkStart w:id="1029" w:name="__DdeLink__19570_4168236645"/>
+            <w:bookmarkStart w:id="1060" w:name="__DdeLink__19570_4168236645"/>
             <w:r>
               <w:rPr>
                 <w:b/>
@@ -23615,7 +25270,7 @@
               </w:rPr>
               <w:t>s)</w:t>
             </w:r>
-            <w:bookmarkEnd w:id="1029"/>
+            <w:bookmarkEnd w:id="1060"/>
           </w:p>
         </w:tc>
         <w:tc>
@@ -24385,8 +26040,8 @@
       </w:r>
     </w:p>
     <w:sectPr>
-      <w:headerReference w:type="default" r:id="rId12"/>
-      <w:footerReference w:type="default" r:id="rId13"/>
+      <w:headerReference w:type="default" r:id="rId11"/>
+      <w:footerReference w:type="default" r:id="rId12"/>
       <w:type w:val="nextPage"/>
       <w:pgSz w:w="12240" w:h="15840"/>
       <w:pgMar w:left="1440" w:right="1440" w:header="720" w:top="1440" w:footer="720" w:bottom="1440" w:gutter="0"/>
@@ -24421,7 +26076,7 @@
     </w:r>
     <w:r>
       <w:rPr/>
-      <w:t>30</w:t>
+      <w:t>33</w:t>
     </w:r>
     <w:r>
       <w:rPr/>
@@ -24478,7 +26133,9 @@
       </w:rPr>
     </w:rPrDefault>
     <w:pPrDefault>
-      <w:pPr/>
+      <w:pPr>
+        <w:suppressAutoHyphens w:val="true"/>
+      </w:pPr>
     </w:pPrDefault>
   </w:docDefaults>
   <w:latentStyles w:defLockedState="0" w:defUIPriority="0" w:defSemiHidden="0" w:defUnhideWhenUsed="0" w:defQFormat="0" w:count="375">
@@ -24855,8 +26512,9 @@
     <w:rsid w:val="00f630ea"/>
     <w:pPr>
       <w:widowControl/>
+      <w:suppressAutoHyphens w:val="true"/>
       <w:bidi w:val="0"/>
-      <w:spacing w:lineRule="auto" w:line="480"/>
+      <w:spacing w:lineRule="auto" w:line="480" w:before="0" w:after="0"/>
       <w:jc w:val="both"/>
     </w:pPr>
     <w:rPr>
@@ -25495,7 +27153,7 @@
     </w:rPr>
   </w:style>
   <w:style w:type="character" w:styleId="InternetLink">
-    <w:name w:val="Internet Link"/>
+    <w:name w:val="Hyperlink"/>
     <w:semiHidden/>
     <w:rsid w:val="007402fc"/>
     <w:rPr>
@@ -25503,7 +27161,7 @@
       <w:u w:val="single"/>
     </w:rPr>
   </w:style>
-  <w:style w:type="character" w:styleId="FollowedHyperlink">
+  <w:style w:type="character" w:styleId="VisitedInternetLink">
     <w:name w:val="FollowedHyperlink"/>
     <w:semiHidden/>
     <w:unhideWhenUsed/>
@@ -25536,54 +27194,6 @@
     <w:rPr>
       <w:color w:val="808080"/>
       <w:shd w:fill="E6E6E6" w:val="clear"/>
-    </w:rPr>
-  </w:style>
-  <w:style w:type="character" w:styleId="ListLabel1">
-    <w:name w:val="ListLabel 1"/>
-    <w:qFormat/>
-    <w:rPr/>
-  </w:style>
-  <w:style w:type="character" w:styleId="ListLabel2">
-    <w:name w:val="ListLabel 2"/>
-    <w:qFormat/>
-    <w:rPr>
-      <w:szCs w:val="24"/>
-    </w:rPr>
-  </w:style>
-  <w:style w:type="character" w:styleId="ListLabel3">
-    <w:name w:val="ListLabel 3"/>
-    <w:qFormat/>
-    <w:rPr/>
-  </w:style>
-  <w:style w:type="character" w:styleId="ListLabel4">
-    <w:name w:val="ListLabel 4"/>
-    <w:qFormat/>
-    <w:rPr>
-      <w:szCs w:val="24"/>
-    </w:rPr>
-  </w:style>
-  <w:style w:type="character" w:styleId="ListLabel5">
-    <w:name w:val="ListLabel 5"/>
-    <w:qFormat/>
-    <w:rPr/>
-  </w:style>
-  <w:style w:type="character" w:styleId="ListLabel6">
-    <w:name w:val="ListLabel 6"/>
-    <w:qFormat/>
-    <w:rPr>
-      <w:szCs w:val="24"/>
-    </w:rPr>
-  </w:style>
-  <w:style w:type="character" w:styleId="ListLabel7">
-    <w:name w:val="ListLabel 7"/>
-    <w:qFormat/>
-    <w:rPr/>
-  </w:style>
-  <w:style w:type="character" w:styleId="ListLabel8">
-    <w:name w:val="ListLabel 8"/>
-    <w:qFormat/>
-    <w:rPr>
-      <w:szCs w:val="24"/>
     </w:rPr>
   </w:style>
   <w:style w:type="character" w:styleId="JR">
@@ -25937,6 +27547,13 @@
       <w:sz w:val="20"/>
     </w:rPr>
   </w:style>
+  <w:style w:type="paragraph" w:styleId="HeaderandFooter">
+    <w:name w:val="Header and Footer"/>
+    <w:basedOn w:val="Normal"/>
+    <w:qFormat/>
+    <w:pPr/>
+    <w:rPr/>
+  </w:style>
   <w:style w:type="paragraph" w:styleId="Footer">
     <w:name w:val="Footer"/>
     <w:basedOn w:val="Normal"/>
@@ -25945,6 +27562,7 @@
     <w:rsid w:val="00405336"/>
     <w:pPr>
       <w:tabs>
+        <w:tab w:val="clear" w:pos="720"/>
         <w:tab w:val="center" w:pos="4680" w:leader="none"/>
         <w:tab w:val="right" w:pos="9360" w:leader="none"/>
       </w:tabs>
@@ -25970,6 +27588,7 @@
     <w:rsid w:val="00405336"/>
     <w:pPr>
       <w:tabs>
+        <w:tab w:val="clear" w:pos="720"/>
         <w:tab w:val="center" w:pos="4680" w:leader="none"/>
         <w:tab w:val="right" w:pos="9360" w:leader="none"/>
       </w:tabs>
@@ -26362,6 +27981,7 @@
     <w:pPr>
       <w:widowControl/>
       <w:tabs>
+        <w:tab w:val="clear" w:pos="720"/>
         <w:tab w:val="left" w:pos="480" w:leader="none"/>
         <w:tab w:val="left" w:pos="960" w:leader="none"/>
         <w:tab w:val="left" w:pos="1440" w:leader="none"/>
@@ -26372,7 +27992,9 @@
         <w:tab w:val="left" w:pos="3840" w:leader="none"/>
         <w:tab w:val="left" w:pos="4320" w:leader="none"/>
       </w:tabs>
+      <w:suppressAutoHyphens w:val="true"/>
       <w:bidi w:val="0"/>
+      <w:spacing w:before="0" w:after="0"/>
       <w:jc w:val="left"/>
     </w:pPr>
     <w:rPr>
@@ -26414,7 +28036,9 @@
     <w:rsid w:val="00405336"/>
     <w:pPr>
       <w:widowControl/>
+      <w:suppressAutoHyphens w:val="true"/>
       <w:bidi w:val="0"/>
+      <w:spacing w:before="0" w:after="0"/>
       <w:jc w:val="left"/>
     </w:pPr>
     <w:rPr>
@@ -26727,6 +28351,7 @@
     <w:qFormat/>
     <w:pPr>
       <w:widowControl/>
+      <w:suppressAutoHyphens w:val="true"/>
       <w:bidi w:val="0"/>
       <w:spacing w:before="120" w:after="0"/>
       <w:jc w:val="left"/>
@@ -26757,6 +28382,7 @@
     <w:pPr>
       <w:keepNext w:val="true"/>
       <w:widowControl/>
+      <w:suppressAutoHyphens w:val="true"/>
       <w:bidi w:val="0"/>
       <w:spacing w:before="240" w:after="0"/>
       <w:jc w:val="left"/>
@@ -26815,6 +28441,7 @@
     <w:qFormat/>
     <w:pPr>
       <w:tabs>
+        <w:tab w:val="clear" w:pos="720"/>
         <w:tab w:val="left" w:pos="504" w:leader="none"/>
       </w:tabs>
       <w:spacing w:lineRule="atLeast" w:line="240" w:before="0" w:after="240"/>

</xml_diff>

<commit_message>
Finished the main text?
</commit_message>
<xml_diff>
--- a/manuscript/LELOSQ_Science_Supplementary_Materials.docx
+++ b/manuscript/LELOSQ_Science_Supplementary_Materials.docx
@@ -341,8 +341,8 @@
         <w:jc w:val="both"/>
         <w:rPr/>
       </w:pPr>
-      <w:bookmarkStart w:id="0" w:name="Tables"/>
-      <w:bookmarkStart w:id="1" w:name="MaterialsMethods"/>
+      <w:bookmarkStart w:id="0" w:name="MaterialsMethods"/>
+      <w:bookmarkStart w:id="1" w:name="Tables"/>
       <w:bookmarkEnd w:id="0"/>
       <w:bookmarkEnd w:id="1"/>
       <w:r>
@@ -489,7 +489,16 @@
           <w:sz w:val="24"/>
           <w:szCs w:val="24"/>
         </w:rPr>
-        <w:t xml:space="preserve"> quaternary diagram (Fig. S1). Viscosity of supercooled melts remains to be better defined for peralkaline compositions in this diagram, such that we realized new experiments to complete the existing dataset. We further compiled existing data as specified below, prior to developing the model. The model is developed via the PyTorch library in the Python programming language, and can be run using Jupyter Notebooks. All the code and data necessary to reproduce this study are provided as an archive file and can also be found on the software repository Github at the web address </w:t>
+        <w:t xml:space="preserve"> quaternary diagram (Fig. S1). Viscosity of supercooled melts remains to be better defined for peralkaline compositions in this diagram, such that we realized new experiments to complete the existing dataset. We further compiled existing data as specified below, prior to developing the model. The model is developed via the PyTorch library in the Python programming language, and can be run using Jupyter Notebooks. All the code and data necessary to reproduce this study are provided as an archive file and can also be found on the software repository Github at the web addres</w:t>
+      </w:r>
+      <w:bookmarkStart w:id="2" w:name="__DdeLink__5671_1449571692"/>
+      <w:r>
+        <w:rPr>
+          <w:color w:val="000000"/>
+          <w:sz w:val="24"/>
+          <w:szCs w:val="24"/>
+        </w:rPr>
+        <w:t xml:space="preserve">s </w:t>
       </w:r>
       <w:hyperlink r:id="rId3">
         <w:r>
@@ -510,6 +519,7 @@
         </w:rPr>
         <w:t xml:space="preserve"> .</w:t>
       </w:r>
+      <w:bookmarkEnd w:id="2"/>
     </w:p>
     <w:p>
       <w:pPr>
@@ -565,7 +575,56 @@
           <w:sz w:val="24"/>
           <w:szCs w:val="24"/>
         </w:rPr>
-        <w:t>Existing data regarding Raman spectra, optical refractive index, density and viscosity of alkali aluminosilicate glasses were selected by hand via a review of the existing literature. Cross-verification of the accuracy of viscosity data from different studies is critical and was checked on compositions like sodium trisilicate, albite and jadeite. Publications presenting deviations higher than 0.1 log Pa · s compared to the general trend on such compositions were entirely discarded.</w:t>
+        <w:t xml:space="preserve">Existing data regarding Raman spectra, optical refractive index, density and viscosity of alkali aluminosilicate glasses were selected by hand via a review of the existing literature. Cross-verification of the accuracy of viscosity data from different studies is critical and was checked on compositions like sodium trisilicate, albite and jadeite. Publications presenting deviations higher than 0.1 log Pa · s compared to the general trend on such compositions were entirely discarded. </w:t>
+      </w:r>
+      <w:r>
+        <w:rPr>
+          <w:rFonts w:cs="Times New Roman" w:ascii="Times New Roman" w:hAnsi="Times New Roman"/>
+          <w:color w:val="000000"/>
+          <w:sz w:val="24"/>
+          <w:szCs w:val="24"/>
+        </w:rPr>
+        <w:t xml:space="preserve">Density and refractive index come from various publications reviewed in </w:t>
+      </w:r>
+      <w:r>
+        <w:rPr>
+          <w:rFonts w:cs="Times New Roman" w:ascii="Times New Roman" w:hAnsi="Times New Roman"/>
+          <w:color w:val="000000"/>
+          <w:sz w:val="24"/>
+          <w:szCs w:val="24"/>
+          <w:highlight w:val="yellow"/>
+        </w:rPr>
+        <w:t>XXXX</w:t>
+      </w:r>
+      <w:r>
+        <w:rPr>
+          <w:rFonts w:cs="Times New Roman" w:ascii="Times New Roman" w:hAnsi="Times New Roman"/>
+          <w:color w:val="000000"/>
+          <w:sz w:val="24"/>
+          <w:szCs w:val="24"/>
+        </w:rPr>
+        <w:t xml:space="preserve">. Raman spectra are published data from the IPGP and Carnegie Institution for Science laboratories. All data references are provided in the database at s </w:t>
+      </w:r>
+      <w:hyperlink r:id="rId4">
+        <w:r>
+          <w:rPr>
+            <w:rStyle w:val="InternetLink"/>
+            <w:rFonts w:cs="Times New Roman" w:ascii="Times New Roman" w:hAnsi="Times New Roman"/>
+            <w:color w:val="000000"/>
+            <w:sz w:val="24"/>
+            <w:szCs w:val="24"/>
+          </w:rPr>
+          <w:t>https://github.com/charlesll/neuravi</w:t>
+        </w:r>
+      </w:hyperlink>
+      <w:r>
+        <w:rPr>
+          <w:rFonts w:cs="Times New Roman" w:ascii="Times New Roman" w:hAnsi="Times New Roman"/>
+          <w:color w:val="000000"/>
+          <w:sz w:val="24"/>
+          <w:szCs w:val="24"/>
+        </w:rPr>
+        <w:t xml:space="preserve">. </w:t>
       </w:r>
     </w:p>
     <w:p>
@@ -770,30 +829,30 @@
         </w:rPr>
         <w:t xml:space="preserve"> dried oxide powders to complete the dataset following the protocol described in </w:t>
       </w:r>
-      <w:bookmarkStart w:id="2" w:name="__UnoMark__29260_2551971298"/>
-      <w:bookmarkStart w:id="3" w:name="__UnoMark__22235_2551971298"/>
-      <w:bookmarkStart w:id="4" w:name="__UnoMark__18359_998215430"/>
-      <w:bookmarkStart w:id="5" w:name="__UnoMark__21821_2551971298"/>
-      <w:bookmarkStart w:id="6" w:name="__UnoMark__23286_2551971298"/>
-      <w:bookmarkStart w:id="7" w:name="__UnoMark__23492_2551971298"/>
-      <w:bookmarkStart w:id="8" w:name="ZOTERO_BREF_1dzXMq8EWokl6LwCDbpYM"/>
-      <w:bookmarkStart w:id="9" w:name="__UnoMark__22655_2551971298"/>
-      <w:bookmarkStart w:id="10" w:name="__UnoMark__22869_2551971298"/>
-      <w:bookmarkStart w:id="11" w:name="__UnoMark__11454_2187724418"/>
-      <w:bookmarkStart w:id="12" w:name="__UnoMark__21409_2551971298"/>
+      <w:bookmarkStart w:id="3" w:name="__UnoMark__11223_2187724418"/>
+      <w:bookmarkStart w:id="4" w:name="__UnoMark__23698_2551971298"/>
+      <w:bookmarkStart w:id="5" w:name="__UnoMark__21008_2551971298"/>
+      <w:bookmarkStart w:id="6" w:name="__UnoMark__21211_2551971298"/>
+      <w:bookmarkStart w:id="7" w:name="__UnoMark__21617_2551971298"/>
+      <w:bookmarkStart w:id="8" w:name="__UnoMark__22451_2551971298"/>
+      <w:bookmarkStart w:id="9" w:name="__UnoMark__18131_998215430"/>
+      <w:bookmarkStart w:id="10" w:name="__UnoMark__22035_2551971298"/>
+      <w:bookmarkStart w:id="11" w:name="__UnoMark__23080_2551971298"/>
+      <w:bookmarkStart w:id="12" w:name="__UnoMark__29420_2551971298"/>
       <w:bookmarkStart w:id="13" w:name="__UnoMark__18662_4168236645"/>
-      <w:bookmarkStart w:id="14" w:name="__UnoMark__29420_2551971298"/>
-      <w:bookmarkStart w:id="15" w:name="__UnoMark__23080_2551971298"/>
-      <w:bookmarkStart w:id="16" w:name="__UnoMark__22035_2551971298"/>
-      <w:bookmarkStart w:id="17" w:name="__UnoMark__18131_998215430"/>
-      <w:bookmarkStart w:id="18" w:name="__UnoMark__22451_2551971298"/>
-      <w:bookmarkStart w:id="19" w:name="__UnoMark__21617_2551971298"/>
-      <w:bookmarkStart w:id="20" w:name="__UnoMark__21211_2551971298"/>
-      <w:bookmarkStart w:id="21" w:name="__UnoMark__21008_2551971298"/>
-      <w:bookmarkStart w:id="22" w:name="__UnoMark__23698_2551971298"/>
-      <w:bookmarkStart w:id="23" w:name="__UnoMark__11223_2187724418"/>
-      <w:bookmarkStart w:id="24" w:name="__UnoMark__10018_2187724418"/>
-      <w:bookmarkEnd w:id="24"/>
+      <w:bookmarkStart w:id="14" w:name="__UnoMark__21409_2551971298"/>
+      <w:bookmarkStart w:id="15" w:name="__UnoMark__11454_2187724418"/>
+      <w:bookmarkStart w:id="16" w:name="__UnoMark__22869_2551971298"/>
+      <w:bookmarkStart w:id="17" w:name="__UnoMark__22655_2551971298"/>
+      <w:bookmarkStart w:id="18" w:name="ZOTERO_BREF_1dzXMq8EWokl6LwCDbpYM"/>
+      <w:bookmarkStart w:id="19" w:name="__UnoMark__23492_2551971298"/>
+      <w:bookmarkStart w:id="20" w:name="__UnoMark__23286_2551971298"/>
+      <w:bookmarkStart w:id="21" w:name="__UnoMark__21821_2551971298"/>
+      <w:bookmarkStart w:id="22" w:name="__UnoMark__18359_998215430"/>
+      <w:bookmarkStart w:id="23" w:name="__UnoMark__22235_2551971298"/>
+      <w:bookmarkStart w:id="24" w:name="__UnoMark__29260_2551971298"/>
+      <w:bookmarkStart w:id="25" w:name="__UnoMark__10018_2187724418"/>
+      <w:bookmarkEnd w:id="25"/>
       <w:r>
         <w:rPr>
           <w:rFonts w:cs="Times New Roman" w:ascii="Times New Roman" w:hAnsi="Times New Roman"/>
@@ -837,7 +896,6 @@
         </w:rPr>
         <w:t>)</w:t>
       </w:r>
-      <w:bookmarkEnd w:id="2"/>
       <w:bookmarkEnd w:id="3"/>
       <w:bookmarkEnd w:id="4"/>
       <w:bookmarkEnd w:id="5"/>
@@ -859,6 +917,7 @@
       <w:bookmarkEnd w:id="21"/>
       <w:bookmarkEnd w:id="22"/>
       <w:bookmarkEnd w:id="23"/>
+      <w:bookmarkEnd w:id="24"/>
       <w:r>
         <w:rPr>
           <w:rFonts w:cs="Times New Roman" w:ascii="Times New Roman" w:hAnsi="Times New Roman"/>
@@ -868,24 +927,24 @@
         </w:rPr>
         <w:t xml:space="preserve">. Viscosity and density measurements follow the protocol described in </w:t>
       </w:r>
-      <w:bookmarkStart w:id="25" w:name="__UnoMark__23493_2551971298"/>
-      <w:bookmarkStart w:id="26" w:name="__UnoMark__29261_2551971298"/>
-      <w:bookmarkStart w:id="27" w:name="__UnoMark__23287_2551971298"/>
-      <w:bookmarkStart w:id="28" w:name="__UnoMark__21618_2551971298"/>
-      <w:bookmarkStart w:id="29" w:name="__UnoMark__21009_2551971298"/>
-      <w:bookmarkStart w:id="30" w:name="__UnoMark__22236_2551971298"/>
-      <w:bookmarkStart w:id="31" w:name="__UnoMark__21410_2551971298"/>
-      <w:bookmarkStart w:id="32" w:name="__UnoMark__22452_2551971298"/>
-      <w:bookmarkStart w:id="33" w:name="__UnoMark__21822_2551971298"/>
+      <w:bookmarkStart w:id="26" w:name="__UnoMark__21212_2551971298"/>
+      <w:bookmarkStart w:id="27" w:name="__UnoMark__22036_2551971298"/>
+      <w:bookmarkStart w:id="28" w:name="__UnoMark__23699_2551971298"/>
+      <w:bookmarkStart w:id="29" w:name="__UnoMark__22870_2551971298"/>
+      <w:bookmarkStart w:id="30" w:name="__UnoMark__23081_2551971298"/>
+      <w:bookmarkStart w:id="31" w:name="__UnoMark__22656_2551971298"/>
+      <w:bookmarkStart w:id="32" w:name="ZOTERO_BREF_A0wrfGP3o0Eh"/>
+      <w:bookmarkStart w:id="33" w:name="__UnoMark__29421_2551971298"/>
       <w:bookmarkStart w:id="34" w:name="__UnoMark__18663_4168236645"/>
-      <w:bookmarkStart w:id="35" w:name="__UnoMark__29421_2551971298"/>
-      <w:bookmarkStart w:id="36" w:name="ZOTERO_BREF_A0wrfGP3o0Eh"/>
-      <w:bookmarkStart w:id="37" w:name="__UnoMark__22656_2551971298"/>
-      <w:bookmarkStart w:id="38" w:name="__UnoMark__23081_2551971298"/>
-      <w:bookmarkStart w:id="39" w:name="__UnoMark__22870_2551971298"/>
-      <w:bookmarkStart w:id="40" w:name="__UnoMark__23699_2551971298"/>
-      <w:bookmarkStart w:id="41" w:name="__UnoMark__22036_2551971298"/>
-      <w:bookmarkStart w:id="42" w:name="__UnoMark__21212_2551971298"/>
+      <w:bookmarkStart w:id="35" w:name="__UnoMark__21822_2551971298"/>
+      <w:bookmarkStart w:id="36" w:name="__UnoMark__22452_2551971298"/>
+      <w:bookmarkStart w:id="37" w:name="__UnoMark__21410_2551971298"/>
+      <w:bookmarkStart w:id="38" w:name="__UnoMark__22236_2551971298"/>
+      <w:bookmarkStart w:id="39" w:name="__UnoMark__21009_2551971298"/>
+      <w:bookmarkStart w:id="40" w:name="__UnoMark__21618_2551971298"/>
+      <w:bookmarkStart w:id="41" w:name="__UnoMark__23287_2551971298"/>
+      <w:bookmarkStart w:id="42" w:name="__UnoMark__29261_2551971298"/>
+      <w:bookmarkStart w:id="43" w:name="__UnoMark__23493_2551971298"/>
       <w:r>
         <w:rPr>
           <w:rFonts w:cs="Times New Roman" w:ascii="Times New Roman" w:hAnsi="Times New Roman"/>
@@ -932,47 +991,46 @@
         </w:rPr>
         <w:t>)</w:t>
       </w:r>
-      <w:bookmarkStart w:id="43" w:name="__UnoMark__22454_2551971298"/>
-      <w:bookmarkStart w:id="44" w:name="__UnoMark__29422_2551971298"/>
-      <w:bookmarkStart w:id="45" w:name="__UnoMark__21823_2551971298"/>
-      <w:bookmarkStart w:id="46" w:name="__UnoMark__22037_2551971298"/>
-      <w:bookmarkStart w:id="47" w:name="__UnoMark__22237_2551971298"/>
-      <w:bookmarkStart w:id="48" w:name="__UnoMark__23288_2551971298"/>
-      <w:bookmarkStart w:id="49" w:name="__UnoMark__23494_2551971298"/>
-      <w:bookmarkStart w:id="50" w:name="__UnoMark__21213_2551971298"/>
-      <w:bookmarkStart w:id="51" w:name="__UnoMark__21619_2551971298"/>
+      <w:bookmarkStart w:id="44" w:name="__UnoMark__21010_2551971298"/>
+      <w:bookmarkStart w:id="45" w:name="__UnoMark__18664_4168236645"/>
+      <w:bookmarkStart w:id="46" w:name="__UnoMark__23082_2551971298"/>
+      <w:bookmarkStart w:id="47" w:name="__UnoMark__22872_2551971298"/>
+      <w:bookmarkStart w:id="48" w:name="__UnoMark__21412_2551971298"/>
+      <w:bookmarkStart w:id="49" w:name="ZOTERO_BREF_Wp5FQSHZ76Wi"/>
+      <w:bookmarkStart w:id="50" w:name="__UnoMark__29262_2551971298"/>
+      <w:bookmarkStart w:id="51" w:name="__UnoMark__22658_2551971298"/>
       <w:bookmarkStart w:id="52" w:name="__UnoMark__23700_2551971298"/>
-      <w:bookmarkStart w:id="53" w:name="__UnoMark__22658_2551971298"/>
-      <w:bookmarkStart w:id="54" w:name="__UnoMark__29262_2551971298"/>
-      <w:bookmarkStart w:id="55" w:name="ZOTERO_BREF_Wp5FQSHZ76Wi"/>
-      <w:bookmarkStart w:id="56" w:name="__UnoMark__21412_2551971298"/>
-      <w:bookmarkStart w:id="57" w:name="__UnoMark__22872_2551971298"/>
-      <w:bookmarkStart w:id="58" w:name="__UnoMark__23082_2551971298"/>
-      <w:bookmarkStart w:id="59" w:name="__UnoMark__18664_4168236645"/>
-      <w:bookmarkStart w:id="60" w:name="__UnoMark__21010_2551971298"/>
-      <w:bookmarkStart w:id="61" w:name="__UnoMark__22657_2551971298"/>
-      <w:bookmarkStart w:id="62" w:name="__UnoMark__21824_2551971298"/>
-      <w:bookmarkStart w:id="63" w:name="__UnoMark__11224_2187724418"/>
-      <w:bookmarkStart w:id="64" w:name="__UnoMark__29263_2551971298"/>
-      <w:bookmarkStart w:id="65" w:name="__UnoMark__23083_2551971298"/>
-      <w:bookmarkStart w:id="66" w:name="__UnoMark__22871_2551971298"/>
-      <w:bookmarkStart w:id="67" w:name="__UnoMark__23289_2551971298"/>
-      <w:bookmarkStart w:id="68" w:name="__UnoMark__22453_2551971298"/>
-      <w:bookmarkStart w:id="69" w:name="__UnoMark__21214_2551971298"/>
-      <w:bookmarkStart w:id="70" w:name="__UnoMark__18132_998215430"/>
-      <w:bookmarkStart w:id="71" w:name="__UnoMark__22238_2551971298"/>
+      <w:bookmarkStart w:id="53" w:name="__UnoMark__21619_2551971298"/>
+      <w:bookmarkStart w:id="54" w:name="__UnoMark__21213_2551971298"/>
+      <w:bookmarkStart w:id="55" w:name="__UnoMark__23494_2551971298"/>
+      <w:bookmarkStart w:id="56" w:name="__UnoMark__23288_2551971298"/>
+      <w:bookmarkStart w:id="57" w:name="__UnoMark__22237_2551971298"/>
+      <w:bookmarkStart w:id="58" w:name="__UnoMark__22037_2551971298"/>
+      <w:bookmarkStart w:id="59" w:name="__UnoMark__21823_2551971298"/>
+      <w:bookmarkStart w:id="60" w:name="__UnoMark__29422_2551971298"/>
+      <w:bookmarkStart w:id="61" w:name="__UnoMark__22454_2551971298"/>
+      <w:bookmarkStart w:id="62" w:name="__UnoMark__18360_998215430"/>
+      <w:bookmarkStart w:id="63" w:name="__UnoMark__18665_4168236645"/>
+      <w:bookmarkStart w:id="64" w:name="__UnoMark__23495_2551971298"/>
+      <w:bookmarkStart w:id="65" w:name="__UnoMark__21411_2551971298"/>
+      <w:bookmarkStart w:id="66" w:name="__UnoMark__11455_2187724418"/>
+      <w:bookmarkStart w:id="67" w:name="__UnoMark__21011_2551971298"/>
+      <w:bookmarkStart w:id="68" w:name="__UnoMark__23701_2551971298"/>
+      <w:bookmarkStart w:id="69" w:name="__UnoMark__29423_2551971298"/>
+      <w:bookmarkStart w:id="70" w:name="ZOTERO_BREF_1dzXMq8EWokl6LwCDbpYM1"/>
+      <w:bookmarkStart w:id="71" w:name="__UnoMark__22038_2551971298"/>
       <w:bookmarkStart w:id="72" w:name="__UnoMark__21620_2551971298"/>
-      <w:bookmarkStart w:id="73" w:name="__UnoMark__22038_2551971298"/>
-      <w:bookmarkStart w:id="74" w:name="ZOTERO_BREF_1dzXMq8EWokl6LwCDbpYM1"/>
-      <w:bookmarkStart w:id="75" w:name="__UnoMark__29423_2551971298"/>
-      <w:bookmarkStart w:id="76" w:name="__UnoMark__23701_2551971298"/>
-      <w:bookmarkStart w:id="77" w:name="__UnoMark__21011_2551971298"/>
-      <w:bookmarkStart w:id="78" w:name="__UnoMark__11455_2187724418"/>
-      <w:bookmarkStart w:id="79" w:name="__UnoMark__21411_2551971298"/>
-      <w:bookmarkStart w:id="80" w:name="__UnoMark__23495_2551971298"/>
-      <w:bookmarkStart w:id="81" w:name="__UnoMark__18665_4168236645"/>
-      <w:bookmarkStart w:id="82" w:name="__UnoMark__18360_998215430"/>
-      <w:bookmarkEnd w:id="25"/>
+      <w:bookmarkStart w:id="73" w:name="__UnoMark__22238_2551971298"/>
+      <w:bookmarkStart w:id="74" w:name="__UnoMark__18132_998215430"/>
+      <w:bookmarkStart w:id="75" w:name="__UnoMark__21214_2551971298"/>
+      <w:bookmarkStart w:id="76" w:name="__UnoMark__22453_2551971298"/>
+      <w:bookmarkStart w:id="77" w:name="__UnoMark__23289_2551971298"/>
+      <w:bookmarkStart w:id="78" w:name="__UnoMark__22871_2551971298"/>
+      <w:bookmarkStart w:id="79" w:name="__UnoMark__23083_2551971298"/>
+      <w:bookmarkStart w:id="80" w:name="__UnoMark__29263_2551971298"/>
+      <w:bookmarkStart w:id="81" w:name="__UnoMark__11224_2187724418"/>
+      <w:bookmarkStart w:id="82" w:name="__UnoMark__21824_2551971298"/>
+      <w:bookmarkStart w:id="83" w:name="__UnoMark__22657_2551971298"/>
       <w:bookmarkEnd w:id="26"/>
       <w:bookmarkEnd w:id="27"/>
       <w:bookmarkEnd w:id="28"/>
@@ -990,7 +1048,7 @@
       <w:bookmarkEnd w:id="40"/>
       <w:bookmarkEnd w:id="41"/>
       <w:bookmarkEnd w:id="42"/>
-      <w:bookmarkEnd w:id="61"/>
+      <w:bookmarkEnd w:id="43"/>
       <w:bookmarkEnd w:id="62"/>
       <w:bookmarkEnd w:id="63"/>
       <w:bookmarkEnd w:id="64"/>
@@ -1012,6 +1070,7 @@
       <w:bookmarkEnd w:id="80"/>
       <w:bookmarkEnd w:id="81"/>
       <w:bookmarkEnd w:id="82"/>
+      <w:bookmarkEnd w:id="83"/>
       <w:r>
         <w:rPr>
           <w:rFonts w:cs="Times New Roman" w:ascii="Times New Roman" w:hAnsi="Times New Roman"/>
@@ -1056,7 +1115,6 @@
         </w:rPr>
         <w:t>)</w:t>
       </w:r>
-      <w:bookmarkEnd w:id="43"/>
       <w:bookmarkEnd w:id="44"/>
       <w:bookmarkEnd w:id="45"/>
       <w:bookmarkEnd w:id="46"/>
@@ -1074,6 +1132,7 @@
       <w:bookmarkEnd w:id="58"/>
       <w:bookmarkEnd w:id="59"/>
       <w:bookmarkEnd w:id="60"/>
+      <w:bookmarkEnd w:id="61"/>
       <w:r>
         <w:rPr>
           <w:rFonts w:cs="Times New Roman" w:ascii="Times New Roman" w:hAnsi="Times New Roman"/>
@@ -1615,7 +1674,6 @@
       <w:pPr>
         <w:pStyle w:val="Normal"/>
         <w:tabs>
-          <w:tab w:val="clear" w:pos="720"/>
           <w:tab w:val="left" w:pos="284" w:leader="none"/>
         </w:tabs>
         <w:spacing w:lineRule="auto" w:line="480" w:before="0" w:after="0"/>
@@ -1670,24 +1728,24 @@
         </w:rPr>
         <w:t xml:space="preserve"> portions of the spectra and then subtracted to obtained baseline-corrected spectra, (ii) the spectra were then corrected from temperature and excitation line effects </w:t>
       </w:r>
-      <w:bookmarkStart w:id="83" w:name="__UnoMark__22239_2551971298"/>
-      <w:bookmarkStart w:id="84" w:name="__UnoMark__21825_2551971298"/>
-      <w:bookmarkStart w:id="85" w:name="__UnoMark__22455_2551971298"/>
-      <w:bookmarkStart w:id="86" w:name="__UnoMark__22873_2551971298"/>
-      <w:bookmarkStart w:id="87" w:name="__UnoMark__22659_2551971298"/>
-      <w:bookmarkStart w:id="88" w:name="__UnoMark__23496_2551971298"/>
-      <w:bookmarkStart w:id="89" w:name="__UnoMark__21413_2551971298"/>
-      <w:bookmarkStart w:id="90" w:name="__UnoMark__23702_2551971298"/>
-      <w:bookmarkStart w:id="91" w:name="__UnoMark__22039_2551971298"/>
+      <w:bookmarkStart w:id="84" w:name="__UnoMark__21621_2551971298"/>
+      <w:bookmarkStart w:id="85" w:name="ZOTERO_BREF_jKuB97iEj4hK"/>
+      <w:bookmarkStart w:id="86" w:name="__UnoMark__18666_4168236645"/>
+      <w:bookmarkStart w:id="87" w:name="__UnoMark__29424_2551971298"/>
+      <w:bookmarkStart w:id="88" w:name="__UnoMark__29264_2551971298"/>
+      <w:bookmarkStart w:id="89" w:name="__UnoMark__21012_2551971298"/>
+      <w:bookmarkStart w:id="90" w:name="__UnoMark__21215_2551971298"/>
+      <w:bookmarkStart w:id="91" w:name="__UnoMark__23290_2551971298"/>
       <w:bookmarkStart w:id="92" w:name="__UnoMark__23084_2551971298"/>
-      <w:bookmarkStart w:id="93" w:name="__UnoMark__23290_2551971298"/>
-      <w:bookmarkStart w:id="94" w:name="__UnoMark__21215_2551971298"/>
-      <w:bookmarkStart w:id="95" w:name="__UnoMark__21012_2551971298"/>
-      <w:bookmarkStart w:id="96" w:name="__UnoMark__29264_2551971298"/>
-      <w:bookmarkStart w:id="97" w:name="__UnoMark__29424_2551971298"/>
-      <w:bookmarkStart w:id="98" w:name="__UnoMark__18666_4168236645"/>
-      <w:bookmarkStart w:id="99" w:name="ZOTERO_BREF_jKuB97iEj4hK"/>
-      <w:bookmarkStart w:id="100" w:name="__UnoMark__21621_2551971298"/>
+      <w:bookmarkStart w:id="93" w:name="__UnoMark__22039_2551971298"/>
+      <w:bookmarkStart w:id="94" w:name="__UnoMark__23702_2551971298"/>
+      <w:bookmarkStart w:id="95" w:name="__UnoMark__21413_2551971298"/>
+      <w:bookmarkStart w:id="96" w:name="__UnoMark__23496_2551971298"/>
+      <w:bookmarkStart w:id="97" w:name="__UnoMark__22659_2551971298"/>
+      <w:bookmarkStart w:id="98" w:name="__UnoMark__22873_2551971298"/>
+      <w:bookmarkStart w:id="99" w:name="__UnoMark__22455_2551971298"/>
+      <w:bookmarkStart w:id="100" w:name="__UnoMark__21825_2551971298"/>
+      <w:bookmarkStart w:id="101" w:name="__UnoMark__22239_2551971298"/>
       <w:r>
         <w:rPr>
           <w:b w:val="false"/>
@@ -1731,29 +1789,28 @@
         </w:rPr>
         <w:t>)</w:t>
       </w:r>
-      <w:bookmarkStart w:id="101" w:name="ZOTERO_BREF_ZuDn7sYNlLyJca3rTLiIk"/>
-      <w:bookmarkStart w:id="102" w:name="__UnoMark__21622_2551971298"/>
-      <w:bookmarkStart w:id="103" w:name="__UnoMark__18361_998215430"/>
-      <w:bookmarkStart w:id="104" w:name="__UnoMark__21826_2551971298"/>
-      <w:bookmarkStart w:id="105" w:name="__UnoMark__21013_2551971298"/>
-      <w:bookmarkStart w:id="106" w:name="__UnoMark__22456_2551971298"/>
-      <w:bookmarkStart w:id="107" w:name="__UnoMark__22874_2551971298"/>
-      <w:bookmarkStart w:id="108" w:name="__UnoMark__23291_2551971298"/>
-      <w:bookmarkStart w:id="109" w:name="__UnoMark__23085_2551971298"/>
-      <w:bookmarkStart w:id="110" w:name="__UnoMark__23703_2551971298"/>
-      <w:bookmarkStart w:id="111" w:name="__UnoMark__23497_2551971298"/>
+      <w:bookmarkStart w:id="102" w:name="__UnoMark__29425_2551971298"/>
+      <w:bookmarkStart w:id="103" w:name="__UnoMark__21216_2551971298"/>
+      <w:bookmarkStart w:id="104" w:name="__UnoMark__18133_998215430"/>
+      <w:bookmarkStart w:id="105" w:name="__UnoMark__21414_2551971298"/>
+      <w:bookmarkStart w:id="106" w:name="__UnoMark__22660_2551971298"/>
+      <w:bookmarkStart w:id="107" w:name="__UnoMark__11456_2187724418"/>
+      <w:bookmarkStart w:id="108" w:name="__UnoMark__22040_2551971298"/>
+      <w:bookmarkStart w:id="109" w:name="__UnoMark__29265_2551971298"/>
+      <w:bookmarkStart w:id="110" w:name="__UnoMark__11225_2187724418"/>
+      <w:bookmarkStart w:id="111" w:name="__UnoMark__18667_4168236645"/>
       <w:bookmarkStart w:id="112" w:name="__UnoMark__22240_2551971298"/>
-      <w:bookmarkStart w:id="113" w:name="__UnoMark__18667_4168236645"/>
-      <w:bookmarkStart w:id="114" w:name="__UnoMark__11225_2187724418"/>
-      <w:bookmarkStart w:id="115" w:name="__UnoMark__29265_2551971298"/>
-      <w:bookmarkStart w:id="116" w:name="__UnoMark__22040_2551971298"/>
-      <w:bookmarkStart w:id="117" w:name="__UnoMark__11456_2187724418"/>
-      <w:bookmarkStart w:id="118" w:name="__UnoMark__22660_2551971298"/>
-      <w:bookmarkStart w:id="119" w:name="__UnoMark__21414_2551971298"/>
-      <w:bookmarkStart w:id="120" w:name="__UnoMark__18133_998215430"/>
-      <w:bookmarkStart w:id="121" w:name="__UnoMark__21216_2551971298"/>
-      <w:bookmarkStart w:id="122" w:name="__UnoMark__29425_2551971298"/>
-      <w:bookmarkEnd w:id="83"/>
+      <w:bookmarkStart w:id="113" w:name="__UnoMark__23497_2551971298"/>
+      <w:bookmarkStart w:id="114" w:name="__UnoMark__23703_2551971298"/>
+      <w:bookmarkStart w:id="115" w:name="__UnoMark__23085_2551971298"/>
+      <w:bookmarkStart w:id="116" w:name="__UnoMark__23291_2551971298"/>
+      <w:bookmarkStart w:id="117" w:name="__UnoMark__22874_2551971298"/>
+      <w:bookmarkStart w:id="118" w:name="__UnoMark__22456_2551971298"/>
+      <w:bookmarkStart w:id="119" w:name="__UnoMark__21013_2551971298"/>
+      <w:bookmarkStart w:id="120" w:name="__UnoMark__21826_2551971298"/>
+      <w:bookmarkStart w:id="121" w:name="__UnoMark__18361_998215430"/>
+      <w:bookmarkStart w:id="122" w:name="__UnoMark__21622_2551971298"/>
+      <w:bookmarkStart w:id="123" w:name="ZOTERO_BREF_ZuDn7sYNlLyJca3rTLiIk"/>
       <w:bookmarkEnd w:id="84"/>
       <w:bookmarkEnd w:id="85"/>
       <w:bookmarkEnd w:id="86"/>
@@ -1793,6 +1850,7 @@
       <w:bookmarkEnd w:id="120"/>
       <w:bookmarkEnd w:id="121"/>
       <w:bookmarkEnd w:id="122"/>
+      <w:bookmarkEnd w:id="123"/>
       <w:r>
         <w:rPr>
           <w:color w:val="000000"/>
@@ -1826,7 +1884,6 @@
       <w:pPr>
         <w:pStyle w:val="Normal"/>
         <w:tabs>
-          <w:tab w:val="clear" w:pos="720"/>
           <w:tab w:val="left" w:pos="284" w:leader="none"/>
         </w:tabs>
         <w:spacing w:lineRule="auto" w:line="480" w:before="0" w:after="0"/>
@@ -1852,7 +1909,6 @@
       <w:pPr>
         <w:pStyle w:val="Normal"/>
         <w:tabs>
-          <w:tab w:val="clear" w:pos="720"/>
           <w:tab w:val="left" w:pos="284" w:leader="none"/>
         </w:tabs>
         <w:spacing w:lineRule="auto" w:line="480" w:before="0" w:after="0"/>
@@ -1877,7 +1933,6 @@
       <w:pPr>
         <w:pStyle w:val="Normal"/>
         <w:tabs>
-          <w:tab w:val="clear" w:pos="720"/>
           <w:tab w:val="left" w:pos="284" w:leader="none"/>
         </w:tabs>
         <w:spacing w:lineRule="auto" w:line="480" w:before="0" w:after="0"/>
@@ -1908,7 +1963,6 @@
       <w:pPr>
         <w:pStyle w:val="Normal"/>
         <w:tabs>
-          <w:tab w:val="clear" w:pos="720"/>
           <w:tab w:val="left" w:pos="284" w:leader="none"/>
         </w:tabs>
         <w:spacing w:lineRule="auto" w:line="480" w:before="0" w:after="0"/>
@@ -1932,7 +1986,6 @@
       <w:pPr>
         <w:pStyle w:val="Normal"/>
         <w:tabs>
-          <w:tab w:val="clear" w:pos="720"/>
           <w:tab w:val="left" w:pos="284" w:leader="none"/>
         </w:tabs>
         <w:spacing w:lineRule="auto" w:line="480" w:before="0" w:after="0"/>
@@ -1954,7 +2007,6 @@
       <w:pPr>
         <w:pStyle w:val="Normal"/>
         <w:tabs>
-          <w:tab w:val="clear" w:pos="720"/>
           <w:tab w:val="left" w:pos="284" w:leader="none"/>
         </w:tabs>
         <w:spacing w:lineRule="auto" w:line="480" w:before="0" w:after="0"/>
@@ -2073,7 +2125,6 @@
       <w:pPr>
         <w:pStyle w:val="Normal"/>
         <w:tabs>
-          <w:tab w:val="clear" w:pos="720"/>
           <w:tab w:val="left" w:pos="284" w:leader="none"/>
         </w:tabs>
         <w:spacing w:lineRule="auto" w:line="480" w:before="0" w:after="0"/>
@@ -2222,7 +2273,6 @@
       <w:pPr>
         <w:pStyle w:val="Normal"/>
         <w:tabs>
-          <w:tab w:val="clear" w:pos="720"/>
           <w:tab w:val="left" w:pos="284" w:leader="none"/>
         </w:tabs>
         <w:spacing w:lineRule="auto" w:line="480" w:before="0" w:after="0"/>
@@ -2352,7 +2402,6 @@
       <w:pPr>
         <w:pStyle w:val="Normal"/>
         <w:tabs>
-          <w:tab w:val="clear" w:pos="720"/>
           <w:tab w:val="left" w:pos="284" w:leader="none"/>
         </w:tabs>
         <w:spacing w:lineRule="auto" w:line="480" w:before="0" w:after="0"/>
@@ -2501,7 +2550,6 @@
       <w:pPr>
         <w:pStyle w:val="Normal"/>
         <w:tabs>
-          <w:tab w:val="clear" w:pos="720"/>
           <w:tab w:val="left" w:pos="284" w:leader="none"/>
         </w:tabs>
         <w:spacing w:lineRule="auto" w:line="480" w:before="0" w:after="0"/>
@@ -2523,7 +2571,6 @@
       <w:pPr>
         <w:pStyle w:val="Normal"/>
         <w:tabs>
-          <w:tab w:val="clear" w:pos="720"/>
           <w:tab w:val="left" w:pos="284" w:leader="none"/>
         </w:tabs>
         <w:spacing w:lineRule="auto" w:line="480" w:before="0" w:after="0"/>
@@ -2552,24 +2599,24 @@
         </w:rPr>
         <w:t xml:space="preserve">one task </w:t>
       </w:r>
-      <w:bookmarkStart w:id="123" w:name="__UnoMark__23704_2551971298"/>
-      <w:bookmarkStart w:id="124" w:name="__UnoMark__22041_2551971298"/>
-      <w:bookmarkStart w:id="125" w:name="__UnoMark__23498_2551971298"/>
-      <w:bookmarkStart w:id="126" w:name="__UnoMark__23292_2551971298"/>
-      <w:bookmarkStart w:id="127" w:name="__UnoMark__22457_2551971298"/>
-      <w:bookmarkStart w:id="128" w:name="__UnoMark__21415_2551971298"/>
-      <w:bookmarkStart w:id="129" w:name="__UnoMark__21623_2551971298"/>
-      <w:bookmarkStart w:id="130" w:name="__UnoMark__21014_2551971298"/>
-      <w:bookmarkStart w:id="131" w:name="__UnoMark__22241_2551971298"/>
+      <w:bookmarkStart w:id="124" w:name="__UnoMark__21827_2551971298"/>
+      <w:bookmarkStart w:id="125" w:name="__UnoMark__23086_2551971298"/>
+      <w:bookmarkStart w:id="126" w:name="__UnoMark__18668_4168236645"/>
+      <w:bookmarkStart w:id="127" w:name="ZOTERO_BREF_a4CLR88KY0r3"/>
+      <w:bookmarkStart w:id="128" w:name="__UnoMark__22875_2551971298"/>
+      <w:bookmarkStart w:id="129" w:name="__UnoMark__21217_2551971298"/>
+      <w:bookmarkStart w:id="130" w:name="__UnoMark__22661_2551971298"/>
+      <w:bookmarkStart w:id="131" w:name="__UnoMark__29426_2551971298"/>
       <w:bookmarkStart w:id="132" w:name="__UnoMark__29266_2551971298"/>
-      <w:bookmarkStart w:id="133" w:name="__UnoMark__29426_2551971298"/>
-      <w:bookmarkStart w:id="134" w:name="__UnoMark__22661_2551971298"/>
-      <w:bookmarkStart w:id="135" w:name="__UnoMark__21217_2551971298"/>
-      <w:bookmarkStart w:id="136" w:name="__UnoMark__22875_2551971298"/>
-      <w:bookmarkStart w:id="137" w:name="ZOTERO_BREF_a4CLR88KY0r3"/>
-      <w:bookmarkStart w:id="138" w:name="__UnoMark__18668_4168236645"/>
-      <w:bookmarkStart w:id="139" w:name="__UnoMark__23086_2551971298"/>
-      <w:bookmarkStart w:id="140" w:name="__UnoMark__21827_2551971298"/>
+      <w:bookmarkStart w:id="133" w:name="__UnoMark__22241_2551971298"/>
+      <w:bookmarkStart w:id="134" w:name="__UnoMark__21014_2551971298"/>
+      <w:bookmarkStart w:id="135" w:name="__UnoMark__21623_2551971298"/>
+      <w:bookmarkStart w:id="136" w:name="__UnoMark__21415_2551971298"/>
+      <w:bookmarkStart w:id="137" w:name="__UnoMark__22457_2551971298"/>
+      <w:bookmarkStart w:id="138" w:name="__UnoMark__23292_2551971298"/>
+      <w:bookmarkStart w:id="139" w:name="__UnoMark__23498_2551971298"/>
+      <w:bookmarkStart w:id="140" w:name="__UnoMark__22041_2551971298"/>
+      <w:bookmarkStart w:id="141" w:name="__UnoMark__23704_2551971298"/>
       <w:r>
         <w:rPr>
           <w:b w:val="false"/>
@@ -2616,29 +2663,28 @@
         </w:rPr>
         <w:t>)</w:t>
       </w:r>
-      <w:bookmarkStart w:id="141" w:name="__UnoMark__21416_2551971298"/>
-      <w:bookmarkStart w:id="142" w:name="__UnoMark__21218_2551971298"/>
-      <w:bookmarkStart w:id="143" w:name="__UnoMark__22458_2551971298"/>
-      <w:bookmarkStart w:id="144" w:name="__UnoMark__11226_2187724418"/>
-      <w:bookmarkStart w:id="145" w:name="__UnoMark__23293_2551971298"/>
-      <w:bookmarkStart w:id="146" w:name="__UnoMark__11457_2187724418"/>
-      <w:bookmarkStart w:id="147" w:name="__UnoMark__22876_2551971298"/>
-      <w:bookmarkStart w:id="148" w:name="__UnoMark__23499_2551971298"/>
-      <w:bookmarkStart w:id="149" w:name="__UnoMark__23705_2551971298"/>
-      <w:bookmarkStart w:id="150" w:name="__UnoMark__29267_2551971298"/>
-      <w:bookmarkStart w:id="151" w:name="__UnoMark__22042_2551971298"/>
+      <w:bookmarkStart w:id="142" w:name="__UnoMark__18669_4168236645"/>
+      <w:bookmarkStart w:id="143" w:name="__UnoMark__21624_2551971298"/>
+      <w:bookmarkStart w:id="144" w:name="__UnoMark__21828_2551971298"/>
+      <w:bookmarkStart w:id="145" w:name="__UnoMark__21015_2551971298"/>
+      <w:bookmarkStart w:id="146" w:name="__UnoMark__29427_2551971298"/>
+      <w:bookmarkStart w:id="147" w:name="__UnoMark__22242_2551971298"/>
+      <w:bookmarkStart w:id="148" w:name="ZOTERO_BREF_TMDmlXiAuG0Cb9gY40XN4"/>
+      <w:bookmarkStart w:id="149" w:name="__UnoMark__23087_2551971298"/>
+      <w:bookmarkStart w:id="150" w:name="__UnoMark__18134_998215430"/>
+      <w:bookmarkStart w:id="151" w:name="__UnoMark__18362_998215430"/>
       <w:bookmarkStart w:id="152" w:name="__UnoMark__22662_2551971298"/>
-      <w:bookmarkStart w:id="153" w:name="__UnoMark__18362_998215430"/>
-      <w:bookmarkStart w:id="154" w:name="__UnoMark__18134_998215430"/>
-      <w:bookmarkStart w:id="155" w:name="__UnoMark__23087_2551971298"/>
-      <w:bookmarkStart w:id="156" w:name="ZOTERO_BREF_TMDmlXiAuG0Cb9gY40XN4"/>
-      <w:bookmarkStart w:id="157" w:name="__UnoMark__22242_2551971298"/>
-      <w:bookmarkStart w:id="158" w:name="__UnoMark__29427_2551971298"/>
-      <w:bookmarkStart w:id="159" w:name="__UnoMark__21015_2551971298"/>
-      <w:bookmarkStart w:id="160" w:name="__UnoMark__21828_2551971298"/>
-      <w:bookmarkStart w:id="161" w:name="__UnoMark__21624_2551971298"/>
-      <w:bookmarkStart w:id="162" w:name="__UnoMark__18669_4168236645"/>
-      <w:bookmarkEnd w:id="123"/>
+      <w:bookmarkStart w:id="153" w:name="__UnoMark__22042_2551971298"/>
+      <w:bookmarkStart w:id="154" w:name="__UnoMark__29267_2551971298"/>
+      <w:bookmarkStart w:id="155" w:name="__UnoMark__23705_2551971298"/>
+      <w:bookmarkStart w:id="156" w:name="__UnoMark__23499_2551971298"/>
+      <w:bookmarkStart w:id="157" w:name="__UnoMark__22876_2551971298"/>
+      <w:bookmarkStart w:id="158" w:name="__UnoMark__11457_2187724418"/>
+      <w:bookmarkStart w:id="159" w:name="__UnoMark__23293_2551971298"/>
+      <w:bookmarkStart w:id="160" w:name="__UnoMark__11226_2187724418"/>
+      <w:bookmarkStart w:id="161" w:name="__UnoMark__22458_2551971298"/>
+      <w:bookmarkStart w:id="162" w:name="__UnoMark__21218_2551971298"/>
+      <w:bookmarkStart w:id="163" w:name="__UnoMark__21416_2551971298"/>
       <w:bookmarkEnd w:id="124"/>
       <w:bookmarkEnd w:id="125"/>
       <w:bookmarkEnd w:id="126"/>
@@ -2678,6 +2724,7 @@
       <w:bookmarkEnd w:id="160"/>
       <w:bookmarkEnd w:id="161"/>
       <w:bookmarkEnd w:id="162"/>
+      <w:bookmarkEnd w:id="163"/>
       <w:r>
         <w:rPr>
           <w:iCs/>
@@ -2816,7 +2863,6 @@
       <w:pPr>
         <w:pStyle w:val="Normal"/>
         <w:tabs>
-          <w:tab w:val="clear" w:pos="720"/>
           <w:tab w:val="left" w:pos="284" w:leader="none"/>
         </w:tabs>
         <w:spacing w:lineRule="auto" w:line="480" w:before="0" w:after="0"/>
@@ -2838,7 +2884,6 @@
       <w:pPr>
         <w:pStyle w:val="Normal"/>
         <w:tabs>
-          <w:tab w:val="clear" w:pos="720"/>
           <w:tab w:val="left" w:pos="284" w:leader="none"/>
         </w:tabs>
         <w:spacing w:lineRule="auto" w:line="480" w:before="0" w:after="0"/>
@@ -2992,24 +3037,24 @@
         </w:rPr>
         <w:t xml:space="preserve"> data subset. In the present study,the data were randomly separated by composition </w:t>
       </w:r>
-      <w:bookmarkStart w:id="163" w:name="__UnoMark__23088_2551971298"/>
-      <w:bookmarkStart w:id="164" w:name="__UnoMark__21219_2551971298"/>
-      <w:bookmarkStart w:id="165" w:name="__UnoMark__23706_2551971298"/>
-      <w:bookmarkStart w:id="166" w:name="__UnoMark__22663_2551971298"/>
-      <w:bookmarkStart w:id="167" w:name="__UnoMark__21016_2551971298"/>
-      <w:bookmarkStart w:id="168" w:name="__UnoMark__21417_2551971298"/>
-      <w:bookmarkStart w:id="169" w:name="__UnoMark__21829_2551971298"/>
-      <w:bookmarkStart w:id="170" w:name="__UnoMark__23294_2551971298"/>
-      <w:bookmarkStart w:id="171" w:name="__UnoMark__23500_2551971298"/>
+      <w:bookmarkStart w:id="164" w:name="__UnoMark__22459_2551971298"/>
+      <w:bookmarkStart w:id="165" w:name="__UnoMark__21625_2551971298"/>
+      <w:bookmarkStart w:id="166" w:name="__UnoMark__18670_4168236645"/>
+      <w:bookmarkStart w:id="167" w:name="__UnoMark__22877_2551971298"/>
+      <w:bookmarkStart w:id="168" w:name="ZOTERO_BREF_M1xWTlVB3pWH"/>
+      <w:bookmarkStart w:id="169" w:name="__UnoMark__22043_2551971298"/>
+      <w:bookmarkStart w:id="170" w:name="__UnoMark__22243_2551971298"/>
+      <w:bookmarkStart w:id="171" w:name="__UnoMark__29428_2551971298"/>
       <w:bookmarkStart w:id="172" w:name="__UnoMark__29268_2551971298"/>
-      <w:bookmarkStart w:id="173" w:name="__UnoMark__29428_2551971298"/>
-      <w:bookmarkStart w:id="174" w:name="__UnoMark__22243_2551971298"/>
-      <w:bookmarkStart w:id="175" w:name="__UnoMark__22043_2551971298"/>
-      <w:bookmarkStart w:id="176" w:name="ZOTERO_BREF_M1xWTlVB3pWH"/>
-      <w:bookmarkStart w:id="177" w:name="__UnoMark__22877_2551971298"/>
-      <w:bookmarkStart w:id="178" w:name="__UnoMark__18670_4168236645"/>
-      <w:bookmarkStart w:id="179" w:name="__UnoMark__21625_2551971298"/>
-      <w:bookmarkStart w:id="180" w:name="__UnoMark__22459_2551971298"/>
+      <w:bookmarkStart w:id="173" w:name="__UnoMark__23500_2551971298"/>
+      <w:bookmarkStart w:id="174" w:name="__UnoMark__23294_2551971298"/>
+      <w:bookmarkStart w:id="175" w:name="__UnoMark__21829_2551971298"/>
+      <w:bookmarkStart w:id="176" w:name="__UnoMark__21417_2551971298"/>
+      <w:bookmarkStart w:id="177" w:name="__UnoMark__21016_2551971298"/>
+      <w:bookmarkStart w:id="178" w:name="__UnoMark__22663_2551971298"/>
+      <w:bookmarkStart w:id="179" w:name="__UnoMark__23706_2551971298"/>
+      <w:bookmarkStart w:id="180" w:name="__UnoMark__21219_2551971298"/>
+      <w:bookmarkStart w:id="181" w:name="__UnoMark__23088_2551971298"/>
       <w:r>
         <w:rPr>
           <w:b w:val="false"/>
@@ -3056,7 +3101,6 @@
         </w:rPr>
         <w:t>)</w:t>
       </w:r>
-      <w:bookmarkEnd w:id="163"/>
       <w:bookmarkEnd w:id="164"/>
       <w:bookmarkEnd w:id="165"/>
       <w:bookmarkEnd w:id="166"/>
@@ -3074,6 +3118,7 @@
       <w:bookmarkEnd w:id="178"/>
       <w:bookmarkEnd w:id="179"/>
       <w:bookmarkEnd w:id="180"/>
+      <w:bookmarkEnd w:id="181"/>
       <w:r>
         <w:rPr>
           <w:color w:val="000000"/>
@@ -3417,28 +3462,28 @@
         </w:rPr>
         <w:t>After train-validation-test splitting, the important step in any machine learning data preprocessing is standardization of the data. Indeed, convergence of the machine learning algorithms strongly depends on the scaling of the data, i.e. in having features in the data that follow a normal distribution or are scaled between 0 and 1</w:t>
       </w:r>
-      <w:bookmarkStart w:id="181" w:name="__UnoMark__18363_998215430"/>
-      <w:bookmarkStart w:id="182" w:name="__UnoMark__22244_2551971298"/>
-      <w:bookmarkStart w:id="183" w:name="__UnoMark__21220_2551971298"/>
-      <w:bookmarkStart w:id="184" w:name="__UnoMark__23501_2551971298"/>
-      <w:bookmarkStart w:id="185" w:name="__UnoMark__11227_2187724418"/>
-      <w:bookmarkStart w:id="186" w:name="__UnoMark__21626_2551971298"/>
-      <w:bookmarkStart w:id="187" w:name="__UnoMark__21418_2551971298"/>
-      <w:bookmarkStart w:id="188" w:name="ZOTERO_BREF_4kdVjAREJrUA2eOz0s9qM"/>
-      <w:bookmarkStart w:id="189" w:name="__UnoMark__21830_2551971298"/>
-      <w:bookmarkStart w:id="190" w:name="__UnoMark__22460_2551971298"/>
-      <w:bookmarkStart w:id="191" w:name="__UnoMark__22044_2551971298"/>
+      <w:bookmarkStart w:id="182" w:name="__UnoMark__21017_2551971298"/>
+      <w:bookmarkStart w:id="183" w:name="__UnoMark__22664_2551971298"/>
+      <w:bookmarkStart w:id="184" w:name="__UnoMark__18671_4168236645"/>
+      <w:bookmarkStart w:id="185" w:name="__UnoMark__18135_998215430"/>
+      <w:bookmarkStart w:id="186" w:name="__UnoMark__29429_2551971298"/>
+      <w:bookmarkStart w:id="187" w:name="__UnoMark__29269_2551971298"/>
+      <w:bookmarkStart w:id="188" w:name="__UnoMark__22878_2551971298"/>
+      <w:bookmarkStart w:id="189" w:name="__UnoMark__23707_2551971298"/>
+      <w:bookmarkStart w:id="190" w:name="__UnoMark__23295_2551971298"/>
+      <w:bookmarkStart w:id="191" w:name="__UnoMark__11458_2187724418"/>
       <w:bookmarkStart w:id="192" w:name="__UnoMark__23089_2551971298"/>
-      <w:bookmarkStart w:id="193" w:name="__UnoMark__11458_2187724418"/>
-      <w:bookmarkStart w:id="194" w:name="__UnoMark__23295_2551971298"/>
-      <w:bookmarkStart w:id="195" w:name="__UnoMark__23707_2551971298"/>
-      <w:bookmarkStart w:id="196" w:name="__UnoMark__22878_2551971298"/>
-      <w:bookmarkStart w:id="197" w:name="__UnoMark__29269_2551971298"/>
-      <w:bookmarkStart w:id="198" w:name="__UnoMark__29429_2551971298"/>
-      <w:bookmarkStart w:id="199" w:name="__UnoMark__18135_998215430"/>
-      <w:bookmarkStart w:id="200" w:name="__UnoMark__18671_4168236645"/>
-      <w:bookmarkStart w:id="201" w:name="__UnoMark__22664_2551971298"/>
-      <w:bookmarkStart w:id="202" w:name="__UnoMark__21017_2551971298"/>
+      <w:bookmarkStart w:id="193" w:name="__UnoMark__22044_2551971298"/>
+      <w:bookmarkStart w:id="194" w:name="__UnoMark__22460_2551971298"/>
+      <w:bookmarkStart w:id="195" w:name="__UnoMark__21830_2551971298"/>
+      <w:bookmarkStart w:id="196" w:name="ZOTERO_BREF_4kdVjAREJrUA2eOz0s9qM"/>
+      <w:bookmarkStart w:id="197" w:name="__UnoMark__21418_2551971298"/>
+      <w:bookmarkStart w:id="198" w:name="__UnoMark__21626_2551971298"/>
+      <w:bookmarkStart w:id="199" w:name="__UnoMark__11227_2187724418"/>
+      <w:bookmarkStart w:id="200" w:name="__UnoMark__23501_2551971298"/>
+      <w:bookmarkStart w:id="201" w:name="__UnoMark__21220_2551971298"/>
+      <w:bookmarkStart w:id="202" w:name="__UnoMark__22244_2551971298"/>
+      <w:bookmarkStart w:id="203" w:name="__UnoMark__18363_998215430"/>
       <w:r>
         <w:rPr>
           <w:color w:val="000000"/>
@@ -3448,25 +3493,24 @@
         </w:rPr>
         <w:t xml:space="preserve"> </w:t>
       </w:r>
-      <w:bookmarkStart w:id="203" w:name="__UnoMark__22665_2551971298"/>
-      <w:bookmarkStart w:id="204" w:name="__UnoMark__22461_2551971298"/>
-      <w:bookmarkStart w:id="205" w:name="__UnoMark__21831_2551971298"/>
-      <w:bookmarkStart w:id="206" w:name="__UnoMark__23708_2551971298"/>
-      <w:bookmarkStart w:id="207" w:name="__UnoMark__23296_2551971298"/>
-      <w:bookmarkStart w:id="208" w:name="__UnoMark__21221_2551971298"/>
-      <w:bookmarkStart w:id="209" w:name="__UnoMark__21627_2551971298"/>
-      <w:bookmarkStart w:id="210" w:name="ZOTERO_BREF_z88cu7Bx1r5y"/>
-      <w:bookmarkStart w:id="211" w:name="__UnoMark__22245_2551971298"/>
+      <w:bookmarkStart w:id="204" w:name="__UnoMark__29270_2551971298"/>
+      <w:bookmarkStart w:id="205" w:name="__UnoMark__29430_2551971298"/>
+      <w:bookmarkStart w:id="206" w:name="__UnoMark__23502_2551971298"/>
+      <w:bookmarkStart w:id="207" w:name="__UnoMark__22879_2551971298"/>
+      <w:bookmarkStart w:id="208" w:name="__UnoMark__23090_2551971298"/>
+      <w:bookmarkStart w:id="209" w:name="__UnoMark__22045_2551971298"/>
+      <w:bookmarkStart w:id="210" w:name="__UnoMark__18672_4168236645"/>
+      <w:bookmarkStart w:id="211" w:name="__UnoMark__21419_2551971298"/>
       <w:bookmarkStart w:id="212" w:name="__UnoMark__21018_2551971298"/>
-      <w:bookmarkStart w:id="213" w:name="__UnoMark__21419_2551971298"/>
-      <w:bookmarkStart w:id="214" w:name="__UnoMark__18672_4168236645"/>
-      <w:bookmarkStart w:id="215" w:name="__UnoMark__22045_2551971298"/>
-      <w:bookmarkStart w:id="216" w:name="__UnoMark__23090_2551971298"/>
-      <w:bookmarkStart w:id="217" w:name="__UnoMark__22879_2551971298"/>
-      <w:bookmarkStart w:id="218" w:name="__UnoMark__23502_2551971298"/>
-      <w:bookmarkStart w:id="219" w:name="__UnoMark__29430_2551971298"/>
-      <w:bookmarkStart w:id="220" w:name="__UnoMark__29270_2551971298"/>
-      <w:bookmarkEnd w:id="181"/>
+      <w:bookmarkStart w:id="213" w:name="__UnoMark__22245_2551971298"/>
+      <w:bookmarkStart w:id="214" w:name="ZOTERO_BREF_z88cu7Bx1r5y"/>
+      <w:bookmarkStart w:id="215" w:name="__UnoMark__21627_2551971298"/>
+      <w:bookmarkStart w:id="216" w:name="__UnoMark__21221_2551971298"/>
+      <w:bookmarkStart w:id="217" w:name="__UnoMark__23296_2551971298"/>
+      <w:bookmarkStart w:id="218" w:name="__UnoMark__23708_2551971298"/>
+      <w:bookmarkStart w:id="219" w:name="__UnoMark__21831_2551971298"/>
+      <w:bookmarkStart w:id="220" w:name="__UnoMark__22461_2551971298"/>
+      <w:bookmarkStart w:id="221" w:name="__UnoMark__22665_2551971298"/>
       <w:bookmarkEnd w:id="182"/>
       <w:bookmarkEnd w:id="183"/>
       <w:bookmarkEnd w:id="184"/>
@@ -3488,6 +3532,7 @@
       <w:bookmarkEnd w:id="200"/>
       <w:bookmarkEnd w:id="201"/>
       <w:bookmarkEnd w:id="202"/>
+      <w:bookmarkEnd w:id="203"/>
       <w:r>
         <w:rPr>
           <w:b w:val="false"/>
@@ -3531,7 +3576,6 @@
         </w:rPr>
         <w:t>)</w:t>
       </w:r>
-      <w:bookmarkEnd w:id="203"/>
       <w:bookmarkEnd w:id="204"/>
       <w:bookmarkEnd w:id="205"/>
       <w:bookmarkEnd w:id="206"/>
@@ -3549,6 +3593,7 @@
       <w:bookmarkEnd w:id="218"/>
       <w:bookmarkEnd w:id="219"/>
       <w:bookmarkEnd w:id="220"/>
+      <w:bookmarkEnd w:id="221"/>
       <w:r>
         <w:rPr>
           <w:color w:val="000000"/>
@@ -3558,24 +3603,24 @@
         </w:rPr>
         <w:t xml:space="preserve">. Such scaling promotes feature variations close to unity and prevents having different features covering very different numerical ranges; as such, it helps gradient back-propagation that is key for training neural networks. In the present study, we have implemented a custom approach. All chemical compositions inputs are in mole fractions, which corresponds to a modification of min-max (0-1) scaling. After testing their scaling or leaving them as mole fraction, the later approach was adopted as it does not influence training and remains coherent in regard of the datasets. Raman spectra were normalised to be comprised between 0 and 1. Viscosity and density were not scaled, as they are not directly calculated from the neural network outputs, and scaling does not affect network convergence. However, one key trick was to set the bias of the output layer of the neural network to values in the expected range of the predictions to be made, as done for instance for Mixture Density Network </w:t>
       </w:r>
-      <w:bookmarkStart w:id="221" w:name="__UnoMark__21222_2551971298"/>
-      <w:bookmarkStart w:id="222" w:name="ZOTERO_BREF_49IIyo6ISjaz"/>
-      <w:bookmarkStart w:id="223" w:name="__UnoMark__21420_2551971298"/>
-      <w:bookmarkStart w:id="224" w:name="__UnoMark__23297_2551971298"/>
-      <w:bookmarkStart w:id="225" w:name="__UnoMark__23091_2551971298"/>
-      <w:bookmarkStart w:id="226" w:name="__UnoMark__23709_2551971298"/>
-      <w:bookmarkStart w:id="227" w:name="__UnoMark__22462_2551971298"/>
-      <w:bookmarkStart w:id="228" w:name="__UnoMark__21832_2551971298"/>
-      <w:bookmarkStart w:id="229" w:name="__UnoMark__23503_2551971298"/>
+      <w:bookmarkStart w:id="222" w:name="__UnoMark__22246_2551971298"/>
+      <w:bookmarkStart w:id="223" w:name="__UnoMark__18673_4168236645"/>
+      <w:bookmarkStart w:id="224" w:name="__UnoMark__22046_2551971298"/>
+      <w:bookmarkStart w:id="225" w:name="__UnoMark__22880_2551971298"/>
+      <w:bookmarkStart w:id="226" w:name="__UnoMark__29431_2551971298"/>
+      <w:bookmarkStart w:id="227" w:name="__UnoMark__29271_2551971298"/>
+      <w:bookmarkStart w:id="228" w:name="__UnoMark__21628_2551971298"/>
+      <w:bookmarkStart w:id="229" w:name="__UnoMark__21019_2551971298"/>
       <w:bookmarkStart w:id="230" w:name="__UnoMark__22666_2551971298"/>
-      <w:bookmarkStart w:id="231" w:name="__UnoMark__21019_2551971298"/>
-      <w:bookmarkStart w:id="232" w:name="__UnoMark__21628_2551971298"/>
-      <w:bookmarkStart w:id="233" w:name="__UnoMark__29271_2551971298"/>
-      <w:bookmarkStart w:id="234" w:name="__UnoMark__29431_2551971298"/>
-      <w:bookmarkStart w:id="235" w:name="__UnoMark__22880_2551971298"/>
-      <w:bookmarkStart w:id="236" w:name="__UnoMark__22046_2551971298"/>
-      <w:bookmarkStart w:id="237" w:name="__UnoMark__18673_4168236645"/>
-      <w:bookmarkStart w:id="238" w:name="__UnoMark__22246_2551971298"/>
+      <w:bookmarkStart w:id="231" w:name="__UnoMark__23503_2551971298"/>
+      <w:bookmarkStart w:id="232" w:name="__UnoMark__21832_2551971298"/>
+      <w:bookmarkStart w:id="233" w:name="__UnoMark__22462_2551971298"/>
+      <w:bookmarkStart w:id="234" w:name="__UnoMark__23709_2551971298"/>
+      <w:bookmarkStart w:id="235" w:name="__UnoMark__23091_2551971298"/>
+      <w:bookmarkStart w:id="236" w:name="__UnoMark__23297_2551971298"/>
+      <w:bookmarkStart w:id="237" w:name="__UnoMark__21420_2551971298"/>
+      <w:bookmarkStart w:id="238" w:name="ZOTERO_BREF_49IIyo6ISjaz"/>
+      <w:bookmarkStart w:id="239" w:name="__UnoMark__21222_2551971298"/>
       <w:r>
         <w:rPr>
           <w:b w:val="false"/>
@@ -3618,7 +3663,6 @@
         </w:rPr>
         <w:t>)</w:t>
       </w:r>
-      <w:bookmarkEnd w:id="221"/>
       <w:bookmarkEnd w:id="222"/>
       <w:bookmarkEnd w:id="223"/>
       <w:bookmarkEnd w:id="224"/>
@@ -3636,6 +3680,7 @@
       <w:bookmarkEnd w:id="236"/>
       <w:bookmarkEnd w:id="237"/>
       <w:bookmarkEnd w:id="238"/>
+      <w:bookmarkEnd w:id="239"/>
       <w:r>
         <w:rPr>
           <w:color w:val="000000"/>
@@ -3685,7 +3730,6 @@
       <w:pPr>
         <w:pStyle w:val="Normal"/>
         <w:tabs>
-          <w:tab w:val="clear" w:pos="720"/>
           <w:tab w:val="left" w:pos="284" w:leader="none"/>
         </w:tabs>
         <w:spacing w:lineRule="auto" w:line="480" w:before="0" w:after="0"/>
@@ -3854,24 +3898,24 @@
         </w:rPr>
         <w:t xml:space="preserve"> activation units (a.k.a neurons). Different tests led to choose the now popular rectifier function </w:t>
       </w:r>
-      <w:bookmarkStart w:id="239" w:name="__UnoMark__23504_2551971298"/>
-      <w:bookmarkStart w:id="240" w:name="__UnoMark__22463_2551971298"/>
-      <w:bookmarkStart w:id="241" w:name="ZOTERO_BREF_pu3oU2ySGXy6"/>
-      <w:bookmarkStart w:id="242" w:name="__UnoMark__22667_2551971298"/>
-      <w:bookmarkStart w:id="243" w:name="__UnoMark__23710_2551971298"/>
-      <w:bookmarkStart w:id="244" w:name="__UnoMark__21421_2551971298"/>
-      <w:bookmarkStart w:id="245" w:name="__UnoMark__22247_2551971298"/>
-      <w:bookmarkStart w:id="246" w:name="__UnoMark__21833_2551971298"/>
-      <w:bookmarkStart w:id="247" w:name="__UnoMark__21020_2551971298"/>
+      <w:bookmarkStart w:id="240" w:name="__UnoMark__22881_2551971298"/>
+      <w:bookmarkStart w:id="241" w:name="__UnoMark__29272_2551971298"/>
+      <w:bookmarkStart w:id="242" w:name="__UnoMark__29432_2551971298"/>
+      <w:bookmarkStart w:id="243" w:name="__UnoMark__23092_2551971298"/>
+      <w:bookmarkStart w:id="244" w:name="__UnoMark__21629_2551971298"/>
+      <w:bookmarkStart w:id="245" w:name="__UnoMark__22047_2551971298"/>
+      <w:bookmarkStart w:id="246" w:name="__UnoMark__21223_2551971298"/>
+      <w:bookmarkStart w:id="247" w:name="__UnoMark__18674_4168236645"/>
       <w:bookmarkStart w:id="248" w:name="__UnoMark__23298_2551971298"/>
-      <w:bookmarkStart w:id="249" w:name="__UnoMark__18674_4168236645"/>
-      <w:bookmarkStart w:id="250" w:name="__UnoMark__21223_2551971298"/>
-      <w:bookmarkStart w:id="251" w:name="__UnoMark__22047_2551971298"/>
-      <w:bookmarkStart w:id="252" w:name="__UnoMark__21629_2551971298"/>
-      <w:bookmarkStart w:id="253" w:name="__UnoMark__23092_2551971298"/>
-      <w:bookmarkStart w:id="254" w:name="__UnoMark__29432_2551971298"/>
-      <w:bookmarkStart w:id="255" w:name="__UnoMark__29272_2551971298"/>
-      <w:bookmarkStart w:id="256" w:name="__UnoMark__22881_2551971298"/>
+      <w:bookmarkStart w:id="249" w:name="__UnoMark__21020_2551971298"/>
+      <w:bookmarkStart w:id="250" w:name="__UnoMark__21833_2551971298"/>
+      <w:bookmarkStart w:id="251" w:name="__UnoMark__22247_2551971298"/>
+      <w:bookmarkStart w:id="252" w:name="__UnoMark__21421_2551971298"/>
+      <w:bookmarkStart w:id="253" w:name="__UnoMark__23710_2551971298"/>
+      <w:bookmarkStart w:id="254" w:name="__UnoMark__22667_2551971298"/>
+      <w:bookmarkStart w:id="255" w:name="ZOTERO_BREF_pu3oU2ySGXy6"/>
+      <w:bookmarkStart w:id="256" w:name="__UnoMark__22463_2551971298"/>
+      <w:bookmarkStart w:id="257" w:name="__UnoMark__23504_2551971298"/>
       <w:r>
         <w:rPr>
           <w:b w:val="false"/>
@@ -3914,29 +3958,28 @@
         </w:rPr>
         <w:t>)</w:t>
       </w:r>
-      <w:bookmarkStart w:id="257" w:name="__UnoMark__11460_2187724418"/>
-      <w:bookmarkStart w:id="258" w:name="__UnoMark__18137_998215430"/>
-      <w:bookmarkStart w:id="259" w:name="__UnoMark__22248_2551971298"/>
-      <w:bookmarkStart w:id="260" w:name="__UnoMark__23299_2551971298"/>
-      <w:bookmarkStart w:id="261" w:name="__UnoMark__18365_998215430"/>
-      <w:bookmarkStart w:id="262" w:name="__UnoMark__22464_2551971298"/>
-      <w:bookmarkStart w:id="263" w:name="__UnoMark__29433_2551971298"/>
-      <w:bookmarkStart w:id="264" w:name="__UnoMark__21630_2551971298"/>
-      <w:bookmarkStart w:id="265" w:name="__UnoMark__23505_2551971298"/>
-      <w:bookmarkStart w:id="266" w:name="__UnoMark__21834_2551971298"/>
-      <w:bookmarkStart w:id="267" w:name="__UnoMark__21224_2551971298"/>
+      <w:bookmarkStart w:id="258" w:name="__UnoMark__18675_4168236645"/>
+      <w:bookmarkStart w:id="259" w:name="__UnoMark__23093_2551971298"/>
+      <w:bookmarkStart w:id="260" w:name="__UnoMark__22882_2551971298"/>
+      <w:bookmarkStart w:id="261" w:name="__UnoMark__23711_2551971298"/>
+      <w:bookmarkStart w:id="262" w:name="__UnoMark__21021_2551971298"/>
+      <w:bookmarkStart w:id="263" w:name="__UnoMark__29273_2551971298"/>
+      <w:bookmarkStart w:id="264" w:name="ZOTERO_BREF_3TLVkZEZFwuc"/>
+      <w:bookmarkStart w:id="265" w:name="__UnoMark__22048_2551971298"/>
+      <w:bookmarkStart w:id="266" w:name="__UnoMark__11229_2187724418"/>
+      <w:bookmarkStart w:id="267" w:name="__UnoMark__21422_2551971298"/>
       <w:bookmarkStart w:id="268" w:name="__UnoMark__22668_2551971298"/>
-      <w:bookmarkStart w:id="269" w:name="__UnoMark__21422_2551971298"/>
-      <w:bookmarkStart w:id="270" w:name="__UnoMark__11229_2187724418"/>
-      <w:bookmarkStart w:id="271" w:name="__UnoMark__22048_2551971298"/>
-      <w:bookmarkStart w:id="272" w:name="ZOTERO_BREF_3TLVkZEZFwuc"/>
-      <w:bookmarkStart w:id="273" w:name="__UnoMark__29273_2551971298"/>
-      <w:bookmarkStart w:id="274" w:name="__UnoMark__21021_2551971298"/>
-      <w:bookmarkStart w:id="275" w:name="__UnoMark__23711_2551971298"/>
-      <w:bookmarkStart w:id="276" w:name="__UnoMark__22882_2551971298"/>
-      <w:bookmarkStart w:id="277" w:name="__UnoMark__23093_2551971298"/>
-      <w:bookmarkStart w:id="278" w:name="__UnoMark__18675_4168236645"/>
-      <w:bookmarkEnd w:id="239"/>
+      <w:bookmarkStart w:id="269" w:name="__UnoMark__21224_2551971298"/>
+      <w:bookmarkStart w:id="270" w:name="__UnoMark__21834_2551971298"/>
+      <w:bookmarkStart w:id="271" w:name="__UnoMark__23505_2551971298"/>
+      <w:bookmarkStart w:id="272" w:name="__UnoMark__21630_2551971298"/>
+      <w:bookmarkStart w:id="273" w:name="__UnoMark__29433_2551971298"/>
+      <w:bookmarkStart w:id="274" w:name="__UnoMark__22464_2551971298"/>
+      <w:bookmarkStart w:id="275" w:name="__UnoMark__18365_998215430"/>
+      <w:bookmarkStart w:id="276" w:name="__UnoMark__23299_2551971298"/>
+      <w:bookmarkStart w:id="277" w:name="__UnoMark__22248_2551971298"/>
+      <w:bookmarkStart w:id="278" w:name="__UnoMark__18137_998215430"/>
+      <w:bookmarkStart w:id="279" w:name="__UnoMark__11460_2187724418"/>
       <w:bookmarkEnd w:id="240"/>
       <w:bookmarkEnd w:id="241"/>
       <w:bookmarkEnd w:id="242"/>
@@ -3976,6 +4019,7 @@
       <w:bookmarkEnd w:id="276"/>
       <w:bookmarkEnd w:id="277"/>
       <w:bookmarkEnd w:id="278"/>
+      <w:bookmarkEnd w:id="279"/>
       <w:r>
         <w:rPr>
           <w:iCs/>
@@ -4473,24 +4517,24 @@
         </w:rPr>
         <w:t xml:space="preserve">strategy proposed by </w:t>
       </w:r>
-      <w:bookmarkStart w:id="279" w:name="__UnoMark__23094_2551971298"/>
-      <w:bookmarkStart w:id="280" w:name="__UnoMark__22049_2551971298"/>
-      <w:bookmarkStart w:id="281" w:name="__UnoMark__23300_2551971298"/>
-      <w:bookmarkStart w:id="282" w:name="__UnoMark__22669_2551971298"/>
-      <w:bookmarkStart w:id="283" w:name="__UnoMark__22249_2551971298"/>
-      <w:bookmarkStart w:id="284" w:name="__UnoMark__21835_2551971298"/>
-      <w:bookmarkStart w:id="285" w:name="__UnoMark__21022_2551971298"/>
-      <w:bookmarkStart w:id="286" w:name="ZOTERO_BREF_hqDjR1w0g0Xl"/>
-      <w:bookmarkStart w:id="287" w:name="__UnoMark__21423_2551971298"/>
+      <w:bookmarkStart w:id="280" w:name="__UnoMark__21225_2551971298"/>
+      <w:bookmarkStart w:id="281" w:name="__UnoMark__21631_2551971298"/>
+      <w:bookmarkStart w:id="282" w:name="__UnoMark__18676_4168236645"/>
+      <w:bookmarkStart w:id="283" w:name="__UnoMark__22883_2551971298"/>
+      <w:bookmarkStart w:id="284" w:name="__UnoMark__22465_2551971298"/>
+      <w:bookmarkStart w:id="285" w:name="__UnoMark__29434_2551971298"/>
+      <w:bookmarkStart w:id="286" w:name="__UnoMark__29274_2551971298"/>
+      <w:bookmarkStart w:id="287" w:name="__UnoMark__23506_2551971298"/>
       <w:bookmarkStart w:id="288" w:name="__UnoMark__23712_2551971298"/>
-      <w:bookmarkStart w:id="289" w:name="__UnoMark__23506_2551971298"/>
-      <w:bookmarkStart w:id="290" w:name="__UnoMark__29274_2551971298"/>
-      <w:bookmarkStart w:id="291" w:name="__UnoMark__29434_2551971298"/>
-      <w:bookmarkStart w:id="292" w:name="__UnoMark__22465_2551971298"/>
-      <w:bookmarkStart w:id="293" w:name="__UnoMark__22883_2551971298"/>
-      <w:bookmarkStart w:id="294" w:name="__UnoMark__18676_4168236645"/>
-      <w:bookmarkStart w:id="295" w:name="__UnoMark__21631_2551971298"/>
-      <w:bookmarkStart w:id="296" w:name="__UnoMark__21225_2551971298"/>
+      <w:bookmarkStart w:id="289" w:name="__UnoMark__21423_2551971298"/>
+      <w:bookmarkStart w:id="290" w:name="ZOTERO_BREF_hqDjR1w0g0Xl"/>
+      <w:bookmarkStart w:id="291" w:name="__UnoMark__21022_2551971298"/>
+      <w:bookmarkStart w:id="292" w:name="__UnoMark__21835_2551971298"/>
+      <w:bookmarkStart w:id="293" w:name="__UnoMark__22249_2551971298"/>
+      <w:bookmarkStart w:id="294" w:name="__UnoMark__22669_2551971298"/>
+      <w:bookmarkStart w:id="295" w:name="__UnoMark__23300_2551971298"/>
+      <w:bookmarkStart w:id="296" w:name="__UnoMark__22049_2551971298"/>
+      <w:bookmarkStart w:id="297" w:name="__UnoMark__23094_2551971298"/>
       <w:r>
         <w:rPr>
           <w:b w:val="false"/>
@@ -4532,29 +4576,28 @@
         </w:rPr>
         <w:t>)</w:t>
       </w:r>
-      <w:bookmarkStart w:id="297" w:name="__UnoMark__21424_2551971298"/>
-      <w:bookmarkStart w:id="298" w:name="__UnoMark__18366_998215430"/>
-      <w:bookmarkStart w:id="299" w:name="__UnoMark__11230_2187724418"/>
-      <w:bookmarkStart w:id="300" w:name="__UnoMark__23301_2551971298"/>
-      <w:bookmarkStart w:id="301" w:name="__UnoMark__18138_998215430"/>
-      <w:bookmarkStart w:id="302" w:name="__UnoMark__23095_2551971298"/>
-      <w:bookmarkStart w:id="303" w:name="__UnoMark__21836_2551971298"/>
-      <w:bookmarkStart w:id="304" w:name="ZOTERO_BREF_5ZTbWTeGSpxEOczPA7gZ1"/>
-      <w:bookmarkStart w:id="305" w:name="__UnoMark__22050_2551971298"/>
-      <w:bookmarkStart w:id="306" w:name="__UnoMark__11461_2187724418"/>
-      <w:bookmarkStart w:id="307" w:name="__UnoMark__22250_2551971298"/>
+      <w:bookmarkStart w:id="298" w:name="__UnoMark__23507_2551971298"/>
+      <w:bookmarkStart w:id="299" w:name="__UnoMark__29435_2551971298"/>
+      <w:bookmarkStart w:id="300" w:name="__UnoMark__29275_2551971298"/>
+      <w:bookmarkStart w:id="301" w:name="__UnoMark__22670_2551971298"/>
+      <w:bookmarkStart w:id="302" w:name="__UnoMark__21632_2551971298"/>
+      <w:bookmarkStart w:id="303" w:name="__UnoMark__21226_2551971298"/>
+      <w:bookmarkStart w:id="304" w:name="__UnoMark__22884_2551971298"/>
+      <w:bookmarkStart w:id="305" w:name="__UnoMark__23713_2551971298"/>
+      <w:bookmarkStart w:id="306" w:name="__UnoMark__22466_2551971298"/>
+      <w:bookmarkStart w:id="307" w:name="__UnoMark__21023_2551971298"/>
       <w:bookmarkStart w:id="308" w:name="__UnoMark__18677_4168236645"/>
-      <w:bookmarkStart w:id="309" w:name="__UnoMark__21023_2551971298"/>
-      <w:bookmarkStart w:id="310" w:name="__UnoMark__22466_2551971298"/>
-      <w:bookmarkStart w:id="311" w:name="__UnoMark__23713_2551971298"/>
-      <w:bookmarkStart w:id="312" w:name="__UnoMark__22884_2551971298"/>
-      <w:bookmarkStart w:id="313" w:name="__UnoMark__21226_2551971298"/>
-      <w:bookmarkStart w:id="314" w:name="__UnoMark__21632_2551971298"/>
-      <w:bookmarkStart w:id="315" w:name="__UnoMark__22670_2551971298"/>
-      <w:bookmarkStart w:id="316" w:name="__UnoMark__29275_2551971298"/>
-      <w:bookmarkStart w:id="317" w:name="__UnoMark__29435_2551971298"/>
-      <w:bookmarkStart w:id="318" w:name="__UnoMark__23507_2551971298"/>
-      <w:bookmarkEnd w:id="279"/>
+      <w:bookmarkStart w:id="309" w:name="__UnoMark__22250_2551971298"/>
+      <w:bookmarkStart w:id="310" w:name="__UnoMark__11461_2187724418"/>
+      <w:bookmarkStart w:id="311" w:name="__UnoMark__22050_2551971298"/>
+      <w:bookmarkStart w:id="312" w:name="ZOTERO_BREF_5ZTbWTeGSpxEOczPA7gZ1"/>
+      <w:bookmarkStart w:id="313" w:name="__UnoMark__21836_2551971298"/>
+      <w:bookmarkStart w:id="314" w:name="__UnoMark__23095_2551971298"/>
+      <w:bookmarkStart w:id="315" w:name="__UnoMark__18138_998215430"/>
+      <w:bookmarkStart w:id="316" w:name="__UnoMark__23301_2551971298"/>
+      <w:bookmarkStart w:id="317" w:name="__UnoMark__11230_2187724418"/>
+      <w:bookmarkStart w:id="318" w:name="__UnoMark__18366_998215430"/>
+      <w:bookmarkStart w:id="319" w:name="__UnoMark__21424_2551971298"/>
       <w:bookmarkEnd w:id="280"/>
       <w:bookmarkEnd w:id="281"/>
       <w:bookmarkEnd w:id="282"/>
@@ -4594,6 +4637,7 @@
       <w:bookmarkEnd w:id="316"/>
       <w:bookmarkEnd w:id="317"/>
       <w:bookmarkEnd w:id="318"/>
+      <w:bookmarkEnd w:id="319"/>
       <w:r>
         <w:rPr>
           <w:sz w:val="24"/>
@@ -4909,7 +4953,6 @@
       <w:pPr>
         <w:pStyle w:val="Normal"/>
         <w:tabs>
-          <w:tab w:val="clear" w:pos="720"/>
           <w:tab w:val="left" w:pos="8222" w:leader="none"/>
         </w:tabs>
         <w:spacing w:lineRule="auto" w:line="480"/>
@@ -5303,30 +5346,30 @@
         </w:rPr>
         <w:t xml:space="preserve">The architecture of the hidden layers was optimized by performing a global random search </w:t>
       </w:r>
-      <w:bookmarkStart w:id="319" w:name="__UnoMark__21425_2551971298"/>
-      <w:bookmarkStart w:id="320" w:name="__UnoMark__21837_2551971298"/>
-      <w:bookmarkStart w:id="321" w:name="__UnoMark__18367_998215430"/>
-      <w:bookmarkStart w:id="322" w:name="__UnoMark__22467_2551971298"/>
-      <w:bookmarkStart w:id="323" w:name="__UnoMark__23714_2551971298"/>
-      <w:bookmarkStart w:id="324" w:name="__UnoMark__11231_2187724418"/>
-      <w:bookmarkStart w:id="325" w:name="__UnoMark__11462_2187724418"/>
-      <w:bookmarkStart w:id="326" w:name="__UnoMark__29436_2551971298"/>
-      <w:bookmarkStart w:id="327" w:name="__UnoMark__21024_2551971298"/>
-      <w:bookmarkStart w:id="328" w:name="__UnoMark__21227_2551971298"/>
-      <w:bookmarkStart w:id="329" w:name="__UnoMark__23508_2551971298"/>
+      <w:bookmarkStart w:id="320" w:name="__UnoMark__22885_2551971298"/>
+      <w:bookmarkStart w:id="321" w:name="__UnoMark__18139_998215430"/>
+      <w:bookmarkStart w:id="322" w:name="__UnoMark__21633_2551971298"/>
+      <w:bookmarkStart w:id="323" w:name="__UnoMark__22051_2551971298"/>
+      <w:bookmarkStart w:id="324" w:name="__UnoMark__23096_2551971298"/>
+      <w:bookmarkStart w:id="325" w:name="__UnoMark__18678_4168236645"/>
+      <w:bookmarkStart w:id="326" w:name="__UnoMark__22251_2551971298"/>
+      <w:bookmarkStart w:id="327" w:name="__UnoMark__29276_2551971298"/>
+      <w:bookmarkStart w:id="328" w:name="__UnoMark__22671_2551971298"/>
+      <w:bookmarkStart w:id="329" w:name="ZOTERO_BREF_hsUk5rYZf9f4FP2CLRcYS"/>
       <w:bookmarkStart w:id="330" w:name="__UnoMark__23302_2551971298"/>
-      <w:bookmarkStart w:id="331" w:name="ZOTERO_BREF_hsUk5rYZf9f4FP2CLRcYS"/>
-      <w:bookmarkStart w:id="332" w:name="__UnoMark__22671_2551971298"/>
-      <w:bookmarkStart w:id="333" w:name="__UnoMark__29276_2551971298"/>
-      <w:bookmarkStart w:id="334" w:name="__UnoMark__22251_2551971298"/>
-      <w:bookmarkStart w:id="335" w:name="__UnoMark__18678_4168236645"/>
-      <w:bookmarkStart w:id="336" w:name="__UnoMark__23096_2551971298"/>
-      <w:bookmarkStart w:id="337" w:name="__UnoMark__22051_2551971298"/>
-      <w:bookmarkStart w:id="338" w:name="__UnoMark__21633_2551971298"/>
-      <w:bookmarkStart w:id="339" w:name="__UnoMark__18139_998215430"/>
-      <w:bookmarkStart w:id="340" w:name="__UnoMark__22885_2551971298"/>
-      <w:bookmarkStart w:id="341" w:name="__UnoMark__10288_2187724418"/>
-      <w:bookmarkEnd w:id="341"/>
+      <w:bookmarkStart w:id="331" w:name="__UnoMark__23508_2551971298"/>
+      <w:bookmarkStart w:id="332" w:name="__UnoMark__21227_2551971298"/>
+      <w:bookmarkStart w:id="333" w:name="__UnoMark__21024_2551971298"/>
+      <w:bookmarkStart w:id="334" w:name="__UnoMark__29436_2551971298"/>
+      <w:bookmarkStart w:id="335" w:name="__UnoMark__11462_2187724418"/>
+      <w:bookmarkStart w:id="336" w:name="__UnoMark__11231_2187724418"/>
+      <w:bookmarkStart w:id="337" w:name="__UnoMark__23714_2551971298"/>
+      <w:bookmarkStart w:id="338" w:name="__UnoMark__22467_2551971298"/>
+      <w:bookmarkStart w:id="339" w:name="__UnoMark__18367_998215430"/>
+      <w:bookmarkStart w:id="340" w:name="__UnoMark__21837_2551971298"/>
+      <w:bookmarkStart w:id="341" w:name="__UnoMark__21425_2551971298"/>
+      <w:bookmarkStart w:id="342" w:name="__UnoMark__10288_2187724418"/>
+      <w:bookmarkEnd w:id="342"/>
       <w:r>
         <w:rPr>
           <w:b w:val="false"/>
@@ -5368,7 +5411,6 @@
         </w:rPr>
         <w:t>)</w:t>
       </w:r>
-      <w:bookmarkEnd w:id="319"/>
       <w:bookmarkEnd w:id="320"/>
       <w:bookmarkEnd w:id="321"/>
       <w:bookmarkEnd w:id="322"/>
@@ -5390,6 +5432,7 @@
       <w:bookmarkEnd w:id="338"/>
       <w:bookmarkEnd w:id="339"/>
       <w:bookmarkEnd w:id="340"/>
+      <w:bookmarkEnd w:id="341"/>
       <w:r>
         <w:rPr>
           <w:sz w:val="24"/>
@@ -5427,24 +5470,24 @@
         </w:rPr>
         <w:t xml:space="preserve"> percent of neurons per layer at each training iteration in order to prevent overfitting </w:t>
       </w:r>
-      <w:bookmarkStart w:id="342" w:name="__UnoMark__29437_2551971298"/>
-      <w:bookmarkStart w:id="343" w:name="__UnoMark__21228_2551971298"/>
-      <w:bookmarkStart w:id="344" w:name="ZOTERO_BREF_aWZ85P1iovLH"/>
-      <w:bookmarkStart w:id="345" w:name="__UnoMark__23097_2551971298"/>
-      <w:bookmarkStart w:id="346" w:name="__UnoMark__21426_2551971298"/>
-      <w:bookmarkStart w:id="347" w:name="__UnoMark__23303_2551971298"/>
-      <w:bookmarkStart w:id="348" w:name="__UnoMark__21838_2551971298"/>
-      <w:bookmarkStart w:id="349" w:name="__UnoMark__22672_2551971298"/>
-      <w:bookmarkStart w:id="350" w:name="__UnoMark__21025_2551971298"/>
+      <w:bookmarkStart w:id="343" w:name="__UnoMark__18679_4168236645"/>
+      <w:bookmarkStart w:id="344" w:name="__UnoMark__21634_2551971298"/>
+      <w:bookmarkStart w:id="345" w:name="__UnoMark__23715_2551971298"/>
+      <w:bookmarkStart w:id="346" w:name="__UnoMark__23509_2551971298"/>
+      <w:bookmarkStart w:id="347" w:name="__UnoMark__22468_2551971298"/>
+      <w:bookmarkStart w:id="348" w:name="__UnoMark__22886_2551971298"/>
+      <w:bookmarkStart w:id="349" w:name="__UnoMark__22252_2551971298"/>
+      <w:bookmarkStart w:id="350" w:name="__UnoMark__22052_2551971298"/>
       <w:bookmarkStart w:id="351" w:name="__UnoMark__29277_2551971298"/>
-      <w:bookmarkStart w:id="352" w:name="__UnoMark__22052_2551971298"/>
-      <w:bookmarkStart w:id="353" w:name="__UnoMark__22252_2551971298"/>
-      <w:bookmarkStart w:id="354" w:name="__UnoMark__22886_2551971298"/>
-      <w:bookmarkStart w:id="355" w:name="__UnoMark__22468_2551971298"/>
-      <w:bookmarkStart w:id="356" w:name="__UnoMark__23509_2551971298"/>
-      <w:bookmarkStart w:id="357" w:name="__UnoMark__23715_2551971298"/>
-      <w:bookmarkStart w:id="358" w:name="__UnoMark__21634_2551971298"/>
-      <w:bookmarkStart w:id="359" w:name="__UnoMark__18679_4168236645"/>
+      <w:bookmarkStart w:id="352" w:name="__UnoMark__21025_2551971298"/>
+      <w:bookmarkStart w:id="353" w:name="__UnoMark__22672_2551971298"/>
+      <w:bookmarkStart w:id="354" w:name="__UnoMark__21838_2551971298"/>
+      <w:bookmarkStart w:id="355" w:name="__UnoMark__23303_2551971298"/>
+      <w:bookmarkStart w:id="356" w:name="__UnoMark__21426_2551971298"/>
+      <w:bookmarkStart w:id="357" w:name="__UnoMark__23097_2551971298"/>
+      <w:bookmarkStart w:id="358" w:name="ZOTERO_BREF_aWZ85P1iovLH"/>
+      <w:bookmarkStart w:id="359" w:name="__UnoMark__21228_2551971298"/>
+      <w:bookmarkStart w:id="360" w:name="__UnoMark__29437_2551971298"/>
       <w:r>
         <w:rPr>
           <w:b w:val="false"/>
@@ -5486,29 +5529,28 @@
         </w:rPr>
         <w:t>)</w:t>
       </w:r>
-      <w:bookmarkStart w:id="360" w:name="__UnoMark__23304_2551971298"/>
-      <w:bookmarkStart w:id="361" w:name="__UnoMark__11463_2187724418"/>
-      <w:bookmarkStart w:id="362" w:name="__UnoMark__22887_2551971298"/>
-      <w:bookmarkStart w:id="363" w:name="__UnoMark__21026_2551971298"/>
-      <w:bookmarkStart w:id="364" w:name="__UnoMark__23716_2551971298"/>
-      <w:bookmarkStart w:id="365" w:name="__UnoMark__23098_2551971298"/>
-      <w:bookmarkStart w:id="366" w:name="__UnoMark__21427_2551971298"/>
-      <w:bookmarkStart w:id="367" w:name="ZOTERO_BREF_Tk9usnjnKLqw"/>
-      <w:bookmarkStart w:id="368" w:name="__UnoMark__23510_2551971298"/>
-      <w:bookmarkStart w:id="369" w:name="__UnoMark__22673_2551971298"/>
-      <w:bookmarkStart w:id="370" w:name="__UnoMark__11232_2187724418"/>
+      <w:bookmarkStart w:id="361" w:name="__UnoMark__21635_2551971298"/>
+      <w:bookmarkStart w:id="362" w:name="__UnoMark__18140_998215430"/>
+      <w:bookmarkStart w:id="363" w:name="__UnoMark__18680_4168236645"/>
+      <w:bookmarkStart w:id="364" w:name="__UnoMark__29438_2551971298"/>
+      <w:bookmarkStart w:id="365" w:name="__UnoMark__21839_2551971298"/>
+      <w:bookmarkStart w:id="366" w:name="__UnoMark__22253_2551971298"/>
+      <w:bookmarkStart w:id="367" w:name="__UnoMark__21229_2551971298"/>
+      <w:bookmarkStart w:id="368" w:name="__UnoMark__22053_2551971298"/>
+      <w:bookmarkStart w:id="369" w:name="__UnoMark__22469_2551971298"/>
+      <w:bookmarkStart w:id="370" w:name="__UnoMark__29278_2551971298"/>
       <w:bookmarkStart w:id="371" w:name="__UnoMark__18368_998215430"/>
-      <w:bookmarkStart w:id="372" w:name="__UnoMark__29278_2551971298"/>
-      <w:bookmarkStart w:id="373" w:name="__UnoMark__22469_2551971298"/>
-      <w:bookmarkStart w:id="374" w:name="__UnoMark__22053_2551971298"/>
-      <w:bookmarkStart w:id="375" w:name="__UnoMark__21229_2551971298"/>
-      <w:bookmarkStart w:id="376" w:name="__UnoMark__22253_2551971298"/>
-      <w:bookmarkStart w:id="377" w:name="__UnoMark__21839_2551971298"/>
-      <w:bookmarkStart w:id="378" w:name="__UnoMark__29438_2551971298"/>
-      <w:bookmarkStart w:id="379" w:name="__UnoMark__18680_4168236645"/>
-      <w:bookmarkStart w:id="380" w:name="__UnoMark__18140_998215430"/>
-      <w:bookmarkStart w:id="381" w:name="__UnoMark__21635_2551971298"/>
-      <w:bookmarkEnd w:id="342"/>
+      <w:bookmarkStart w:id="372" w:name="__UnoMark__11232_2187724418"/>
+      <w:bookmarkStart w:id="373" w:name="__UnoMark__22673_2551971298"/>
+      <w:bookmarkStart w:id="374" w:name="__UnoMark__23510_2551971298"/>
+      <w:bookmarkStart w:id="375" w:name="ZOTERO_BREF_Tk9usnjnKLqw"/>
+      <w:bookmarkStart w:id="376" w:name="__UnoMark__21427_2551971298"/>
+      <w:bookmarkStart w:id="377" w:name="__UnoMark__23098_2551971298"/>
+      <w:bookmarkStart w:id="378" w:name="__UnoMark__23716_2551971298"/>
+      <w:bookmarkStart w:id="379" w:name="__UnoMark__21026_2551971298"/>
+      <w:bookmarkStart w:id="380" w:name="__UnoMark__22887_2551971298"/>
+      <w:bookmarkStart w:id="381" w:name="__UnoMark__11463_2187724418"/>
+      <w:bookmarkStart w:id="382" w:name="__UnoMark__23304_2551971298"/>
       <w:bookmarkEnd w:id="343"/>
       <w:bookmarkEnd w:id="344"/>
       <w:bookmarkEnd w:id="345"/>
@@ -5548,6 +5590,7 @@
       <w:bookmarkEnd w:id="379"/>
       <w:bookmarkEnd w:id="380"/>
       <w:bookmarkEnd w:id="381"/>
+      <w:bookmarkEnd w:id="382"/>
       <w:r>
         <w:rPr>
           <w:sz w:val="24"/>
@@ -5555,24 +5598,24 @@
         </w:rPr>
         <w:t xml:space="preserve">, slightly helps preventing overfitting but is not a critical feature (Fig. S2). From this random search, we were able to select the 10 best models with the lowest error on the validation data subset. Predictions are made from those 10 best models, again their combination allowing better estimations to be made, following the well-known bagging principle </w:t>
       </w:r>
-      <w:bookmarkStart w:id="382" w:name="__UnoMark__22254_2551971298"/>
-      <w:bookmarkStart w:id="383" w:name="__UnoMark__22888_2551971298"/>
-      <w:bookmarkStart w:id="384" w:name="__UnoMark__23305_2551971298"/>
-      <w:bookmarkStart w:id="385" w:name="__UnoMark__23511_2551971298"/>
-      <w:bookmarkStart w:id="386" w:name="__UnoMark__23717_2551971298"/>
-      <w:bookmarkStart w:id="387" w:name="__UnoMark__21840_2551971298"/>
-      <w:bookmarkStart w:id="388" w:name="__UnoMark__22054_2551971298"/>
-      <w:bookmarkStart w:id="389" w:name="__UnoMark__21636_2551971298"/>
-      <w:bookmarkStart w:id="390" w:name="__UnoMark__21428_2551971298"/>
+      <w:bookmarkStart w:id="383" w:name="__UnoMark__22470_2551971298"/>
+      <w:bookmarkStart w:id="384" w:name="__UnoMark__18681_4168236645"/>
+      <w:bookmarkStart w:id="385" w:name="ZOTERO_BREF_Q5pVydRko6yo"/>
+      <w:bookmarkStart w:id="386" w:name="__UnoMark__21027_2551971298"/>
+      <w:bookmarkStart w:id="387" w:name="__UnoMark__29439_2551971298"/>
+      <w:bookmarkStart w:id="388" w:name="__UnoMark__29279_2551971298"/>
+      <w:bookmarkStart w:id="389" w:name="__UnoMark__23099_2551971298"/>
+      <w:bookmarkStart w:id="390" w:name="__UnoMark__22674_2551971298"/>
       <w:bookmarkStart w:id="391" w:name="__UnoMark__21230_2551971298"/>
-      <w:bookmarkStart w:id="392" w:name="__UnoMark__22674_2551971298"/>
-      <w:bookmarkStart w:id="393" w:name="__UnoMark__23099_2551971298"/>
-      <w:bookmarkStart w:id="394" w:name="__UnoMark__29279_2551971298"/>
-      <w:bookmarkStart w:id="395" w:name="__UnoMark__29439_2551971298"/>
-      <w:bookmarkStart w:id="396" w:name="__UnoMark__21027_2551971298"/>
-      <w:bookmarkStart w:id="397" w:name="ZOTERO_BREF_Q5pVydRko6yo"/>
-      <w:bookmarkStart w:id="398" w:name="__UnoMark__18681_4168236645"/>
-      <w:bookmarkStart w:id="399" w:name="__UnoMark__22470_2551971298"/>
+      <w:bookmarkStart w:id="392" w:name="__UnoMark__21428_2551971298"/>
+      <w:bookmarkStart w:id="393" w:name="__UnoMark__21636_2551971298"/>
+      <w:bookmarkStart w:id="394" w:name="__UnoMark__22054_2551971298"/>
+      <w:bookmarkStart w:id="395" w:name="__UnoMark__21840_2551971298"/>
+      <w:bookmarkStart w:id="396" w:name="__UnoMark__23717_2551971298"/>
+      <w:bookmarkStart w:id="397" w:name="__UnoMark__23511_2551971298"/>
+      <w:bookmarkStart w:id="398" w:name="__UnoMark__23305_2551971298"/>
+      <w:bookmarkStart w:id="399" w:name="__UnoMark__22888_2551971298"/>
+      <w:bookmarkStart w:id="400" w:name="__UnoMark__22254_2551971298"/>
       <w:r>
         <w:rPr>
           <w:b w:val="false"/>
@@ -5614,29 +5657,28 @@
         </w:rPr>
         <w:t>)</w:t>
       </w:r>
-      <w:bookmarkStart w:id="400" w:name="__UnoMark__21637_2551971298"/>
-      <w:bookmarkStart w:id="401" w:name="__UnoMark__22675_2551971298"/>
-      <w:bookmarkStart w:id="402" w:name="__UnoMark__21231_2551971298"/>
-      <w:bookmarkStart w:id="403" w:name="__UnoMark__22471_2551971298"/>
-      <w:bookmarkStart w:id="404" w:name="__UnoMark__22055_2551971298"/>
-      <w:bookmarkStart w:id="405" w:name="__UnoMark__23718_2551971298"/>
-      <w:bookmarkStart w:id="406" w:name="__UnoMark__11464_2187724418"/>
-      <w:bookmarkStart w:id="407" w:name="__UnoMark__22889_2551971298"/>
-      <w:bookmarkStart w:id="408" w:name="__UnoMark__23306_2551971298"/>
-      <w:bookmarkStart w:id="409" w:name="ZOTERO_BREF_C3GENZZN7dLz"/>
-      <w:bookmarkStart w:id="410" w:name="__UnoMark__11233_2187724418"/>
+      <w:bookmarkStart w:id="401" w:name="__UnoMark__18682_4168236645"/>
+      <w:bookmarkStart w:id="402" w:name="__UnoMark__21028_2551971298"/>
+      <w:bookmarkStart w:id="403" w:name="__UnoMark__29280_2551971298"/>
+      <w:bookmarkStart w:id="404" w:name="__UnoMark__29440_2551971298"/>
+      <w:bookmarkStart w:id="405" w:name="__UnoMark__23512_2551971298"/>
+      <w:bookmarkStart w:id="406" w:name="__UnoMark__21429_2551971298"/>
+      <w:bookmarkStart w:id="407" w:name="__UnoMark__18141_998215430"/>
+      <w:bookmarkStart w:id="408" w:name="__UnoMark__18369_998215430"/>
+      <w:bookmarkStart w:id="409" w:name="__UnoMark__21841_2551971298"/>
+      <w:bookmarkStart w:id="410" w:name="__UnoMark__22255_2551971298"/>
       <w:bookmarkStart w:id="411" w:name="__UnoMark__23100_2551971298"/>
-      <w:bookmarkStart w:id="412" w:name="__UnoMark__22255_2551971298"/>
-      <w:bookmarkStart w:id="413" w:name="__UnoMark__21841_2551971298"/>
-      <w:bookmarkStart w:id="414" w:name="__UnoMark__18369_998215430"/>
-      <w:bookmarkStart w:id="415" w:name="__UnoMark__18141_998215430"/>
-      <w:bookmarkStart w:id="416" w:name="__UnoMark__21429_2551971298"/>
-      <w:bookmarkStart w:id="417" w:name="__UnoMark__23512_2551971298"/>
-      <w:bookmarkStart w:id="418" w:name="__UnoMark__29440_2551971298"/>
-      <w:bookmarkStart w:id="419" w:name="__UnoMark__29280_2551971298"/>
-      <w:bookmarkStart w:id="420" w:name="__UnoMark__21028_2551971298"/>
-      <w:bookmarkStart w:id="421" w:name="__UnoMark__18682_4168236645"/>
-      <w:bookmarkEnd w:id="382"/>
+      <w:bookmarkStart w:id="412" w:name="__UnoMark__11233_2187724418"/>
+      <w:bookmarkStart w:id="413" w:name="ZOTERO_BREF_C3GENZZN7dLz"/>
+      <w:bookmarkStart w:id="414" w:name="__UnoMark__23306_2551971298"/>
+      <w:bookmarkStart w:id="415" w:name="__UnoMark__22889_2551971298"/>
+      <w:bookmarkStart w:id="416" w:name="__UnoMark__11464_2187724418"/>
+      <w:bookmarkStart w:id="417" w:name="__UnoMark__23718_2551971298"/>
+      <w:bookmarkStart w:id="418" w:name="__UnoMark__22055_2551971298"/>
+      <w:bookmarkStart w:id="419" w:name="__UnoMark__22471_2551971298"/>
+      <w:bookmarkStart w:id="420" w:name="__UnoMark__21231_2551971298"/>
+      <w:bookmarkStart w:id="421" w:name="__UnoMark__22675_2551971298"/>
+      <w:bookmarkStart w:id="422" w:name="__UnoMark__21637_2551971298"/>
       <w:bookmarkEnd w:id="383"/>
       <w:bookmarkEnd w:id="384"/>
       <w:bookmarkEnd w:id="385"/>
@@ -5676,6 +5718,7 @@
       <w:bookmarkEnd w:id="419"/>
       <w:bookmarkEnd w:id="420"/>
       <w:bookmarkEnd w:id="421"/>
+      <w:bookmarkEnd w:id="422"/>
       <w:r>
         <w:rPr>
           <w:sz w:val="24"/>
@@ -6099,24 +6142,24 @@
         </w:rPr>
         <w:t xml:space="preserve"> </w:t>
       </w:r>
-      <w:bookmarkStart w:id="422" w:name="__UnoMark__21232_2551971298"/>
-      <w:bookmarkStart w:id="423" w:name="__UnoMark__21842_2551971298"/>
-      <w:bookmarkStart w:id="424" w:name="__UnoMark__23101_2551971298"/>
-      <w:bookmarkStart w:id="425" w:name="__UnoMark__22890_2551971298"/>
-      <w:bookmarkStart w:id="426" w:name="__UnoMark__21029_2551971298"/>
-      <w:bookmarkStart w:id="427" w:name="__UnoMark__23719_2551971298"/>
-      <w:bookmarkStart w:id="428" w:name="__UnoMark__22056_2551971298"/>
-      <w:bookmarkStart w:id="429" w:name="ZOTERO_BREF_CKT4cu7oW5Pj"/>
-      <w:bookmarkStart w:id="430" w:name="__UnoMark__21638_2551971298"/>
+      <w:bookmarkStart w:id="423" w:name="__UnoMark__22676_2551971298"/>
+      <w:bookmarkStart w:id="424" w:name="__UnoMark__18683_4168236645"/>
+      <w:bookmarkStart w:id="425" w:name="__UnoMark__29441_2551971298"/>
+      <w:bookmarkStart w:id="426" w:name="__UnoMark__29281_2551971298"/>
+      <w:bookmarkStart w:id="427" w:name="__UnoMark__22472_2551971298"/>
+      <w:bookmarkStart w:id="428" w:name="__UnoMark__22256_2551971298"/>
+      <w:bookmarkStart w:id="429" w:name="__UnoMark__23307_2551971298"/>
+      <w:bookmarkStart w:id="430" w:name="__UnoMark__21430_2551971298"/>
       <w:bookmarkStart w:id="431" w:name="__UnoMark__23513_2551971298"/>
-      <w:bookmarkStart w:id="432" w:name="__UnoMark__21430_2551971298"/>
-      <w:bookmarkStart w:id="433" w:name="__UnoMark__23307_2551971298"/>
-      <w:bookmarkStart w:id="434" w:name="__UnoMark__22256_2551971298"/>
-      <w:bookmarkStart w:id="435" w:name="__UnoMark__22472_2551971298"/>
-      <w:bookmarkStart w:id="436" w:name="__UnoMark__29281_2551971298"/>
-      <w:bookmarkStart w:id="437" w:name="__UnoMark__29441_2551971298"/>
-      <w:bookmarkStart w:id="438" w:name="__UnoMark__18683_4168236645"/>
-      <w:bookmarkStart w:id="439" w:name="__UnoMark__22676_2551971298"/>
+      <w:bookmarkStart w:id="432" w:name="__UnoMark__21638_2551971298"/>
+      <w:bookmarkStart w:id="433" w:name="ZOTERO_BREF_CKT4cu7oW5Pj"/>
+      <w:bookmarkStart w:id="434" w:name="__UnoMark__22056_2551971298"/>
+      <w:bookmarkStart w:id="435" w:name="__UnoMark__23719_2551971298"/>
+      <w:bookmarkStart w:id="436" w:name="__UnoMark__21029_2551971298"/>
+      <w:bookmarkStart w:id="437" w:name="__UnoMark__22890_2551971298"/>
+      <w:bookmarkStart w:id="438" w:name="__UnoMark__23101_2551971298"/>
+      <w:bookmarkStart w:id="439" w:name="__UnoMark__21842_2551971298"/>
+      <w:bookmarkStart w:id="440" w:name="__UnoMark__21232_2551971298"/>
       <w:r>
         <w:rPr>
           <w:b w:val="false"/>
@@ -6159,7 +6202,6 @@
         </w:rPr>
         <w:t>)</w:t>
       </w:r>
-      <w:bookmarkEnd w:id="422"/>
       <w:bookmarkEnd w:id="423"/>
       <w:bookmarkEnd w:id="424"/>
       <w:bookmarkEnd w:id="425"/>
@@ -6177,6 +6219,7 @@
       <w:bookmarkEnd w:id="437"/>
       <w:bookmarkEnd w:id="438"/>
       <w:bookmarkEnd w:id="439"/>
+      <w:bookmarkEnd w:id="440"/>
       <w:r>
         <w:rPr>
           <w:iCs/>
@@ -6236,7 +6279,6 @@
       <w:pPr>
         <w:pStyle w:val="Normal"/>
         <w:tabs>
-          <w:tab w:val="clear" w:pos="720"/>
           <w:tab w:val="left" w:pos="8505" w:leader="none"/>
         </w:tabs>
         <w:spacing w:lineRule="auto" w:line="480"/>
@@ -6443,7 +6485,6 @@
       <w:pPr>
         <w:pStyle w:val="Normal"/>
         <w:tabs>
-          <w:tab w:val="clear" w:pos="720"/>
           <w:tab w:val="left" w:pos="8505" w:leader="none"/>
         </w:tabs>
         <w:spacing w:lineRule="auto" w:line="480"/>
@@ -6564,24 +6605,24 @@
         </w:rPr>
         <w:t xml:space="preserve"> data subsets. Early stopping </w:t>
       </w:r>
-      <w:bookmarkStart w:id="440" w:name="__UnoMark__22057_2551971298"/>
-      <w:bookmarkStart w:id="441" w:name="__UnoMark__23720_2551971298"/>
-      <w:bookmarkStart w:id="442" w:name="__UnoMark__21030_2551971298"/>
-      <w:bookmarkStart w:id="443" w:name="__UnoMark__21639_2551971298"/>
-      <w:bookmarkStart w:id="444" w:name="__UnoMark__23102_2551971298"/>
-      <w:bookmarkStart w:id="445" w:name="__UnoMark__22473_2551971298"/>
-      <w:bookmarkStart w:id="446" w:name="__UnoMark__23514_2551971298"/>
-      <w:bookmarkStart w:id="447" w:name="ZOTERO_BREF_ewiGgE4Skc9t"/>
-      <w:bookmarkStart w:id="448" w:name="__UnoMark__29442_2551971298"/>
+      <w:bookmarkStart w:id="441" w:name="__UnoMark__22677_2551971298"/>
+      <w:bookmarkStart w:id="442" w:name="__UnoMark__18684_4168236645"/>
+      <w:bookmarkStart w:id="443" w:name="__UnoMark__21843_2551971298"/>
+      <w:bookmarkStart w:id="444" w:name="__UnoMark__29282_2551971298"/>
+      <w:bookmarkStart w:id="445" w:name="__UnoMark__22891_2551971298"/>
+      <w:bookmarkStart w:id="446" w:name="__UnoMark__22257_2551971298"/>
+      <w:bookmarkStart w:id="447" w:name="__UnoMark__21431_2551971298"/>
+      <w:bookmarkStart w:id="448" w:name="__UnoMark__21233_2551971298"/>
       <w:bookmarkStart w:id="449" w:name="__UnoMark__23308_2551971298"/>
-      <w:bookmarkStart w:id="450" w:name="__UnoMark__21233_2551971298"/>
-      <w:bookmarkStart w:id="451" w:name="__UnoMark__21431_2551971298"/>
-      <w:bookmarkStart w:id="452" w:name="__UnoMark__22257_2551971298"/>
-      <w:bookmarkStart w:id="453" w:name="__UnoMark__22891_2551971298"/>
-      <w:bookmarkStart w:id="454" w:name="__UnoMark__29282_2551971298"/>
-      <w:bookmarkStart w:id="455" w:name="__UnoMark__21843_2551971298"/>
-      <w:bookmarkStart w:id="456" w:name="__UnoMark__18684_4168236645"/>
-      <w:bookmarkStart w:id="457" w:name="__UnoMark__22677_2551971298"/>
+      <w:bookmarkStart w:id="450" w:name="__UnoMark__29442_2551971298"/>
+      <w:bookmarkStart w:id="451" w:name="ZOTERO_BREF_ewiGgE4Skc9t"/>
+      <w:bookmarkStart w:id="452" w:name="__UnoMark__23514_2551971298"/>
+      <w:bookmarkStart w:id="453" w:name="__UnoMark__22473_2551971298"/>
+      <w:bookmarkStart w:id="454" w:name="__UnoMark__23102_2551971298"/>
+      <w:bookmarkStart w:id="455" w:name="__UnoMark__21639_2551971298"/>
+      <w:bookmarkStart w:id="456" w:name="__UnoMark__21030_2551971298"/>
+      <w:bookmarkStart w:id="457" w:name="__UnoMark__23720_2551971298"/>
+      <w:bookmarkStart w:id="458" w:name="__UnoMark__22057_2551971298"/>
       <w:r>
         <w:rPr>
           <w:b w:val="false"/>
@@ -6624,7 +6665,6 @@
         </w:rPr>
         <w:t>)</w:t>
       </w:r>
-      <w:bookmarkEnd w:id="440"/>
       <w:bookmarkEnd w:id="441"/>
       <w:bookmarkEnd w:id="442"/>
       <w:bookmarkEnd w:id="443"/>
@@ -6642,6 +6682,7 @@
       <w:bookmarkEnd w:id="455"/>
       <w:bookmarkEnd w:id="456"/>
       <w:bookmarkEnd w:id="457"/>
+      <w:bookmarkEnd w:id="458"/>
       <w:r>
         <w:rPr>
           <w:iCs/>
@@ -6793,29 +6834,28 @@
         </w:rPr>
         <w:t>Following the bagging method that consists in averaging the results of several models to improve model generalisation abilities</w:t>
       </w:r>
-      <w:bookmarkStart w:id="458" w:name="__UnoMark__18144_998215430"/>
-      <w:bookmarkStart w:id="459" w:name="__UnoMark__21844_2551971298"/>
-      <w:bookmarkStart w:id="460" w:name="__UnoMark__23103_2551971298"/>
-      <w:bookmarkStart w:id="461" w:name="__UnoMark__22058_2551971298"/>
-      <w:bookmarkStart w:id="462" w:name="__UnoMark__23309_2551971298"/>
-      <w:bookmarkStart w:id="463" w:name="__UnoMark__22258_2551971298"/>
-      <w:bookmarkStart w:id="464" w:name="__UnoMark__22474_2551971298"/>
-      <w:bookmarkStart w:id="465" w:name="__UnoMark__22678_2551971298"/>
-      <w:bookmarkStart w:id="466" w:name="ZOTERO_BREF_A8zOlASuFXf6"/>
-      <w:bookmarkStart w:id="467" w:name="__UnoMark__23515_2551971298"/>
-      <w:bookmarkStart w:id="468" w:name="__UnoMark__21234_2551971298"/>
+      <w:bookmarkStart w:id="459" w:name="__UnoMark__11467_2187724418"/>
+      <w:bookmarkStart w:id="460" w:name="__UnoMark__18685_4168236645"/>
+      <w:bookmarkStart w:id="461" w:name="__UnoMark__21640_2551971298"/>
+      <w:bookmarkStart w:id="462" w:name="__UnoMark__18372_998215430"/>
+      <w:bookmarkStart w:id="463" w:name="__UnoMark__29443_2551971298"/>
+      <w:bookmarkStart w:id="464" w:name="__UnoMark__29283_2551971298"/>
+      <w:bookmarkStart w:id="465" w:name="__UnoMark__23721_2551971298"/>
+      <w:bookmarkStart w:id="466" w:name="__UnoMark__21031_2551971298"/>
+      <w:bookmarkStart w:id="467" w:name="__UnoMark__22892_2551971298"/>
+      <w:bookmarkStart w:id="468" w:name="__UnoMark__11236_2187724418"/>
       <w:bookmarkStart w:id="469" w:name="__UnoMark__21432_2551971298"/>
-      <w:bookmarkStart w:id="470" w:name="__UnoMark__11236_2187724418"/>
-      <w:bookmarkStart w:id="471" w:name="__UnoMark__22892_2551971298"/>
-      <w:bookmarkStart w:id="472" w:name="__UnoMark__21031_2551971298"/>
-      <w:bookmarkStart w:id="473" w:name="__UnoMark__23721_2551971298"/>
-      <w:bookmarkStart w:id="474" w:name="__UnoMark__29283_2551971298"/>
-      <w:bookmarkStart w:id="475" w:name="__UnoMark__29443_2551971298"/>
-      <w:bookmarkStart w:id="476" w:name="__UnoMark__18372_998215430"/>
-      <w:bookmarkStart w:id="477" w:name="__UnoMark__21640_2551971298"/>
-      <w:bookmarkStart w:id="478" w:name="__UnoMark__18685_4168236645"/>
-      <w:bookmarkStart w:id="479" w:name="__UnoMark__11467_2187724418"/>
-      <w:bookmarkEnd w:id="458"/>
+      <w:bookmarkStart w:id="470" w:name="__UnoMark__21234_2551971298"/>
+      <w:bookmarkStart w:id="471" w:name="__UnoMark__23515_2551971298"/>
+      <w:bookmarkStart w:id="472" w:name="ZOTERO_BREF_A8zOlASuFXf6"/>
+      <w:bookmarkStart w:id="473" w:name="__UnoMark__22678_2551971298"/>
+      <w:bookmarkStart w:id="474" w:name="__UnoMark__22474_2551971298"/>
+      <w:bookmarkStart w:id="475" w:name="__UnoMark__22258_2551971298"/>
+      <w:bookmarkStart w:id="476" w:name="__UnoMark__23309_2551971298"/>
+      <w:bookmarkStart w:id="477" w:name="__UnoMark__22058_2551971298"/>
+      <w:bookmarkStart w:id="478" w:name="__UnoMark__23103_2551971298"/>
+      <w:bookmarkStart w:id="479" w:name="__UnoMark__21844_2551971298"/>
+      <w:bookmarkStart w:id="480" w:name="__UnoMark__18144_998215430"/>
       <w:bookmarkEnd w:id="459"/>
       <w:bookmarkEnd w:id="460"/>
       <w:bookmarkEnd w:id="461"/>
@@ -6837,6 +6877,7 @@
       <w:bookmarkEnd w:id="477"/>
       <w:bookmarkEnd w:id="478"/>
       <w:bookmarkEnd w:id="479"/>
+      <w:bookmarkEnd w:id="480"/>
       <w:r>
         <w:rPr>
           <w:rFonts w:eastAsia="Times New Roman"/>
@@ -7048,8 +7089,8 @@
         <w:rPr/>
         <w:t xml:space="preserve"> </w:t>
       </w:r>
-      <w:bookmarkStart w:id="480" w:name="Figures"/>
-      <w:bookmarkEnd w:id="480"/>
+      <w:bookmarkStart w:id="481" w:name="Figures"/>
+      <w:bookmarkEnd w:id="481"/>
     </w:p>
     <w:p>
       <w:pPr>
@@ -7157,8 +7198,8 @@
         </w:rPr>
         <w:t xml:space="preserve">can be understood once we consider that aluminum and non-network former metal cations have important and complex roles in the melt </w:t>
       </w:r>
-      <w:bookmarkStart w:id="481" w:name="__UnoMark__31771_998215430"/>
-      <w:bookmarkEnd w:id="481"/>
+      <w:bookmarkStart w:id="482" w:name="__UnoMark__31771_998215430"/>
+      <w:bookmarkEnd w:id="482"/>
       <w:r>
         <w:rPr>
           <w:iCs/>
@@ -7167,24 +7208,24 @@
         </w:rPr>
         <w:t xml:space="preserve"> </w:t>
       </w:r>
-      <w:bookmarkStart w:id="482" w:name="__UnoMark__22475_2551971298"/>
-      <w:bookmarkStart w:id="483" w:name="__UnoMark__21845_2551971298"/>
-      <w:bookmarkStart w:id="484" w:name="__UnoMark__21032_2551971298"/>
-      <w:bookmarkStart w:id="485" w:name="__UnoMark__22259_2551971298"/>
-      <w:bookmarkStart w:id="486" w:name="ZOTERO_BREF_mmlFsYuqkYKw"/>
-      <w:bookmarkStart w:id="487" w:name="__UnoMark__22059_2551971298"/>
-      <w:bookmarkStart w:id="488" w:name="__UnoMark__21641_2551971298"/>
-      <w:bookmarkStart w:id="489" w:name="__UnoMark__21235_2551971298"/>
-      <w:bookmarkStart w:id="490" w:name="__UnoMark__22679_2551971298"/>
+      <w:bookmarkStart w:id="483" w:name="__UnoMark__21433_2551971298"/>
+      <w:bookmarkStart w:id="484" w:name="__UnoMark__22893_2551971298"/>
+      <w:bookmarkStart w:id="485" w:name="__UnoMark__18686_4168236645"/>
+      <w:bookmarkStart w:id="486" w:name="__UnoMark__29284_2551971298"/>
+      <w:bookmarkStart w:id="487" w:name="__UnoMark__23516_2551971298"/>
+      <w:bookmarkStart w:id="488" w:name="__UnoMark__29444_2551971298"/>
+      <w:bookmarkStart w:id="489" w:name="__UnoMark__23722_2551971298"/>
+      <w:bookmarkStart w:id="490" w:name="__UnoMark__23104_2551971298"/>
       <w:bookmarkStart w:id="491" w:name="__UnoMark__23310_2551971298"/>
-      <w:bookmarkStart w:id="492" w:name="__UnoMark__23104_2551971298"/>
-      <w:bookmarkStart w:id="493" w:name="__UnoMark__23722_2551971298"/>
-      <w:bookmarkStart w:id="494" w:name="__UnoMark__29444_2551971298"/>
-      <w:bookmarkStart w:id="495" w:name="__UnoMark__23516_2551971298"/>
-      <w:bookmarkStart w:id="496" w:name="__UnoMark__29284_2551971298"/>
-      <w:bookmarkStart w:id="497" w:name="__UnoMark__18686_4168236645"/>
-      <w:bookmarkStart w:id="498" w:name="__UnoMark__22893_2551971298"/>
-      <w:bookmarkStart w:id="499" w:name="__UnoMark__21433_2551971298"/>
+      <w:bookmarkStart w:id="492" w:name="__UnoMark__22679_2551971298"/>
+      <w:bookmarkStart w:id="493" w:name="__UnoMark__21235_2551971298"/>
+      <w:bookmarkStart w:id="494" w:name="__UnoMark__21641_2551971298"/>
+      <w:bookmarkStart w:id="495" w:name="__UnoMark__22059_2551971298"/>
+      <w:bookmarkStart w:id="496" w:name="ZOTERO_BREF_mmlFsYuqkYKw"/>
+      <w:bookmarkStart w:id="497" w:name="__UnoMark__22259_2551971298"/>
+      <w:bookmarkStart w:id="498" w:name="__UnoMark__21032_2551971298"/>
+      <w:bookmarkStart w:id="499" w:name="__UnoMark__21845_2551971298"/>
+      <w:bookmarkStart w:id="500" w:name="__UnoMark__22475_2551971298"/>
       <w:r>
         <w:rPr>
           <w:b w:val="false"/>
@@ -7227,34 +7268,33 @@
         </w:rPr>
         <w:t>)</w:t>
       </w:r>
-      <w:bookmarkStart w:id="500" w:name="__UnoMark__29285_2551971298"/>
-      <w:bookmarkStart w:id="501" w:name="__UnoMark__33651_998215430"/>
-      <w:bookmarkStart w:id="502" w:name="__UnoMark__23723_2551971298"/>
-      <w:bookmarkStart w:id="503" w:name="__UnoMark__4020_2551971298"/>
-      <w:bookmarkStart w:id="504" w:name="__UnoMark__2009_2551971298"/>
-      <w:bookmarkStart w:id="505" w:name="ZOTERO_BREF_JDmSZeMcSBWH"/>
-      <w:bookmarkStart w:id="506" w:name="__UnoMark__21033_2551971298"/>
-      <w:bookmarkStart w:id="507" w:name="__UnoMark__33767_998215430"/>
-      <w:bookmarkStart w:id="508" w:name="__UnoMark__32771_998215430"/>
-      <w:bookmarkStart w:id="509" w:name="__UnoMark__22260_2551971298"/>
-      <w:bookmarkStart w:id="510" w:name="__UnoMark__23517_2551971298"/>
-      <w:bookmarkStart w:id="511" w:name="__UnoMark__32592_998215430"/>
-      <w:bookmarkStart w:id="512" w:name="__UnoMark__29445_2551971298"/>
-      <w:bookmarkStart w:id="513" w:name="__UnoMark__3006_2551971298"/>
-      <w:bookmarkStart w:id="514" w:name="__UnoMark__21434_2551971298"/>
-      <w:bookmarkStart w:id="515" w:name="__UnoMark__2174_2551971298"/>
-      <w:bookmarkStart w:id="516" w:name="__UnoMark__3188_2551971298"/>
-      <w:bookmarkStart w:id="517" w:name="__UnoMark__22894_2551971298"/>
-      <w:bookmarkStart w:id="518" w:name="__UnoMark__23311_2551971298"/>
-      <w:bookmarkStart w:id="519" w:name="__UnoMark__21846_2551971298"/>
-      <w:bookmarkStart w:id="520" w:name="__UnoMark__23105_2551971298"/>
-      <w:bookmarkStart w:id="521" w:name="__UnoMark__22680_2551971298"/>
-      <w:bookmarkStart w:id="522" w:name="__UnoMark__21642_2551971298"/>
-      <w:bookmarkStart w:id="523" w:name="__UnoMark__22476_2551971298"/>
-      <w:bookmarkStart w:id="524" w:name="__UnoMark__22060_2551971298"/>
-      <w:bookmarkStart w:id="525" w:name="__UnoMark__18687_4168236645"/>
-      <w:bookmarkStart w:id="526" w:name="__UnoMark__21236_2551971298"/>
-      <w:bookmarkEnd w:id="482"/>
+      <w:bookmarkStart w:id="501" w:name="__UnoMark__21236_2551971298"/>
+      <w:bookmarkStart w:id="502" w:name="__UnoMark__18687_4168236645"/>
+      <w:bookmarkStart w:id="503" w:name="__UnoMark__22060_2551971298"/>
+      <w:bookmarkStart w:id="504" w:name="__UnoMark__22476_2551971298"/>
+      <w:bookmarkStart w:id="505" w:name="__UnoMark__21642_2551971298"/>
+      <w:bookmarkStart w:id="506" w:name="__UnoMark__22680_2551971298"/>
+      <w:bookmarkStart w:id="507" w:name="__UnoMark__23105_2551971298"/>
+      <w:bookmarkStart w:id="508" w:name="__UnoMark__21846_2551971298"/>
+      <w:bookmarkStart w:id="509" w:name="__UnoMark__23311_2551971298"/>
+      <w:bookmarkStart w:id="510" w:name="__UnoMark__22894_2551971298"/>
+      <w:bookmarkStart w:id="511" w:name="__UnoMark__3188_2551971298"/>
+      <w:bookmarkStart w:id="512" w:name="__UnoMark__2174_2551971298"/>
+      <w:bookmarkStart w:id="513" w:name="__UnoMark__21434_2551971298"/>
+      <w:bookmarkStart w:id="514" w:name="__UnoMark__3006_2551971298"/>
+      <w:bookmarkStart w:id="515" w:name="__UnoMark__29445_2551971298"/>
+      <w:bookmarkStart w:id="516" w:name="__UnoMark__32592_998215430"/>
+      <w:bookmarkStart w:id="517" w:name="__UnoMark__23517_2551971298"/>
+      <w:bookmarkStart w:id="518" w:name="__UnoMark__22260_2551971298"/>
+      <w:bookmarkStart w:id="519" w:name="__UnoMark__32771_998215430"/>
+      <w:bookmarkStart w:id="520" w:name="__UnoMark__33767_998215430"/>
+      <w:bookmarkStart w:id="521" w:name="__UnoMark__21033_2551971298"/>
+      <w:bookmarkStart w:id="522" w:name="ZOTERO_BREF_JDmSZeMcSBWH"/>
+      <w:bookmarkStart w:id="523" w:name="__UnoMark__2009_2551971298"/>
+      <w:bookmarkStart w:id="524" w:name="__UnoMark__4020_2551971298"/>
+      <w:bookmarkStart w:id="525" w:name="__UnoMark__23723_2551971298"/>
+      <w:bookmarkStart w:id="526" w:name="__UnoMark__33651_998215430"/>
+      <w:bookmarkStart w:id="527" w:name="__UnoMark__29285_2551971298"/>
       <w:bookmarkEnd w:id="483"/>
       <w:bookmarkEnd w:id="484"/>
       <w:bookmarkEnd w:id="485"/>
@@ -7299,6 +7339,7 @@
       <w:bookmarkEnd w:id="524"/>
       <w:bookmarkEnd w:id="525"/>
       <w:bookmarkEnd w:id="526"/>
+      <w:bookmarkEnd w:id="527"/>
       <w:r>
         <w:rPr>
           <w:iCs/>
@@ -7324,24 +7365,24 @@
         </w:rPr>
         <w:t xml:space="preserve"> tetrahedral network as described by the Modified Random Network (MRN) </w:t>
       </w:r>
-      <w:bookmarkStart w:id="527" w:name="__UnoMark__23724_2551971298"/>
-      <w:bookmarkStart w:id="528" w:name="__UnoMark__21847_2551971298"/>
-      <w:bookmarkStart w:id="529" w:name="__UnoMark__21435_2551971298"/>
-      <w:bookmarkStart w:id="530" w:name="__UnoMark__23312_2551971298"/>
-      <w:bookmarkStart w:id="531" w:name="ZOTERO_BREF_92qqvzrvSfKs"/>
-      <w:bookmarkStart w:id="532" w:name="__UnoMark__22477_2551971298"/>
-      <w:bookmarkStart w:id="533" w:name="__UnoMark__23106_2551971298"/>
-      <w:bookmarkStart w:id="534" w:name="__UnoMark__22895_2551971298"/>
-      <w:bookmarkStart w:id="535" w:name="__UnoMark__21034_2551971298"/>
+      <w:bookmarkStart w:id="528" w:name="__UnoMark__22681_2551971298"/>
+      <w:bookmarkStart w:id="529" w:name="__UnoMark__18688_4168236645"/>
+      <w:bookmarkStart w:id="530" w:name="__UnoMark__21643_2551971298"/>
+      <w:bookmarkStart w:id="531" w:name="__UnoMark__23518_2551971298"/>
+      <w:bookmarkStart w:id="532" w:name="__UnoMark__22061_2551971298"/>
+      <w:bookmarkStart w:id="533" w:name="__UnoMark__29446_2551971298"/>
+      <w:bookmarkStart w:id="534" w:name="__UnoMark__22261_2551971298"/>
+      <w:bookmarkStart w:id="535" w:name="__UnoMark__29286_2551971298"/>
       <w:bookmarkStart w:id="536" w:name="__UnoMark__21237_2551971298"/>
-      <w:bookmarkStart w:id="537" w:name="__UnoMark__29286_2551971298"/>
-      <w:bookmarkStart w:id="538" w:name="__UnoMark__22261_2551971298"/>
-      <w:bookmarkStart w:id="539" w:name="__UnoMark__29446_2551971298"/>
-      <w:bookmarkStart w:id="540" w:name="__UnoMark__22061_2551971298"/>
-      <w:bookmarkStart w:id="541" w:name="__UnoMark__23518_2551971298"/>
-      <w:bookmarkStart w:id="542" w:name="__UnoMark__21643_2551971298"/>
-      <w:bookmarkStart w:id="543" w:name="__UnoMark__18688_4168236645"/>
-      <w:bookmarkStart w:id="544" w:name="__UnoMark__22681_2551971298"/>
+      <w:bookmarkStart w:id="537" w:name="__UnoMark__21034_2551971298"/>
+      <w:bookmarkStart w:id="538" w:name="__UnoMark__22895_2551971298"/>
+      <w:bookmarkStart w:id="539" w:name="__UnoMark__23106_2551971298"/>
+      <w:bookmarkStart w:id="540" w:name="__UnoMark__22477_2551971298"/>
+      <w:bookmarkStart w:id="541" w:name="ZOTERO_BREF_92qqvzrvSfKs"/>
+      <w:bookmarkStart w:id="542" w:name="__UnoMark__23312_2551971298"/>
+      <w:bookmarkStart w:id="543" w:name="__UnoMark__21435_2551971298"/>
+      <w:bookmarkStart w:id="544" w:name="__UnoMark__21847_2551971298"/>
+      <w:bookmarkStart w:id="545" w:name="__UnoMark__23724_2551971298"/>
       <w:r>
         <w:rPr>
           <w:b w:val="false"/>
@@ -7411,36 +7452,35 @@
         </w:rPr>
         <w:t>)</w:t>
       </w:r>
-      <w:bookmarkStart w:id="545" w:name="__UnoMark__32772_998215430"/>
-      <w:bookmarkStart w:id="546" w:name="__UnoMark__23725_2551971298"/>
-      <w:bookmarkStart w:id="547" w:name="__UnoMark__23107_2551971298"/>
-      <w:bookmarkStart w:id="548" w:name="__UnoMark__23519_2551971298"/>
-      <w:bookmarkStart w:id="549" w:name="__UnoMark__21238_2551971298"/>
-      <w:bookmarkStart w:id="550" w:name="__UnoMark__33652_998215430"/>
-      <w:bookmarkStart w:id="551" w:name="__UnoMark__4021_2551971298"/>
-      <w:bookmarkStart w:id="552" w:name="__UnoMark__22262_2551971298"/>
-      <w:bookmarkStart w:id="553" w:name="__UnoMark__21035_2551971298"/>
-      <w:bookmarkStart w:id="554" w:name="__UnoMark__21848_2551971298"/>
-      <w:bookmarkStart w:id="555" w:name="__UnoMark__21436_2551971298"/>
-      <w:bookmarkStart w:id="556" w:name="__UnoMark__2175_2551971298"/>
-      <w:bookmarkStart w:id="557" w:name="__UnoMark__3189_2551971298"/>
-      <w:bookmarkStart w:id="558" w:name="__UnoMark__2010_2551971298"/>
-      <w:bookmarkStart w:id="559" w:name="__UnoMark__22062_2551971298"/>
-      <w:bookmarkStart w:id="560" w:name="__UnoMark__23313_2551971298"/>
-      <w:bookmarkStart w:id="561" w:name="__UnoMark__31498_998215430"/>
-      <w:bookmarkStart w:id="562" w:name="__UnoMark__31319_998215430"/>
-      <w:bookmarkStart w:id="563" w:name="__UnoMark__22478_2551971298"/>
-      <w:bookmarkStart w:id="564" w:name="__UnoMark__22682_2551971298"/>
-      <w:bookmarkStart w:id="565" w:name="__UnoMark__22896_2551971298"/>
-      <w:bookmarkStart w:id="566" w:name="__UnoMark__21644_2551971298"/>
-      <w:bookmarkStart w:id="567" w:name="__UnoMark__29287_2551971298"/>
-      <w:bookmarkStart w:id="568" w:name="__UnoMark__29447_2551971298"/>
-      <w:bookmarkStart w:id="569" w:name="__UnoMark__33768_998215430"/>
-      <w:bookmarkStart w:id="570" w:name="__UnoMark__32593_998215430"/>
-      <w:bookmarkStart w:id="571" w:name="__UnoMark__18689_4168236645"/>
-      <w:bookmarkStart w:id="572" w:name="ZOTERO_BREF_kTnlHRA4AQEK6FuJfZy8v"/>
-      <w:bookmarkStart w:id="573" w:name="__UnoMark__3007_2551971298"/>
-      <w:bookmarkEnd w:id="527"/>
+      <w:bookmarkStart w:id="546" w:name="__UnoMark__3007_2551971298"/>
+      <w:bookmarkStart w:id="547" w:name="ZOTERO_BREF_kTnlHRA4AQEK6FuJfZy8v"/>
+      <w:bookmarkStart w:id="548" w:name="__UnoMark__18689_4168236645"/>
+      <w:bookmarkStart w:id="549" w:name="__UnoMark__32593_998215430"/>
+      <w:bookmarkStart w:id="550" w:name="__UnoMark__33768_998215430"/>
+      <w:bookmarkStart w:id="551" w:name="__UnoMark__29447_2551971298"/>
+      <w:bookmarkStart w:id="552" w:name="__UnoMark__29287_2551971298"/>
+      <w:bookmarkStart w:id="553" w:name="__UnoMark__21644_2551971298"/>
+      <w:bookmarkStart w:id="554" w:name="__UnoMark__22896_2551971298"/>
+      <w:bookmarkStart w:id="555" w:name="__UnoMark__22682_2551971298"/>
+      <w:bookmarkStart w:id="556" w:name="__UnoMark__22478_2551971298"/>
+      <w:bookmarkStart w:id="557" w:name="__UnoMark__31319_998215430"/>
+      <w:bookmarkStart w:id="558" w:name="__UnoMark__31498_998215430"/>
+      <w:bookmarkStart w:id="559" w:name="__UnoMark__23313_2551971298"/>
+      <w:bookmarkStart w:id="560" w:name="__UnoMark__22062_2551971298"/>
+      <w:bookmarkStart w:id="561" w:name="__UnoMark__2010_2551971298"/>
+      <w:bookmarkStart w:id="562" w:name="__UnoMark__3189_2551971298"/>
+      <w:bookmarkStart w:id="563" w:name="__UnoMark__2175_2551971298"/>
+      <w:bookmarkStart w:id="564" w:name="__UnoMark__21436_2551971298"/>
+      <w:bookmarkStart w:id="565" w:name="__UnoMark__21848_2551971298"/>
+      <w:bookmarkStart w:id="566" w:name="__UnoMark__21035_2551971298"/>
+      <w:bookmarkStart w:id="567" w:name="__UnoMark__22262_2551971298"/>
+      <w:bookmarkStart w:id="568" w:name="__UnoMark__4021_2551971298"/>
+      <w:bookmarkStart w:id="569" w:name="__UnoMark__33652_998215430"/>
+      <w:bookmarkStart w:id="570" w:name="__UnoMark__21238_2551971298"/>
+      <w:bookmarkStart w:id="571" w:name="__UnoMark__23519_2551971298"/>
+      <w:bookmarkStart w:id="572" w:name="__UnoMark__23107_2551971298"/>
+      <w:bookmarkStart w:id="573" w:name="__UnoMark__23725_2551971298"/>
+      <w:bookmarkStart w:id="574" w:name="__UnoMark__32772_998215430"/>
       <w:bookmarkEnd w:id="528"/>
       <w:bookmarkEnd w:id="529"/>
       <w:bookmarkEnd w:id="530"/>
@@ -7487,6 +7527,7 @@
       <w:bookmarkEnd w:id="571"/>
       <w:bookmarkEnd w:id="572"/>
       <w:bookmarkEnd w:id="573"/>
+      <w:bookmarkEnd w:id="574"/>
       <w:r>
         <w:rPr>
           <w:iCs/>
@@ -7559,24 +7600,24 @@
         </w:rPr>
         <w:t xml:space="preserve"> tetrahedra to ensure charge balance </w:t>
       </w:r>
-      <w:bookmarkStart w:id="574" w:name="__UnoMark__22263_2551971298"/>
-      <w:bookmarkStart w:id="575" w:name="__UnoMark__29448_2551971298"/>
-      <w:bookmarkStart w:id="576" w:name="__UnoMark__23520_2551971298"/>
-      <w:bookmarkStart w:id="577" w:name="ZOTERO_BREF_w4moMihUmSXA"/>
-      <w:bookmarkStart w:id="578" w:name="__UnoMark__23726_2551971298"/>
-      <w:bookmarkStart w:id="579" w:name="__UnoMark__23108_2551971298"/>
-      <w:bookmarkStart w:id="580" w:name="__UnoMark__22897_2551971298"/>
-      <w:bookmarkStart w:id="581" w:name="__UnoMark__29288_2551971298"/>
-      <w:bookmarkStart w:id="582" w:name="__UnoMark__23314_2551971298"/>
+      <w:bookmarkStart w:id="575" w:name="__UnoMark__21239_2551971298"/>
+      <w:bookmarkStart w:id="576" w:name="__UnoMark__22683_2551971298"/>
+      <w:bookmarkStart w:id="577" w:name="__UnoMark__21036_2551971298"/>
+      <w:bookmarkStart w:id="578" w:name="__UnoMark__21437_2551971298"/>
+      <w:bookmarkStart w:id="579" w:name="__UnoMark__21645_2551971298"/>
+      <w:bookmarkStart w:id="580" w:name="__UnoMark__18690_4168236645"/>
+      <w:bookmarkStart w:id="581" w:name="__UnoMark__21849_2551971298"/>
+      <w:bookmarkStart w:id="582" w:name="__UnoMark__22479_2551971298"/>
       <w:bookmarkStart w:id="583" w:name="__UnoMark__22063_2551971298"/>
-      <w:bookmarkStart w:id="584" w:name="__UnoMark__22479_2551971298"/>
-      <w:bookmarkStart w:id="585" w:name="__UnoMark__21849_2551971298"/>
-      <w:bookmarkStart w:id="586" w:name="__UnoMark__18690_4168236645"/>
-      <w:bookmarkStart w:id="587" w:name="__UnoMark__21645_2551971298"/>
-      <w:bookmarkStart w:id="588" w:name="__UnoMark__21437_2551971298"/>
-      <w:bookmarkStart w:id="589" w:name="__UnoMark__21036_2551971298"/>
-      <w:bookmarkStart w:id="590" w:name="__UnoMark__22683_2551971298"/>
-      <w:bookmarkStart w:id="591" w:name="__UnoMark__21239_2551971298"/>
+      <w:bookmarkStart w:id="584" w:name="__UnoMark__23314_2551971298"/>
+      <w:bookmarkStart w:id="585" w:name="__UnoMark__29288_2551971298"/>
+      <w:bookmarkStart w:id="586" w:name="__UnoMark__22897_2551971298"/>
+      <w:bookmarkStart w:id="587" w:name="__UnoMark__23108_2551971298"/>
+      <w:bookmarkStart w:id="588" w:name="__UnoMark__23726_2551971298"/>
+      <w:bookmarkStart w:id="589" w:name="ZOTERO_BREF_w4moMihUmSXA"/>
+      <w:bookmarkStart w:id="590" w:name="__UnoMark__23520_2551971298"/>
+      <w:bookmarkStart w:id="591" w:name="__UnoMark__29448_2551971298"/>
+      <w:bookmarkStart w:id="592" w:name="__UnoMark__22263_2551971298"/>
       <w:r>
         <w:rPr>
           <w:b w:val="false"/>
@@ -7619,7 +7660,6 @@
         </w:rPr>
         <w:t>)</w:t>
       </w:r>
-      <w:bookmarkEnd w:id="574"/>
       <w:bookmarkEnd w:id="575"/>
       <w:bookmarkEnd w:id="576"/>
       <w:bookmarkEnd w:id="577"/>
@@ -7637,6 +7677,7 @@
       <w:bookmarkEnd w:id="589"/>
       <w:bookmarkEnd w:id="590"/>
       <w:bookmarkEnd w:id="591"/>
+      <w:bookmarkEnd w:id="592"/>
       <w:r>
         <w:rPr>
           <w:iCs/>
@@ -7645,24 +7686,24 @@
         </w:rPr>
         <w:t xml:space="preserve">. Alkali distribution still is non-random, localized in compensator channels as described by the Compensated Continuous Random Network (CCRN) model </w:t>
       </w:r>
-      <w:bookmarkStart w:id="592" w:name="__UnoMark__22480_2551971298"/>
-      <w:bookmarkStart w:id="593" w:name="__UnoMark__22064_2551971298"/>
-      <w:bookmarkStart w:id="594" w:name="__UnoMark__23521_2551971298"/>
-      <w:bookmarkStart w:id="595" w:name="__UnoMark__23109_2551971298"/>
-      <w:bookmarkStart w:id="596" w:name="ZOTERO_BREF_5ppr0glj2jos"/>
-      <w:bookmarkStart w:id="597" w:name="__UnoMark__23727_2551971298"/>
-      <w:bookmarkStart w:id="598" w:name="__UnoMark__21850_2551971298"/>
-      <w:bookmarkStart w:id="599" w:name="__UnoMark__21037_2551971298"/>
-      <w:bookmarkStart w:id="600" w:name="__UnoMark__22264_2551971298"/>
+      <w:bookmarkStart w:id="593" w:name="__UnoMark__21240_2551971298"/>
+      <w:bookmarkStart w:id="594" w:name="__UnoMark__23315_2551971298"/>
+      <w:bookmarkStart w:id="595" w:name="__UnoMark__22898_2551971298"/>
+      <w:bookmarkStart w:id="596" w:name="__UnoMark__21646_2551971298"/>
+      <w:bookmarkStart w:id="597" w:name="__UnoMark__29289_2551971298"/>
+      <w:bookmarkStart w:id="598" w:name="__UnoMark__29449_2551971298"/>
+      <w:bookmarkStart w:id="599" w:name="__UnoMark__21438_2551971298"/>
+      <w:bookmarkStart w:id="600" w:name="__UnoMark__22684_2551971298"/>
       <w:bookmarkStart w:id="601" w:name="__UnoMark__18691_4168236645"/>
-      <w:bookmarkStart w:id="602" w:name="__UnoMark__22684_2551971298"/>
-      <w:bookmarkStart w:id="603" w:name="__UnoMark__21438_2551971298"/>
-      <w:bookmarkStart w:id="604" w:name="__UnoMark__29449_2551971298"/>
-      <w:bookmarkStart w:id="605" w:name="__UnoMark__29289_2551971298"/>
-      <w:bookmarkStart w:id="606" w:name="__UnoMark__21646_2551971298"/>
-      <w:bookmarkStart w:id="607" w:name="__UnoMark__22898_2551971298"/>
-      <w:bookmarkStart w:id="608" w:name="__UnoMark__23315_2551971298"/>
-      <w:bookmarkStart w:id="609" w:name="__UnoMark__21240_2551971298"/>
+      <w:bookmarkStart w:id="602" w:name="__UnoMark__22264_2551971298"/>
+      <w:bookmarkStart w:id="603" w:name="__UnoMark__21037_2551971298"/>
+      <w:bookmarkStart w:id="604" w:name="__UnoMark__21850_2551971298"/>
+      <w:bookmarkStart w:id="605" w:name="__UnoMark__23727_2551971298"/>
+      <w:bookmarkStart w:id="606" w:name="ZOTERO_BREF_5ppr0glj2jos"/>
+      <w:bookmarkStart w:id="607" w:name="__UnoMark__23109_2551971298"/>
+      <w:bookmarkStart w:id="608" w:name="__UnoMark__23521_2551971298"/>
+      <w:bookmarkStart w:id="609" w:name="__UnoMark__22064_2551971298"/>
+      <w:bookmarkStart w:id="610" w:name="__UnoMark__22480_2551971298"/>
       <w:r>
         <w:rPr>
           <w:b w:val="false"/>
@@ -7732,7 +7773,6 @@
         </w:rPr>
         <w:t>)</w:t>
       </w:r>
-      <w:bookmarkEnd w:id="592"/>
       <w:bookmarkEnd w:id="593"/>
       <w:bookmarkEnd w:id="594"/>
       <w:bookmarkEnd w:id="595"/>
@@ -7750,6 +7790,7 @@
       <w:bookmarkEnd w:id="607"/>
       <w:bookmarkEnd w:id="608"/>
       <w:bookmarkEnd w:id="609"/>
+      <w:bookmarkEnd w:id="610"/>
       <w:r>
         <w:rPr>
           <w:iCs/>
@@ -7868,24 +7909,24 @@
         </w:rPr>
         <w:t xml:space="preserve"> than CCRNs, at least for alkali aluminosilicates. Furthermore, mixing alkalis result in different MAE effects as the alkalis reside in MRN (Fig. 3C) or CCRN (Fig. 3D). In the former case, mixing Na and K results from an excess entropy of mixing caused by the hindering of the diffusions of alkali cations in modifier percolation channels </w:t>
       </w:r>
-      <w:bookmarkStart w:id="610" w:name="__UnoMark__22065_2551971298"/>
-      <w:bookmarkStart w:id="611" w:name="__UnoMark__22481_2551971298"/>
-      <w:bookmarkStart w:id="612" w:name="__UnoMark__29450_2551971298"/>
-      <w:bookmarkStart w:id="613" w:name="__UnoMark__22265_2551971298"/>
-      <w:bookmarkStart w:id="614" w:name="__UnoMark__23110_2551971298"/>
-      <w:bookmarkStart w:id="615" w:name="__UnoMark__21647_2551971298"/>
-      <w:bookmarkStart w:id="616" w:name="__UnoMark__21439_2551971298"/>
-      <w:bookmarkStart w:id="617" w:name="__UnoMark__21241_2551971298"/>
-      <w:bookmarkStart w:id="618" w:name="__UnoMark__21851_2551971298"/>
+      <w:bookmarkStart w:id="611" w:name="__UnoMark__18692_4168236645"/>
+      <w:bookmarkStart w:id="612" w:name="__UnoMark__29290_2551971298"/>
+      <w:bookmarkStart w:id="613" w:name="__UnoMark__22685_2551971298"/>
+      <w:bookmarkStart w:id="614" w:name="ZOTERO_BREF_Lfl6f6nuKjQh"/>
+      <w:bookmarkStart w:id="615" w:name="__UnoMark__23522_2551971298"/>
+      <w:bookmarkStart w:id="616" w:name="__UnoMark__23316_2551971298"/>
+      <w:bookmarkStart w:id="617" w:name="__UnoMark__22899_2551971298"/>
+      <w:bookmarkStart w:id="618" w:name="__UnoMark__21038_2551971298"/>
       <w:bookmarkStart w:id="619" w:name="__UnoMark__23728_2551971298"/>
-      <w:bookmarkStart w:id="620" w:name="__UnoMark__21038_2551971298"/>
-      <w:bookmarkStart w:id="621" w:name="__UnoMark__22899_2551971298"/>
-      <w:bookmarkStart w:id="622" w:name="__UnoMark__23316_2551971298"/>
-      <w:bookmarkStart w:id="623" w:name="__UnoMark__23522_2551971298"/>
-      <w:bookmarkStart w:id="624" w:name="ZOTERO_BREF_Lfl6f6nuKjQh"/>
-      <w:bookmarkStart w:id="625" w:name="__UnoMark__22685_2551971298"/>
-      <w:bookmarkStart w:id="626" w:name="__UnoMark__29290_2551971298"/>
-      <w:bookmarkStart w:id="627" w:name="__UnoMark__18692_4168236645"/>
+      <w:bookmarkStart w:id="620" w:name="__UnoMark__21851_2551971298"/>
+      <w:bookmarkStart w:id="621" w:name="__UnoMark__21241_2551971298"/>
+      <w:bookmarkStart w:id="622" w:name="__UnoMark__21439_2551971298"/>
+      <w:bookmarkStart w:id="623" w:name="__UnoMark__21647_2551971298"/>
+      <w:bookmarkStart w:id="624" w:name="__UnoMark__23110_2551971298"/>
+      <w:bookmarkStart w:id="625" w:name="__UnoMark__22265_2551971298"/>
+      <w:bookmarkStart w:id="626" w:name="__UnoMark__29450_2551971298"/>
+      <w:bookmarkStart w:id="627" w:name="__UnoMark__22481_2551971298"/>
+      <w:bookmarkStart w:id="628" w:name="__UnoMark__22065_2551971298"/>
       <w:r>
         <w:rPr>
           <w:b w:val="false"/>
@@ -7928,7 +7969,6 @@
         </w:rPr>
         <w:t>)</w:t>
       </w:r>
-      <w:bookmarkEnd w:id="610"/>
       <w:bookmarkEnd w:id="611"/>
       <w:bookmarkEnd w:id="612"/>
       <w:bookmarkEnd w:id="613"/>
@@ -7946,6 +7986,7 @@
       <w:bookmarkEnd w:id="625"/>
       <w:bookmarkEnd w:id="626"/>
       <w:bookmarkEnd w:id="627"/>
+      <w:bookmarkEnd w:id="628"/>
       <w:r>
         <w:rPr>
           <w:iCs/>
@@ -8009,24 +8050,24 @@
         </w:rPr>
         <w:t xml:space="preserve"> with the Na/K ratio are close to a linear mechanical mixing of two sub-networks (Na-Al-Si-O and K-Al-Si-O subnetworks) because K and Na occupy different environments and do not really interact upon mixing </w:t>
       </w:r>
-      <w:bookmarkStart w:id="628" w:name="ZOTERO_BREF_tGGwCehXNU1e"/>
-      <w:bookmarkStart w:id="629" w:name="__UnoMark__21039_2551971298"/>
-      <w:bookmarkStart w:id="630" w:name="__UnoMark__22900_2551971298"/>
-      <w:bookmarkStart w:id="631" w:name="__UnoMark__22686_2551971298"/>
-      <w:bookmarkStart w:id="632" w:name="__UnoMark__21852_2551971298"/>
-      <w:bookmarkStart w:id="633" w:name="__UnoMark__22066_2551971298"/>
-      <w:bookmarkStart w:id="634" w:name="__UnoMark__23523_2551971298"/>
-      <w:bookmarkStart w:id="635" w:name="__UnoMark__22482_2551971298"/>
-      <w:bookmarkStart w:id="636" w:name="__UnoMark__23729_2551971298"/>
+      <w:bookmarkStart w:id="629" w:name="__UnoMark__21242_2551971298"/>
+      <w:bookmarkStart w:id="630" w:name="__UnoMark__23317_2551971298"/>
+      <w:bookmarkStart w:id="631" w:name="__UnoMark__21440_2551971298"/>
+      <w:bookmarkStart w:id="632" w:name="__UnoMark__21648_2551971298"/>
+      <w:bookmarkStart w:id="633" w:name="__UnoMark__29291_2551971298"/>
+      <w:bookmarkStart w:id="634" w:name="__UnoMark__22266_2551971298"/>
+      <w:bookmarkStart w:id="635" w:name="__UnoMark__18693_4168236645"/>
+      <w:bookmarkStart w:id="636" w:name="__UnoMark__23111_2551971298"/>
       <w:bookmarkStart w:id="637" w:name="__UnoMark__29451_2551971298"/>
-      <w:bookmarkStart w:id="638" w:name="__UnoMark__23111_2551971298"/>
-      <w:bookmarkStart w:id="639" w:name="__UnoMark__18693_4168236645"/>
-      <w:bookmarkStart w:id="640" w:name="__UnoMark__22266_2551971298"/>
-      <w:bookmarkStart w:id="641" w:name="__UnoMark__29291_2551971298"/>
-      <w:bookmarkStart w:id="642" w:name="__UnoMark__21648_2551971298"/>
-      <w:bookmarkStart w:id="643" w:name="__UnoMark__21440_2551971298"/>
-      <w:bookmarkStart w:id="644" w:name="__UnoMark__23317_2551971298"/>
-      <w:bookmarkStart w:id="645" w:name="__UnoMark__21242_2551971298"/>
+      <w:bookmarkStart w:id="638" w:name="__UnoMark__23729_2551971298"/>
+      <w:bookmarkStart w:id="639" w:name="__UnoMark__22482_2551971298"/>
+      <w:bookmarkStart w:id="640" w:name="__UnoMark__23523_2551971298"/>
+      <w:bookmarkStart w:id="641" w:name="__UnoMark__22066_2551971298"/>
+      <w:bookmarkStart w:id="642" w:name="__UnoMark__21852_2551971298"/>
+      <w:bookmarkStart w:id="643" w:name="__UnoMark__22686_2551971298"/>
+      <w:bookmarkStart w:id="644" w:name="__UnoMark__22900_2551971298"/>
+      <w:bookmarkStart w:id="645" w:name="__UnoMark__21039_2551971298"/>
+      <w:bookmarkStart w:id="646" w:name="ZOTERO_BREF_tGGwCehXNU1e"/>
       <w:r>
         <w:rPr>
           <w:b w:val="false"/>
@@ -8096,7 +8137,6 @@
         </w:rPr>
         <w:t>)</w:t>
       </w:r>
-      <w:bookmarkEnd w:id="628"/>
       <w:bookmarkEnd w:id="629"/>
       <w:bookmarkEnd w:id="630"/>
       <w:bookmarkEnd w:id="631"/>
@@ -8114,6 +8154,7 @@
       <w:bookmarkEnd w:id="643"/>
       <w:bookmarkEnd w:id="644"/>
       <w:bookmarkEnd w:id="645"/>
+      <w:bookmarkEnd w:id="646"/>
       <w:r>
         <w:rPr>
           <w:iCs/>
@@ -8200,19 +8241,19 @@
         </w:rPr>
         <w:t xml:space="preserve">the Avramov and Milchev (AM) </w:t>
       </w:r>
-      <w:bookmarkStart w:id="646" w:name="__UnoMark__23909_2551971298"/>
-      <w:bookmarkStart w:id="647" w:name="__UnoMark__24207_2551971298"/>
-      <w:bookmarkStart w:id="648" w:name="__UnoMark__24092_2551971298"/>
-      <w:bookmarkStart w:id="649" w:name="__UnoMark__32575_998215430"/>
-      <w:bookmarkStart w:id="650" w:name="__UnoMark__31479_998215430"/>
-      <w:bookmarkStart w:id="651" w:name="__UnoMark__31301_998215430"/>
-      <w:bookmarkStart w:id="652" w:name="__UnoMark__33633_998215430"/>
-      <w:bookmarkStart w:id="653" w:name="ZOTERO_BREF_ig7vXQYwEYL6H4rdzzMNs"/>
-      <w:bookmarkStart w:id="654" w:name="__UnoMark__33749_998215430"/>
-      <w:bookmarkStart w:id="655" w:name="__UnoMark__18694_4168236645"/>
-      <w:bookmarkStart w:id="656" w:name="__UnoMark__32753_998215430"/>
-      <w:bookmarkStart w:id="657" w:name="__UnoMark__29373_998215430"/>
-      <w:bookmarkEnd w:id="657"/>
+      <w:bookmarkStart w:id="647" w:name="__UnoMark__32753_998215430"/>
+      <w:bookmarkStart w:id="648" w:name="__UnoMark__18694_4168236645"/>
+      <w:bookmarkStart w:id="649" w:name="__UnoMark__33749_998215430"/>
+      <w:bookmarkStart w:id="650" w:name="ZOTERO_BREF_ig7vXQYwEYL6H4rdzzMNs"/>
+      <w:bookmarkStart w:id="651" w:name="__UnoMark__33633_998215430"/>
+      <w:bookmarkStart w:id="652" w:name="__UnoMark__31301_998215430"/>
+      <w:bookmarkStart w:id="653" w:name="__UnoMark__31479_998215430"/>
+      <w:bookmarkStart w:id="654" w:name="__UnoMark__32575_998215430"/>
+      <w:bookmarkStart w:id="655" w:name="__UnoMark__24092_2551971298"/>
+      <w:bookmarkStart w:id="656" w:name="__UnoMark__24207_2551971298"/>
+      <w:bookmarkStart w:id="657" w:name="__UnoMark__23909_2551971298"/>
+      <w:bookmarkStart w:id="658" w:name="__UnoMark__29373_998215430"/>
+      <w:bookmarkEnd w:id="658"/>
       <w:r>
         <w:rPr>
           <w:rFonts w:cs="Times New Roman"/>
@@ -8261,7 +8302,6 @@
         </w:rPr>
         <w:t>)</w:t>
       </w:r>
-      <w:bookmarkEnd w:id="646"/>
       <w:bookmarkEnd w:id="647"/>
       <w:bookmarkEnd w:id="648"/>
       <w:bookmarkEnd w:id="649"/>
@@ -8272,6 +8312,7 @@
       <w:bookmarkEnd w:id="654"/>
       <w:bookmarkEnd w:id="655"/>
       <w:bookmarkEnd w:id="656"/>
+      <w:bookmarkEnd w:id="657"/>
       <w:r>
         <w:rPr>
           <w:rFonts w:cs="Times New Roman"/>
@@ -8289,19 +8330,19 @@
         </w:rPr>
         <w:t xml:space="preserve"> model. We can also cite the MYEGA model </w:t>
       </w:r>
-      <w:bookmarkStart w:id="658" w:name="__UnoMark__23910_2551971298"/>
-      <w:bookmarkStart w:id="659" w:name="__UnoMark__24093_2551971298"/>
-      <w:bookmarkStart w:id="660" w:name="__UnoMark__32576_998215430"/>
-      <w:bookmarkStart w:id="661" w:name="__UnoMark__33634_998215430"/>
-      <w:bookmarkStart w:id="662" w:name="__UnoMark__31480_998215430"/>
-      <w:bookmarkStart w:id="663" w:name="__UnoMark__31302_998215430"/>
-      <w:bookmarkStart w:id="664" w:name="__UnoMark__32754_998215430"/>
-      <w:bookmarkStart w:id="665" w:name="__UnoMark__18695_4168236645"/>
-      <w:bookmarkStart w:id="666" w:name="__UnoMark__33750_998215430"/>
-      <w:bookmarkStart w:id="667" w:name="ZOTERO_BREF_98ssWAuvJ1ZIkl9XJ7tJt"/>
-      <w:bookmarkStart w:id="668" w:name="__UnoMark__24208_2551971298"/>
-      <w:bookmarkStart w:id="669" w:name="__UnoMark__29413_998215430"/>
-      <w:bookmarkEnd w:id="669"/>
+      <w:bookmarkStart w:id="659" w:name="__UnoMark__24208_2551971298"/>
+      <w:bookmarkStart w:id="660" w:name="ZOTERO_BREF_98ssWAuvJ1ZIkl9XJ7tJt"/>
+      <w:bookmarkStart w:id="661" w:name="__UnoMark__33750_998215430"/>
+      <w:bookmarkStart w:id="662" w:name="__UnoMark__18695_4168236645"/>
+      <w:bookmarkStart w:id="663" w:name="__UnoMark__32754_998215430"/>
+      <w:bookmarkStart w:id="664" w:name="__UnoMark__31302_998215430"/>
+      <w:bookmarkStart w:id="665" w:name="__UnoMark__31480_998215430"/>
+      <w:bookmarkStart w:id="666" w:name="__UnoMark__33634_998215430"/>
+      <w:bookmarkStart w:id="667" w:name="__UnoMark__32576_998215430"/>
+      <w:bookmarkStart w:id="668" w:name="__UnoMark__24093_2551971298"/>
+      <w:bookmarkStart w:id="669" w:name="__UnoMark__23910_2551971298"/>
+      <w:bookmarkStart w:id="670" w:name="__UnoMark__29413_998215430"/>
+      <w:bookmarkEnd w:id="670"/>
       <w:r>
         <w:rPr>
           <w:rFonts w:cs="Times New Roman"/>
@@ -8350,7 +8391,6 @@
         </w:rPr>
         <w:t>)</w:t>
       </w:r>
-      <w:bookmarkEnd w:id="658"/>
       <w:bookmarkEnd w:id="659"/>
       <w:bookmarkEnd w:id="660"/>
       <w:bookmarkEnd w:id="661"/>
@@ -8361,6 +8401,7 @@
       <w:bookmarkEnd w:id="666"/>
       <w:bookmarkEnd w:id="667"/>
       <w:bookmarkEnd w:id="668"/>
+      <w:bookmarkEnd w:id="669"/>
       <w:r>
         <w:rPr>
           <w:rFonts w:cs="Times New Roman"/>
@@ -8391,7 +8432,6 @@
       <w:pPr>
         <w:pStyle w:val="PreformattedText"/>
         <w:tabs>
-          <w:tab w:val="clear" w:pos="720"/>
           <w:tab w:val="left" w:pos="8225" w:leader="none"/>
           <w:tab w:val="left" w:pos="8505" w:leader="none"/>
         </w:tabs>
@@ -8570,7 +8610,6 @@
       <w:pPr>
         <w:pStyle w:val="PreformattedText"/>
         <w:tabs>
-          <w:tab w:val="clear" w:pos="720"/>
           <w:tab w:val="left" w:pos="8225" w:leader="none"/>
           <w:tab w:val="left" w:pos="8505" w:leader="none"/>
         </w:tabs>
@@ -8660,7 +8699,6 @@
       <w:pPr>
         <w:pStyle w:val="PreformattedText"/>
         <w:tabs>
-          <w:tab w:val="clear" w:pos="720"/>
           <w:tab w:val="left" w:pos="8225" w:leader="none"/>
           <w:tab w:val="left" w:pos="8505" w:leader="none"/>
         </w:tabs>
@@ -8960,7 +8998,6 @@
       <w:pPr>
         <w:pStyle w:val="PreformattedText"/>
         <w:tabs>
-          <w:tab w:val="clear" w:pos="720"/>
           <w:tab w:val="left" w:pos="8225" w:leader="none"/>
           <w:tab w:val="left" w:pos="8505" w:leader="none"/>
         </w:tabs>
@@ -9156,7 +9193,6 @@
       <w:pPr>
         <w:pStyle w:val="PreformattedText"/>
         <w:tabs>
-          <w:tab w:val="clear" w:pos="720"/>
           <w:tab w:val="left" w:pos="8238" w:leader="none"/>
         </w:tabs>
         <w:spacing w:lineRule="auto" w:line="480"/>
@@ -9565,7 +9601,6 @@
       <w:pPr>
         <w:pStyle w:val="PreformattedText"/>
         <w:tabs>
-          <w:tab w:val="clear" w:pos="720"/>
           <w:tab w:val="left" w:pos="8225" w:leader="none"/>
           <w:tab w:val="left" w:pos="8505" w:leader="none"/>
         </w:tabs>
@@ -9686,7 +9721,6 @@
       <w:pPr>
         <w:pStyle w:val="PreformattedText"/>
         <w:tabs>
-          <w:tab w:val="clear" w:pos="720"/>
           <w:tab w:val="left" w:pos="8238" w:leader="none"/>
         </w:tabs>
         <w:spacing w:lineRule="auto" w:line="480"/>
@@ -9785,24 +9819,24 @@
         </w:rPr>
         <w:t xml:space="preserve">Si NMR spectroscopy </w:t>
       </w:r>
-      <w:bookmarkStart w:id="670" w:name="__UnoMark__29292_2551971298"/>
-      <w:bookmarkStart w:id="671" w:name="__UnoMark__23318_2551971298"/>
-      <w:bookmarkStart w:id="672" w:name="__UnoMark__23730_2551971298"/>
-      <w:bookmarkStart w:id="673" w:name="__UnoMark__22901_2551971298"/>
-      <w:bookmarkStart w:id="674" w:name="__UnoMark__21649_2551971298"/>
-      <w:bookmarkStart w:id="675" w:name="__UnoMark__22483_2551971298"/>
-      <w:bookmarkStart w:id="676" w:name="__UnoMark__21441_2551971298"/>
-      <w:bookmarkStart w:id="677" w:name="__UnoMark__23112_2551971298"/>
-      <w:bookmarkStart w:id="678" w:name="ZOTERO_BREF_hFRS1UZ3uRMG"/>
+      <w:bookmarkStart w:id="671" w:name="__UnoMark__23524_2551971298"/>
+      <w:bookmarkStart w:id="672" w:name="__UnoMark__29452_2551971298"/>
+      <w:bookmarkStart w:id="673" w:name="__UnoMark__18696_4168236645"/>
+      <w:bookmarkStart w:id="674" w:name="__UnoMark__22687_2551971298"/>
+      <w:bookmarkStart w:id="675" w:name="__UnoMark__22067_2551971298"/>
+      <w:bookmarkStart w:id="676" w:name="__UnoMark__22267_2551971298"/>
+      <w:bookmarkStart w:id="677" w:name="__UnoMark__21204_2551971298"/>
+      <w:bookmarkStart w:id="678" w:name="__UnoMark__21853_2551971298"/>
       <w:bookmarkStart w:id="679" w:name="__UnoMark__21001_2551971298"/>
-      <w:bookmarkStart w:id="680" w:name="__UnoMark__21853_2551971298"/>
-      <w:bookmarkStart w:id="681" w:name="__UnoMark__21204_2551971298"/>
-      <w:bookmarkStart w:id="682" w:name="__UnoMark__22267_2551971298"/>
-      <w:bookmarkStart w:id="683" w:name="__UnoMark__22067_2551971298"/>
-      <w:bookmarkStart w:id="684" w:name="__UnoMark__22687_2551971298"/>
-      <w:bookmarkStart w:id="685" w:name="__UnoMark__18696_4168236645"/>
-      <w:bookmarkStart w:id="686" w:name="__UnoMark__29452_2551971298"/>
-      <w:bookmarkStart w:id="687" w:name="__UnoMark__23524_2551971298"/>
+      <w:bookmarkStart w:id="680" w:name="ZOTERO_BREF_hFRS1UZ3uRMG"/>
+      <w:bookmarkStart w:id="681" w:name="__UnoMark__23112_2551971298"/>
+      <w:bookmarkStart w:id="682" w:name="__UnoMark__21441_2551971298"/>
+      <w:bookmarkStart w:id="683" w:name="__UnoMark__22483_2551971298"/>
+      <w:bookmarkStart w:id="684" w:name="__UnoMark__21649_2551971298"/>
+      <w:bookmarkStart w:id="685" w:name="__UnoMark__22901_2551971298"/>
+      <w:bookmarkStart w:id="686" w:name="__UnoMark__23730_2551971298"/>
+      <w:bookmarkStart w:id="687" w:name="__UnoMark__23318_2551971298"/>
+      <w:bookmarkStart w:id="688" w:name="__UnoMark__29292_2551971298"/>
       <w:r>
         <w:rPr>
           <w:rFonts w:cs="Times New Roman" w:ascii="Times New Roman" w:hAnsi="Times New Roman"/>
@@ -9846,7 +9880,6 @@
         </w:rPr>
         <w:t>)</w:t>
       </w:r>
-      <w:bookmarkEnd w:id="670"/>
       <w:bookmarkEnd w:id="671"/>
       <w:bookmarkEnd w:id="672"/>
       <w:bookmarkEnd w:id="673"/>
@@ -9864,6 +9897,7 @@
       <w:bookmarkEnd w:id="685"/>
       <w:bookmarkEnd w:id="686"/>
       <w:bookmarkEnd w:id="687"/>
+      <w:bookmarkEnd w:id="688"/>
       <w:r>
         <w:rPr>
           <w:rFonts w:cs="Times New Roman" w:ascii="Times New Roman" w:hAnsi="Times New Roman"/>
@@ -9873,24 +9907,24 @@
         </w:rPr>
         <w:t xml:space="preserve"> or even direct observations </w:t>
       </w:r>
-      <w:bookmarkStart w:id="688" w:name="__UnoMark__21442_2551971298"/>
-      <w:bookmarkStart w:id="689" w:name="__UnoMark__21650_2551971298"/>
-      <w:bookmarkStart w:id="690" w:name="__UnoMark__22484_2551971298"/>
-      <w:bookmarkStart w:id="691" w:name="__UnoMark__22268_2551971298"/>
-      <w:bookmarkStart w:id="692" w:name="__UnoMark__23113_2551971298"/>
-      <w:bookmarkStart w:id="693" w:name="ZOTERO_BREF_QwJYMsDIJl4i"/>
-      <w:bookmarkStart w:id="694" w:name="__UnoMark__23525_2551971298"/>
-      <w:bookmarkStart w:id="695" w:name="__UnoMark__21854_2551971298"/>
-      <w:bookmarkStart w:id="696" w:name="__UnoMark__22902_2551971298"/>
+      <w:bookmarkStart w:id="689" w:name="__UnoMark__22688_2551971298"/>
+      <w:bookmarkStart w:id="690" w:name="__UnoMark__21004_2551971298"/>
+      <w:bookmarkStart w:id="691" w:name="__UnoMark__18697_4168236645"/>
+      <w:bookmarkStart w:id="692" w:name="__UnoMark__22068_2551971298"/>
+      <w:bookmarkStart w:id="693" w:name="__UnoMark__21206_2551971298"/>
+      <w:bookmarkStart w:id="694" w:name="__UnoMark__23731_2551971298"/>
+      <w:bookmarkStart w:id="695" w:name="__UnoMark__29293_2551971298"/>
+      <w:bookmarkStart w:id="696" w:name="__UnoMark__29453_2551971298"/>
       <w:bookmarkStart w:id="697" w:name="__UnoMark__23319_2551971298"/>
-      <w:bookmarkStart w:id="698" w:name="__UnoMark__29453_2551971298"/>
-      <w:bookmarkStart w:id="699" w:name="__UnoMark__29293_2551971298"/>
-      <w:bookmarkStart w:id="700" w:name="__UnoMark__23731_2551971298"/>
-      <w:bookmarkStart w:id="701" w:name="__UnoMark__21206_2551971298"/>
-      <w:bookmarkStart w:id="702" w:name="__UnoMark__22068_2551971298"/>
-      <w:bookmarkStart w:id="703" w:name="__UnoMark__18697_4168236645"/>
-      <w:bookmarkStart w:id="704" w:name="__UnoMark__21004_2551971298"/>
-      <w:bookmarkStart w:id="705" w:name="__UnoMark__22688_2551971298"/>
+      <w:bookmarkStart w:id="698" w:name="__UnoMark__22902_2551971298"/>
+      <w:bookmarkStart w:id="699" w:name="__UnoMark__21854_2551971298"/>
+      <w:bookmarkStart w:id="700" w:name="__UnoMark__23525_2551971298"/>
+      <w:bookmarkStart w:id="701" w:name="ZOTERO_BREF_QwJYMsDIJl4i"/>
+      <w:bookmarkStart w:id="702" w:name="__UnoMark__23113_2551971298"/>
+      <w:bookmarkStart w:id="703" w:name="__UnoMark__22268_2551971298"/>
+      <w:bookmarkStart w:id="704" w:name="__UnoMark__22484_2551971298"/>
+      <w:bookmarkStart w:id="705" w:name="__UnoMark__21650_2551971298"/>
+      <w:bookmarkStart w:id="706" w:name="__UnoMark__21442_2551971298"/>
       <w:r>
         <w:rPr>
           <w:rFonts w:cs="Times New Roman" w:ascii="Times New Roman" w:hAnsi="Times New Roman"/>
@@ -9961,7 +9995,6 @@
         </w:rPr>
         <w:t>)</w:t>
       </w:r>
-      <w:bookmarkEnd w:id="688"/>
       <w:bookmarkEnd w:id="689"/>
       <w:bookmarkEnd w:id="690"/>
       <w:bookmarkEnd w:id="691"/>
@@ -9979,6 +10012,7 @@
       <w:bookmarkEnd w:id="703"/>
       <w:bookmarkEnd w:id="704"/>
       <w:bookmarkEnd w:id="705"/>
+      <w:bookmarkEnd w:id="706"/>
       <w:r>
         <w:rPr>
           <w:rFonts w:cs="Times New Roman" w:ascii="Times New Roman" w:hAnsi="Times New Roman"/>
@@ -10103,24 +10137,24 @@
         </w:rPr>
         <w:t xml:space="preserve"> </w:t>
       </w:r>
-      <w:bookmarkStart w:id="706" w:name="ZOTERO_BREF_YuMn7oQSFz89"/>
-      <w:bookmarkStart w:id="707" w:name="__UnoMark__21651_2551971298"/>
-      <w:bookmarkStart w:id="708" w:name="__UnoMark__21443_2551971298"/>
-      <w:bookmarkStart w:id="709" w:name="__UnoMark__23114_2551971298"/>
-      <w:bookmarkStart w:id="710" w:name="__UnoMark__21207_2551971298"/>
-      <w:bookmarkStart w:id="711" w:name="__UnoMark__23732_2551971298"/>
-      <w:bookmarkStart w:id="712" w:name="__UnoMark__22689_2551971298"/>
-      <w:bookmarkStart w:id="713" w:name="__UnoMark__22269_2551971298"/>
-      <w:bookmarkStart w:id="714" w:name="__UnoMark__23526_2551971298"/>
+      <w:bookmarkStart w:id="707" w:name="__UnoMark__29294_2551971298"/>
+      <w:bookmarkStart w:id="708" w:name="__UnoMark__21855_2551971298"/>
+      <w:bookmarkStart w:id="709" w:name="__UnoMark__18698_4168236645"/>
+      <w:bookmarkStart w:id="710" w:name="__UnoMark__22485_2551971298"/>
+      <w:bookmarkStart w:id="711" w:name="__UnoMark__21005_2551971298"/>
+      <w:bookmarkStart w:id="712" w:name="__UnoMark__23320_2551971298"/>
+      <w:bookmarkStart w:id="713" w:name="__UnoMark__22903_2551971298"/>
+      <w:bookmarkStart w:id="714" w:name="__UnoMark__29454_2551971298"/>
       <w:bookmarkStart w:id="715" w:name="__UnoMark__22069_2551971298"/>
-      <w:bookmarkStart w:id="716" w:name="__UnoMark__29454_2551971298"/>
-      <w:bookmarkStart w:id="717" w:name="__UnoMark__22903_2551971298"/>
-      <w:bookmarkStart w:id="718" w:name="__UnoMark__23320_2551971298"/>
-      <w:bookmarkStart w:id="719" w:name="__UnoMark__21005_2551971298"/>
-      <w:bookmarkStart w:id="720" w:name="__UnoMark__22485_2551971298"/>
-      <w:bookmarkStart w:id="721" w:name="__UnoMark__18698_4168236645"/>
-      <w:bookmarkStart w:id="722" w:name="__UnoMark__21855_2551971298"/>
-      <w:bookmarkStart w:id="723" w:name="__UnoMark__29294_2551971298"/>
+      <w:bookmarkStart w:id="716" w:name="__UnoMark__23526_2551971298"/>
+      <w:bookmarkStart w:id="717" w:name="__UnoMark__22269_2551971298"/>
+      <w:bookmarkStart w:id="718" w:name="__UnoMark__22689_2551971298"/>
+      <w:bookmarkStart w:id="719" w:name="__UnoMark__23732_2551971298"/>
+      <w:bookmarkStart w:id="720" w:name="__UnoMark__21207_2551971298"/>
+      <w:bookmarkStart w:id="721" w:name="__UnoMark__23114_2551971298"/>
+      <w:bookmarkStart w:id="722" w:name="__UnoMark__21443_2551971298"/>
+      <w:bookmarkStart w:id="723" w:name="__UnoMark__21651_2551971298"/>
+      <w:bookmarkStart w:id="724" w:name="ZOTERO_BREF_YuMn7oQSFz89"/>
       <w:r>
         <w:rPr>
           <w:rFonts w:cs="Times New Roman" w:ascii="Times New Roman" w:hAnsi="Times New Roman"/>
@@ -10164,7 +10198,6 @@
         </w:rPr>
         <w:t>)</w:t>
       </w:r>
-      <w:bookmarkEnd w:id="706"/>
       <w:bookmarkEnd w:id="707"/>
       <w:bookmarkEnd w:id="708"/>
       <w:bookmarkEnd w:id="709"/>
@@ -10182,6 +10215,7 @@
       <w:bookmarkEnd w:id="721"/>
       <w:bookmarkEnd w:id="722"/>
       <w:bookmarkEnd w:id="723"/>
+      <w:bookmarkEnd w:id="724"/>
       <w:r>
         <w:rPr>
           <w:rFonts w:cs="Times New Roman" w:ascii="Times New Roman" w:hAnsi="Times New Roman"/>
@@ -10261,25 +10295,25 @@
         </w:rPr>
         <w:t xml:space="preserve"> </w:t>
       </w:r>
-      <w:bookmarkStart w:id="724" w:name="__UnoMark__23321_2551971298"/>
-      <w:bookmarkStart w:id="725" w:name="__UnoMark__22690_2551971298"/>
-      <w:bookmarkStart w:id="726" w:name="__UnoMark__22486_2551971298"/>
-      <w:bookmarkStart w:id="727" w:name="__UnoMark__21652_2551971298"/>
-      <w:bookmarkStart w:id="728" w:name="__UnoMark__23733_2551971298"/>
-      <w:bookmarkStart w:id="729" w:name="__UnoMark__21444_2551971298"/>
-      <w:bookmarkStart w:id="730" w:name="__UnoMark__22070_2551971298"/>
-      <w:bookmarkStart w:id="731" w:name="__UnoMark__29455_2551971298"/>
-      <w:bookmarkStart w:id="732" w:name="__UnoMark__22904_2551971298"/>
-      <w:bookmarkStart w:id="733" w:name="__UnoMark__21208_2551971298"/>
-      <w:bookmarkStart w:id="734" w:name="__UnoMark__29295_2551971298"/>
-      <w:bookmarkStart w:id="735" w:name="__UnoMark__21856_2551971298"/>
-      <w:bookmarkStart w:id="736" w:name="__UnoMark__23115_2551971298"/>
-      <w:bookmarkStart w:id="737" w:name="__UnoMark__22270_2551971298"/>
-      <w:bookmarkStart w:id="738" w:name="__UnoMark__18699_4168236645"/>
-      <w:bookmarkStart w:id="739" w:name="ZOTERO_BREF_mAQhnCA8mPAP"/>
-      <w:bookmarkStart w:id="740" w:name="__UnoMark__23527_2551971298"/>
-      <w:bookmarkStart w:id="741" w:name="__UnoMark__21200_2551971298"/>
-      <w:bookmarkEnd w:id="741"/>
+      <w:bookmarkStart w:id="725" w:name="__UnoMark__23527_2551971298"/>
+      <w:bookmarkStart w:id="726" w:name="ZOTERO_BREF_mAQhnCA8mPAP"/>
+      <w:bookmarkStart w:id="727" w:name="__UnoMark__18699_4168236645"/>
+      <w:bookmarkStart w:id="728" w:name="__UnoMark__22270_2551971298"/>
+      <w:bookmarkStart w:id="729" w:name="__UnoMark__23115_2551971298"/>
+      <w:bookmarkStart w:id="730" w:name="__UnoMark__21856_2551971298"/>
+      <w:bookmarkStart w:id="731" w:name="__UnoMark__29295_2551971298"/>
+      <w:bookmarkStart w:id="732" w:name="__UnoMark__21208_2551971298"/>
+      <w:bookmarkStart w:id="733" w:name="__UnoMark__22904_2551971298"/>
+      <w:bookmarkStart w:id="734" w:name="__UnoMark__29455_2551971298"/>
+      <w:bookmarkStart w:id="735" w:name="__UnoMark__22070_2551971298"/>
+      <w:bookmarkStart w:id="736" w:name="__UnoMark__21444_2551971298"/>
+      <w:bookmarkStart w:id="737" w:name="__UnoMark__23733_2551971298"/>
+      <w:bookmarkStart w:id="738" w:name="__UnoMark__21652_2551971298"/>
+      <w:bookmarkStart w:id="739" w:name="__UnoMark__22486_2551971298"/>
+      <w:bookmarkStart w:id="740" w:name="__UnoMark__22690_2551971298"/>
+      <w:bookmarkStart w:id="741" w:name="__UnoMark__23321_2551971298"/>
+      <w:bookmarkStart w:id="742" w:name="__UnoMark__21200_2551971298"/>
+      <w:bookmarkEnd w:id="742"/>
       <w:r>
         <w:rPr>
           <w:rFonts w:cs="Times New Roman" w:ascii="Times New Roman" w:hAnsi="Times New Roman"/>
@@ -10323,8 +10357,7 @@
         </w:rPr>
         <w:t>)</w:t>
       </w:r>
-      <w:bookmarkStart w:id="742" w:name="__UnoMark__21203_2551971298"/>
-      <w:bookmarkEnd w:id="724"/>
+      <w:bookmarkStart w:id="743" w:name="__UnoMark__21203_2551971298"/>
       <w:bookmarkEnd w:id="725"/>
       <w:bookmarkEnd w:id="726"/>
       <w:bookmarkEnd w:id="727"/>
@@ -10341,7 +10374,8 @@
       <w:bookmarkEnd w:id="738"/>
       <w:bookmarkEnd w:id="739"/>
       <w:bookmarkEnd w:id="740"/>
-      <w:bookmarkEnd w:id="742"/>
+      <w:bookmarkEnd w:id="741"/>
+      <w:bookmarkEnd w:id="743"/>
       <w:r>
         <w:rPr>
           <w:rFonts w:cs="Times New Roman" w:ascii="Times New Roman" w:hAnsi="Times New Roman"/>
@@ -10424,26 +10458,26 @@
         </w:rPr>
         <w:t xml:space="preserve"> system with an unrivaled precision of 0.18 log Pa·s </w:t>
       </w:r>
-      <w:bookmarkStart w:id="743" w:name="__UnoMark__22905_2551971298"/>
-      <w:bookmarkStart w:id="744" w:name="__UnoMark__21653_2551971298"/>
-      <w:bookmarkStart w:id="745" w:name="__UnoMark__22071_2551971298"/>
-      <w:bookmarkStart w:id="746" w:name="ZOTERO_BREF_TNYEF5sE8ULi"/>
-      <w:bookmarkStart w:id="747" w:name="__UnoMark__23734_2551971298"/>
-      <w:bookmarkStart w:id="748" w:name="__UnoMark__23116_2551971298"/>
-      <w:bookmarkStart w:id="749" w:name="__UnoMark__22271_2551971298"/>
-      <w:bookmarkStart w:id="750" w:name="__UnoMark__21445_2551971298"/>
+      <w:bookmarkStart w:id="744" w:name="__UnoMark__22691_2551971298"/>
+      <w:bookmarkStart w:id="745" w:name="__UnoMark__18700_4168236645"/>
+      <w:bookmarkStart w:id="746" w:name="__UnoMark__23322_2551971298"/>
+      <w:bookmarkStart w:id="747" w:name="__UnoMark__23528_2551971298"/>
+      <w:bookmarkStart w:id="748" w:name="__UnoMark__29456_2551971298"/>
+      <w:bookmarkStart w:id="749" w:name="__UnoMark__29296_2551971298"/>
+      <w:bookmarkStart w:id="750" w:name="__UnoMark__22487_2551971298"/>
       <w:bookmarkStart w:id="751" w:name="__UnoMark__21857_2551971298"/>
-      <w:bookmarkStart w:id="752" w:name="__UnoMark__22487_2551971298"/>
-      <w:bookmarkStart w:id="753" w:name="__UnoMark__29296_2551971298"/>
-      <w:bookmarkStart w:id="754" w:name="__UnoMark__29456_2551971298"/>
-      <w:bookmarkStart w:id="755" w:name="__UnoMark__23528_2551971298"/>
-      <w:bookmarkStart w:id="756" w:name="__UnoMark__23322_2551971298"/>
-      <w:bookmarkStart w:id="757" w:name="__UnoMark__18700_4168236645"/>
-      <w:bookmarkStart w:id="758" w:name="__UnoMark__22691_2551971298"/>
-      <w:bookmarkStart w:id="759" w:name="__UnoMark__21385_2551971298"/>
+      <w:bookmarkStart w:id="752" w:name="__UnoMark__21445_2551971298"/>
+      <w:bookmarkStart w:id="753" w:name="__UnoMark__22271_2551971298"/>
+      <w:bookmarkStart w:id="754" w:name="__UnoMark__23116_2551971298"/>
+      <w:bookmarkStart w:id="755" w:name="__UnoMark__23734_2551971298"/>
+      <w:bookmarkStart w:id="756" w:name="ZOTERO_BREF_TNYEF5sE8ULi"/>
+      <w:bookmarkStart w:id="757" w:name="__UnoMark__22071_2551971298"/>
+      <w:bookmarkStart w:id="758" w:name="__UnoMark__21653_2551971298"/>
+      <w:bookmarkStart w:id="759" w:name="__UnoMark__22905_2551971298"/>
       <w:bookmarkStart w:id="760" w:name="__UnoMark__21403_2551971298"/>
-      <w:bookmarkEnd w:id="759"/>
+      <w:bookmarkStart w:id="761" w:name="__UnoMark__21385_2551971298"/>
       <w:bookmarkEnd w:id="760"/>
+      <w:bookmarkEnd w:id="761"/>
       <w:r>
         <w:rPr>
           <w:rFonts w:cs="Times New Roman" w:ascii="Times New Roman" w:hAnsi="Times New Roman"/>
@@ -10487,8 +10521,7 @@
         </w:rPr>
         <w:t>)</w:t>
       </w:r>
-      <w:bookmarkStart w:id="761" w:name="__UnoMark__21406_2551971298"/>
-      <w:bookmarkEnd w:id="743"/>
+      <w:bookmarkStart w:id="762" w:name="__UnoMark__21406_2551971298"/>
       <w:bookmarkEnd w:id="744"/>
       <w:bookmarkEnd w:id="745"/>
       <w:bookmarkEnd w:id="746"/>
@@ -10504,7 +10537,8 @@
       <w:bookmarkEnd w:id="756"/>
       <w:bookmarkEnd w:id="757"/>
       <w:bookmarkEnd w:id="758"/>
-      <w:bookmarkEnd w:id="761"/>
+      <w:bookmarkEnd w:id="759"/>
+      <w:bookmarkEnd w:id="762"/>
       <w:r>
         <w:rPr>
           <w:rFonts w:cs="Times New Roman" w:ascii="Times New Roman" w:hAnsi="Times New Roman"/>
@@ -10588,25 +10622,25 @@
         </w:rPr>
         <w:t xml:space="preserve"> tetrahedral units, becomes blind due to Si-Al interactions resulting in significant signal broadening; signal interpretation relies on various hypothesis and back-end models of melt structure </w:t>
       </w:r>
-      <w:bookmarkStart w:id="762" w:name="__UnoMark__23529_2551971298"/>
-      <w:bookmarkStart w:id="763" w:name="__UnoMark__22027_2551971298"/>
-      <w:bookmarkStart w:id="764" w:name="__UnoMark__22692_2551971298"/>
-      <w:bookmarkStart w:id="765" w:name="__UnoMark__21610_2551971298"/>
-      <w:bookmarkStart w:id="766" w:name="__UnoMark__21813_2551971298"/>
-      <w:bookmarkStart w:id="767" w:name="__UnoMark__29297_2551971298"/>
-      <w:bookmarkStart w:id="768" w:name="__UnoMark__23117_2551971298"/>
-      <w:bookmarkStart w:id="769" w:name="__UnoMark__22488_2551971298"/>
-      <w:bookmarkStart w:id="770" w:name="__UnoMark__23735_2551971298"/>
-      <w:bookmarkStart w:id="771" w:name="ZOTERO_BREF_ie894lXRwABm"/>
-      <w:bookmarkStart w:id="772" w:name="__UnoMark__23323_2551971298"/>
-      <w:bookmarkStart w:id="773" w:name="__UnoMark__22906_2551971298"/>
-      <w:bookmarkStart w:id="774" w:name="__UnoMark__29457_2551971298"/>
-      <w:bookmarkStart w:id="775" w:name="__UnoMark__18701_4168236645"/>
-      <w:bookmarkStart w:id="776" w:name="__UnoMark__22272_2551971298"/>
-      <w:bookmarkStart w:id="777" w:name="__UnoMark__21606_2551971298"/>
+      <w:bookmarkStart w:id="763" w:name="__UnoMark__22272_2551971298"/>
+      <w:bookmarkStart w:id="764" w:name="__UnoMark__18701_4168236645"/>
+      <w:bookmarkStart w:id="765" w:name="__UnoMark__29457_2551971298"/>
+      <w:bookmarkStart w:id="766" w:name="__UnoMark__22906_2551971298"/>
+      <w:bookmarkStart w:id="767" w:name="__UnoMark__23323_2551971298"/>
+      <w:bookmarkStart w:id="768" w:name="ZOTERO_BREF_ie894lXRwABm"/>
+      <w:bookmarkStart w:id="769" w:name="__UnoMark__23735_2551971298"/>
+      <w:bookmarkStart w:id="770" w:name="__UnoMark__22488_2551971298"/>
+      <w:bookmarkStart w:id="771" w:name="__UnoMark__23117_2551971298"/>
+      <w:bookmarkStart w:id="772" w:name="__UnoMark__29297_2551971298"/>
+      <w:bookmarkStart w:id="773" w:name="__UnoMark__21813_2551971298"/>
+      <w:bookmarkStart w:id="774" w:name="__UnoMark__21610_2551971298"/>
+      <w:bookmarkStart w:id="775" w:name="__UnoMark__22692_2551971298"/>
+      <w:bookmarkStart w:id="776" w:name="__UnoMark__22027_2551971298"/>
+      <w:bookmarkStart w:id="777" w:name="__UnoMark__23529_2551971298"/>
       <w:bookmarkStart w:id="778" w:name="__UnoMark__21588_2551971298"/>
-      <w:bookmarkEnd w:id="777"/>
+      <w:bookmarkStart w:id="779" w:name="__UnoMark__21606_2551971298"/>
       <w:bookmarkEnd w:id="778"/>
+      <w:bookmarkEnd w:id="779"/>
       <w:r>
         <w:rPr>
           <w:rFonts w:cs="Times New Roman" w:ascii="Times New Roman" w:hAnsi="Times New Roman"/>
@@ -10650,8 +10684,7 @@
         </w:rPr>
         <w:t>)</w:t>
       </w:r>
-      <w:bookmarkStart w:id="779" w:name="__UnoMark__21609_2551971298"/>
-      <w:bookmarkEnd w:id="762"/>
+      <w:bookmarkStart w:id="780" w:name="__UnoMark__21609_2551971298"/>
       <w:bookmarkEnd w:id="763"/>
       <w:bookmarkEnd w:id="764"/>
       <w:bookmarkEnd w:id="765"/>
@@ -10666,7 +10699,8 @@
       <w:bookmarkEnd w:id="774"/>
       <w:bookmarkEnd w:id="775"/>
       <w:bookmarkEnd w:id="776"/>
-      <w:bookmarkEnd w:id="779"/>
+      <w:bookmarkEnd w:id="777"/>
+      <w:bookmarkEnd w:id="780"/>
       <w:r>
         <w:rPr>
           <w:rFonts w:cs="Times New Roman" w:ascii="Times New Roman" w:hAnsi="Times New Roman"/>
@@ -10676,24 +10710,24 @@
         </w:rPr>
         <w:t xml:space="preserve">. Raman spectroscopy, another method to explore glass structure, does not solve this problem as it cannot be calibrated against reliable NMR data to distinguish the molecular subunits in the glasses. Furthermore, the aluminum content of the melt also affects interactions between, and the environment of the metal cations, as well as Al-Si ordering, Al coordinance and the potential presence of three-fold coordinated oxygen </w:t>
       </w:r>
-      <w:bookmarkStart w:id="780" w:name="__UnoMark__23324_2551971298"/>
-      <w:bookmarkStart w:id="781" w:name="__UnoMark__23118_2551971298"/>
-      <w:bookmarkStart w:id="782" w:name="__UnoMark__22693_2551971298"/>
-      <w:bookmarkStart w:id="783" w:name="__UnoMark__22273_2551971298"/>
-      <w:bookmarkStart w:id="784" w:name="__UnoMark__29298_2551971298"/>
-      <w:bookmarkStart w:id="785" w:name="__UnoMark__23530_2551971298"/>
-      <w:bookmarkStart w:id="786" w:name="ZOTERO_BREF_PfV9LGVLf2Id"/>
+      <w:bookmarkStart w:id="781" w:name="__UnoMark__22907_2551971298"/>
+      <w:bookmarkStart w:id="782" w:name="__UnoMark__21816_2551971298"/>
+      <w:bookmarkStart w:id="783" w:name="__UnoMark__18702_4168236645"/>
+      <w:bookmarkStart w:id="784" w:name="__UnoMark__29458_2551971298"/>
+      <w:bookmarkStart w:id="785" w:name="__UnoMark__22029_2551971298"/>
+      <w:bookmarkStart w:id="786" w:name="__UnoMark__23736_2551971298"/>
       <w:bookmarkStart w:id="787" w:name="__UnoMark__22489_2551971298"/>
-      <w:bookmarkStart w:id="788" w:name="__UnoMark__23736_2551971298"/>
-      <w:bookmarkStart w:id="789" w:name="__UnoMark__22029_2551971298"/>
-      <w:bookmarkStart w:id="790" w:name="__UnoMark__29458_2551971298"/>
-      <w:bookmarkStart w:id="791" w:name="__UnoMark__18702_4168236645"/>
-      <w:bookmarkStart w:id="792" w:name="__UnoMark__21816_2551971298"/>
-      <w:bookmarkStart w:id="793" w:name="__UnoMark__22907_2551971298"/>
-      <w:bookmarkStart w:id="794" w:name="__UnoMark__21791_2551971298"/>
+      <w:bookmarkStart w:id="788" w:name="ZOTERO_BREF_PfV9LGVLf2Id"/>
+      <w:bookmarkStart w:id="789" w:name="__UnoMark__23530_2551971298"/>
+      <w:bookmarkStart w:id="790" w:name="__UnoMark__29298_2551971298"/>
+      <w:bookmarkStart w:id="791" w:name="__UnoMark__22273_2551971298"/>
+      <w:bookmarkStart w:id="792" w:name="__UnoMark__22693_2551971298"/>
+      <w:bookmarkStart w:id="793" w:name="__UnoMark__23118_2551971298"/>
+      <w:bookmarkStart w:id="794" w:name="__UnoMark__23324_2551971298"/>
       <w:bookmarkStart w:id="795" w:name="__UnoMark__21809_2551971298"/>
-      <w:bookmarkEnd w:id="794"/>
+      <w:bookmarkStart w:id="796" w:name="__UnoMark__21791_2551971298"/>
       <w:bookmarkEnd w:id="795"/>
+      <w:bookmarkEnd w:id="796"/>
       <w:r>
         <w:rPr>
           <w:rFonts w:cs="Times New Roman" w:ascii="Times New Roman" w:hAnsi="Times New Roman"/>
@@ -10737,30 +10771,29 @@
         </w:rPr>
         <w:t xml:space="preserve"> for a review)</w:t>
       </w:r>
-      <w:bookmarkStart w:id="796" w:name="__UnoMark__10772_3681578910"/>
-      <w:bookmarkStart w:id="797" w:name="ZOTERO_BREF_3EQVdASawzkjYvOifzXX3"/>
-      <w:bookmarkStart w:id="798" w:name="__UnoMark__21817_2551971298"/>
-      <w:bookmarkStart w:id="799" w:name="__UnoMark__21244_2551971298"/>
-      <w:bookmarkStart w:id="800" w:name="__UnoMark__23737_2551971298"/>
-      <w:bookmarkStart w:id="801" w:name="__UnoMark__23531_2551971298"/>
-      <w:bookmarkStart w:id="802" w:name="__UnoMark__23119_2551971298"/>
-      <w:bookmarkStart w:id="803" w:name="__UnoMark__29459_2551971298"/>
-      <w:bookmarkStart w:id="804" w:name="__UnoMark__9340_3681578910"/>
-      <w:bookmarkStart w:id="805" w:name="__UnoMark__21447_2551971298"/>
-      <w:bookmarkStart w:id="806" w:name="__UnoMark__9606_3681578910"/>
-      <w:bookmarkStart w:id="807" w:name="__UnoMark__22694_2551971298"/>
-      <w:bookmarkStart w:id="808" w:name="__UnoMark__11061_3681578910"/>
-      <w:bookmarkStart w:id="809" w:name="__UnoMark__22490_2551971298"/>
-      <w:bookmarkStart w:id="810" w:name="__UnoMark__23325_2551971298"/>
-      <w:bookmarkStart w:id="811" w:name="__UnoMark__6184_3681578910"/>
-      <w:bookmarkStart w:id="812" w:name="__UnoMark__22030_2551971298"/>
-      <w:bookmarkStart w:id="813" w:name="__UnoMark__21041_2551971298"/>
-      <w:bookmarkStart w:id="814" w:name="__UnoMark__22908_2551971298"/>
-      <w:bookmarkStart w:id="815" w:name="__UnoMark__22274_2551971298"/>
-      <w:bookmarkStart w:id="816" w:name="__UnoMark__18703_4168236645"/>
-      <w:bookmarkStart w:id="817" w:name="__UnoMark__29299_2551971298"/>
-      <w:bookmarkStart w:id="818" w:name="__UnoMark__21611_2551971298"/>
-      <w:bookmarkEnd w:id="780"/>
+      <w:bookmarkStart w:id="797" w:name="__UnoMark__21611_2551971298"/>
+      <w:bookmarkStart w:id="798" w:name="__UnoMark__29299_2551971298"/>
+      <w:bookmarkStart w:id="799" w:name="__UnoMark__18703_4168236645"/>
+      <w:bookmarkStart w:id="800" w:name="__UnoMark__22274_2551971298"/>
+      <w:bookmarkStart w:id="801" w:name="__UnoMark__22908_2551971298"/>
+      <w:bookmarkStart w:id="802" w:name="__UnoMark__21041_2551971298"/>
+      <w:bookmarkStart w:id="803" w:name="__UnoMark__22030_2551971298"/>
+      <w:bookmarkStart w:id="804" w:name="__UnoMark__6184_3681578910"/>
+      <w:bookmarkStart w:id="805" w:name="__UnoMark__23325_2551971298"/>
+      <w:bookmarkStart w:id="806" w:name="__UnoMark__22490_2551971298"/>
+      <w:bookmarkStart w:id="807" w:name="__UnoMark__11061_3681578910"/>
+      <w:bookmarkStart w:id="808" w:name="__UnoMark__22694_2551971298"/>
+      <w:bookmarkStart w:id="809" w:name="__UnoMark__9606_3681578910"/>
+      <w:bookmarkStart w:id="810" w:name="__UnoMark__21447_2551971298"/>
+      <w:bookmarkStart w:id="811" w:name="__UnoMark__9340_3681578910"/>
+      <w:bookmarkStart w:id="812" w:name="__UnoMark__29459_2551971298"/>
+      <w:bookmarkStart w:id="813" w:name="__UnoMark__23119_2551971298"/>
+      <w:bookmarkStart w:id="814" w:name="__UnoMark__23531_2551971298"/>
+      <w:bookmarkStart w:id="815" w:name="__UnoMark__23737_2551971298"/>
+      <w:bookmarkStart w:id="816" w:name="__UnoMark__21244_2551971298"/>
+      <w:bookmarkStart w:id="817" w:name="__UnoMark__21817_2551971298"/>
+      <w:bookmarkStart w:id="818" w:name="ZOTERO_BREF_3EQVdASawzkjYvOifzXX3"/>
+      <w:bookmarkStart w:id="819" w:name="__UnoMark__10772_3681578910"/>
       <w:bookmarkEnd w:id="781"/>
       <w:bookmarkEnd w:id="782"/>
       <w:bookmarkEnd w:id="783"/>
@@ -10774,7 +10807,7 @@
       <w:bookmarkEnd w:id="791"/>
       <w:bookmarkEnd w:id="792"/>
       <w:bookmarkEnd w:id="793"/>
-      <w:bookmarkEnd w:id="796"/>
+      <w:bookmarkEnd w:id="794"/>
       <w:bookmarkEnd w:id="797"/>
       <w:bookmarkEnd w:id="798"/>
       <w:bookmarkEnd w:id="799"/>
@@ -10797,6 +10830,7 @@
       <w:bookmarkEnd w:id="816"/>
       <w:bookmarkEnd w:id="817"/>
       <w:bookmarkEnd w:id="818"/>
+      <w:bookmarkEnd w:id="819"/>
       <w:r>
         <w:rPr>
           <w:rFonts w:cs="Times New Roman" w:ascii="Times New Roman" w:hAnsi="Times New Roman"/>
@@ -10806,29 +10840,28 @@
         </w:rPr>
         <w:t>. Such problems severely affect our abilities to construct models in presence of aluminum, and strongly question the theoretical viability of proposed models based on untested structural calculations</w:t>
       </w:r>
-      <w:bookmarkStart w:id="819" w:name="__UnoMark__21612_2551971298"/>
-      <w:bookmarkStart w:id="820" w:name="__UnoMark__21818_2551971298"/>
-      <w:bookmarkStart w:id="821" w:name="__UnoMark__23120_2551971298"/>
-      <w:bookmarkStart w:id="822" w:name="__UnoMark__22909_2551971298"/>
-      <w:bookmarkStart w:id="823" w:name="__UnoMark__23738_2551971298"/>
-      <w:bookmarkStart w:id="824" w:name="__UnoMark__22491_2551971298"/>
-      <w:bookmarkStart w:id="825" w:name="__UnoMark__22695_2551971298"/>
-      <w:bookmarkStart w:id="826" w:name="__UnoMark__21042_2551971298"/>
-      <w:bookmarkStart w:id="827" w:name="__UnoMark__22275_2551971298"/>
-      <w:bookmarkStart w:id="828" w:name="__UnoMark__23532_2551971298"/>
-      <w:bookmarkStart w:id="829" w:name="__UnoMark__21448_2551971298"/>
+      <w:bookmarkStart w:id="820" w:name="__UnoMark__10773_3681578910"/>
+      <w:bookmarkStart w:id="821" w:name="__UnoMark__21245_2551971298"/>
+      <w:bookmarkStart w:id="822" w:name="ZOTERO_BREF_3miYFLpmJevbEFqpkcqLa"/>
+      <w:bookmarkStart w:id="823" w:name="__UnoMark__29460_2551971298"/>
+      <w:bookmarkStart w:id="824" w:name="__UnoMark__22031_2551971298"/>
+      <w:bookmarkStart w:id="825" w:name="__UnoMark__18704_4168236645"/>
+      <w:bookmarkStart w:id="826" w:name="__UnoMark__23326_2551971298"/>
+      <w:bookmarkStart w:id="827" w:name="__UnoMark__9607_3681578910"/>
+      <w:bookmarkStart w:id="828" w:name="__UnoMark__9341_3681578910"/>
+      <w:bookmarkStart w:id="829" w:name="__UnoMark__11062_3681578910"/>
       <w:bookmarkStart w:id="830" w:name="__UnoMark__29300_2551971298"/>
-      <w:bookmarkStart w:id="831" w:name="__UnoMark__11062_3681578910"/>
-      <w:bookmarkStart w:id="832" w:name="__UnoMark__9341_3681578910"/>
-      <w:bookmarkStart w:id="833" w:name="__UnoMark__9607_3681578910"/>
-      <w:bookmarkStart w:id="834" w:name="__UnoMark__23326_2551971298"/>
-      <w:bookmarkStart w:id="835" w:name="__UnoMark__18704_4168236645"/>
-      <w:bookmarkStart w:id="836" w:name="__UnoMark__22031_2551971298"/>
-      <w:bookmarkStart w:id="837" w:name="__UnoMark__29460_2551971298"/>
-      <w:bookmarkStart w:id="838" w:name="ZOTERO_BREF_3miYFLpmJevbEFqpkcqLa"/>
-      <w:bookmarkStart w:id="839" w:name="__UnoMark__21245_2551971298"/>
-      <w:bookmarkStart w:id="840" w:name="__UnoMark__10773_3681578910"/>
-      <w:bookmarkEnd w:id="819"/>
+      <w:bookmarkStart w:id="831" w:name="__UnoMark__21448_2551971298"/>
+      <w:bookmarkStart w:id="832" w:name="__UnoMark__23532_2551971298"/>
+      <w:bookmarkStart w:id="833" w:name="__UnoMark__22275_2551971298"/>
+      <w:bookmarkStart w:id="834" w:name="__UnoMark__21042_2551971298"/>
+      <w:bookmarkStart w:id="835" w:name="__UnoMark__22695_2551971298"/>
+      <w:bookmarkStart w:id="836" w:name="__UnoMark__22491_2551971298"/>
+      <w:bookmarkStart w:id="837" w:name="__UnoMark__23738_2551971298"/>
+      <w:bookmarkStart w:id="838" w:name="__UnoMark__22909_2551971298"/>
+      <w:bookmarkStart w:id="839" w:name="__UnoMark__23120_2551971298"/>
+      <w:bookmarkStart w:id="840" w:name="__UnoMark__21818_2551971298"/>
+      <w:bookmarkStart w:id="841" w:name="__UnoMark__21612_2551971298"/>
       <w:bookmarkEnd w:id="820"/>
       <w:bookmarkEnd w:id="821"/>
       <w:bookmarkEnd w:id="822"/>
@@ -10850,6 +10883,7 @@
       <w:bookmarkEnd w:id="838"/>
       <w:bookmarkEnd w:id="839"/>
       <w:bookmarkEnd w:id="840"/>
+      <w:bookmarkEnd w:id="841"/>
       <w:r>
         <w:rPr>
           <w:rFonts w:cs="Times New Roman" w:ascii="Times New Roman" w:hAnsi="Times New Roman"/>
@@ -10859,23 +10893,23 @@
         </w:rPr>
         <w:t xml:space="preserve">. This complexity pushed existing models to simply link chemical composition of aluminosilicate melts to their viscosity using a set of polynomial equations </w:t>
       </w:r>
-      <w:bookmarkStart w:id="841" w:name="__UnoMark__29461_2551971298"/>
-      <w:bookmarkStart w:id="842" w:name="__UnoMark__22032_2551971298"/>
-      <w:bookmarkStart w:id="843" w:name="ZOTERO_BREF_ivL1Vsg77JjN"/>
-      <w:bookmarkStart w:id="844" w:name="__UnoMark__23327_2551971298"/>
-      <w:bookmarkStart w:id="845" w:name="__UnoMark__22910_2551971298"/>
-      <w:bookmarkStart w:id="846" w:name="__UnoMark__23121_2551971298"/>
-      <w:bookmarkStart w:id="847" w:name="__UnoMark__23533_2551971298"/>
-      <w:bookmarkStart w:id="848" w:name="__UnoMark__29301_2551971298"/>
-      <w:bookmarkStart w:id="849" w:name="__UnoMark__22492_2551971298"/>
-      <w:bookmarkStart w:id="850" w:name="__UnoMark__22276_2551971298"/>
-      <w:bookmarkStart w:id="851" w:name="__UnoMark__23739_2551971298"/>
-      <w:bookmarkStart w:id="852" w:name="__UnoMark__18705_4168236645"/>
-      <w:bookmarkStart w:id="853" w:name="__UnoMark__22696_2551971298"/>
-      <w:bookmarkStart w:id="854" w:name="__UnoMark__22001_2551971298"/>
+      <w:bookmarkStart w:id="842" w:name="__UnoMark__22696_2551971298"/>
+      <w:bookmarkStart w:id="843" w:name="__UnoMark__18705_4168236645"/>
+      <w:bookmarkStart w:id="844" w:name="__UnoMark__23739_2551971298"/>
+      <w:bookmarkStart w:id="845" w:name="__UnoMark__22276_2551971298"/>
+      <w:bookmarkStart w:id="846" w:name="__UnoMark__22492_2551971298"/>
+      <w:bookmarkStart w:id="847" w:name="__UnoMark__29301_2551971298"/>
+      <w:bookmarkStart w:id="848" w:name="__UnoMark__23533_2551971298"/>
+      <w:bookmarkStart w:id="849" w:name="__UnoMark__23121_2551971298"/>
+      <w:bookmarkStart w:id="850" w:name="__UnoMark__22910_2551971298"/>
+      <w:bookmarkStart w:id="851" w:name="__UnoMark__23327_2551971298"/>
+      <w:bookmarkStart w:id="852" w:name="ZOTERO_BREF_ivL1Vsg77JjN"/>
+      <w:bookmarkStart w:id="853" w:name="__UnoMark__22032_2551971298"/>
+      <w:bookmarkStart w:id="854" w:name="__UnoMark__29461_2551971298"/>
       <w:bookmarkStart w:id="855" w:name="__UnoMark__22023_2551971298"/>
-      <w:bookmarkEnd w:id="854"/>
+      <w:bookmarkStart w:id="856" w:name="__UnoMark__22001_2551971298"/>
       <w:bookmarkEnd w:id="855"/>
+      <w:bookmarkEnd w:id="856"/>
       <w:r>
         <w:rPr>
           <w:rFonts w:cs="Times New Roman" w:ascii="Times New Roman" w:hAnsi="Times New Roman"/>
@@ -10946,8 +10980,7 @@
         </w:rPr>
         <w:t>)</w:t>
       </w:r>
-      <w:bookmarkStart w:id="856" w:name="__UnoMark__22026_2551971298"/>
-      <w:bookmarkEnd w:id="841"/>
+      <w:bookmarkStart w:id="857" w:name="__UnoMark__22026_2551971298"/>
       <w:bookmarkEnd w:id="842"/>
       <w:bookmarkEnd w:id="843"/>
       <w:bookmarkEnd w:id="844"/>
@@ -10960,7 +10993,8 @@
       <w:bookmarkEnd w:id="851"/>
       <w:bookmarkEnd w:id="852"/>
       <w:bookmarkEnd w:id="853"/>
-      <w:bookmarkEnd w:id="856"/>
+      <w:bookmarkEnd w:id="854"/>
+      <w:bookmarkEnd w:id="857"/>
       <w:r>
         <w:rPr>
           <w:rFonts w:cs="Times New Roman" w:ascii="Times New Roman" w:hAnsi="Times New Roman"/>
@@ -10970,22 +11004,22 @@
         </w:rPr>
         <w:t xml:space="preserve">. A more complex model was proposed by Starodub et al. </w:t>
       </w:r>
-      <w:bookmarkStart w:id="857" w:name="__UnoMark__23328_2551971298"/>
-      <w:bookmarkStart w:id="858" w:name="__UnoMark__22911_2551971298"/>
-      <w:bookmarkStart w:id="859" w:name="__UnoMark__23122_2551971298"/>
-      <w:bookmarkStart w:id="860" w:name="__UnoMark__22493_2551971298"/>
-      <w:bookmarkStart w:id="861" w:name="__UnoMark__23740_2551971298"/>
-      <w:bookmarkStart w:id="862" w:name="ZOTERO_BREF_OFb8SjeAvAic"/>
+      <w:bookmarkStart w:id="858" w:name="__UnoMark__22277_2551971298"/>
+      <w:bookmarkStart w:id="859" w:name="__UnoMark__23534_2551971298"/>
+      <w:bookmarkStart w:id="860" w:name="__UnoMark__18706_4168236645"/>
+      <w:bookmarkStart w:id="861" w:name="__UnoMark__22697_2551971298"/>
+      <w:bookmarkStart w:id="862" w:name="__UnoMark__29462_2551971298"/>
       <w:bookmarkStart w:id="863" w:name="__UnoMark__29302_2551971298"/>
-      <w:bookmarkStart w:id="864" w:name="__UnoMark__29462_2551971298"/>
-      <w:bookmarkStart w:id="865" w:name="__UnoMark__22697_2551971298"/>
-      <w:bookmarkStart w:id="866" w:name="__UnoMark__18706_4168236645"/>
-      <w:bookmarkStart w:id="867" w:name="__UnoMark__23534_2551971298"/>
-      <w:bookmarkStart w:id="868" w:name="__UnoMark__22277_2551971298"/>
-      <w:bookmarkStart w:id="869" w:name="__UnoMark__22211_2551971298"/>
+      <w:bookmarkStart w:id="864" w:name="ZOTERO_BREF_OFb8SjeAvAic"/>
+      <w:bookmarkStart w:id="865" w:name="__UnoMark__23740_2551971298"/>
+      <w:bookmarkStart w:id="866" w:name="__UnoMark__22493_2551971298"/>
+      <w:bookmarkStart w:id="867" w:name="__UnoMark__23122_2551971298"/>
+      <w:bookmarkStart w:id="868" w:name="__UnoMark__22911_2551971298"/>
+      <w:bookmarkStart w:id="869" w:name="__UnoMark__23328_2551971298"/>
       <w:bookmarkStart w:id="870" w:name="__UnoMark__22229_2551971298"/>
-      <w:bookmarkEnd w:id="869"/>
+      <w:bookmarkStart w:id="871" w:name="__UnoMark__22211_2551971298"/>
       <w:bookmarkEnd w:id="870"/>
+      <w:bookmarkEnd w:id="871"/>
       <w:r>
         <w:rPr>
           <w:rFonts w:cs="Times New Roman" w:ascii="Times New Roman" w:hAnsi="Times New Roman"/>
@@ -11029,8 +11063,7 @@
         </w:rPr>
         <w:t>)</w:t>
       </w:r>
-      <w:bookmarkStart w:id="871" w:name="__UnoMark__22232_2551971298"/>
-      <w:bookmarkEnd w:id="857"/>
+      <w:bookmarkStart w:id="872" w:name="__UnoMark__22232_2551971298"/>
       <w:bookmarkEnd w:id="858"/>
       <w:bookmarkEnd w:id="859"/>
       <w:bookmarkEnd w:id="860"/>
@@ -11042,7 +11075,8 @@
       <w:bookmarkEnd w:id="866"/>
       <w:bookmarkEnd w:id="867"/>
       <w:bookmarkEnd w:id="868"/>
-      <w:bookmarkEnd w:id="871"/>
+      <w:bookmarkEnd w:id="869"/>
+      <w:bookmarkEnd w:id="872"/>
       <w:r>
         <w:rPr>
           <w:rFonts w:cs="Times New Roman" w:ascii="Times New Roman" w:hAnsi="Times New Roman"/>
@@ -11421,21 +11455,21 @@
         </w:rPr>
         <w:t xml:space="preserve">shall be observed </w:t>
       </w:r>
-      <w:bookmarkStart w:id="872" w:name="__UnoMark__23741_2551971298"/>
-      <w:bookmarkStart w:id="873" w:name="__UnoMark__22447_2551971298"/>
-      <w:bookmarkStart w:id="874" w:name="__UnoMark__22912_2551971298"/>
-      <w:bookmarkStart w:id="875" w:name="__UnoMark__22698_2551971298"/>
-      <w:bookmarkStart w:id="876" w:name="ZOTERO_BREF_ipyD8uvJUSJV"/>
-      <w:bookmarkStart w:id="877" w:name="__UnoMark__29463_2551971298"/>
-      <w:bookmarkStart w:id="878" w:name="__UnoMark__23535_2551971298"/>
-      <w:bookmarkStart w:id="879" w:name="__UnoMark__23123_2551971298"/>
-      <w:bookmarkStart w:id="880" w:name="__UnoMark__29303_2551971298"/>
-      <w:bookmarkStart w:id="881" w:name="__UnoMark__18707_4168236645"/>
-      <w:bookmarkStart w:id="882" w:name="__UnoMark__23329_2551971298"/>
-      <w:bookmarkStart w:id="883" w:name="__UnoMark__22443_2551971298"/>
+      <w:bookmarkStart w:id="873" w:name="__UnoMark__23329_2551971298"/>
+      <w:bookmarkStart w:id="874" w:name="__UnoMark__18707_4168236645"/>
+      <w:bookmarkStart w:id="875" w:name="__UnoMark__29303_2551971298"/>
+      <w:bookmarkStart w:id="876" w:name="__UnoMark__23123_2551971298"/>
+      <w:bookmarkStart w:id="877" w:name="__UnoMark__23535_2551971298"/>
+      <w:bookmarkStart w:id="878" w:name="__UnoMark__29463_2551971298"/>
+      <w:bookmarkStart w:id="879" w:name="ZOTERO_BREF_ipyD8uvJUSJV"/>
+      <w:bookmarkStart w:id="880" w:name="__UnoMark__22698_2551971298"/>
+      <w:bookmarkStart w:id="881" w:name="__UnoMark__22912_2551971298"/>
+      <w:bookmarkStart w:id="882" w:name="__UnoMark__22447_2551971298"/>
+      <w:bookmarkStart w:id="883" w:name="__UnoMark__23741_2551971298"/>
       <w:bookmarkStart w:id="884" w:name="__UnoMark__22421_2551971298"/>
-      <w:bookmarkEnd w:id="883"/>
+      <w:bookmarkStart w:id="885" w:name="__UnoMark__22443_2551971298"/>
       <w:bookmarkEnd w:id="884"/>
+      <w:bookmarkEnd w:id="885"/>
       <w:r>
         <w:rPr>
           <w:b w:val="false"/>
@@ -11505,8 +11539,7 @@
         </w:rPr>
         <w:t>)</w:t>
       </w:r>
-      <w:bookmarkStart w:id="885" w:name="__UnoMark__22446_2551971298"/>
-      <w:bookmarkEnd w:id="872"/>
+      <w:bookmarkStart w:id="886" w:name="__UnoMark__22446_2551971298"/>
       <w:bookmarkEnd w:id="873"/>
       <w:bookmarkEnd w:id="874"/>
       <w:bookmarkEnd w:id="875"/>
@@ -11517,7 +11550,8 @@
       <w:bookmarkEnd w:id="880"/>
       <w:bookmarkEnd w:id="881"/>
       <w:bookmarkEnd w:id="882"/>
-      <w:bookmarkEnd w:id="885"/>
+      <w:bookmarkEnd w:id="883"/>
+      <w:bookmarkEnd w:id="886"/>
       <w:r>
         <w:rPr>
           <w:iCs/>
@@ -11818,20 +11852,20 @@
         </w:rPr>
         <w:t xml:space="preserve">predicted from the model of </w:t>
       </w:r>
-      <w:bookmarkStart w:id="886" w:name="__UnoMark__22913_2551971298"/>
-      <w:bookmarkStart w:id="887" w:name="ZOTERO_BREF_b7kDl8uV3ABz"/>
-      <w:bookmarkStart w:id="888" w:name="__UnoMark__22699_2551971298"/>
-      <w:bookmarkStart w:id="889" w:name="__UnoMark__23330_2551971298"/>
-      <w:bookmarkStart w:id="890" w:name="__UnoMark__29304_2551971298"/>
+      <w:bookmarkStart w:id="887" w:name="__UnoMark__23536_2551971298"/>
+      <w:bookmarkStart w:id="888" w:name="__UnoMark__18708_4168236645"/>
+      <w:bookmarkStart w:id="889" w:name="__UnoMark__23742_2551971298"/>
+      <w:bookmarkStart w:id="890" w:name="__UnoMark__23124_2551971298"/>
       <w:bookmarkStart w:id="891" w:name="__UnoMark__29464_2551971298"/>
-      <w:bookmarkStart w:id="892" w:name="__UnoMark__23124_2551971298"/>
-      <w:bookmarkStart w:id="893" w:name="__UnoMark__23742_2551971298"/>
-      <w:bookmarkStart w:id="894" w:name="__UnoMark__18708_4168236645"/>
-      <w:bookmarkStart w:id="895" w:name="__UnoMark__23536_2551971298"/>
-      <w:bookmarkStart w:id="896" w:name="__UnoMark__22631_2551971298"/>
+      <w:bookmarkStart w:id="892" w:name="__UnoMark__29304_2551971298"/>
+      <w:bookmarkStart w:id="893" w:name="__UnoMark__23330_2551971298"/>
+      <w:bookmarkStart w:id="894" w:name="__UnoMark__22699_2551971298"/>
+      <w:bookmarkStart w:id="895" w:name="ZOTERO_BREF_b7kDl8uV3ABz"/>
+      <w:bookmarkStart w:id="896" w:name="__UnoMark__22913_2551971298"/>
       <w:bookmarkStart w:id="897" w:name="__UnoMark__22649_2551971298"/>
-      <w:bookmarkEnd w:id="896"/>
+      <w:bookmarkStart w:id="898" w:name="__UnoMark__22631_2551971298"/>
       <w:bookmarkEnd w:id="897"/>
+      <w:bookmarkEnd w:id="898"/>
       <w:r>
         <w:rPr>
           <w:b w:val="false"/>
@@ -11875,8 +11909,7 @@
         </w:rPr>
         <w:t>)</w:t>
       </w:r>
-      <w:bookmarkStart w:id="898" w:name="__UnoMark__22652_2551971298"/>
-      <w:bookmarkEnd w:id="886"/>
+      <w:bookmarkStart w:id="899" w:name="__UnoMark__22652_2551971298"/>
       <w:bookmarkEnd w:id="887"/>
       <w:bookmarkEnd w:id="888"/>
       <w:bookmarkEnd w:id="889"/>
@@ -11886,7 +11919,8 @@
       <w:bookmarkEnd w:id="893"/>
       <w:bookmarkEnd w:id="894"/>
       <w:bookmarkEnd w:id="895"/>
-      <w:bookmarkEnd w:id="898"/>
+      <w:bookmarkEnd w:id="896"/>
+      <w:bookmarkEnd w:id="899"/>
       <w:r>
         <w:rPr>
           <w:i/>
@@ -12315,7 +12349,6 @@
       <w:pPr>
         <w:pStyle w:val="Normal"/>
         <w:tabs>
-          <w:tab w:val="clear" w:pos="720"/>
           <w:tab w:val="left" w:pos="8505" w:leader="none"/>
         </w:tabs>
         <w:spacing w:lineRule="auto" w:line="480"/>
@@ -12537,19 +12570,19 @@
         </w:rPr>
         <w:t xml:space="preserve">s range </w:t>
       </w:r>
-      <w:bookmarkStart w:id="899" w:name="__UnoMark__23331_2551971298"/>
-      <w:bookmarkStart w:id="900" w:name="__UnoMark__23537_2551971298"/>
-      <w:bookmarkStart w:id="901" w:name="__UnoMark__23743_2551971298"/>
-      <w:bookmarkStart w:id="902" w:name="__UnoMark__29465_2551971298"/>
-      <w:bookmarkStart w:id="903" w:name="__UnoMark__23125_2551971298"/>
-      <w:bookmarkStart w:id="904" w:name="__UnoMark__22914_2551971298"/>
-      <w:bookmarkStart w:id="905" w:name="__UnoMark__18709_4168236645"/>
-      <w:bookmarkStart w:id="906" w:name="ZOTERO_BREF_1A9dOKqt6B0F"/>
-      <w:bookmarkStart w:id="907" w:name="__UnoMark__29305_2551971298"/>
-      <w:bookmarkStart w:id="908" w:name="__UnoMark__22841_2551971298"/>
+      <w:bookmarkStart w:id="900" w:name="__UnoMark__29305_2551971298"/>
+      <w:bookmarkStart w:id="901" w:name="ZOTERO_BREF_1A9dOKqt6B0F"/>
+      <w:bookmarkStart w:id="902" w:name="__UnoMark__18709_4168236645"/>
+      <w:bookmarkStart w:id="903" w:name="__UnoMark__22914_2551971298"/>
+      <w:bookmarkStart w:id="904" w:name="__UnoMark__23125_2551971298"/>
+      <w:bookmarkStart w:id="905" w:name="__UnoMark__29465_2551971298"/>
+      <w:bookmarkStart w:id="906" w:name="__UnoMark__23743_2551971298"/>
+      <w:bookmarkStart w:id="907" w:name="__UnoMark__23537_2551971298"/>
+      <w:bookmarkStart w:id="908" w:name="__UnoMark__23331_2551971298"/>
       <w:bookmarkStart w:id="909" w:name="__UnoMark__22863_2551971298"/>
-      <w:bookmarkEnd w:id="908"/>
+      <w:bookmarkStart w:id="910" w:name="__UnoMark__22841_2551971298"/>
       <w:bookmarkEnd w:id="909"/>
+      <w:bookmarkEnd w:id="910"/>
       <w:r>
         <w:rPr>
           <w:b w:val="false"/>
@@ -12619,8 +12652,7 @@
         </w:rPr>
         <w:t>)</w:t>
       </w:r>
-      <w:bookmarkStart w:id="910" w:name="__UnoMark__22866_2551971298"/>
-      <w:bookmarkEnd w:id="899"/>
+      <w:bookmarkStart w:id="911" w:name="__UnoMark__22866_2551971298"/>
       <w:bookmarkEnd w:id="900"/>
       <w:bookmarkEnd w:id="901"/>
       <w:bookmarkEnd w:id="902"/>
@@ -12629,7 +12661,8 @@
       <w:bookmarkEnd w:id="905"/>
       <w:bookmarkEnd w:id="906"/>
       <w:bookmarkEnd w:id="907"/>
-      <w:bookmarkEnd w:id="910"/>
+      <w:bookmarkEnd w:id="908"/>
+      <w:bookmarkEnd w:id="911"/>
       <w:r>
         <w:rPr>
           <w:iCs/>
@@ -13033,18 +13066,18 @@
         </w:rPr>
         <w:t xml:space="preserve"> tetrahedral units is split in two components, which fractions represent 0.68 and 0.32 of the A1 signal </w:t>
       </w:r>
-      <w:bookmarkStart w:id="911" w:name="__UnoMark__23485_2551971298"/>
-      <w:bookmarkStart w:id="912" w:name="__UnoMark__23279_2551971298"/>
-      <w:bookmarkStart w:id="913" w:name="__UnoMark__29306_2551971298"/>
-      <w:bookmarkStart w:id="914" w:name="__UnoMark__29466_2551971298"/>
+      <w:bookmarkStart w:id="912" w:name="ZOTERO_BREF_FfM5K70YisMy"/>
+      <w:bookmarkStart w:id="913" w:name="__UnoMark__18710_4168236645"/>
+      <w:bookmarkStart w:id="914" w:name="__UnoMark__23691_2551971298"/>
       <w:bookmarkStart w:id="915" w:name="__UnoMark__23073_2551971298"/>
-      <w:bookmarkStart w:id="916" w:name="__UnoMark__23691_2551971298"/>
-      <w:bookmarkStart w:id="917" w:name="__UnoMark__18710_4168236645"/>
-      <w:bookmarkStart w:id="918" w:name="ZOTERO_BREF_FfM5K70YisMy"/>
-      <w:bookmarkStart w:id="919" w:name="__UnoMark__23069_2551971298"/>
+      <w:bookmarkStart w:id="916" w:name="__UnoMark__29466_2551971298"/>
+      <w:bookmarkStart w:id="917" w:name="__UnoMark__29306_2551971298"/>
+      <w:bookmarkStart w:id="918" w:name="__UnoMark__23279_2551971298"/>
+      <w:bookmarkStart w:id="919" w:name="__UnoMark__23485_2551971298"/>
       <w:bookmarkStart w:id="920" w:name="__UnoMark__23051_2551971298"/>
-      <w:bookmarkEnd w:id="919"/>
+      <w:bookmarkStart w:id="921" w:name="__UnoMark__23069_2551971298"/>
       <w:bookmarkEnd w:id="920"/>
+      <w:bookmarkEnd w:id="921"/>
       <w:r>
         <w:rPr>
           <w:b w:val="false"/>
@@ -13087,8 +13120,7 @@
         </w:rPr>
         <w:t>)</w:t>
       </w:r>
-      <w:bookmarkStart w:id="921" w:name="__UnoMark__23072_2551971298"/>
-      <w:bookmarkEnd w:id="911"/>
+      <w:bookmarkStart w:id="922" w:name="__UnoMark__23072_2551971298"/>
       <w:bookmarkEnd w:id="912"/>
       <w:bookmarkEnd w:id="913"/>
       <w:bookmarkEnd w:id="914"/>
@@ -13096,7 +13128,8 @@
       <w:bookmarkEnd w:id="916"/>
       <w:bookmarkEnd w:id="917"/>
       <w:bookmarkEnd w:id="918"/>
-      <w:bookmarkEnd w:id="921"/>
+      <w:bookmarkEnd w:id="919"/>
+      <w:bookmarkEnd w:id="922"/>
       <w:r>
         <w:rPr>
           <w:iCs/>
@@ -13228,17 +13261,17 @@
         </w:rPr>
         <w:t xml:space="preserve"> value returned from calorimetric measurements </w:t>
       </w:r>
-      <w:bookmarkStart w:id="922" w:name="__UnoMark__23488_2551971298"/>
-      <w:bookmarkStart w:id="923" w:name="__UnoMark__23693_2551971298"/>
-      <w:bookmarkStart w:id="924" w:name="ZOTERO_BREF_MIDgCoIrgSON"/>
-      <w:bookmarkStart w:id="925" w:name="__UnoMark__29467_2551971298"/>
-      <w:bookmarkStart w:id="926" w:name="__UnoMark__29307_2551971298"/>
-      <w:bookmarkStart w:id="927" w:name="__UnoMark__18711_4168236645"/>
-      <w:bookmarkStart w:id="928" w:name="__UnoMark__23283_2551971298"/>
-      <w:bookmarkStart w:id="929" w:name="__UnoMark__23275_2551971298"/>
+      <w:bookmarkStart w:id="923" w:name="__UnoMark__23283_2551971298"/>
+      <w:bookmarkStart w:id="924" w:name="__UnoMark__18711_4168236645"/>
+      <w:bookmarkStart w:id="925" w:name="__UnoMark__29307_2551971298"/>
+      <w:bookmarkStart w:id="926" w:name="__UnoMark__29467_2551971298"/>
+      <w:bookmarkStart w:id="927" w:name="ZOTERO_BREF_MIDgCoIrgSON"/>
+      <w:bookmarkStart w:id="928" w:name="__UnoMark__23693_2551971298"/>
+      <w:bookmarkStart w:id="929" w:name="__UnoMark__23488_2551971298"/>
       <w:bookmarkStart w:id="930" w:name="__UnoMark__23257_2551971298"/>
-      <w:bookmarkEnd w:id="929"/>
+      <w:bookmarkStart w:id="931" w:name="__UnoMark__23275_2551971298"/>
       <w:bookmarkEnd w:id="930"/>
+      <w:bookmarkEnd w:id="931"/>
       <w:r>
         <w:rPr>
           <w:b w:val="false"/>
@@ -13281,15 +13314,15 @@
         </w:rPr>
         <w:t>)</w:t>
       </w:r>
-      <w:bookmarkStart w:id="931" w:name="__UnoMark__23278_2551971298"/>
-      <w:bookmarkEnd w:id="922"/>
+      <w:bookmarkStart w:id="932" w:name="__UnoMark__23278_2551971298"/>
       <w:bookmarkEnd w:id="923"/>
       <w:bookmarkEnd w:id="924"/>
       <w:bookmarkEnd w:id="925"/>
       <w:bookmarkEnd w:id="926"/>
       <w:bookmarkEnd w:id="927"/>
       <w:bookmarkEnd w:id="928"/>
-      <w:bookmarkEnd w:id="931"/>
+      <w:bookmarkEnd w:id="929"/>
+      <w:bookmarkEnd w:id="932"/>
       <w:r>
         <w:rPr>
           <w:iCs/>
@@ -13349,16 +13382,16 @@
         </w:rPr>
         <w:t xml:space="preserve"> viscosity data </w:t>
       </w:r>
-      <w:bookmarkStart w:id="932" w:name="ZOTERO_BREF_R2leDjKZHKGA"/>
-      <w:bookmarkStart w:id="933" w:name="__UnoMark__23694_2551971298"/>
-      <w:bookmarkStart w:id="934" w:name="__UnoMark__23489_2551971298"/>
+      <w:bookmarkStart w:id="933" w:name="__UnoMark__29308_2551971298"/>
+      <w:bookmarkStart w:id="934" w:name="__UnoMark__18712_4168236645"/>
       <w:bookmarkStart w:id="935" w:name="__UnoMark__29468_2551971298"/>
-      <w:bookmarkStart w:id="936" w:name="__UnoMark__18712_4168236645"/>
-      <w:bookmarkStart w:id="937" w:name="__UnoMark__29308_2551971298"/>
-      <w:bookmarkStart w:id="938" w:name="__UnoMark__23481_2551971298"/>
+      <w:bookmarkStart w:id="936" w:name="__UnoMark__23489_2551971298"/>
+      <w:bookmarkStart w:id="937" w:name="__UnoMark__23694_2551971298"/>
+      <w:bookmarkStart w:id="938" w:name="ZOTERO_BREF_R2leDjKZHKGA"/>
       <w:bookmarkStart w:id="939" w:name="__UnoMark__23463_2551971298"/>
-      <w:bookmarkEnd w:id="938"/>
+      <w:bookmarkStart w:id="940" w:name="__UnoMark__23481_2551971298"/>
       <w:bookmarkEnd w:id="939"/>
+      <w:bookmarkEnd w:id="940"/>
       <w:r>
         <w:rPr>
           <w:b w:val="false"/>
@@ -13401,14 +13434,14 @@
         </w:rPr>
         <w:t>)</w:t>
       </w:r>
-      <w:bookmarkStart w:id="940" w:name="__UnoMark__23484_2551971298"/>
-      <w:bookmarkEnd w:id="932"/>
+      <w:bookmarkStart w:id="941" w:name="__UnoMark__23484_2551971298"/>
       <w:bookmarkEnd w:id="933"/>
       <w:bookmarkEnd w:id="934"/>
       <w:bookmarkEnd w:id="935"/>
       <w:bookmarkEnd w:id="936"/>
       <w:bookmarkEnd w:id="937"/>
-      <w:bookmarkEnd w:id="940"/>
+      <w:bookmarkEnd w:id="938"/>
+      <w:bookmarkEnd w:id="941"/>
       <w:r>
         <w:rPr>
           <w:iCs/>
@@ -13485,15 +13518,15 @@
         </w:rPr>
         <w:t xml:space="preserve">, this being explained by the high ordering of the Si-Al distribution in nepheline </w:t>
       </w:r>
-      <w:bookmarkStart w:id="941" w:name="__UnoMark__18713_4168236645"/>
-      <w:bookmarkStart w:id="942" w:name="__UnoMark__29469_2551971298"/>
-      <w:bookmarkStart w:id="943" w:name="__UnoMark__29309_2551971298"/>
-      <w:bookmarkStart w:id="944" w:name="__UnoMark__23695_2551971298"/>
-      <w:bookmarkStart w:id="945" w:name="ZOTERO_BREF_d2Eb9LX4hCoC"/>
-      <w:bookmarkStart w:id="946" w:name="__UnoMark__23687_2551971298"/>
+      <w:bookmarkStart w:id="942" w:name="ZOTERO_BREF_d2Eb9LX4hCoC"/>
+      <w:bookmarkStart w:id="943" w:name="__UnoMark__23695_2551971298"/>
+      <w:bookmarkStart w:id="944" w:name="__UnoMark__29309_2551971298"/>
+      <w:bookmarkStart w:id="945" w:name="__UnoMark__29469_2551971298"/>
+      <w:bookmarkStart w:id="946" w:name="__UnoMark__18713_4168236645"/>
       <w:bookmarkStart w:id="947" w:name="__UnoMark__23669_2551971298"/>
-      <w:bookmarkEnd w:id="946"/>
+      <w:bookmarkStart w:id="948" w:name="__UnoMark__23687_2551971298"/>
       <w:bookmarkEnd w:id="947"/>
+      <w:bookmarkEnd w:id="948"/>
       <w:r>
         <w:rPr>
           <w:b w:val="false"/>
@@ -13536,13 +13569,13 @@
         </w:rPr>
         <w:t>)</w:t>
       </w:r>
-      <w:bookmarkStart w:id="948" w:name="__UnoMark__23690_2551971298"/>
-      <w:bookmarkEnd w:id="941"/>
+      <w:bookmarkStart w:id="949" w:name="__UnoMark__23690_2551971298"/>
       <w:bookmarkEnd w:id="942"/>
       <w:bookmarkEnd w:id="943"/>
       <w:bookmarkEnd w:id="944"/>
       <w:bookmarkEnd w:id="945"/>
-      <w:bookmarkEnd w:id="948"/>
+      <w:bookmarkEnd w:id="946"/>
+      <w:bookmarkEnd w:id="949"/>
       <w:r>
         <w:rPr>
           <w:iCs/>
@@ -13666,14 +13699,14 @@
         </w:rPr>
         <w:t xml:space="preserve">-1 </w:t>
       </w:r>
-      <w:bookmarkStart w:id="949" w:name="__UnoMark__29310_2551971298"/>
-      <w:bookmarkStart w:id="950" w:name="__UnoMark__18714_4168236645"/>
+      <w:bookmarkStart w:id="950" w:name="ZOTERO_BREF_28gIxYHwNI5w"/>
       <w:bookmarkStart w:id="951" w:name="__UnoMark__29470_2551971298"/>
-      <w:bookmarkStart w:id="952" w:name="ZOTERO_BREF_28gIxYHwNI5w"/>
-      <w:bookmarkStart w:id="953" w:name="__UnoMark__23875_2551971298"/>
+      <w:bookmarkStart w:id="952" w:name="__UnoMark__18714_4168236645"/>
+      <w:bookmarkStart w:id="953" w:name="__UnoMark__29310_2551971298"/>
       <w:bookmarkStart w:id="954" w:name="__UnoMark__23893_2551971298"/>
-      <w:bookmarkEnd w:id="953"/>
+      <w:bookmarkStart w:id="955" w:name="__UnoMark__23875_2551971298"/>
       <w:bookmarkEnd w:id="954"/>
+      <w:bookmarkEnd w:id="955"/>
       <w:r>
         <w:rPr>
           <w:b w:val="false"/>
@@ -13716,12 +13749,12 @@
         </w:rPr>
         <w:t>)</w:t>
       </w:r>
-      <w:bookmarkStart w:id="955" w:name="__UnoMark__23896_2551971298"/>
-      <w:bookmarkEnd w:id="949"/>
+      <w:bookmarkStart w:id="956" w:name="__UnoMark__23896_2551971298"/>
       <w:bookmarkEnd w:id="950"/>
       <w:bookmarkEnd w:id="951"/>
       <w:bookmarkEnd w:id="952"/>
-      <w:bookmarkEnd w:id="955"/>
+      <w:bookmarkEnd w:id="953"/>
+      <w:bookmarkEnd w:id="956"/>
       <w:r>
         <w:rPr>
           <w:iCs/>
@@ -14344,123 +14377,122 @@
         </w:rPr>
         <w:t xml:space="preserve">, the effect being more linear and pronounced for potassic compositions (Fig. 3B). Mixing alkalis result in different effects as a function of the M/Al ratio of the melt (Fig. 3C,D). For silicate compositions, the Mixed Alkali Effect (MAE) </w:t>
       </w:r>
-      <w:bookmarkStart w:id="956" w:name="ZOTERO_BREF_CbgtKUA5z3UD"/>
-      <w:bookmarkStart w:id="957" w:name="__UnoMark__1479_1826520858"/>
+      <w:bookmarkStart w:id="957" w:name="ZOTERO_BREF_CbgtKUA5z3UD"/>
+      <w:bookmarkStart w:id="958" w:name="__UnoMark__1479_1826520858"/>
+      <w:bookmarkEnd w:id="958"/>
+      <w:r>
+        <w:rPr/>
+        <w:t>(</w:t>
+      </w:r>
+      <w:r>
+        <w:rPr>
+          <w:i/>
+        </w:rPr>
+        <w:t>15</w:t>
+      </w:r>
+      <w:r>
+        <w:rPr/>
+        <w:t>)</w:t>
+      </w:r>
       <w:bookmarkEnd w:id="957"/>
       <w:r>
         <w:rPr/>
+        <w:t xml:space="preserve"> </w:t>
+      </w:r>
+      <w:r>
+        <w:rPr>
+          <w:iCs/>
+          <w:sz w:val="24"/>
+          <w:szCs w:val="24"/>
+        </w:rPr>
+        <w:t xml:space="preserve">is observed: a maximum in </w:t>
+      </w:r>
+      <w:r>
+        <w:rPr>
+          <w:i/>
+          <w:iCs/>
+          <w:sz w:val="24"/>
+          <w:szCs w:val="24"/>
+        </w:rPr>
+        <w:t>S</w:t>
+      </w:r>
+      <w:r>
+        <w:rPr>
+          <w:i/>
+          <w:iCs/>
+          <w:sz w:val="24"/>
+          <w:szCs w:val="24"/>
+          <w:vertAlign w:val="superscript"/>
+        </w:rPr>
+        <w:t>conf</w:t>
+      </w:r>
+      <w:r>
+        <w:rPr>
+          <w:i/>
+          <w:iCs/>
+          <w:sz w:val="24"/>
+          <w:szCs w:val="24"/>
+        </w:rPr>
+        <w:t>(T</w:t>
+      </w:r>
+      <w:r>
+        <w:rPr>
+          <w:i/>
+          <w:iCs/>
+          <w:sz w:val="24"/>
+          <w:szCs w:val="24"/>
+          <w:vertAlign w:val="subscript"/>
+        </w:rPr>
+        <w:t>g</w:t>
+      </w:r>
+      <w:r>
+        <w:rPr>
+          <w:i/>
+          <w:iCs/>
+          <w:sz w:val="24"/>
+          <w:szCs w:val="24"/>
+        </w:rPr>
+        <w:t>)</w:t>
+      </w:r>
+      <w:r>
+        <w:rPr>
+          <w:iCs/>
+          <w:sz w:val="24"/>
+          <w:szCs w:val="24"/>
+        </w:rPr>
+        <w:t xml:space="preserve"> is generally observed as Na and K mix, except at very low (&lt; 0.55) or very high (&gt; 0.95) silicate contents. At high Al concentrations, the variations in entropy with the Na/K ratio are closer to a linear trend, indicating a different MAE </w:t>
+      </w:r>
+      <w:bookmarkStart w:id="959" w:name="__UnoMark__24099_2551971298"/>
+      <w:bookmarkStart w:id="960" w:name="__UnoMark__31488_998215430"/>
+      <w:bookmarkStart w:id="961" w:name="__UnoMark__32762_998215430"/>
+      <w:bookmarkStart w:id="962" w:name="__UnoMark__32584_998215430"/>
+      <w:bookmarkStart w:id="963" w:name="__UnoMark__31310_998215430"/>
+      <w:bookmarkStart w:id="964" w:name="__UnoMark__1293_1826520858"/>
+      <w:bookmarkStart w:id="965" w:name="__UnoMark__33758_998215430"/>
+      <w:bookmarkStart w:id="966" w:name="__UnoMark__33642_998215430"/>
+      <w:bookmarkStart w:id="967" w:name="__UnoMark__24214_2551971298"/>
+      <w:bookmarkStart w:id="968" w:name="__UnoMark__23917_2551971298"/>
+      <w:bookmarkStart w:id="969" w:name="ZOTERO_BREF_bz4dhY0w8cK5"/>
+      <w:bookmarkStart w:id="970" w:name="__UnoMark__29781_998215430"/>
+      <w:bookmarkEnd w:id="970"/>
+      <w:r>
+        <w:rPr>
+          <w:iCs/>
+          <w:sz w:val="24"/>
+          <w:szCs w:val="24"/>
+        </w:rPr>
         <w:t>(</w:t>
       </w:r>
       <w:r>
         <w:rPr>
           <w:i/>
         </w:rPr>
-        <w:t>15</w:t>
+        <w:t>2</w:t>
       </w:r>
       <w:r>
         <w:rPr/>
         <w:t>)</w:t>
       </w:r>
-      <w:bookmarkEnd w:id="956"/>
-      <w:r>
-        <w:rPr/>
-        <w:t xml:space="preserve"> </w:t>
-      </w:r>
-      <w:r>
-        <w:rPr>
-          <w:iCs/>
-          <w:sz w:val="24"/>
-          <w:szCs w:val="24"/>
-        </w:rPr>
-        <w:t xml:space="preserve">is observed: a maximum in </w:t>
-      </w:r>
-      <w:r>
-        <w:rPr>
-          <w:i/>
-          <w:iCs/>
-          <w:sz w:val="24"/>
-          <w:szCs w:val="24"/>
-        </w:rPr>
-        <w:t>S</w:t>
-      </w:r>
-      <w:r>
-        <w:rPr>
-          <w:i/>
-          <w:iCs/>
-          <w:sz w:val="24"/>
-          <w:szCs w:val="24"/>
-          <w:vertAlign w:val="superscript"/>
-        </w:rPr>
-        <w:t>conf</w:t>
-      </w:r>
-      <w:r>
-        <w:rPr>
-          <w:i/>
-          <w:iCs/>
-          <w:sz w:val="24"/>
-          <w:szCs w:val="24"/>
-        </w:rPr>
-        <w:t>(T</w:t>
-      </w:r>
-      <w:r>
-        <w:rPr>
-          <w:i/>
-          <w:iCs/>
-          <w:sz w:val="24"/>
-          <w:szCs w:val="24"/>
-          <w:vertAlign w:val="subscript"/>
-        </w:rPr>
-        <w:t>g</w:t>
-      </w:r>
-      <w:r>
-        <w:rPr>
-          <w:i/>
-          <w:iCs/>
-          <w:sz w:val="24"/>
-          <w:szCs w:val="24"/>
-        </w:rPr>
-        <w:t>)</w:t>
-      </w:r>
-      <w:r>
-        <w:rPr>
-          <w:iCs/>
-          <w:sz w:val="24"/>
-          <w:szCs w:val="24"/>
-        </w:rPr>
-        <w:t xml:space="preserve"> is generally observed as Na and K mix, except at very low (&lt; 0.55) or very high (&gt; 0.95) silicate contents. At high Al concentrations, the variations in entropy with the Na/K ratio are closer to a linear trend, indicating a different MAE </w:t>
-      </w:r>
-      <w:bookmarkStart w:id="958" w:name="ZOTERO_BREF_bz4dhY0w8cK5"/>
-      <w:bookmarkStart w:id="959" w:name="__UnoMark__23917_2551971298"/>
-      <w:bookmarkStart w:id="960" w:name="__UnoMark__24214_2551971298"/>
-      <w:bookmarkStart w:id="961" w:name="__UnoMark__33642_998215430"/>
-      <w:bookmarkStart w:id="962" w:name="__UnoMark__33758_998215430"/>
-      <w:bookmarkStart w:id="963" w:name="__UnoMark__1293_1826520858"/>
-      <w:bookmarkStart w:id="964" w:name="__UnoMark__31310_998215430"/>
-      <w:bookmarkStart w:id="965" w:name="__UnoMark__32584_998215430"/>
-      <w:bookmarkStart w:id="966" w:name="__UnoMark__32762_998215430"/>
-      <w:bookmarkStart w:id="967" w:name="__UnoMark__31488_998215430"/>
-      <w:bookmarkStart w:id="968" w:name="__UnoMark__24099_2551971298"/>
-      <w:bookmarkStart w:id="969" w:name="__UnoMark__29781_998215430"/>
-      <w:bookmarkEnd w:id="969"/>
-      <w:r>
-        <w:rPr>
-          <w:iCs/>
-          <w:sz w:val="24"/>
-          <w:szCs w:val="24"/>
-        </w:rPr>
-        <w:t>(</w:t>
-      </w:r>
-      <w:r>
-        <w:rPr>
-          <w:i/>
-        </w:rPr>
-        <w:t>2</w:t>
-      </w:r>
-      <w:r>
-        <w:rPr/>
-        <w:t>)</w:t>
-      </w:r>
-      <w:bookmarkEnd w:id="958"/>
       <w:bookmarkEnd w:id="959"/>
       <w:bookmarkEnd w:id="960"/>
       <w:bookmarkEnd w:id="961"/>
@@ -14471,6 +14503,7 @@
       <w:bookmarkEnd w:id="966"/>
       <w:bookmarkEnd w:id="967"/>
       <w:bookmarkEnd w:id="968"/>
+      <w:bookmarkEnd w:id="969"/>
       <w:r>
         <w:rPr>
           <w:iCs/>
@@ -14555,14 +14588,14 @@
         <w:rPr/>
         <w:t xml:space="preserve"> For aluminosilicate melts, it allows observing the link between two theories: Adam-Gibbs (AG) and Free Volume (FV). In the FV theory, solid-like and liquid-like molecular cells are distinguished and separated by a critical volume </w:t>
       </w:r>
-      <w:bookmarkStart w:id="970" w:name="__DdeLink__33616_998215430"/>
+      <w:bookmarkStart w:id="971" w:name="__DdeLink__33616_998215430"/>
       <w:r>
         <w:rPr>
           <w:i/>
         </w:rPr>
         <w:t>v</w:t>
       </w:r>
-      <w:bookmarkEnd w:id="970"/>
+      <w:bookmarkEnd w:id="971"/>
       <w:r>
         <w:rPr>
           <w:i/>
@@ -14638,14 +14671,14 @@
         <w:rPr/>
         <w:t xml:space="preserve">embeds some structural information because it depends on </w:t>
       </w:r>
-      <w:bookmarkStart w:id="971" w:name="__DdeLink__33616_9982154301"/>
+      <w:bookmarkStart w:id="972" w:name="__DdeLink__33616_9982154301"/>
       <w:r>
         <w:rPr>
           <w:i/>
         </w:rPr>
         <w:t>v</w:t>
       </w:r>
-      <w:bookmarkEnd w:id="971"/>
+      <w:bookmarkEnd w:id="972"/>
       <w:r>
         <w:rPr>
           <w:i/>
@@ -14662,7 +14695,6 @@
       <w:pPr>
         <w:pStyle w:val="Paragraph"/>
         <w:tabs>
-          <w:tab w:val="clear" w:pos="720"/>
           <w:tab w:val="left" w:pos="8222" w:leader="none"/>
         </w:tabs>
         <w:spacing w:before="0" w:after="0"/>
@@ -14799,7 +14831,6 @@
       <w:pPr>
         <w:pStyle w:val="Paragraph"/>
         <w:tabs>
-          <w:tab w:val="clear" w:pos="720"/>
           <w:tab w:val="left" w:pos="8238" w:leader="none"/>
         </w:tabs>
         <w:spacing w:before="0" w:after="0"/>
@@ -14986,14 +15017,14 @@
         <w:rPr/>
         <w:t xml:space="preserve">, and R the perfect gas constant. Now let’s consider </w:t>
       </w:r>
-      <w:bookmarkStart w:id="972" w:name="__DdeLink__33616_99821543011"/>
+      <w:bookmarkStart w:id="973" w:name="__DdeLink__33616_99821543011"/>
       <w:r>
         <w:rPr>
           <w:i/>
         </w:rPr>
         <w:t>v</w:t>
       </w:r>
-      <w:bookmarkEnd w:id="972"/>
+      <w:bookmarkEnd w:id="973"/>
       <w:r>
         <w:rPr>
           <w:i/>
@@ -15154,210 +15185,210 @@
         <w:rPr/>
         <w:t xml:space="preserve"> is, the higher the interconnection between polyhedral units, thus the higher the 3D network topology </w:t>
       </w:r>
-      <w:bookmarkStart w:id="973" w:name="ZOTERO_BREF_k8YcRWQcYbGhO91Lf1NmX"/>
-      <w:bookmarkStart w:id="974" w:name="__UnoMark__1655_1826520858"/>
+      <w:bookmarkStart w:id="974" w:name="ZOTERO_BREF_k8YcRWQcYbGhO91Lf1NmX"/>
+      <w:bookmarkStart w:id="975" w:name="__UnoMark__1655_1826520858"/>
+      <w:bookmarkEnd w:id="975"/>
+      <w:r>
+        <w:rPr>
+          <w:i/>
+        </w:rPr>
+        <w:t>(19</w:t>
+      </w:r>
+      <w:r>
+        <w:rPr/>
+        <w:t>)</w:t>
+      </w:r>
       <w:bookmarkEnd w:id="974"/>
       <w:r>
         <w:rPr>
           <w:i/>
         </w:rPr>
-        <w:t>(19</w:t>
+        <w:t>.</w:t>
+      </w:r>
+      <w:r>
+        <w:rPr/>
+        <w:t xml:space="preserve"> In detail, this implies that it actually should be possible to develop a free-volume version of the AG theory, as it has been proposed </w:t>
+      </w:r>
+      <w:bookmarkStart w:id="976" w:name="ZOTERO_BREF_ixYaD1sWKWp8EvqzOvtpo"/>
+      <w:bookmarkStart w:id="977" w:name="__UnoMark__1695_1826520858"/>
+      <w:bookmarkEnd w:id="977"/>
+      <w:r>
+        <w:rPr/>
+        <w:t>(</w:t>
+      </w:r>
+      <w:r>
+        <w:rPr>
+          <w:i/>
+        </w:rPr>
+        <w:t>20</w:t>
+      </w:r>
+      <w:r>
+        <w:rPr/>
+        <w:t xml:space="preserve">, </w:t>
+      </w:r>
+      <w:r>
+        <w:rPr>
+          <w:i/>
+        </w:rPr>
+        <w:t>21</w:t>
       </w:r>
       <w:r>
         <w:rPr/>
         <w:t>)</w:t>
       </w:r>
-      <w:bookmarkEnd w:id="973"/>
-      <w:r>
-        <w:rPr>
-          <w:i/>
-        </w:rPr>
-        <w:t>.</w:t>
-      </w:r>
-      <w:r>
-        <w:rPr/>
-        <w:t xml:space="preserve"> In detail, this implies that it actually should be possible to develop a free-volume version of the AG theory, as it has been proposed </w:t>
-      </w:r>
-      <w:bookmarkStart w:id="975" w:name="ZOTERO_BREF_ixYaD1sWKWp8EvqzOvtpo"/>
-      <w:bookmarkStart w:id="976" w:name="__UnoMark__1695_1826520858"/>
       <w:bookmarkEnd w:id="976"/>
       <w:r>
         <w:rPr/>
+        <w:t xml:space="preserve">. More generally, the links between </w:t>
+      </w:r>
+      <w:r>
+        <w:rPr>
+          <w:i/>
+        </w:rPr>
+        <w:t>B</w:t>
+      </w:r>
+      <w:r>
+        <w:rPr>
+          <w:i/>
+          <w:vertAlign w:val="subscript"/>
+        </w:rPr>
+        <w:t>CG</w:t>
+      </w:r>
+      <w:r>
+        <w:rPr>
+          <w:i/>
+        </w:rPr>
+        <w:t>,</w:t>
+      </w:r>
+      <w:r>
+        <w:rPr/>
+        <w:t xml:space="preserve"> </w:t>
+      </w:r>
+      <w:r>
+        <w:rPr>
+          <w:i/>
+          <w:iCs/>
+        </w:rPr>
+        <w:t>B</w:t>
+      </w:r>
+      <w:r>
+        <w:rPr>
+          <w:i/>
+          <w:iCs/>
+          <w:vertAlign w:val="subscript"/>
+        </w:rPr>
+        <w:t>e</w:t>
+      </w:r>
+      <w:r>
+        <w:rPr>
+          <w:i/>
+          <w:iCs/>
+        </w:rPr>
+        <w:t>/S</w:t>
+      </w:r>
+      <w:r>
+        <w:rPr>
+          <w:i/>
+          <w:iCs/>
+          <w:vertAlign w:val="superscript"/>
+        </w:rPr>
+        <w:t>conf</w:t>
+      </w:r>
+      <w:r>
+        <w:rPr>
+          <w:i/>
+          <w:iCs/>
+        </w:rPr>
+        <w:t>(T</w:t>
+      </w:r>
+      <w:r>
+        <w:rPr>
+          <w:i/>
+          <w:iCs/>
+          <w:vertAlign w:val="subscript"/>
+        </w:rPr>
+        <w:t>g</w:t>
+      </w:r>
+      <w:r>
+        <w:rPr>
+          <w:i/>
+          <w:iCs/>
+        </w:rPr>
+        <w:t>)</w:t>
+      </w:r>
+      <w:r>
+        <w:rPr/>
+        <w:t xml:space="preserve"> and</w:t>
+      </w:r>
+      <w:r>
+        <w:rPr>
+          <w:i/>
+        </w:rPr>
+        <w:t xml:space="preserve"> R</w:t>
+      </w:r>
+      <w:r>
+        <w:rPr>
+          <w:i/>
+          <w:vertAlign w:val="subscript"/>
+        </w:rPr>
+        <w:t>Raman</w:t>
+      </w:r>
+      <w:r>
+        <w:rPr/>
+        <w:t xml:space="preserve"> support the hypothesis that melt viscous flow occurs when a critical molecular lengthscale is reached. This lengthscale can be determined from Raman spectra (Fig. 5E,F) and strongly influences the glass transition temperature </w:t>
+      </w:r>
+      <w:r>
+        <w:rPr>
+          <w:i/>
+        </w:rPr>
+        <w:t>T</w:t>
+      </w:r>
+      <w:r>
+        <w:rPr>
+          <w:i/>
+          <w:vertAlign w:val="subscript"/>
+        </w:rPr>
+        <w:t>g</w:t>
+      </w:r>
+      <w:r>
+        <w:rPr/>
+        <w:t xml:space="preserve"> (Fig. 5B). In detail, entropic effects (like the excess of entropy resulting from the MAE) also affect </w:t>
+      </w:r>
+      <w:r>
+        <w:rPr>
+          <w:i/>
+        </w:rPr>
+        <w:t>T</w:t>
+      </w:r>
+      <w:r>
+        <w:rPr>
+          <w:i/>
+          <w:vertAlign w:val="subscript"/>
+        </w:rPr>
+        <w:t>g</w:t>
+      </w:r>
+      <w:r>
+        <w:rPr/>
+        <w:t xml:space="preserve">  </w:t>
+      </w:r>
+      <w:bookmarkStart w:id="978" w:name="ZOTERO_BREF_n40T7dCGCMLIEK8nkVG7i"/>
+      <w:bookmarkStart w:id="979" w:name="__UnoMark__1727_1826520858"/>
+      <w:bookmarkEnd w:id="979"/>
+      <w:r>
+        <w:rPr/>
         <w:t>(</w:t>
       </w:r>
       <w:r>
         <w:rPr>
           <w:i/>
         </w:rPr>
-        <w:t>20</w:t>
-      </w:r>
-      <w:r>
-        <w:rPr/>
-        <w:t xml:space="preserve">, </w:t>
-      </w:r>
-      <w:r>
-        <w:rPr>
-          <w:i/>
-        </w:rPr>
-        <w:t>21</w:t>
-      </w:r>
-      <w:r>
-        <w:rPr/>
-        <w:t>)</w:t>
-      </w:r>
-      <w:bookmarkEnd w:id="975"/>
-      <w:r>
-        <w:rPr/>
-        <w:t xml:space="preserve">. More generally, the links between </w:t>
-      </w:r>
-      <w:r>
-        <w:rPr>
-          <w:i/>
-        </w:rPr>
-        <w:t>B</w:t>
-      </w:r>
-      <w:r>
-        <w:rPr>
-          <w:i/>
-          <w:vertAlign w:val="subscript"/>
-        </w:rPr>
-        <w:t>CG</w:t>
-      </w:r>
-      <w:r>
-        <w:rPr>
-          <w:i/>
-        </w:rPr>
-        <w:t>,</w:t>
-      </w:r>
-      <w:r>
-        <w:rPr/>
-        <w:t xml:space="preserve"> </w:t>
-      </w:r>
-      <w:r>
-        <w:rPr>
-          <w:i/>
-          <w:iCs/>
-        </w:rPr>
-        <w:t>B</w:t>
-      </w:r>
-      <w:r>
-        <w:rPr>
-          <w:i/>
-          <w:iCs/>
-          <w:vertAlign w:val="subscript"/>
-        </w:rPr>
-        <w:t>e</w:t>
-      </w:r>
-      <w:r>
-        <w:rPr>
-          <w:i/>
-          <w:iCs/>
-        </w:rPr>
-        <w:t>/S</w:t>
-      </w:r>
-      <w:r>
-        <w:rPr>
-          <w:i/>
-          <w:iCs/>
-          <w:vertAlign w:val="superscript"/>
-        </w:rPr>
-        <w:t>conf</w:t>
-      </w:r>
-      <w:r>
-        <w:rPr>
-          <w:i/>
-          <w:iCs/>
-        </w:rPr>
-        <w:t>(T</w:t>
-      </w:r>
-      <w:r>
-        <w:rPr>
-          <w:i/>
-          <w:iCs/>
-          <w:vertAlign w:val="subscript"/>
-        </w:rPr>
-        <w:t>g</w:t>
-      </w:r>
-      <w:r>
-        <w:rPr>
-          <w:i/>
-          <w:iCs/>
-        </w:rPr>
-        <w:t>)</w:t>
-      </w:r>
-      <w:r>
-        <w:rPr/>
-        <w:t xml:space="preserve"> and</w:t>
-      </w:r>
-      <w:r>
-        <w:rPr>
-          <w:i/>
-        </w:rPr>
-        <w:t xml:space="preserve"> R</w:t>
-      </w:r>
-      <w:r>
-        <w:rPr>
-          <w:i/>
-          <w:vertAlign w:val="subscript"/>
-        </w:rPr>
-        <w:t>Raman</w:t>
-      </w:r>
-      <w:r>
-        <w:rPr/>
-        <w:t xml:space="preserve"> support the hypothesis that melt viscous flow occurs when a critical molecular lengthscale is reached. This lengthscale can be determined from Raman spectra (Fig. 5E,F) and strongly influences the glass transition temperature </w:t>
-      </w:r>
-      <w:r>
-        <w:rPr>
-          <w:i/>
-        </w:rPr>
-        <w:t>T</w:t>
-      </w:r>
-      <w:r>
-        <w:rPr>
-          <w:i/>
-          <w:vertAlign w:val="subscript"/>
-        </w:rPr>
-        <w:t>g</w:t>
-      </w:r>
-      <w:r>
-        <w:rPr/>
-        <w:t xml:space="preserve"> (Fig. 5B). In detail, entropic effects (like the excess of entropy resulting from the MAE) also affect </w:t>
-      </w:r>
-      <w:r>
-        <w:rPr>
-          <w:i/>
-        </w:rPr>
-        <w:t>T</w:t>
-      </w:r>
-      <w:r>
-        <w:rPr>
-          <w:i/>
-          <w:vertAlign w:val="subscript"/>
-        </w:rPr>
-        <w:t>g</w:t>
-      </w:r>
-      <w:r>
-        <w:rPr/>
-        <w:t xml:space="preserve">  </w:t>
-      </w:r>
-      <w:bookmarkStart w:id="977" w:name="ZOTERO_BREF_n40T7dCGCMLIEK8nkVG7i"/>
-      <w:bookmarkStart w:id="978" w:name="__UnoMark__1727_1826520858"/>
+        <w:t>18</w:t>
+      </w:r>
+      <w:r>
+        <w:rPr/>
+        <w:t xml:space="preserve"> and references cited therein)</w:t>
+      </w:r>
       <w:bookmarkEnd w:id="978"/>
-      <w:r>
-        <w:rPr/>
-        <w:t>(</w:t>
-      </w:r>
-      <w:r>
-        <w:rPr>
-          <w:i/>
-        </w:rPr>
-        <w:t>18</w:t>
-      </w:r>
-      <w:r>
-        <w:rPr/>
-        <w:t xml:space="preserve"> and references cited therein)</w:t>
-      </w:r>
-      <w:bookmarkEnd w:id="977"/>
       <w:r>
         <w:rPr/>
         <w:t xml:space="preserve"> but their influence remains limited compared to that of the polyhedral network topology (Fig. 5B). On the other hand, such entropic effects strongly control the rate at which supercooled melt viscosity changes as a function of T, or in other terms, the melt fragility </w:t>
@@ -15529,120 +15560,120 @@
         <w:rPr/>
         <w:t xml:space="preserve">  </w:t>
       </w:r>
-      <w:bookmarkStart w:id="979" w:name="ZOTERO_BREF_i0wdParI7o0qhwPDDvfXI"/>
-      <w:bookmarkStart w:id="980" w:name="__UnoMark__1759_1826520858"/>
+      <w:bookmarkStart w:id="980" w:name="ZOTERO_BREF_i0wdParI7o0qhwPDDvfXI"/>
+      <w:bookmarkStart w:id="981" w:name="__UnoMark__1759_1826520858"/>
+      <w:bookmarkEnd w:id="981"/>
+      <w:r>
+        <w:rPr/>
+        <w:t>(</w:t>
+      </w:r>
+      <w:r>
+        <w:rPr>
+          <w:i/>
+        </w:rPr>
+        <w:t>22</w:t>
+      </w:r>
+      <w:r>
+        <w:rPr/>
+        <w:t>)</w:t>
+      </w:r>
       <w:bookmarkEnd w:id="980"/>
       <w:r>
         <w:rPr/>
+        <w:t>. The nature of such heterogeneities is expected to change largely with melt composition, as we can recognize different cases for network organization as described by the Random Network for simple AX</w:t>
+      </w:r>
+      <w:r>
+        <w:rPr>
+          <w:vertAlign w:val="subscript"/>
+        </w:rPr>
+        <w:t>2</w:t>
+      </w:r>
+      <w:r>
+        <w:rPr/>
+        <w:t xml:space="preserve"> glasses like SiO</w:t>
+      </w:r>
+      <w:r>
+        <w:rPr>
+          <w:vertAlign w:val="subscript"/>
+        </w:rPr>
+        <w:t>2</w:t>
+      </w:r>
+      <w:r>
+        <w:rPr/>
+        <w:t xml:space="preserve"> </w:t>
+      </w:r>
+      <w:bookmarkStart w:id="982" w:name="ZOTERO_BREF_YI48iyGHP0pT2g6bM9JcJ"/>
+      <w:bookmarkStart w:id="983" w:name="__UnoMark__1791_1826520858"/>
+      <w:bookmarkEnd w:id="983"/>
+      <w:r>
+        <w:rPr/>
         <w:t>(</w:t>
       </w:r>
       <w:r>
         <w:rPr>
           <w:i/>
         </w:rPr>
-        <w:t>22</w:t>
+        <w:t>23</w:t>
       </w:r>
       <w:r>
         <w:rPr/>
         <w:t>)</w:t>
       </w:r>
-      <w:bookmarkEnd w:id="979"/>
-      <w:r>
-        <w:rPr/>
-        <w:t>. The nature of such heterogeneities is expected to change largely with melt composition, as we can recognize different cases for network organization as described by the Random Network for simple AX</w:t>
-      </w:r>
-      <w:r>
-        <w:rPr>
-          <w:vertAlign w:val="subscript"/>
+      <w:bookmarkEnd w:id="982"/>
+      <w:r>
+        <w:rPr/>
+        <w:t xml:space="preserve">, the Modified Random Network for silicate liquids </w:t>
+      </w:r>
+      <w:bookmarkStart w:id="984" w:name="ZOTERO_BREF_NaW5z3DlzzF4"/>
+      <w:bookmarkStart w:id="985" w:name="__UnoMark__1823_1826520858"/>
+      <w:bookmarkEnd w:id="985"/>
+      <w:r>
+        <w:rPr/>
+        <w:t>(</w:t>
+      </w:r>
+      <w:r>
+        <w:rPr>
+          <w:i/>
+        </w:rPr>
+        <w:t>24</w:t>
+      </w:r>
+      <w:r>
+        <w:rPr/>
+        <w:t>)</w:t>
+      </w:r>
+      <w:bookmarkEnd w:id="984"/>
+      <w:r>
+        <w:rPr/>
+        <w:t xml:space="preserve"> and the Continuous Compensated Random Network </w:t>
+      </w:r>
+      <w:bookmarkStart w:id="986" w:name="ZOTERO_BREF_7HUo3POt6jhK"/>
+      <w:bookmarkStart w:id="987" w:name="__UnoMark__1863_1826520858"/>
+      <w:bookmarkEnd w:id="987"/>
+      <w:r>
+        <w:rPr/>
+        <w:t>(</w:t>
+      </w:r>
+      <w:r>
+        <w:rPr>
+          <w:i/>
+        </w:rPr>
+        <w:t>25</w:t>
+      </w:r>
+      <w:r>
+        <w:rPr/>
+        <w:t xml:space="preserve">, </w:t>
+      </w:r>
+      <w:r>
+        <w:rPr>
+          <w:i/>
         </w:rPr>
         <w:t>2</w:t>
       </w:r>
       <w:r>
         <w:rPr/>
-        <w:t xml:space="preserve"> glasses like SiO</w:t>
-      </w:r>
-      <w:r>
-        <w:rPr>
-          <w:vertAlign w:val="subscript"/>
-        </w:rPr>
-        <w:t>2</w:t>
-      </w:r>
-      <w:r>
-        <w:rPr/>
-        <w:t xml:space="preserve"> </w:t>
-      </w:r>
-      <w:bookmarkStart w:id="981" w:name="ZOTERO_BREF_YI48iyGHP0pT2g6bM9JcJ"/>
-      <w:bookmarkStart w:id="982" w:name="__UnoMark__1791_1826520858"/>
-      <w:bookmarkEnd w:id="982"/>
-      <w:r>
-        <w:rPr/>
-        <w:t>(</w:t>
-      </w:r>
-      <w:r>
-        <w:rPr>
-          <w:i/>
-        </w:rPr>
-        <w:t>23</w:t>
-      </w:r>
-      <w:r>
-        <w:rPr/>
         <w:t>)</w:t>
       </w:r>
-      <w:bookmarkEnd w:id="981"/>
-      <w:r>
-        <w:rPr/>
-        <w:t xml:space="preserve">, the Modified Random Network for silicate liquids </w:t>
-      </w:r>
-      <w:bookmarkStart w:id="983" w:name="ZOTERO_BREF_NaW5z3DlzzF4"/>
-      <w:bookmarkStart w:id="984" w:name="__UnoMark__1823_1826520858"/>
-      <w:bookmarkEnd w:id="984"/>
-      <w:r>
-        <w:rPr/>
-        <w:t>(</w:t>
-      </w:r>
-      <w:r>
-        <w:rPr>
-          <w:i/>
-        </w:rPr>
-        <w:t>24</w:t>
-      </w:r>
-      <w:r>
-        <w:rPr/>
-        <w:t>)</w:t>
-      </w:r>
-      <w:bookmarkEnd w:id="983"/>
-      <w:r>
-        <w:rPr/>
-        <w:t xml:space="preserve"> and the Continuous Compensated Random Network </w:t>
-      </w:r>
-      <w:bookmarkStart w:id="985" w:name="ZOTERO_BREF_7HUo3POt6jhK"/>
-      <w:bookmarkStart w:id="986" w:name="__UnoMark__1863_1826520858"/>
       <w:bookmarkEnd w:id="986"/>
-      <w:r>
-        <w:rPr/>
-        <w:t>(</w:t>
-      </w:r>
-      <w:r>
-        <w:rPr>
-          <w:i/>
-        </w:rPr>
-        <w:t>25</w:t>
-      </w:r>
-      <w:r>
-        <w:rPr/>
-        <w:t xml:space="preserve">, </w:t>
-      </w:r>
-      <w:r>
-        <w:rPr>
-          <w:i/>
-        </w:rPr>
-        <w:t>2</w:t>
-      </w:r>
-      <w:r>
-        <w:rPr/>
-        <w:t>)</w:t>
-      </w:r>
-      <w:bookmarkEnd w:id="985"/>
       <w:r>
         <w:rPr/>
         <w:t xml:space="preserve"> for aluminum-rich aluminosilicates, each one presenting distinct and different extent of heterogeneities at medium and long range order with various associated cationic mixing within such heterogeneities that drive large and complex changes in glass configurational entropy (Supplementary Text) and hence viscosity (Fig. 2A). </w:t>
@@ -15656,9 +15687,9 @@
         <w:pStyle w:val="Bibliography1"/>
         <w:rPr/>
       </w:pPr>
-      <w:bookmarkStart w:id="987" w:name="ZOTERO_BREF_Wi1sjCIqUXhm"/>
-      <w:bookmarkStart w:id="988" w:name="__UnoMark__18715_4168236645"/>
-      <w:bookmarkEnd w:id="988"/>
+      <w:bookmarkStart w:id="988" w:name="ZOTERO_BREF_Wi1sjCIqUXhm"/>
+      <w:bookmarkStart w:id="989" w:name="__UnoMark__18715_4168236645"/>
+      <w:bookmarkEnd w:id="989"/>
       <w:r>
         <w:rPr/>
         <w:t xml:space="preserve">1. </w:t>
@@ -16915,11 +16946,11 @@
         <w:rPr/>
         <w:t>, 385–394 (1990).</w:t>
       </w:r>
-      <w:bookmarkStart w:id="989" w:name="__UnoMark__29587_2551971298"/>
       <w:bookmarkStart w:id="990" w:name="__UnoMark__18836_4168236645"/>
-      <w:bookmarkEnd w:id="987"/>
-      <w:bookmarkEnd w:id="989"/>
+      <w:bookmarkStart w:id="991" w:name="__UnoMark__29587_2551971298"/>
+      <w:bookmarkEnd w:id="988"/>
       <w:bookmarkEnd w:id="990"/>
+      <w:bookmarkEnd w:id="991"/>
     </w:p>
     <w:p>
       <w:pPr>
@@ -16980,7 +17011,7 @@
                     </pic:cNvPicPr>
                   </pic:nvPicPr>
                   <pic:blipFill>
-                    <a:blip r:embed="rId4"/>
+                    <a:blip r:embed="rId5"/>
                     <a:stretch>
                       <a:fillRect/>
                     </a:stretch>
@@ -17079,7 +17110,7 @@
                     </pic:cNvPicPr>
                   </pic:nvPicPr>
                   <pic:blipFill>
-                    <a:blip r:embed="rId5"/>
+                    <a:blip r:embed="rId6"/>
                     <a:stretch>
                       <a:fillRect/>
                     </a:stretch>
@@ -17170,7 +17201,7 @@
                     </pic:cNvPicPr>
                   </pic:nvPicPr>
                   <pic:blipFill>
-                    <a:blip r:embed="rId6"/>
+                    <a:blip r:embed="rId7"/>
                     <a:stretch>
                       <a:fillRect/>
                     </a:stretch>
@@ -17351,7 +17382,7 @@
                     </pic:cNvPicPr>
                   </pic:nvPicPr>
                   <pic:blipFill>
-                    <a:blip r:embed="rId7"/>
+                    <a:blip r:embed="rId8"/>
                     <a:stretch>
                       <a:fillRect/>
                     </a:stretch>
@@ -17423,30 +17454,30 @@
         </w:rPr>
         <w:t xml:space="preserve"> </w:t>
       </w:r>
-      <w:bookmarkStart w:id="991" w:name="__UnoMark__29471_2551971298"/>
-      <w:bookmarkStart w:id="992" w:name="__UnoMark__21459_2551971298"/>
-      <w:bookmarkStart w:id="993" w:name="__UnoMark__22500_2551971298"/>
-      <w:bookmarkStart w:id="994" w:name="__UnoMark__23126_2551971298"/>
-      <w:bookmarkStart w:id="995" w:name="ZOTERO_BREF_JCXmip9xwEX5gKrboPV60"/>
-      <w:bookmarkStart w:id="996" w:name="__UnoMark__18374_998215430"/>
-      <w:bookmarkStart w:id="997" w:name="__UnoMark__21256_2551971298"/>
-      <w:bookmarkStart w:id="998" w:name="__UnoMark__23332_2551971298"/>
-      <w:bookmarkStart w:id="999" w:name="__UnoMark__21866_2551971298"/>
-      <w:bookmarkStart w:id="1000" w:name="__UnoMark__11238_2187724418"/>
-      <w:bookmarkStart w:id="1001" w:name="__UnoMark__23538_2551971298"/>
+      <w:bookmarkStart w:id="992" w:name="__UnoMark__18146_998215430"/>
+      <w:bookmarkStart w:id="993" w:name="__UnoMark__11469_2187724418"/>
+      <w:bookmarkStart w:id="994" w:name="__UnoMark__18716_4168236645"/>
+      <w:bookmarkStart w:id="995" w:name="__UnoMark__22920_2551971298"/>
+      <w:bookmarkStart w:id="996" w:name="__UnoMark__22706_2551971298"/>
+      <w:bookmarkStart w:id="997" w:name="__UnoMark__23744_2551971298"/>
+      <w:bookmarkStart w:id="998" w:name="__UnoMark__22286_2551971298"/>
+      <w:bookmarkStart w:id="999" w:name="__UnoMark__22080_2551971298"/>
+      <w:bookmarkStart w:id="1000" w:name="__UnoMark__21662_2551971298"/>
+      <w:bookmarkStart w:id="1001" w:name="__UnoMark__29311_2551971298"/>
       <w:bookmarkStart w:id="1002" w:name="__UnoMark__21053_2551971298"/>
-      <w:bookmarkStart w:id="1003" w:name="__UnoMark__29311_2551971298"/>
-      <w:bookmarkStart w:id="1004" w:name="__UnoMark__21662_2551971298"/>
-      <w:bookmarkStart w:id="1005" w:name="__UnoMark__22080_2551971298"/>
-      <w:bookmarkStart w:id="1006" w:name="__UnoMark__22286_2551971298"/>
-      <w:bookmarkStart w:id="1007" w:name="__UnoMark__23744_2551971298"/>
-      <w:bookmarkStart w:id="1008" w:name="__UnoMark__22706_2551971298"/>
-      <w:bookmarkStart w:id="1009" w:name="__UnoMark__22920_2551971298"/>
-      <w:bookmarkStart w:id="1010" w:name="__UnoMark__18716_4168236645"/>
-      <w:bookmarkStart w:id="1011" w:name="__UnoMark__11469_2187724418"/>
-      <w:bookmarkStart w:id="1012" w:name="__UnoMark__18146_998215430"/>
-      <w:bookmarkStart w:id="1013" w:name="__UnoMark__10502_2187724418"/>
-      <w:bookmarkEnd w:id="1013"/>
+      <w:bookmarkStart w:id="1003" w:name="__UnoMark__23538_2551971298"/>
+      <w:bookmarkStart w:id="1004" w:name="__UnoMark__11238_2187724418"/>
+      <w:bookmarkStart w:id="1005" w:name="__UnoMark__21866_2551971298"/>
+      <w:bookmarkStart w:id="1006" w:name="__UnoMark__23332_2551971298"/>
+      <w:bookmarkStart w:id="1007" w:name="__UnoMark__21256_2551971298"/>
+      <w:bookmarkStart w:id="1008" w:name="__UnoMark__18374_998215430"/>
+      <w:bookmarkStart w:id="1009" w:name="ZOTERO_BREF_JCXmip9xwEX5gKrboPV60"/>
+      <w:bookmarkStart w:id="1010" w:name="__UnoMark__23126_2551971298"/>
+      <w:bookmarkStart w:id="1011" w:name="__UnoMark__22500_2551971298"/>
+      <w:bookmarkStart w:id="1012" w:name="__UnoMark__21459_2551971298"/>
+      <w:bookmarkStart w:id="1013" w:name="__UnoMark__29471_2551971298"/>
+      <w:bookmarkStart w:id="1014" w:name="__UnoMark__10502_2187724418"/>
+      <w:bookmarkEnd w:id="1014"/>
       <w:r>
         <w:rPr>
           <w:b w:val="false"/>
@@ -17542,7 +17573,6 @@
         </w:rPr>
         <w:t>)</w:t>
       </w:r>
-      <w:bookmarkEnd w:id="991"/>
       <w:bookmarkEnd w:id="992"/>
       <w:bookmarkEnd w:id="993"/>
       <w:bookmarkEnd w:id="994"/>
@@ -17564,6 +17594,7 @@
       <w:bookmarkEnd w:id="1010"/>
       <w:bookmarkEnd w:id="1011"/>
       <w:bookmarkEnd w:id="1012"/>
+      <w:bookmarkEnd w:id="1013"/>
       <w:r>
         <w:rPr>
           <w:lang w:val="en-GB"/>
@@ -17627,7 +17658,7 @@
                     </pic:cNvPicPr>
                   </pic:nvPicPr>
                   <pic:blipFill>
-                    <a:blip r:embed="rId8"/>
+                    <a:blip r:embed="rId9"/>
                     <a:stretch>
                       <a:fillRect/>
                     </a:stretch>
@@ -17791,30 +17822,30 @@
         </w:rPr>
         <w:t xml:space="preserve"> dataset. The back dotted line is the relationship observed by </w:t>
       </w:r>
-      <w:bookmarkStart w:id="1014" w:name="__UnoMark__23745_2551971298"/>
-      <w:bookmarkStart w:id="1015" w:name="__UnoMark__23127_2551971298"/>
-      <w:bookmarkStart w:id="1016" w:name="ZOTERO_BREF_WMegPio6VBBMeIO3pGBh8"/>
-      <w:bookmarkStart w:id="1017" w:name="__UnoMark__21054_2551971298"/>
-      <w:bookmarkStart w:id="1018" w:name="__UnoMark__22921_2551971298"/>
-      <w:bookmarkStart w:id="1019" w:name="__UnoMark__22287_2551971298"/>
-      <w:bookmarkStart w:id="1020" w:name="__UnoMark__11470_2187724418"/>
-      <w:bookmarkStart w:id="1021" w:name="__UnoMark__23539_2551971298"/>
-      <w:bookmarkStart w:id="1022" w:name="__UnoMark__18375_998215430"/>
-      <w:bookmarkStart w:id="1023" w:name="__UnoMark__22707_2551971298"/>
-      <w:bookmarkStart w:id="1024" w:name="__UnoMark__18147_998215430"/>
+      <w:bookmarkStart w:id="1015" w:name="__UnoMark__11239_2187724418"/>
+      <w:bookmarkStart w:id="1016" w:name="__UnoMark__21867_2551971298"/>
+      <w:bookmarkStart w:id="1017" w:name="__UnoMark__18717_4168236645"/>
+      <w:bookmarkStart w:id="1018" w:name="__UnoMark__21257_2551971298"/>
+      <w:bookmarkStart w:id="1019" w:name="__UnoMark__21663_2551971298"/>
+      <w:bookmarkStart w:id="1020" w:name="__UnoMark__29472_2551971298"/>
+      <w:bookmarkStart w:id="1021" w:name="__UnoMark__23333_2551971298"/>
+      <w:bookmarkStart w:id="1022" w:name="__UnoMark__22081_2551971298"/>
+      <w:bookmarkStart w:id="1023" w:name="__UnoMark__22501_2551971298"/>
+      <w:bookmarkStart w:id="1024" w:name="__UnoMark__29312_2551971298"/>
       <w:bookmarkStart w:id="1025" w:name="__UnoMark__21460_2551971298"/>
-      <w:bookmarkStart w:id="1026" w:name="__UnoMark__29312_2551971298"/>
-      <w:bookmarkStart w:id="1027" w:name="__UnoMark__22501_2551971298"/>
-      <w:bookmarkStart w:id="1028" w:name="__UnoMark__22081_2551971298"/>
-      <w:bookmarkStart w:id="1029" w:name="__UnoMark__23333_2551971298"/>
-      <w:bookmarkStart w:id="1030" w:name="__UnoMark__29472_2551971298"/>
-      <w:bookmarkStart w:id="1031" w:name="__UnoMark__21663_2551971298"/>
-      <w:bookmarkStart w:id="1032" w:name="__UnoMark__21257_2551971298"/>
-      <w:bookmarkStart w:id="1033" w:name="__UnoMark__18717_4168236645"/>
-      <w:bookmarkStart w:id="1034" w:name="__UnoMark__21867_2551971298"/>
-      <w:bookmarkStart w:id="1035" w:name="__UnoMark__11239_2187724418"/>
-      <w:bookmarkStart w:id="1036" w:name="__UnoMark__10538_2187724418"/>
-      <w:bookmarkEnd w:id="1036"/>
+      <w:bookmarkStart w:id="1026" w:name="__UnoMark__18147_998215430"/>
+      <w:bookmarkStart w:id="1027" w:name="__UnoMark__22707_2551971298"/>
+      <w:bookmarkStart w:id="1028" w:name="__UnoMark__18375_998215430"/>
+      <w:bookmarkStart w:id="1029" w:name="__UnoMark__23539_2551971298"/>
+      <w:bookmarkStart w:id="1030" w:name="__UnoMark__11470_2187724418"/>
+      <w:bookmarkStart w:id="1031" w:name="__UnoMark__22287_2551971298"/>
+      <w:bookmarkStart w:id="1032" w:name="__UnoMark__22921_2551971298"/>
+      <w:bookmarkStart w:id="1033" w:name="__UnoMark__21054_2551971298"/>
+      <w:bookmarkStart w:id="1034" w:name="ZOTERO_BREF_WMegPio6VBBMeIO3pGBh8"/>
+      <w:bookmarkStart w:id="1035" w:name="__UnoMark__23127_2551971298"/>
+      <w:bookmarkStart w:id="1036" w:name="__UnoMark__23745_2551971298"/>
+      <w:bookmarkStart w:id="1037" w:name="__UnoMark__10538_2187724418"/>
+      <w:bookmarkEnd w:id="1037"/>
       <w:r>
         <w:rPr>
           <w:b w:val="false"/>
@@ -17856,7 +17887,6 @@
         </w:rPr>
         <w:t>)</w:t>
       </w:r>
-      <w:bookmarkEnd w:id="1014"/>
       <w:bookmarkEnd w:id="1015"/>
       <w:bookmarkEnd w:id="1016"/>
       <w:bookmarkEnd w:id="1017"/>
@@ -17878,6 +17908,7 @@
       <w:bookmarkEnd w:id="1033"/>
       <w:bookmarkEnd w:id="1034"/>
       <w:bookmarkEnd w:id="1035"/>
+      <w:bookmarkEnd w:id="1036"/>
       <w:r>
         <w:rPr>
           <w:lang w:val="en-GB"/>
@@ -18067,7 +18098,7 @@
                     </pic:cNvPicPr>
                   </pic:nvPicPr>
                   <pic:blipFill>
-                    <a:blip r:embed="rId9"/>
+                    <a:blip r:embed="rId10"/>
                     <a:stretch>
                       <a:fillRect/>
                     </a:stretch>
@@ -18137,7 +18168,7 @@
                     </pic:cNvPicPr>
                   </pic:nvPicPr>
                   <pic:blipFill>
-                    <a:blip r:embed="rId10"/>
+                    <a:blip r:embed="rId11"/>
                     <a:stretch>
                       <a:fillRect/>
                     </a:stretch>
@@ -18213,13 +18244,14 @@
         <w:tblW w:w="8164" w:type="dxa"/>
         <w:jc w:val="left"/>
         <w:tblInd w:w="-12" w:type="dxa"/>
+        <w:tblBorders/>
         <w:tblCellMar>
           <w:top w:w="0" w:type="dxa"/>
           <w:left w:w="138" w:type="dxa"/>
           <w:bottom w:w="0" w:type="dxa"/>
           <w:right w:w="108" w:type="dxa"/>
         </w:tblCellMar>
-        <w:tblLook w:val="04a0" w:noVBand="1" w:noHBand="0" w:lastColumn="0" w:firstColumn="1" w:lastRow="0" w:firstRow="1"/>
+        <w:tblLook w:noVBand="1" w:val="04a0" w:noHBand="0" w:lastColumn="0" w:firstColumn="1" w:lastRow="0" w:firstRow="1"/>
       </w:tblPr>
       <w:tblGrid>
         <w:gridCol w:w="1249"/>
@@ -21213,13 +21245,14 @@
         <w:tblW w:w="8748" w:type="dxa"/>
         <w:jc w:val="left"/>
         <w:tblInd w:w="-27" w:type="dxa"/>
+        <w:tblBorders/>
         <w:tblCellMar>
           <w:top w:w="0" w:type="dxa"/>
           <w:left w:w="138" w:type="dxa"/>
           <w:bottom w:w="0" w:type="dxa"/>
           <w:right w:w="108" w:type="dxa"/>
         </w:tblCellMar>
-        <w:tblLook w:val="04a0" w:noVBand="1" w:noHBand="0" w:lastColumn="0" w:firstColumn="1" w:lastRow="0" w:firstRow="1"/>
+        <w:tblLook w:noVBand="1" w:val="04a0" w:noHBand="0" w:lastColumn="0" w:firstColumn="1" w:lastRow="0" w:firstRow="1"/>
       </w:tblPr>
       <w:tblGrid>
         <w:gridCol w:w="817"/>
@@ -21227,11 +21260,11 @@
         <w:gridCol w:w="717"/>
         <w:gridCol w:w="1019"/>
         <w:gridCol w:w="720"/>
-        <w:gridCol w:w="1019"/>
+        <w:gridCol w:w="1020"/>
         <w:gridCol w:w="717"/>
         <w:gridCol w:w="1008"/>
         <w:gridCol w:w="717"/>
-        <w:gridCol w:w="996"/>
+        <w:gridCol w:w="995"/>
       </w:tblGrid>
       <w:tr>
         <w:trPr/>
@@ -21372,7 +21405,7 @@
         </w:tc>
         <w:tc>
           <w:tcPr>
-            <w:tcW w:w="1019" w:type="dxa"/>
+            <w:tcW w:w="1020" w:type="dxa"/>
             <w:tcBorders/>
             <w:shd w:fill="auto" w:val="clear"/>
           </w:tcPr>
@@ -21480,7 +21513,7 @@
         </w:tc>
         <w:tc>
           <w:tcPr>
-            <w:tcW w:w="996" w:type="dxa"/>
+            <w:tcW w:w="995" w:type="dxa"/>
             <w:tcBorders/>
             <w:shd w:fill="auto" w:val="clear"/>
           </w:tcPr>
@@ -21640,7 +21673,7 @@
         </w:tc>
         <w:tc>
           <w:tcPr>
-            <w:tcW w:w="1019" w:type="dxa"/>
+            <w:tcW w:w="1020" w:type="dxa"/>
             <w:tcBorders/>
             <w:shd w:fill="auto" w:val="clear"/>
           </w:tcPr>
@@ -21744,7 +21777,7 @@
         </w:tc>
         <w:tc>
           <w:tcPr>
-            <w:tcW w:w="996" w:type="dxa"/>
+            <w:tcW w:w="995" w:type="dxa"/>
             <w:tcBorders/>
             <w:shd w:fill="auto" w:val="clear"/>
           </w:tcPr>
@@ -21903,7 +21936,7 @@
         </w:tc>
         <w:tc>
           <w:tcPr>
-            <w:tcW w:w="1019" w:type="dxa"/>
+            <w:tcW w:w="1020" w:type="dxa"/>
             <w:tcBorders/>
             <w:shd w:fill="auto" w:val="clear"/>
           </w:tcPr>
@@ -22007,7 +22040,7 @@
         </w:tc>
         <w:tc>
           <w:tcPr>
-            <w:tcW w:w="996" w:type="dxa"/>
+            <w:tcW w:w="995" w:type="dxa"/>
             <w:tcBorders/>
             <w:shd w:fill="auto" w:val="clear"/>
           </w:tcPr>
@@ -22166,7 +22199,7 @@
         </w:tc>
         <w:tc>
           <w:tcPr>
-            <w:tcW w:w="1019" w:type="dxa"/>
+            <w:tcW w:w="1020" w:type="dxa"/>
             <w:tcBorders/>
             <w:shd w:fill="auto" w:val="clear"/>
           </w:tcPr>
@@ -22270,7 +22303,7 @@
         </w:tc>
         <w:tc>
           <w:tcPr>
-            <w:tcW w:w="996" w:type="dxa"/>
+            <w:tcW w:w="995" w:type="dxa"/>
             <w:tcBorders/>
             <w:shd w:fill="auto" w:val="clear"/>
           </w:tcPr>
@@ -22429,7 +22462,7 @@
         </w:tc>
         <w:tc>
           <w:tcPr>
-            <w:tcW w:w="1019" w:type="dxa"/>
+            <w:tcW w:w="1020" w:type="dxa"/>
             <w:tcBorders/>
             <w:shd w:fill="auto" w:val="clear"/>
           </w:tcPr>
@@ -22533,7 +22566,7 @@
         </w:tc>
         <w:tc>
           <w:tcPr>
-            <w:tcW w:w="996" w:type="dxa"/>
+            <w:tcW w:w="995" w:type="dxa"/>
             <w:tcBorders/>
             <w:shd w:fill="auto" w:val="clear"/>
           </w:tcPr>
@@ -22698,7 +22731,7 @@
         </w:tc>
         <w:tc>
           <w:tcPr>
-            <w:tcW w:w="1019" w:type="dxa"/>
+            <w:tcW w:w="1020" w:type="dxa"/>
             <w:tcBorders/>
             <w:shd w:fill="auto" w:val="clear"/>
           </w:tcPr>
@@ -22802,7 +22835,7 @@
         </w:tc>
         <w:tc>
           <w:tcPr>
-            <w:tcW w:w="996" w:type="dxa"/>
+            <w:tcW w:w="995" w:type="dxa"/>
             <w:tcBorders/>
             <w:shd w:fill="auto" w:val="clear"/>
           </w:tcPr>
@@ -22967,7 +23000,7 @@
         </w:tc>
         <w:tc>
           <w:tcPr>
-            <w:tcW w:w="1019" w:type="dxa"/>
+            <w:tcW w:w="1020" w:type="dxa"/>
             <w:tcBorders/>
             <w:shd w:fill="auto" w:val="clear"/>
           </w:tcPr>
@@ -23071,7 +23104,7 @@
         </w:tc>
         <w:tc>
           <w:tcPr>
-            <w:tcW w:w="996" w:type="dxa"/>
+            <w:tcW w:w="995" w:type="dxa"/>
             <w:tcBorders/>
             <w:shd w:fill="auto" w:val="clear"/>
           </w:tcPr>
@@ -23236,7 +23269,7 @@
         </w:tc>
         <w:tc>
           <w:tcPr>
-            <w:tcW w:w="1019" w:type="dxa"/>
+            <w:tcW w:w="1020" w:type="dxa"/>
             <w:tcBorders/>
             <w:shd w:fill="auto" w:val="clear"/>
           </w:tcPr>
@@ -23340,7 +23373,7 @@
         </w:tc>
         <w:tc>
           <w:tcPr>
-            <w:tcW w:w="996" w:type="dxa"/>
+            <w:tcW w:w="995" w:type="dxa"/>
             <w:tcBorders/>
             <w:shd w:fill="auto" w:val="clear"/>
           </w:tcPr>
@@ -23505,7 +23538,7 @@
         </w:tc>
         <w:tc>
           <w:tcPr>
-            <w:tcW w:w="1019" w:type="dxa"/>
+            <w:tcW w:w="1020" w:type="dxa"/>
             <w:tcBorders/>
             <w:shd w:fill="auto" w:val="clear"/>
           </w:tcPr>
@@ -23609,7 +23642,7 @@
         </w:tc>
         <w:tc>
           <w:tcPr>
-            <w:tcW w:w="996" w:type="dxa"/>
+            <w:tcW w:w="995" w:type="dxa"/>
             <w:tcBorders/>
             <w:shd w:fill="auto" w:val="clear"/>
           </w:tcPr>
@@ -23774,7 +23807,7 @@
         </w:tc>
         <w:tc>
           <w:tcPr>
-            <w:tcW w:w="1019" w:type="dxa"/>
+            <w:tcW w:w="1020" w:type="dxa"/>
             <w:tcBorders/>
             <w:shd w:fill="auto" w:val="clear"/>
           </w:tcPr>
@@ -23878,7 +23911,7 @@
         </w:tc>
         <w:tc>
           <w:tcPr>
-            <w:tcW w:w="996" w:type="dxa"/>
+            <w:tcW w:w="995" w:type="dxa"/>
             <w:tcBorders/>
             <w:shd w:fill="auto" w:val="clear"/>
           </w:tcPr>
@@ -24046,7 +24079,7 @@
         </w:tc>
         <w:tc>
           <w:tcPr>
-            <w:tcW w:w="1019" w:type="dxa"/>
+            <w:tcW w:w="1020" w:type="dxa"/>
             <w:tcBorders/>
             <w:shd w:fill="auto" w:val="clear"/>
           </w:tcPr>
@@ -24153,7 +24186,7 @@
         </w:tc>
         <w:tc>
           <w:tcPr>
-            <w:tcW w:w="996" w:type="dxa"/>
+            <w:tcW w:w="995" w:type="dxa"/>
             <w:tcBorders/>
             <w:shd w:fill="auto" w:val="clear"/>
           </w:tcPr>
@@ -24321,7 +24354,7 @@
         </w:tc>
         <w:tc>
           <w:tcPr>
-            <w:tcW w:w="1019" w:type="dxa"/>
+            <w:tcW w:w="1020" w:type="dxa"/>
             <w:tcBorders/>
             <w:shd w:fill="auto" w:val="clear"/>
           </w:tcPr>
@@ -24428,7 +24461,7 @@
         </w:tc>
         <w:tc>
           <w:tcPr>
-            <w:tcW w:w="996" w:type="dxa"/>
+            <w:tcW w:w="995" w:type="dxa"/>
             <w:tcBorders/>
             <w:shd w:fill="auto" w:val="clear"/>
           </w:tcPr>
@@ -24602,7 +24635,7 @@
         </w:tc>
         <w:tc>
           <w:tcPr>
-            <w:tcW w:w="1019" w:type="dxa"/>
+            <w:tcW w:w="1020" w:type="dxa"/>
             <w:tcBorders/>
             <w:shd w:fill="auto" w:val="clear"/>
           </w:tcPr>
@@ -24712,7 +24745,7 @@
         </w:tc>
         <w:tc>
           <w:tcPr>
-            <w:tcW w:w="996" w:type="dxa"/>
+            <w:tcW w:w="995" w:type="dxa"/>
             <w:tcBorders/>
             <w:shd w:fill="auto" w:val="clear"/>
           </w:tcPr>
@@ -24806,30 +24839,30 @@
         </w:rPr>
         <w:t xml:space="preserve">s and was measured using a creep apparatus following the protocol described in </w:t>
       </w:r>
-      <w:bookmarkStart w:id="1037" w:name="__UnoMark__23746_2551971298"/>
-      <w:bookmarkStart w:id="1038" w:name="__UnoMark__23540_2551971298"/>
-      <w:bookmarkStart w:id="1039" w:name="__UnoMark__23334_2551971298"/>
-      <w:bookmarkStart w:id="1040" w:name="__UnoMark__23128_2551971298"/>
-      <w:bookmarkStart w:id="1041" w:name="__UnoMark__22922_2551971298"/>
-      <w:bookmarkStart w:id="1042" w:name="__UnoMark__22708_2551971298"/>
-      <w:bookmarkStart w:id="1043" w:name="__UnoMark__22502_2551971298"/>
-      <w:bookmarkStart w:id="1044" w:name="__UnoMark__22288_2551971298"/>
-      <w:bookmarkStart w:id="1045" w:name="__UnoMark__22082_2551971298"/>
-      <w:bookmarkStart w:id="1046" w:name="__UnoMark__21868_2551971298"/>
-      <w:bookmarkStart w:id="1047" w:name="__UnoMark__21664_2551971298"/>
+      <w:bookmarkStart w:id="1038" w:name="__UnoMark__18718_4168236645"/>
+      <w:bookmarkStart w:id="1039" w:name="__UnoMark__29473_2551971298"/>
+      <w:bookmarkStart w:id="1040" w:name="__UnoMark__29313_2551971298"/>
+      <w:bookmarkStart w:id="1041" w:name="__UnoMark__11471_2187724418"/>
+      <w:bookmarkStart w:id="1042" w:name="__UnoMark__11240_2187724418"/>
+      <w:bookmarkStart w:id="1043" w:name="ZOTERO_BREF_ZWBxm0yXlW2PyE3pOXLFp"/>
+      <w:bookmarkStart w:id="1044" w:name="__UnoMark__18148_998215430"/>
+      <w:bookmarkStart w:id="1045" w:name="__UnoMark__18376_998215430"/>
+      <w:bookmarkStart w:id="1046" w:name="__UnoMark__21055_2551971298"/>
+      <w:bookmarkStart w:id="1047" w:name="__UnoMark__21258_2551971298"/>
       <w:bookmarkStart w:id="1048" w:name="__UnoMark__21461_2551971298"/>
-      <w:bookmarkStart w:id="1049" w:name="__UnoMark__21258_2551971298"/>
-      <w:bookmarkStart w:id="1050" w:name="__UnoMark__21055_2551971298"/>
-      <w:bookmarkStart w:id="1051" w:name="__UnoMark__18376_998215430"/>
-      <w:bookmarkStart w:id="1052" w:name="__UnoMark__18148_998215430"/>
-      <w:bookmarkStart w:id="1053" w:name="ZOTERO_BREF_ZWBxm0yXlW2PyE3pOXLFp"/>
-      <w:bookmarkStart w:id="1054" w:name="__UnoMark__11240_2187724418"/>
-      <w:bookmarkStart w:id="1055" w:name="__UnoMark__11471_2187724418"/>
-      <w:bookmarkStart w:id="1056" w:name="__UnoMark__29313_2551971298"/>
-      <w:bookmarkStart w:id="1057" w:name="__UnoMark__29473_2551971298"/>
-      <w:bookmarkStart w:id="1058" w:name="__UnoMark__18718_4168236645"/>
-      <w:bookmarkStart w:id="1059" w:name="__UnoMark__10574_2187724418"/>
-      <w:bookmarkEnd w:id="1059"/>
+      <w:bookmarkStart w:id="1049" w:name="__UnoMark__21664_2551971298"/>
+      <w:bookmarkStart w:id="1050" w:name="__UnoMark__21868_2551971298"/>
+      <w:bookmarkStart w:id="1051" w:name="__UnoMark__22082_2551971298"/>
+      <w:bookmarkStart w:id="1052" w:name="__UnoMark__22288_2551971298"/>
+      <w:bookmarkStart w:id="1053" w:name="__UnoMark__22502_2551971298"/>
+      <w:bookmarkStart w:id="1054" w:name="__UnoMark__22708_2551971298"/>
+      <w:bookmarkStart w:id="1055" w:name="__UnoMark__22922_2551971298"/>
+      <w:bookmarkStart w:id="1056" w:name="__UnoMark__23128_2551971298"/>
+      <w:bookmarkStart w:id="1057" w:name="__UnoMark__23334_2551971298"/>
+      <w:bookmarkStart w:id="1058" w:name="__UnoMark__23540_2551971298"/>
+      <w:bookmarkStart w:id="1059" w:name="__UnoMark__23746_2551971298"/>
+      <w:bookmarkStart w:id="1060" w:name="__UnoMark__10574_2187724418"/>
+      <w:bookmarkEnd w:id="1060"/>
       <w:r>
         <w:rPr>
           <w:b w:val="false"/>
@@ -24871,7 +24904,6 @@
         </w:rPr>
         <w:t>)</w:t>
       </w:r>
-      <w:bookmarkEnd w:id="1037"/>
       <w:bookmarkEnd w:id="1038"/>
       <w:bookmarkEnd w:id="1039"/>
       <w:bookmarkEnd w:id="1040"/>
@@ -24893,6 +24925,7 @@
       <w:bookmarkEnd w:id="1056"/>
       <w:bookmarkEnd w:id="1057"/>
       <w:bookmarkEnd w:id="1058"/>
+      <w:bookmarkEnd w:id="1059"/>
       <w:r>
         <w:rPr>
           <w:iCs/>
@@ -24983,13 +25016,14 @@
         <w:tblW w:w="6429" w:type="dxa"/>
         <w:jc w:val="left"/>
         <w:tblInd w:w="38" w:type="dxa"/>
+        <w:tblBorders/>
         <w:tblCellMar>
           <w:top w:w="0" w:type="dxa"/>
           <w:left w:w="138" w:type="dxa"/>
           <w:bottom w:w="0" w:type="dxa"/>
           <w:right w:w="108" w:type="dxa"/>
         </w:tblCellMar>
-        <w:tblLook w:val="04a0" w:noVBand="1" w:noHBand="0" w:lastColumn="0" w:firstColumn="1" w:lastRow="0" w:firstRow="1"/>
+        <w:tblLook w:noVBand="1" w:val="04a0" w:noHBand="0" w:lastColumn="0" w:firstColumn="1" w:lastRow="0" w:firstRow="1"/>
       </w:tblPr>
       <w:tblGrid>
         <w:gridCol w:w="3339"/>
@@ -25241,7 +25275,7 @@
               </w:rPr>
               <w:t>Free Volume (eq. 2</w:t>
             </w:r>
-            <w:bookmarkStart w:id="1060" w:name="__DdeLink__19570_4168236645"/>
+            <w:bookmarkStart w:id="1061" w:name="__DdeLink__19570_4168236645"/>
             <w:r>
               <w:rPr>
                 <w:b/>
@@ -25270,7 +25304,7 @@
               </w:rPr>
               <w:t>s)</w:t>
             </w:r>
-            <w:bookmarkEnd w:id="1060"/>
+            <w:bookmarkEnd w:id="1061"/>
           </w:p>
         </w:tc>
         <w:tc>
@@ -26040,8 +26074,8 @@
       </w:r>
     </w:p>
     <w:sectPr>
-      <w:headerReference w:type="default" r:id="rId11"/>
-      <w:footerReference w:type="default" r:id="rId12"/>
+      <w:headerReference w:type="default" r:id="rId12"/>
+      <w:footerReference w:type="default" r:id="rId13"/>
       <w:type w:val="nextPage"/>
       <w:pgSz w:w="12240" w:h="15840"/>
       <w:pgMar w:left="1440" w:right="1440" w:header="720" w:top="1440" w:footer="720" w:bottom="1440" w:gutter="0"/>
@@ -26133,9 +26167,7 @@
       </w:rPr>
     </w:rPrDefault>
     <w:pPrDefault>
-      <w:pPr>
-        <w:suppressAutoHyphens w:val="true"/>
-      </w:pPr>
+      <w:pPr/>
     </w:pPrDefault>
   </w:docDefaults>
   <w:latentStyles w:defLockedState="0" w:defUIPriority="0" w:defSemiHidden="0" w:defUnhideWhenUsed="0" w:defQFormat="0" w:count="375">
@@ -27153,7 +27185,7 @@
     </w:rPr>
   </w:style>
   <w:style w:type="character" w:styleId="InternetLink">
-    <w:name w:val="Hyperlink"/>
+    <w:name w:val="Internet Link"/>
     <w:semiHidden/>
     <w:rsid w:val="007402fc"/>
     <w:rPr>
@@ -27161,7 +27193,7 @@
       <w:u w:val="single"/>
     </w:rPr>
   </w:style>
-  <w:style w:type="character" w:styleId="VisitedInternetLink">
+  <w:style w:type="character" w:styleId="FollowedHyperlink">
     <w:name w:val="FollowedHyperlink"/>
     <w:semiHidden/>
     <w:unhideWhenUsed/>
@@ -27202,6 +27234,15 @@
     <w:rPr>
       <w:color w:val="FF0000"/>
       <w:highlight w:val="white"/>
+    </w:rPr>
+  </w:style>
+  <w:style w:type="character" w:styleId="ListLabel1">
+    <w:name w:val="ListLabel 1"/>
+    <w:qFormat/>
+    <w:rPr>
+      <w:color w:val="000000"/>
+      <w:sz w:val="24"/>
+      <w:szCs w:val="24"/>
     </w:rPr>
   </w:style>
   <w:style w:type="paragraph" w:styleId="Heading">
@@ -27562,7 +27603,6 @@
     <w:rsid w:val="00405336"/>
     <w:pPr>
       <w:tabs>
-        <w:tab w:val="clear" w:pos="720"/>
         <w:tab w:val="center" w:pos="4680" w:leader="none"/>
         <w:tab w:val="right" w:pos="9360" w:leader="none"/>
       </w:tabs>
@@ -27588,7 +27628,6 @@
     <w:rsid w:val="00405336"/>
     <w:pPr>
       <w:tabs>
-        <w:tab w:val="clear" w:pos="720"/>
         <w:tab w:val="center" w:pos="4680" w:leader="none"/>
         <w:tab w:val="right" w:pos="9360" w:leader="none"/>
       </w:tabs>
@@ -27981,7 +28020,6 @@
     <w:pPr>
       <w:widowControl/>
       <w:tabs>
-        <w:tab w:val="clear" w:pos="720"/>
         <w:tab w:val="left" w:pos="480" w:leader="none"/>
         <w:tab w:val="left" w:pos="960" w:leader="none"/>
         <w:tab w:val="left" w:pos="1440" w:leader="none"/>
@@ -28441,7 +28479,6 @@
     <w:qFormat/>
     <w:pPr>
       <w:tabs>
-        <w:tab w:val="clear" w:pos="720"/>
         <w:tab w:val="left" w:pos="504" w:leader="none"/>
       </w:tabs>
       <w:spacing w:lineRule="atLeast" w:line="240" w:before="0" w:after="240"/>

</xml_diff>